<commit_message>
part of tech report committed
</commit_message>
<xml_diff>
--- a/courses/fall2011/csci2951/hw4technicalReport.docx
+++ b/courses/fall2011/csci2951/hw4technicalReport.docx
@@ -3,16 +3,217 @@
 <w:document xmlns:ve="http://schemas.openxmlformats.org/markup-compatibility/2006" xmlns:o="urn:schemas-microsoft-com:office:office" xmlns:r="http://schemas.openxmlformats.org/officeDocument/2006/relationships" xmlns:m="http://schemas.openxmlformats.org/officeDocument/2006/math" xmlns:v="urn:schemas-microsoft-com:vml" xmlns:wp="http://schemas.openxmlformats.org/drawingml/2006/wordprocessingDrawing" xmlns:w10="urn:schemas-microsoft-com:office:word" xmlns:w="http://schemas.openxmlformats.org/wordprocessingml/2006/main" xmlns:wne="http://schemas.microsoft.com/office/word/2006/wordml">
   <w:body>
     <w:p>
+      <w:pPr>
+        <w:jc w:val="center"/>
+        <w:rPr>
+          <w:u w:val="single"/>
+        </w:rPr>
+      </w:pPr>
+      <w:r>
+        <w:rPr>
+          <w:u w:val="single"/>
+        </w:rPr>
+        <w:t>Risk Aware Agent for Bidding in Second-Price Sealed-Bid Auctions and variants</w:t>
+      </w:r>
+    </w:p>
+    <w:p>
+      <w:r>
+        <w:tab/>
+        <w:t xml:space="preserve">This technical report introduces two forms of a risk aware agent  for bidding in Simultaneous Second-Price Sealed-Bid Auctions but who's heuristics are general enough to be used in other auction settings. </w:t>
+      </w:r>
+      <w:r>
+        <w:t xml:space="preserve">The main idea of the risk aware agent is </w:t>
+      </w:r>
+      <w:r>
+        <w:t>the computation of a utility score that given predictions of prices over bundles of goods, considers the risk associated with the distribution of prices over each good contained in a given bundle. This utility is a generalization of the classic acquisition problem described in</w:t>
+      </w:r>
+      <w:r>
+        <w:t xml:space="preserve"> </w:t>
+      </w:r>
+      <w:sdt>
+        <w:sdtPr>
+          <w:id w:val="600676975"/>
+          <w:citation/>
+        </w:sdtPr>
+        <w:sdtContent>
+          <w:fldSimple w:instr=" CITATION Boy01 \l 1033 ">
+            <w:r>
+              <w:rPr>
+                <w:noProof/>
+              </w:rPr>
+              <w:t>(Boyan &amp; Greenwald, 2001)</w:t>
+            </w:r>
+          </w:fldSimple>
+        </w:sdtContent>
+      </w:sdt>
+      <w:r>
+        <w:t xml:space="preserve"> and used by every agent in </w:t>
+      </w:r>
+      <w:sdt>
+        <w:sdtPr>
+          <w:id w:val="600676976"/>
+          <w:citation/>
+        </w:sdtPr>
+        <w:sdtContent>
+          <w:fldSimple w:instr=" CITATION Yoo11 \l 1033 ">
+            <w:r>
+              <w:rPr>
+                <w:noProof/>
+              </w:rPr>
+              <w:t>(Yoon &amp; Wellman, 2011)</w:t>
+            </w:r>
+          </w:fldSimple>
+        </w:sdtContent>
+      </w:sdt>
+      <w:r>
+        <w:t xml:space="preserve"> </w:t>
+      </w:r>
+      <w:r>
+        <w:t>.</w:t>
+      </w:r>
+    </w:p>
+    <w:p>
+      <w:r>
+        <w:tab/>
+      </w:r>
+      <w:r>
+        <w:t xml:space="preserve">As a baseline, all agents from </w:t>
+      </w:r>
+      <w:sdt>
+        <w:sdtPr>
+          <w:id w:val="600676973"/>
+          <w:citation/>
+        </w:sdtPr>
+        <w:sdtContent>
+          <w:fldSimple w:instr=" CITATION Yoo11 \l 1033 ">
+            <w:r>
+              <w:rPr>
+                <w:noProof/>
+              </w:rPr>
+              <w:t>(Yoon &amp; Wellman, 2011)</w:t>
+            </w:r>
+          </w:fldSimple>
+        </w:sdtContent>
+      </w:sdt>
+      <w:r>
+        <w:t xml:space="preserve"> were implemented to test the efficacy of the proposed risk-aware agent</w:t>
+      </w:r>
+      <w:r>
+        <w:t xml:space="preserve"> as well as parallel implementations of both point price predicting and distribution predicting algorithms in order to maximize the number of </w:t>
+      </w:r>
+      <w:r>
+        <w:t xml:space="preserve">auction </w:t>
+      </w:r>
+      <w:r>
+        <w:t xml:space="preserve">simulations </w:t>
+      </w:r>
+      <w:r>
+        <w:t>executed</w:t>
+      </w:r>
+      <w:r>
+        <w:t xml:space="preserve"> in minimal time</w:t>
+      </w:r>
+      <w:r>
+        <w:t>.</w:t>
+      </w:r>
+      <w:r>
+        <w:t xml:space="preserve"> The implementation language is Python and all code and documentation can be found in the </w:t>
+      </w:r>
       <w:proofErr w:type="spellStart"/>
       <w:r>
-        <w:t>Github</w:t>
+        <w:t>github</w:t>
       </w:r>
       <w:proofErr w:type="spellEnd"/>
       <w:r>
-        <w:t xml:space="preserve"> test</w:t>
+        <w:t xml:space="preserve"> repository:</w:t>
       </w:r>
     </w:p>
+    <w:p>
+      <w:hyperlink r:id="rId7" w:history="1">
+        <w:r>
+          <w:rPr>
+            <w:rStyle w:val="Hyperlink"/>
+          </w:rPr>
+          <w:t>git://github.com/b</w:t>
+        </w:r>
+        <w:r>
+          <w:rPr>
+            <w:rStyle w:val="Hyperlink"/>
+          </w:rPr>
+          <w:t>a</w:t>
+        </w:r>
+        <w:r>
+          <w:rPr>
+            <w:rStyle w:val="Hyperlink"/>
+          </w:rPr>
+          <w:t>m593</w:t>
+        </w:r>
+        <w:r>
+          <w:rPr>
+            <w:rStyle w:val="Hyperlink"/>
+          </w:rPr>
+          <w:t>/</w:t>
+        </w:r>
+        <w:r>
+          <w:rPr>
+            <w:rStyle w:val="Hyperlink"/>
+          </w:rPr>
+          <w:t>bmProjects.git</w:t>
+        </w:r>
+      </w:hyperlink>
+    </w:p>
+    <w:p>
+      <w:r>
+        <w:t>The contents can be viewed with a web browser at the address:</w:t>
+      </w:r>
+    </w:p>
+    <w:p>
+      <w:hyperlink r:id="rId8" w:history="1">
+        <w:r>
+          <w:rPr>
+            <w:rStyle w:val="Hyperlink"/>
+          </w:rPr>
+          <w:t>https://github.com/bam593/bmProjects/tree/master/courses/fall2011/csci2951</w:t>
+        </w:r>
+      </w:hyperlink>
+    </w:p>
+    <w:p/>
+    <w:p>
+      <w:r>
+        <w:rPr>
+          <w:u w:val="single"/>
+        </w:rPr>
+        <w:t>Risk Aware Agent</w:t>
+      </w:r>
+    </w:p>
+    <w:p>
+      <w:r>
+        <w:t xml:space="preserve">Every strategy profile described in </w:t>
+      </w:r>
+      <w:sdt>
+        <w:sdtPr>
+          <w:id w:val="600676977"/>
+          <w:citation/>
+        </w:sdtPr>
+        <w:sdtContent>
+          <w:fldSimple w:instr=" CITATION Yoo11 \l 1033 ">
+            <w:r>
+              <w:rPr>
+                <w:noProof/>
+              </w:rPr>
+              <w:t>(Yoon &amp; Wellman, 2011)</w:t>
+            </w:r>
+          </w:fldSimple>
+        </w:sdtContent>
+      </w:sdt>
+      <w:r>
+        <w:t xml:space="preserve"> assumes the bidding process can be decomposed into two independent modules:</w:t>
+      </w:r>
+    </w:p>
+    <w:p/>
     <w:sectPr>
+      <w:headerReference w:type="default" r:id="rId9"/>
+      <w:footerReference w:type="default" r:id="rId10"/>
       <w:pgSz w:w="12240" w:h="15840"/>
       <w:pgMar w:top="1440" w:right="1440" w:bottom="1440" w:left="1440" w:header="720" w:footer="720" w:gutter="0"/>
       <w:cols w:space="720"/>
@@ -20,6 +221,116 @@
     </w:sectPr>
   </w:body>
 </w:document>
+</file>
+
+<file path=word/endnotes.xml><?xml version="1.0" encoding="utf-8"?>
+<w:endnotes xmlns:ve="http://schemas.openxmlformats.org/markup-compatibility/2006" xmlns:o="urn:schemas-microsoft-com:office:office" xmlns:r="http://schemas.openxmlformats.org/officeDocument/2006/relationships" xmlns:m="http://schemas.openxmlformats.org/officeDocument/2006/math" xmlns:v="urn:schemas-microsoft-com:vml" xmlns:wp="http://schemas.openxmlformats.org/drawingml/2006/wordprocessingDrawing" xmlns:w10="urn:schemas-microsoft-com:office:word" xmlns:w="http://schemas.openxmlformats.org/wordprocessingml/2006/main" xmlns:wne="http://schemas.microsoft.com/office/word/2006/wordml">
+  <w:endnote w:type="separator" w:id="-1">
+    <w:p>
+      <w:pPr>
+        <w:spacing w:after="0" w:line="240" w:lineRule="auto"/>
+      </w:pPr>
+      <w:r>
+        <w:separator/>
+      </w:r>
+    </w:p>
+  </w:endnote>
+  <w:endnote w:type="continuationSeparator" w:id="0">
+    <w:p>
+      <w:pPr>
+        <w:spacing w:after="0" w:line="240" w:lineRule="auto"/>
+      </w:pPr>
+      <w:r>
+        <w:continuationSeparator/>
+      </w:r>
+    </w:p>
+  </w:endnote>
+</w:endnotes>
+</file>
+
+<file path=word/footer1.xml><?xml version="1.0" encoding="utf-8"?>
+<w:ftr xmlns:ve="http://schemas.openxmlformats.org/markup-compatibility/2006" xmlns:o="urn:schemas-microsoft-com:office:office" xmlns:r="http://schemas.openxmlformats.org/officeDocument/2006/relationships" xmlns:m="http://schemas.openxmlformats.org/officeDocument/2006/math" xmlns:v="urn:schemas-microsoft-com:vml" xmlns:wp="http://schemas.openxmlformats.org/drawingml/2006/wordprocessingDrawing" xmlns:w10="urn:schemas-microsoft-com:office:word" xmlns:w="http://schemas.openxmlformats.org/wordprocessingml/2006/main" xmlns:wne="http://schemas.microsoft.com/office/word/2006/wordml">
+  <w:sdt>
+    <w:sdtPr>
+      <w:id w:val="600676970"/>
+      <w:docPartObj>
+        <w:docPartGallery w:val="Page Numbers (Bottom of Page)"/>
+        <w:docPartUnique/>
+      </w:docPartObj>
+    </w:sdtPr>
+    <w:sdtContent>
+      <w:p>
+        <w:pPr>
+          <w:pStyle w:val="Footer"/>
+          <w:jc w:val="right"/>
+        </w:pPr>
+        <w:fldSimple w:instr=" PAGE   \* MERGEFORMAT ">
+          <w:r>
+            <w:rPr>
+              <w:noProof/>
+            </w:rPr>
+            <w:t>1</w:t>
+          </w:r>
+        </w:fldSimple>
+      </w:p>
+    </w:sdtContent>
+  </w:sdt>
+  <w:p>
+    <w:pPr>
+      <w:pStyle w:val="Footer"/>
+    </w:pPr>
+  </w:p>
+</w:ftr>
+</file>
+
+<file path=word/footnotes.xml><?xml version="1.0" encoding="utf-8"?>
+<w:footnotes xmlns:ve="http://schemas.openxmlformats.org/markup-compatibility/2006" xmlns:o="urn:schemas-microsoft-com:office:office" xmlns:r="http://schemas.openxmlformats.org/officeDocument/2006/relationships" xmlns:m="http://schemas.openxmlformats.org/officeDocument/2006/math" xmlns:v="urn:schemas-microsoft-com:vml" xmlns:wp="http://schemas.openxmlformats.org/drawingml/2006/wordprocessingDrawing" xmlns:w10="urn:schemas-microsoft-com:office:word" xmlns:w="http://schemas.openxmlformats.org/wordprocessingml/2006/main" xmlns:wne="http://schemas.microsoft.com/office/word/2006/wordml">
+  <w:footnote w:type="separator" w:id="-1">
+    <w:p>
+      <w:pPr>
+        <w:spacing w:after="0" w:line="240" w:lineRule="auto"/>
+      </w:pPr>
+      <w:r>
+        <w:separator/>
+      </w:r>
+    </w:p>
+  </w:footnote>
+  <w:footnote w:type="continuationSeparator" w:id="0">
+    <w:p>
+      <w:pPr>
+        <w:spacing w:after="0" w:line="240" w:lineRule="auto"/>
+      </w:pPr>
+      <w:r>
+        <w:continuationSeparator/>
+      </w:r>
+    </w:p>
+  </w:footnote>
+</w:footnotes>
+</file>
+
+<file path=word/header1.xml><?xml version="1.0" encoding="utf-8"?>
+<w:hdr xmlns:ve="http://schemas.openxmlformats.org/markup-compatibility/2006" xmlns:o="urn:schemas-microsoft-com:office:office" xmlns:r="http://schemas.openxmlformats.org/officeDocument/2006/relationships" xmlns:m="http://schemas.openxmlformats.org/officeDocument/2006/math" xmlns:v="urn:schemas-microsoft-com:vml" xmlns:wp="http://schemas.openxmlformats.org/drawingml/2006/wordprocessingDrawing" xmlns:w10="urn:schemas-microsoft-com:office:word" xmlns:w="http://schemas.openxmlformats.org/wordprocessingml/2006/main" xmlns:wne="http://schemas.microsoft.com/office/word/2006/wordml">
+  <w:p>
+    <w:pPr>
+      <w:pStyle w:val="Header"/>
+    </w:pPr>
+    <w:r>
+      <w:t>Brandon A. Mayer</w:t>
+    </w:r>
+    <w:r>
+      <w:ptab w:relativeTo="margin" w:alignment="center" w:leader="none"/>
+    </w:r>
+    <w:r>
+      <w:t>CSCI 2951</w:t>
+    </w:r>
+    <w:r>
+      <w:ptab w:relativeTo="margin" w:alignment="right" w:leader="none"/>
+    </w:r>
+    <w:r>
+      <w:t>Homework 4 Technical Report</w:t>
+    </w:r>
+  </w:p>
+</w:hdr>
 </file>
 
 <file path=word/styles.xml><?xml version="1.0" encoding="utf-8"?>
@@ -211,7 +522,386 @@
     <w:semiHidden/>
     <w:unhideWhenUsed/>
   </w:style>
+  <w:style w:type="paragraph" w:styleId="Header">
+    <w:name w:val="header"/>
+    <w:basedOn w:val="Normal"/>
+    <w:link w:val="HeaderChar"/>
+    <w:uiPriority w:val="99"/>
+    <w:semiHidden/>
+    <w:unhideWhenUsed/>
+    <w:rsid w:val="00841E9D"/>
+    <w:pPr>
+      <w:tabs>
+        <w:tab w:val="center" w:pos="4680"/>
+        <w:tab w:val="right" w:pos="9360"/>
+      </w:tabs>
+      <w:spacing w:after="0" w:line="240" w:lineRule="auto"/>
+    </w:pPr>
+  </w:style>
+  <w:style w:type="character" w:customStyle="1" w:styleId="HeaderChar">
+    <w:name w:val="Header Char"/>
+    <w:basedOn w:val="DefaultParagraphFont"/>
+    <w:link w:val="Header"/>
+    <w:uiPriority w:val="99"/>
+    <w:semiHidden/>
+    <w:rsid w:val="00841E9D"/>
+  </w:style>
+  <w:style w:type="paragraph" w:styleId="Footer">
+    <w:name w:val="footer"/>
+    <w:basedOn w:val="Normal"/>
+    <w:link w:val="FooterChar"/>
+    <w:uiPriority w:val="99"/>
+    <w:unhideWhenUsed/>
+    <w:rsid w:val="00841E9D"/>
+    <w:pPr>
+      <w:tabs>
+        <w:tab w:val="center" w:pos="4680"/>
+        <w:tab w:val="right" w:pos="9360"/>
+      </w:tabs>
+      <w:spacing w:after="0" w:line="240" w:lineRule="auto"/>
+    </w:pPr>
+  </w:style>
+  <w:style w:type="character" w:customStyle="1" w:styleId="FooterChar">
+    <w:name w:val="Footer Char"/>
+    <w:basedOn w:val="DefaultParagraphFont"/>
+    <w:link w:val="Footer"/>
+    <w:uiPriority w:val="99"/>
+    <w:rsid w:val="00841E9D"/>
+  </w:style>
+  <w:style w:type="paragraph" w:styleId="BalloonText">
+    <w:name w:val="Balloon Text"/>
+    <w:basedOn w:val="Normal"/>
+    <w:link w:val="BalloonTextChar"/>
+    <w:uiPriority w:val="99"/>
+    <w:semiHidden/>
+    <w:unhideWhenUsed/>
+    <w:rsid w:val="00841E9D"/>
+    <w:pPr>
+      <w:spacing w:after="0" w:line="240" w:lineRule="auto"/>
+    </w:pPr>
+    <w:rPr>
+      <w:rFonts w:ascii="Tahoma" w:hAnsi="Tahoma" w:cs="Tahoma"/>
+      <w:sz w:val="16"/>
+      <w:szCs w:val="16"/>
+    </w:rPr>
+  </w:style>
+  <w:style w:type="character" w:customStyle="1" w:styleId="BalloonTextChar">
+    <w:name w:val="Balloon Text Char"/>
+    <w:basedOn w:val="DefaultParagraphFont"/>
+    <w:link w:val="BalloonText"/>
+    <w:uiPriority w:val="99"/>
+    <w:semiHidden/>
+    <w:rsid w:val="00841E9D"/>
+    <w:rPr>
+      <w:rFonts w:ascii="Tahoma" w:hAnsi="Tahoma" w:cs="Tahoma"/>
+      <w:sz w:val="16"/>
+      <w:szCs w:val="16"/>
+    </w:rPr>
+  </w:style>
+  <w:style w:type="character" w:styleId="Hyperlink">
+    <w:name w:val="Hyperlink"/>
+    <w:basedOn w:val="DefaultParagraphFont"/>
+    <w:uiPriority w:val="99"/>
+    <w:unhideWhenUsed/>
+    <w:rsid w:val="0087142B"/>
+    <w:rPr>
+      <w:color w:val="0000FF"/>
+      <w:u w:val="single"/>
+    </w:rPr>
+  </w:style>
+  <w:style w:type="character" w:styleId="FollowedHyperlink">
+    <w:name w:val="FollowedHyperlink"/>
+    <w:basedOn w:val="DefaultParagraphFont"/>
+    <w:uiPriority w:val="99"/>
+    <w:semiHidden/>
+    <w:unhideWhenUsed/>
+    <w:rsid w:val="0087142B"/>
+    <w:rPr>
+      <w:color w:val="800080" w:themeColor="followedHyperlink"/>
+      <w:u w:val="single"/>
+    </w:rPr>
+  </w:style>
 </w:styles>
+</file>
+
+<file path=word/glossary/document.xml><?xml version="1.0" encoding="utf-8"?>
+<w:glossaryDocument xmlns:ve="http://schemas.openxmlformats.org/markup-compatibility/2006" xmlns:o="urn:schemas-microsoft-com:office:office" xmlns:r="http://schemas.openxmlformats.org/officeDocument/2006/relationships" xmlns:m="http://schemas.openxmlformats.org/officeDocument/2006/math" xmlns:v="urn:schemas-microsoft-com:vml" xmlns:wp="http://schemas.openxmlformats.org/drawingml/2006/wordprocessingDrawing" xmlns:w10="urn:schemas-microsoft-com:office:word" xmlns:w="http://schemas.openxmlformats.org/wordprocessingml/2006/main" xmlns:wne="http://schemas.microsoft.com/office/word/2006/wordml">
+  <w:docParts/>
+</w:glossaryDocument>
+</file>
+
+<file path=word/glossary/fontTable.xml><?xml version="1.0" encoding="utf-8"?>
+<w:fonts xmlns:r="http://schemas.openxmlformats.org/officeDocument/2006/relationships" xmlns:w="http://schemas.openxmlformats.org/wordprocessingml/2006/main">
+  <w:font w:name="Calibri">
+    <w:panose1 w:val="020F0502020204030204"/>
+    <w:charset w:val="00"/>
+    <w:family w:val="swiss"/>
+    <w:pitch w:val="variable"/>
+    <w:sig w:usb0="E10002FF" w:usb1="4000ACFF" w:usb2="00000009" w:usb3="00000000" w:csb0="0000019F" w:csb1="00000000"/>
+  </w:font>
+  <w:font w:name="Times New Roman">
+    <w:panose1 w:val="02020603050405020304"/>
+    <w:charset w:val="00"/>
+    <w:family w:val="roman"/>
+    <w:pitch w:val="variable"/>
+    <w:sig w:usb0="E0002AFF" w:usb1="C0007841" w:usb2="00000009" w:usb3="00000000" w:csb0="000001FF" w:csb1="00000000"/>
+  </w:font>
+  <w:font w:name="Tahoma">
+    <w:panose1 w:val="020B0604030504040204"/>
+    <w:charset w:val="00"/>
+    <w:family w:val="swiss"/>
+    <w:pitch w:val="variable"/>
+    <w:sig w:usb0="E1002EFF" w:usb1="C000605B" w:usb2="00000029" w:usb3="00000000" w:csb0="000101FF" w:csb1="00000000"/>
+  </w:font>
+  <w:font w:name="Cambria">
+    <w:panose1 w:val="02040503050406030204"/>
+    <w:charset w:val="00"/>
+    <w:family w:val="roman"/>
+    <w:pitch w:val="variable"/>
+    <w:sig w:usb0="E00002FF" w:usb1="400004FF" w:usb2="00000000" w:usb3="00000000" w:csb0="0000019F" w:csb1="00000000"/>
+  </w:font>
+</w:fonts>
+</file>
+
+<file path=word/glossary/settings.xml><?xml version="1.0" encoding="utf-8"?>
+<w:settings xmlns:o="urn:schemas-microsoft-com:office:office" xmlns:r="http://schemas.openxmlformats.org/officeDocument/2006/relationships" xmlns:m="http://schemas.openxmlformats.org/officeDocument/2006/math" xmlns:v="urn:schemas-microsoft-com:vml" xmlns:w10="urn:schemas-microsoft-com:office:word" xmlns:w="http://schemas.openxmlformats.org/wordprocessingml/2006/main" xmlns:sl="http://schemas.openxmlformats.org/schemaLibrary/2006/main">
+  <w:view w:val="normal"/>
+  <w:defaultTabStop w:val="720"/>
+  <w:characterSpacingControl w:val="doNotCompress"/>
+  <w:compat>
+    <w:useFELayout/>
+  </w:compat>
+  <w:rsids>
+    <w:rsidRoot w:val="00AB1495"/>
+    <w:rsid w:val="00AB1495"/>
+  </w:rsids>
+  <m:mathPr>
+    <m:mathFont m:val="Cambria Math"/>
+    <m:brkBin m:val="before"/>
+    <m:brkBinSub m:val="--"/>
+    <m:smallFrac m:val="off"/>
+    <m:dispDef/>
+    <m:lMargin m:val="0"/>
+    <m:rMargin m:val="0"/>
+    <m:defJc m:val="centerGroup"/>
+    <m:wrapIndent m:val="1440"/>
+    <m:intLim m:val="subSup"/>
+    <m:naryLim m:val="undOvr"/>
+  </m:mathPr>
+  <w:themeFontLang w:val="en-US"/>
+  <w:clrSchemeMapping w:bg1="light1" w:t1="dark1" w:bg2="light2" w:t2="dark2" w:accent1="accent1" w:accent2="accent2" w:accent3="accent3" w:accent4="accent4" w:accent5="accent5" w:accent6="accent6" w:hyperlink="hyperlink" w:followedHyperlink="followedHyperlink"/>
+  <w:decimalSymbol w:val="."/>
+  <w:listSeparator w:val=","/>
+</w:settings>
+</file>
+
+<file path=word/glossary/styles.xml><?xml version="1.0" encoding="utf-8"?>
+<w:styles xmlns:r="http://schemas.openxmlformats.org/officeDocument/2006/relationships" xmlns:w="http://schemas.openxmlformats.org/wordprocessingml/2006/main">
+  <w:docDefaults>
+    <w:rPrDefault>
+      <w:rPr>
+        <w:rFonts w:asciiTheme="minorHAnsi" w:eastAsiaTheme="minorEastAsia" w:hAnsiTheme="minorHAnsi" w:cstheme="minorBidi"/>
+        <w:sz w:val="22"/>
+        <w:szCs w:val="22"/>
+        <w:lang w:val="en-US" w:eastAsia="en-US" w:bidi="ar-SA"/>
+      </w:rPr>
+    </w:rPrDefault>
+    <w:pPrDefault>
+      <w:pPr>
+        <w:spacing w:after="200" w:line="276" w:lineRule="auto"/>
+      </w:pPr>
+    </w:pPrDefault>
+  </w:docDefaults>
+  <w:latentStyles w:defLockedState="0" w:defUIPriority="99" w:defSemiHidden="1" w:defUnhideWhenUsed="1" w:defQFormat="0" w:count="267">
+    <w:lsdException w:name="Normal" w:semiHidden="0" w:uiPriority="0" w:unhideWhenUsed="0" w:qFormat="1"/>
+    <w:lsdException w:name="heading 1" w:semiHidden="0" w:uiPriority="9" w:unhideWhenUsed="0" w:qFormat="1"/>
+    <w:lsdException w:name="heading 2" w:uiPriority="9" w:qFormat="1"/>
+    <w:lsdException w:name="heading 3" w:uiPriority="9" w:qFormat="1"/>
+    <w:lsdException w:name="heading 4" w:uiPriority="9" w:qFormat="1"/>
+    <w:lsdException w:name="heading 5" w:uiPriority="9" w:qFormat="1"/>
+    <w:lsdException w:name="heading 6" w:uiPriority="9" w:qFormat="1"/>
+    <w:lsdException w:name="heading 7" w:uiPriority="9" w:qFormat="1"/>
+    <w:lsdException w:name="heading 8" w:uiPriority="9" w:qFormat="1"/>
+    <w:lsdException w:name="heading 9" w:uiPriority="9" w:qFormat="1"/>
+    <w:lsdException w:name="toc 1" w:uiPriority="39"/>
+    <w:lsdException w:name="toc 2" w:uiPriority="39"/>
+    <w:lsdException w:name="toc 3" w:uiPriority="39"/>
+    <w:lsdException w:name="toc 4" w:uiPriority="39"/>
+    <w:lsdException w:name="toc 5" w:uiPriority="39"/>
+    <w:lsdException w:name="toc 6" w:uiPriority="39"/>
+    <w:lsdException w:name="toc 7" w:uiPriority="39"/>
+    <w:lsdException w:name="toc 8" w:uiPriority="39"/>
+    <w:lsdException w:name="toc 9" w:uiPriority="39"/>
+    <w:lsdException w:name="caption" w:uiPriority="35" w:qFormat="1"/>
+    <w:lsdException w:name="Title" w:semiHidden="0" w:uiPriority="10" w:unhideWhenUsed="0" w:qFormat="1"/>
+    <w:lsdException w:name="Default Paragraph Font" w:uiPriority="1"/>
+    <w:lsdException w:name="Subtitle" w:semiHidden="0" w:uiPriority="11" w:unhideWhenUsed="0" w:qFormat="1"/>
+    <w:lsdException w:name="Strong" w:semiHidden="0" w:uiPriority="22" w:unhideWhenUsed="0" w:qFormat="1"/>
+    <w:lsdException w:name="Emphasis" w:semiHidden="0" w:uiPriority="20" w:unhideWhenUsed="0" w:qFormat="1"/>
+    <w:lsdException w:name="Table Grid" w:semiHidden="0" w:uiPriority="59" w:unhideWhenUsed="0"/>
+    <w:lsdException w:name="Placeholder Text" w:unhideWhenUsed="0"/>
+    <w:lsdException w:name="No Spacing" w:semiHidden="0" w:uiPriority="1" w:unhideWhenUsed="0" w:qFormat="1"/>
+    <w:lsdException w:name="Light Shading" w:semiHidden="0" w:uiPriority="60" w:unhideWhenUsed="0"/>
+    <w:lsdException w:name="Light List" w:semiHidden="0" w:uiPriority="61" w:unhideWhenUsed="0"/>
+    <w:lsdException w:name="Light Grid" w:semiHidden="0" w:uiPriority="62" w:unhideWhenUsed="0"/>
+    <w:lsdException w:name="Medium Shading 1" w:semiHidden="0" w:uiPriority="63" w:unhideWhenUsed="0"/>
+    <w:lsdException w:name="Medium Shading 2" w:semiHidden="0" w:uiPriority="64" w:unhideWhenUsed="0"/>
+    <w:lsdException w:name="Medium List 1" w:semiHidden="0" w:uiPriority="65" w:unhideWhenUsed="0"/>
+    <w:lsdException w:name="Medium List 2" w:semiHidden="0" w:uiPriority="66" w:unhideWhenUsed="0"/>
+    <w:lsdException w:name="Medium Grid 1" w:semiHidden="0" w:uiPriority="67" w:unhideWhenUsed="0"/>
+    <w:lsdException w:name="Medium Grid 2" w:semiHidden="0" w:uiPriority="68" w:unhideWhenUsed="0"/>
+    <w:lsdException w:name="Medium Grid 3" w:semiHidden="0" w:uiPriority="69" w:unhideWhenUsed="0"/>
+    <w:lsdException w:name="Dark List" w:semiHidden="0" w:uiPriority="70" w:unhideWhenUsed="0"/>
+    <w:lsdException w:name="Colorful Shading" w:semiHidden="0" w:uiPriority="71" w:unhideWhenUsed="0"/>
+    <w:lsdException w:name="Colorful List" w:semiHidden="0" w:uiPriority="72" w:unhideWhenUsed="0"/>
+    <w:lsdException w:name="Colorful Grid" w:semiHidden="0" w:uiPriority="73" w:unhideWhenUsed="0"/>
+    <w:lsdException w:name="Light Shading Accent 1" w:semiHidden="0" w:uiPriority="60" w:unhideWhenUsed="0"/>
+    <w:lsdException w:name="Light List Accent 1" w:semiHidden="0" w:uiPriority="61" w:unhideWhenUsed="0"/>
+    <w:lsdException w:name="Light Grid Accent 1" w:semiHidden="0" w:uiPriority="62" w:unhideWhenUsed="0"/>
+    <w:lsdException w:name="Medium Shading 1 Accent 1" w:semiHidden="0" w:uiPriority="63" w:unhideWhenUsed="0"/>
+    <w:lsdException w:name="Medium Shading 2 Accent 1" w:semiHidden="0" w:uiPriority="64" w:unhideWhenUsed="0"/>
+    <w:lsdException w:name="Medium List 1 Accent 1" w:semiHidden="0" w:uiPriority="65" w:unhideWhenUsed="0"/>
+    <w:lsdException w:name="Revision" w:unhideWhenUsed="0"/>
+    <w:lsdException w:name="List Paragraph" w:semiHidden="0" w:uiPriority="34" w:unhideWhenUsed="0" w:qFormat="1"/>
+    <w:lsdException w:name="Quote" w:semiHidden="0" w:uiPriority="29" w:unhideWhenUsed="0" w:qFormat="1"/>
+    <w:lsdException w:name="Intense Quote" w:semiHidden="0" w:uiPriority="30" w:unhideWhenUsed="0" w:qFormat="1"/>
+    <w:lsdException w:name="Medium List 2 Accent 1" w:semiHidden="0" w:uiPriority="66" w:unhideWhenUsed="0"/>
+    <w:lsdException w:name="Medium Grid 1 Accent 1" w:semiHidden="0" w:uiPriority="67" w:unhideWhenUsed="0"/>
+    <w:lsdException w:name="Medium Grid 2 Accent 1" w:semiHidden="0" w:uiPriority="68" w:unhideWhenUsed="0"/>
+    <w:lsdException w:name="Medium Grid 3 Accent 1" w:semiHidden="0" w:uiPriority="69" w:unhideWhenUsed="0"/>
+    <w:lsdException w:name="Dark List Accent 1" w:semiHidden="0" w:uiPriority="70" w:unhideWhenUsed="0"/>
+    <w:lsdException w:name="Colorful Shading Accent 1" w:semiHidden="0" w:uiPriority="71" w:unhideWhenUsed="0"/>
+    <w:lsdException w:name="Colorful List Accent 1" w:semiHidden="0" w:uiPriority="72" w:unhideWhenUsed="0"/>
+    <w:lsdException w:name="Colorful Grid Accent 1" w:semiHidden="0" w:uiPriority="73" w:unhideWhenUsed="0"/>
+    <w:lsdException w:name="Light Shading Accent 2" w:semiHidden="0" w:uiPriority="60" w:unhideWhenUsed="0"/>
+    <w:lsdException w:name="Light List Accent 2" w:semiHidden="0" w:uiPriority="61" w:unhideWhenUsed="0"/>
+    <w:lsdException w:name="Light Grid Accent 2" w:semiHidden="0" w:uiPriority="62" w:unhideWhenUsed="0"/>
+    <w:lsdException w:name="Medium Shading 1 Accent 2" w:semiHidden="0" w:uiPriority="63" w:unhideWhenUsed="0"/>
+    <w:lsdException w:name="Medium Shading 2 Accent 2" w:semiHidden="0" w:uiPriority="64" w:unhideWhenUsed="0"/>
+    <w:lsdException w:name="Medium List 1 Accent 2" w:semiHidden="0" w:uiPriority="65" w:unhideWhenUsed="0"/>
+    <w:lsdException w:name="Medium List 2 Accent 2" w:semiHidden="0" w:uiPriority="66" w:unhideWhenUsed="0"/>
+    <w:lsdException w:name="Medium Grid 1 Accent 2" w:semiHidden="0" w:uiPriority="67" w:unhideWhenUsed="0"/>
+    <w:lsdException w:name="Medium Grid 2 Accent 2" w:semiHidden="0" w:uiPriority="68" w:unhideWhenUsed="0"/>
+    <w:lsdException w:name="Medium Grid 3 Accent 2" w:semiHidden="0" w:uiPriority="69" w:unhideWhenUsed="0"/>
+    <w:lsdException w:name="Dark List Accent 2" w:semiHidden="0" w:uiPriority="70" w:unhideWhenUsed="0"/>
+    <w:lsdException w:name="Colorful Shading Accent 2" w:semiHidden="0" w:uiPriority="71" w:unhideWhenUsed="0"/>
+    <w:lsdException w:name="Colorful List Accent 2" w:semiHidden="0" w:uiPriority="72" w:unhideWhenUsed="0"/>
+    <w:lsdException w:name="Colorful Grid Accent 2" w:semiHidden="0" w:uiPriority="73" w:unhideWhenUsed="0"/>
+    <w:lsdException w:name="Light Shading Accent 3" w:semiHidden="0" w:uiPriority="60" w:unhideWhenUsed="0"/>
+    <w:lsdException w:name="Light List Accent 3" w:semiHidden="0" w:uiPriority="61" w:unhideWhenUsed="0"/>
+    <w:lsdException w:name="Light Grid Accent 3" w:semiHidden="0" w:uiPriority="62" w:unhideWhenUsed="0"/>
+    <w:lsdException w:name="Medium Shading 1 Accent 3" w:semiHidden="0" w:uiPriority="63" w:unhideWhenUsed="0"/>
+    <w:lsdException w:name="Medium Shading 2 Accent 3" w:semiHidden="0" w:uiPriority="64" w:unhideWhenUsed="0"/>
+    <w:lsdException w:name="Medium List 1 Accent 3" w:semiHidden="0" w:uiPriority="65" w:unhideWhenUsed="0"/>
+    <w:lsdException w:name="Medium List 2 Accent 3" w:semiHidden="0" w:uiPriority="66" w:unhideWhenUsed="0"/>
+    <w:lsdException w:name="Medium Grid 1 Accent 3" w:semiHidden="0" w:uiPriority="67" w:unhideWhenUsed="0"/>
+    <w:lsdException w:name="Medium Grid 2 Accent 3" w:semiHidden="0" w:uiPriority="68" w:unhideWhenUsed="0"/>
+    <w:lsdException w:name="Medium Grid 3 Accent 3" w:semiHidden="0" w:uiPriority="69" w:unhideWhenUsed="0"/>
+    <w:lsdException w:name="Dark List Accent 3" w:semiHidden="0" w:uiPriority="70" w:unhideWhenUsed="0"/>
+    <w:lsdException w:name="Colorful Shading Accent 3" w:semiHidden="0" w:uiPriority="71" w:unhideWhenUsed="0"/>
+    <w:lsdException w:name="Colorful List Accent 3" w:semiHidden="0" w:uiPriority="72" w:unhideWhenUsed="0"/>
+    <w:lsdException w:name="Colorful Grid Accent 3" w:semiHidden="0" w:uiPriority="73" w:unhideWhenUsed="0"/>
+    <w:lsdException w:name="Light Shading Accent 4" w:semiHidden="0" w:uiPriority="60" w:unhideWhenUsed="0"/>
+    <w:lsdException w:name="Light List Accent 4" w:semiHidden="0" w:uiPriority="61" w:unhideWhenUsed="0"/>
+    <w:lsdException w:name="Light Grid Accent 4" w:semiHidden="0" w:uiPriority="62" w:unhideWhenUsed="0"/>
+    <w:lsdException w:name="Medium Shading 1 Accent 4" w:semiHidden="0" w:uiPriority="63" w:unhideWhenUsed="0"/>
+    <w:lsdException w:name="Medium Shading 2 Accent 4" w:semiHidden="0" w:uiPriority="64" w:unhideWhenUsed="0"/>
+    <w:lsdException w:name="Medium List 1 Accent 4" w:semiHidden="0" w:uiPriority="65" w:unhideWhenUsed="0"/>
+    <w:lsdException w:name="Medium List 2 Accent 4" w:semiHidden="0" w:uiPriority="66" w:unhideWhenUsed="0"/>
+    <w:lsdException w:name="Medium Grid 1 Accent 4" w:semiHidden="0" w:uiPriority="67" w:unhideWhenUsed="0"/>
+    <w:lsdException w:name="Medium Grid 2 Accent 4" w:semiHidden="0" w:uiPriority="68" w:unhideWhenUsed="0"/>
+    <w:lsdException w:name="Medium Grid 3 Accent 4" w:semiHidden="0" w:uiPriority="69" w:unhideWhenUsed="0"/>
+    <w:lsdException w:name="Dark List Accent 4" w:semiHidden="0" w:uiPriority="70" w:unhideWhenUsed="0"/>
+    <w:lsdException w:name="Colorful Shading Accent 4" w:semiHidden="0" w:uiPriority="71" w:unhideWhenUsed="0"/>
+    <w:lsdException w:name="Colorful List Accent 4" w:semiHidden="0" w:uiPriority="72" w:unhideWhenUsed="0"/>
+    <w:lsdException w:name="Colorful Grid Accent 4" w:semiHidden="0" w:uiPriority="73" w:unhideWhenUsed="0"/>
+    <w:lsdException w:name="Light Shading Accent 5" w:semiHidden="0" w:uiPriority="60" w:unhideWhenUsed="0"/>
+    <w:lsdException w:name="Light List Accent 5" w:semiHidden="0" w:uiPriority="61" w:unhideWhenUsed="0"/>
+    <w:lsdException w:name="Light Grid Accent 5" w:semiHidden="0" w:uiPriority="62" w:unhideWhenUsed="0"/>
+    <w:lsdException w:name="Medium Shading 1 Accent 5" w:semiHidden="0" w:uiPriority="63" w:unhideWhenUsed="0"/>
+    <w:lsdException w:name="Medium Shading 2 Accent 5" w:semiHidden="0" w:uiPriority="64" w:unhideWhenUsed="0"/>
+    <w:lsdException w:name="Medium List 1 Accent 5" w:semiHidden="0" w:uiPriority="65" w:unhideWhenUsed="0"/>
+    <w:lsdException w:name="Medium List 2 Accent 5" w:semiHidden="0" w:uiPriority="66" w:unhideWhenUsed="0"/>
+    <w:lsdException w:name="Medium Grid 1 Accent 5" w:semiHidden="0" w:uiPriority="67" w:unhideWhenUsed="0"/>
+    <w:lsdException w:name="Medium Grid 2 Accent 5" w:semiHidden="0" w:uiPriority="68" w:unhideWhenUsed="0"/>
+    <w:lsdException w:name="Medium Grid 3 Accent 5" w:semiHidden="0" w:uiPriority="69" w:unhideWhenUsed="0"/>
+    <w:lsdException w:name="Dark List Accent 5" w:semiHidden="0" w:uiPriority="70" w:unhideWhenUsed="0"/>
+    <w:lsdException w:name="Colorful Shading Accent 5" w:semiHidden="0" w:uiPriority="71" w:unhideWhenUsed="0"/>
+    <w:lsdException w:name="Colorful List Accent 5" w:semiHidden="0" w:uiPriority="72" w:unhideWhenUsed="0"/>
+    <w:lsdException w:name="Colorful Grid Accent 5" w:semiHidden="0" w:uiPriority="73" w:unhideWhenUsed="0"/>
+    <w:lsdException w:name="Light Shading Accent 6" w:semiHidden="0" w:uiPriority="60" w:unhideWhenUsed="0"/>
+    <w:lsdException w:name="Light List Accent 6" w:semiHidden="0" w:uiPriority="61" w:unhideWhenUsed="0"/>
+    <w:lsdException w:name="Light Grid Accent 6" w:semiHidden="0" w:uiPriority="62" w:unhideWhenUsed="0"/>
+    <w:lsdException w:name="Medium Shading 1 Accent 6" w:semiHidden="0" w:uiPriority="63" w:unhideWhenUsed="0"/>
+    <w:lsdException w:name="Medium Shading 2 Accent 6" w:semiHidden="0" w:uiPriority="64" w:unhideWhenUsed="0"/>
+    <w:lsdException w:name="Medium List 1 Accent 6" w:semiHidden="0" w:uiPriority="65" w:unhideWhenUsed="0"/>
+    <w:lsdException w:name="Medium List 2 Accent 6" w:semiHidden="0" w:uiPriority="66" w:unhideWhenUsed="0"/>
+    <w:lsdException w:name="Medium Grid 1 Accent 6" w:semiHidden="0" w:uiPriority="67" w:unhideWhenUsed="0"/>
+    <w:lsdException w:name="Medium Grid 2 Accent 6" w:semiHidden="0" w:uiPriority="68" w:unhideWhenUsed="0"/>
+    <w:lsdException w:name="Medium Grid 3 Accent 6" w:semiHidden="0" w:uiPriority="69" w:unhideWhenUsed="0"/>
+    <w:lsdException w:name="Dark List Accent 6" w:semiHidden="0" w:uiPriority="70" w:unhideWhenUsed="0"/>
+    <w:lsdException w:name="Colorful Shading Accent 6" w:semiHidden="0" w:uiPriority="71" w:unhideWhenUsed="0"/>
+    <w:lsdException w:name="Colorful List Accent 6" w:semiHidden="0" w:uiPriority="72" w:unhideWhenUsed="0"/>
+    <w:lsdException w:name="Colorful Grid Accent 6" w:semiHidden="0" w:uiPriority="73" w:unhideWhenUsed="0"/>
+    <w:lsdException w:name="Subtle Emphasis" w:semiHidden="0" w:uiPriority="19" w:unhideWhenUsed="0" w:qFormat="1"/>
+    <w:lsdException w:name="Intense Emphasis" w:semiHidden="0" w:uiPriority="21" w:unhideWhenUsed="0" w:qFormat="1"/>
+    <w:lsdException w:name="Subtle Reference" w:semiHidden="0" w:uiPriority="31" w:unhideWhenUsed="0" w:qFormat="1"/>
+    <w:lsdException w:name="Intense Reference" w:semiHidden="0" w:uiPriority="32" w:unhideWhenUsed="0" w:qFormat="1"/>
+    <w:lsdException w:name="Book Title" w:semiHidden="0" w:uiPriority="33" w:unhideWhenUsed="0" w:qFormat="1"/>
+    <w:lsdException w:name="Bibliography" w:uiPriority="37"/>
+    <w:lsdException w:name="TOC Heading" w:uiPriority="39" w:qFormat="1"/>
+  </w:latentStyles>
+  <w:style w:type="paragraph" w:default="1" w:styleId="Normal">
+    <w:name w:val="Normal"/>
+    <w:qFormat/>
+  </w:style>
+  <w:style w:type="character" w:default="1" w:styleId="DefaultParagraphFont">
+    <w:name w:val="Default Paragraph Font"/>
+    <w:uiPriority w:val="1"/>
+    <w:semiHidden/>
+    <w:unhideWhenUsed/>
+  </w:style>
+  <w:style w:type="table" w:default="1" w:styleId="TableNormal">
+    <w:name w:val="Normal Table"/>
+    <w:uiPriority w:val="99"/>
+    <w:semiHidden/>
+    <w:unhideWhenUsed/>
+    <w:qFormat/>
+    <w:tblPr>
+      <w:tblInd w:w="0" w:type="dxa"/>
+      <w:tblCellMar>
+        <w:top w:w="0" w:type="dxa"/>
+        <w:left w:w="108" w:type="dxa"/>
+        <w:bottom w:w="0" w:type="dxa"/>
+        <w:right w:w="108" w:type="dxa"/>
+      </w:tblCellMar>
+    </w:tblPr>
+  </w:style>
+  <w:style w:type="numbering" w:default="1" w:styleId="NoList">
+    <w:name w:val="No List"/>
+    <w:uiPriority w:val="99"/>
+    <w:semiHidden/>
+    <w:unhideWhenUsed/>
+  </w:style>
+  <w:style w:type="paragraph" w:customStyle="1" w:styleId="5E7E9CF3425746068E8A274F4734F8A4">
+    <w:name w:val="5E7E9CF3425746068E8A274F4734F8A4"/>
+    <w:rsid w:val="00AB1495"/>
+  </w:style>
+  <w:style w:type="paragraph" w:customStyle="1" w:styleId="A9E64C7B5AC6470CB767978745AB7862">
+    <w:name w:val="A9E64C7B5AC6470CB767978745AB7862"/>
+    <w:rsid w:val="00AB1495"/>
+  </w:style>
+  <w:style w:type="paragraph" w:customStyle="1" w:styleId="68D2B02FB16B42598D77450FBB6185A4">
+    <w:name w:val="68D2B02FB16B42598D77450FBB6185A4"/>
+    <w:rsid w:val="00AB1495"/>
+  </w:style>
+</w:styles>
+</file>
+
+<file path=word/glossary/webSettings.xml><?xml version="1.0" encoding="utf-8"?>
+<w:webSettings xmlns:r="http://schemas.openxmlformats.org/officeDocument/2006/relationships" xmlns:w="http://schemas.openxmlformats.org/wordprocessingml/2006/main">
+  <w:optimizeForBrowser/>
+</w:webSettings>
 </file>
 
 <file path=word/theme/theme1.xml><?xml version="1.0" encoding="utf-8"?>
@@ -495,4 +1185,147 @@
   <a:objectDefaults/>
   <a:extraClrSchemeLst/>
 </a:theme>
+</file>
+
+<file path=customXml/item1.xml><?xml version="1.0" encoding="utf-8"?>
+<b:Sources xmlns:b="http://schemas.openxmlformats.org/officeDocument/2006/bibliography" xmlns="http://schemas.openxmlformats.org/officeDocument/2006/bibliography" SelectedStyle="\APA.XSL" StyleName="APA Fifth Edition">
+  <b:Source>
+    <b:Tag>Gre09</b:Tag>
+    <b:SourceType>JournalArticle</b:SourceType>
+    <b:Guid>{09D15FDA-1569-4064-AFC9-360BE62AB89D}</b:Guid>
+    <b:LCID>0</b:LCID>
+    <b:Author>
+      <b:Author>
+        <b:NameList>
+          <b:Person>
+            <b:Last>Greenwald</b:Last>
+            <b:First>Amy</b:First>
+          </b:Person>
+          <b:Person>
+            <b:Last>Lee</b:Last>
+            <b:First>Seong</b:First>
+            <b:Middle>Jae</b:Middle>
+          </b:Person>
+          <b:Person>
+            <b:Last>Naroditskiy</b:Last>
+            <b:First>Victor</b:First>
+          </b:Person>
+        </b:NameList>
+      </b:Author>
+    </b:Author>
+    <b:Title>RoxyBot-06: Stochastic Prediction and Optimization in TAC Travel</b:Title>
+    <b:Pages>513-546</b:Pages>
+    <b:Year>2009</b:Year>
+    <b:JournalName>Journal of Artificial Intelligence Research 36</b:JournalName>
+    <b:RefOrder>3</b:RefOrder>
+  </b:Source>
+  <b:Source>
+    <b:Tag>Wel11</b:Tag>
+    <b:SourceType>Book</b:SourceType>
+    <b:Guid>{E7779C54-B347-454C-9231-69497203B14E}</b:Guid>
+    <b:LCID>0</b:LCID>
+    <b:Author>
+      <b:Author>
+        <b:NameList>
+          <b:Person>
+            <b:Last>Wellman</b:Last>
+            <b:First>Michael</b:First>
+            <b:Middle>P.</b:Middle>
+          </b:Person>
+        </b:NameList>
+      </b:Author>
+    </b:Author>
+    <b:Title>Trading Agents</b:Title>
+    <b:Year>2011</b:Year>
+    <b:Publisher>Morgan &amp; Claypool Publishers</b:Publisher>
+    <b:RefOrder>4</b:RefOrder>
+  </b:Source>
+  <b:Source>
+    <b:Tag>Yoo11</b:Tag>
+    <b:SourceType>ConferenceProceedings</b:SourceType>
+    <b:Guid>{3D637635-ADDB-423F-9301-17FDB6CED992}</b:Guid>
+    <b:LCID>0</b:LCID>
+    <b:Author>
+      <b:Author>
+        <b:NameList>
+          <b:Person>
+            <b:Last>Yoon</b:Last>
+            <b:First>Dong</b:First>
+            <b:Middle>Young</b:Middle>
+          </b:Person>
+          <b:Person>
+            <b:Last>Wellman</b:Last>
+            <b:First>P.</b:First>
+            <b:Middle>Michael</b:Middle>
+          </b:Person>
+        </b:NameList>
+      </b:Author>
+    </b:Author>
+    <b:Title>Self-Confirming Price Prediction for Bidding in Simultaneous Second-Price Sealed-Bid Auctions</b:Title>
+    <b:Year>2011</b:Year>
+    <b:City>Barcelona, Catalonia, Spain</b:City>
+    <b:ConferenceName>The 2011 Workshop on Trading Agent Design and Analysis</b:ConferenceName>
+    <b:RefOrder>2</b:RefOrder>
+  </b:Source>
+  <b:Source>
+    <b:Tag>Sod11</b:Tag>
+    <b:SourceType>DocumentFromInternetSite</b:SourceType>
+    <b:Guid>{A8E99833-5901-43DC-AE7F-B72C2A83DD37}</b:Guid>
+    <b:LCID>0</b:LCID>
+    <b:Author>
+      <b:Author>
+        <b:NameList>
+          <b:Person>
+            <b:Last>Sodomka</b:Last>
+            <b:First>Eric</b:First>
+          </b:Person>
+          <b:Person>
+            <b:Last>Greenwald</b:Last>
+            <b:First>Amy</b:First>
+          </b:Person>
+        </b:NameList>
+      </b:Author>
+    </b:Author>
+    <b:InternetSiteTitle>CSCI 2951-C Autonomous Agents and Computational Market Design</b:InternetSiteTitle>
+    <b:YearAccessed>2011</b:YearAccessed>
+    <b:MonthAccessed>November</b:MonthAccessed>
+    <b:DayAccessed>29</b:DayAccessed>
+    <b:URL>http://www.cs.brown.edu/courses/csci2951-c/assets/hw4.pdf</b:URL>
+    <b:RefOrder>5</b:RefOrder>
+  </b:Source>
+  <b:Source>
+    <b:Tag>Boy01</b:Tag>
+    <b:SourceType>ConferenceProceedings</b:SourceType>
+    <b:Guid>{DE753823-5200-494A-B054-BF287BFB6D2E}</b:Guid>
+    <b:LCID>0</b:LCID>
+    <b:Author>
+      <b:Author>
+        <b:NameList>
+          <b:Person>
+            <b:Last>Boyan</b:Last>
+            <b:First>Justin</b:First>
+          </b:Person>
+          <b:Person>
+            <b:Last>Greenwald</b:Last>
+            <b:First>Amy</b:First>
+          </b:Person>
+        </b:NameList>
+      </b:Author>
+    </b:Author>
+    <b:Title>Bid determination in simultaneous auctions: An agent architecture</b:Title>
+    <b:Year>2001</b:Year>
+    <b:Pages>210-212</b:Pages>
+    <b:ConferenceName>Third ACM Conference on Electronic Commerce</b:ConferenceName>
+    <b:City>Tampa</b:City>
+    <b:RefOrder>1</b:RefOrder>
+  </b:Source>
+</b:Sources>
+</file>
+
+<file path=customXml/itemProps1.xml><?xml version="1.0" encoding="utf-8"?>
+<ds:datastoreItem xmlns:ds="http://schemas.openxmlformats.org/officeDocument/2006/customXml" ds:itemID="{0A2A2C1A-D54D-49C8-95FC-8C3D8EF3CCF6}">
+  <ds:schemaRefs>
+    <ds:schemaRef ds:uri="http://schemas.openxmlformats.org/officeDocument/2006/bibliography"/>
+  </ds:schemaRefs>
+</ds:datastoreItem>
 </file>
</xml_diff>

<commit_message>
updated tech report files
</commit_message>
<xml_diff>
--- a/courses/fall2011/csci2951/hw4technicalReport.docx
+++ b/courses/fall2011/csci2951/hw4technicalReport.docx
@@ -1594,10 +1594,2033 @@
           <w:rFonts w:eastAsiaTheme="minorEastAsia"/>
         </w:rPr>
       </w:pPr>
+      <w:r>
+        <w:rPr>
+          <w:rFonts w:eastAsiaTheme="minorEastAsia"/>
+        </w:rPr>
+        <w:t xml:space="preserve">The non-additive valuation function described in </w:t>
+      </w:r>
+      <w:sdt>
+        <w:sdtPr>
+          <w:rPr>
+            <w:rFonts w:eastAsiaTheme="minorEastAsia"/>
+          </w:rPr>
+          <w:id w:val="600677044"/>
+          <w:citation/>
+        </w:sdtPr>
+        <w:sdtContent>
+          <w:r>
+            <w:rPr>
+              <w:rFonts w:eastAsiaTheme="minorEastAsia"/>
+            </w:rPr>
+            <w:fldChar w:fldCharType="begin"/>
+          </w:r>
+          <w:r>
+            <w:rPr>
+              <w:rFonts w:eastAsiaTheme="minorEastAsia"/>
+            </w:rPr>
+            <w:instrText xml:space="preserve"> CITATION Sod11 \l 1033 </w:instrText>
+          </w:r>
+          <w:r>
+            <w:rPr>
+              <w:rFonts w:eastAsiaTheme="minorEastAsia"/>
+            </w:rPr>
+            <w:fldChar w:fldCharType="separate"/>
+          </w:r>
+          <w:r>
+            <w:rPr>
+              <w:rFonts w:eastAsiaTheme="minorEastAsia"/>
+              <w:noProof/>
+            </w:rPr>
+            <w:t>(Sodomka &amp; Greenwald)</w:t>
+          </w:r>
+          <w:r>
+            <w:rPr>
+              <w:rFonts w:eastAsiaTheme="minorEastAsia"/>
+            </w:rPr>
+            <w:fldChar w:fldCharType="end"/>
+          </w:r>
+        </w:sdtContent>
+      </w:sdt>
+      <w:r>
+        <w:rPr>
+          <w:rFonts w:eastAsiaTheme="minorEastAsia"/>
+        </w:rPr>
+        <w:t xml:space="preserve"> and </w:t>
+      </w:r>
+      <w:sdt>
+        <w:sdtPr>
+          <w:rPr>
+            <w:rFonts w:eastAsiaTheme="minorEastAsia"/>
+          </w:rPr>
+          <w:id w:val="600677045"/>
+          <w:citation/>
+        </w:sdtPr>
+        <w:sdtContent>
+          <w:r>
+            <w:rPr>
+              <w:rFonts w:eastAsiaTheme="minorEastAsia"/>
+            </w:rPr>
+            <w:fldChar w:fldCharType="begin"/>
+          </w:r>
+          <w:r>
+            <w:rPr>
+              <w:rFonts w:eastAsiaTheme="minorEastAsia"/>
+            </w:rPr>
+            <w:instrText xml:space="preserve"> CITATION Yoo11 \l 1033 </w:instrText>
+          </w:r>
+          <w:r>
+            <w:rPr>
+              <w:rFonts w:eastAsiaTheme="minorEastAsia"/>
+            </w:rPr>
+            <w:fldChar w:fldCharType="separate"/>
+          </w:r>
+          <w:r>
+            <w:rPr>
+              <w:rFonts w:eastAsiaTheme="minorEastAsia"/>
+              <w:noProof/>
+            </w:rPr>
+            <w:t>(Yoon &amp; Wellman, 2011)</w:t>
+          </w:r>
+          <w:r>
+            <w:rPr>
+              <w:rFonts w:eastAsiaTheme="minorEastAsia"/>
+            </w:rPr>
+            <w:fldChar w:fldCharType="end"/>
+          </w:r>
+        </w:sdtContent>
+      </w:sdt>
+      <w:r>
+        <w:rPr>
+          <w:rFonts w:eastAsiaTheme="minorEastAsia"/>
+        </w:rPr>
+        <w:t xml:space="preserve"> is used to model complementary goods. Goods A and B are complementary if:</w:t>
+      </w:r>
+    </w:p>
+    <w:p>
+      <w:pPr>
+        <w:rPr>
+          <w:rFonts w:eastAsiaTheme="minorEastAsia"/>
+        </w:rPr>
+      </w:pPr>
+      <m:oMathPara>
+        <m:oMath>
+          <m:r>
+            <w:rPr>
+              <w:rFonts w:ascii="Cambria Math" w:eastAsiaTheme="minorEastAsia" w:hAnsi="Cambria Math"/>
+            </w:rPr>
+            <m:t>v</m:t>
+          </m:r>
+          <m:d>
+            <m:dPr>
+              <m:ctrlPr>
+                <w:rPr>
+                  <w:rFonts w:ascii="Cambria Math" w:eastAsiaTheme="minorEastAsia" w:hAnsi="Cambria Math"/>
+                  <w:i/>
+                </w:rPr>
+              </m:ctrlPr>
+            </m:dPr>
+            <m:e>
+              <m:r>
+                <w:rPr>
+                  <w:rFonts w:ascii="Cambria Math" w:eastAsiaTheme="minorEastAsia" w:hAnsi="Cambria Math"/>
+                </w:rPr>
+                <m:t>A U B</m:t>
+              </m:r>
+            </m:e>
+          </m:d>
+          <m:r>
+            <w:rPr>
+              <w:rFonts w:ascii="Cambria Math" w:eastAsiaTheme="minorEastAsia" w:hAnsi="Cambria Math"/>
+            </w:rPr>
+            <m:t>&gt;v</m:t>
+          </m:r>
+          <m:d>
+            <m:dPr>
+              <m:ctrlPr>
+                <w:rPr>
+                  <w:rFonts w:ascii="Cambria Math" w:eastAsiaTheme="minorEastAsia" w:hAnsi="Cambria Math"/>
+                  <w:i/>
+                </w:rPr>
+              </m:ctrlPr>
+            </m:dPr>
+            <m:e>
+              <m:r>
+                <w:rPr>
+                  <w:rFonts w:ascii="Cambria Math" w:eastAsiaTheme="minorEastAsia" w:hAnsi="Cambria Math"/>
+                </w:rPr>
+                <m:t>A</m:t>
+              </m:r>
+            </m:e>
+          </m:d>
+          <m:r>
+            <w:rPr>
+              <w:rFonts w:ascii="Cambria Math" w:eastAsiaTheme="minorEastAsia" w:hAnsi="Cambria Math"/>
+            </w:rPr>
+            <m:t>+ v(B)</m:t>
+          </m:r>
+        </m:oMath>
+      </m:oMathPara>
+    </w:p>
+    <w:p>
+      <w:pPr>
+        <w:rPr>
+          <w:rFonts w:eastAsiaTheme="minorEastAsia"/>
+        </w:rPr>
+      </w:pPr>
+      <w:r>
+        <w:rPr>
+          <w:rFonts w:eastAsiaTheme="minorEastAsia"/>
+        </w:rPr>
+        <w:t xml:space="preserve">That is if we are able to purchase only part of the bundle that solves the acquisition problem, the valuation of the bundle may be zero exposing the agent to a possible negative surplus as he will still be obligated to pay for the items he wins. Therefore, </w:t>
+      </w:r>
+      <w:r>
+        <w:rPr>
+          <w:rFonts w:eastAsiaTheme="minorEastAsia"/>
+        </w:rPr>
+        <w:t>g</w:t>
+      </w:r>
+      <w:r>
+        <w:rPr>
+          <w:rFonts w:eastAsiaTheme="minorEastAsia"/>
+        </w:rPr>
+        <w:t xml:space="preserve">iven </w:t>
+      </w:r>
+      <m:oMath>
+        <m:sSup>
+          <m:sSupPr>
+            <m:ctrlPr>
+              <w:rPr>
+                <w:rFonts w:ascii="Cambria Math" w:eastAsiaTheme="minorEastAsia" w:hAnsi="Cambria Math"/>
+                <w:i/>
+              </w:rPr>
+            </m:ctrlPr>
+          </m:sSupPr>
+          <m:e>
+            <m:r>
+              <w:rPr>
+                <w:rFonts w:ascii="Cambria Math" w:eastAsiaTheme="minorEastAsia" w:hAnsi="Cambria Math"/>
+              </w:rPr>
+              <m:t>X</m:t>
+            </m:r>
+          </m:e>
+          <m:sup>
+            <m:r>
+              <w:rPr>
+                <w:rFonts w:ascii="Cambria Math" w:eastAsiaTheme="minorEastAsia" w:hAnsi="Cambria Math"/>
+              </w:rPr>
+              <m:t>*</m:t>
+            </m:r>
+          </m:sup>
+        </m:sSup>
+      </m:oMath>
+      <w:r>
+        <w:rPr>
+          <w:rFonts w:eastAsiaTheme="minorEastAsia"/>
+        </w:rPr>
+        <w:t xml:space="preserve">, </w:t>
+      </w:r>
+      <w:sdt>
+        <w:sdtPr>
+          <w:rPr>
+            <w:rFonts w:eastAsiaTheme="minorEastAsia"/>
+          </w:rPr>
+          <w:id w:val="600677043"/>
+          <w:citation/>
+        </w:sdtPr>
+        <w:sdtContent>
+          <w:r>
+            <w:rPr>
+              <w:rFonts w:eastAsiaTheme="minorEastAsia"/>
+            </w:rPr>
+            <w:fldChar w:fldCharType="begin"/>
+          </w:r>
+          <w:r>
+            <w:rPr>
+              <w:rFonts w:eastAsiaTheme="minorEastAsia"/>
+            </w:rPr>
+            <w:instrText xml:space="preserve"> CITATION Yoo11 \l 1033 </w:instrText>
+          </w:r>
+          <w:r>
+            <w:rPr>
+              <w:rFonts w:eastAsiaTheme="minorEastAsia"/>
+            </w:rPr>
+            <w:fldChar w:fldCharType="separate"/>
+          </w:r>
+          <w:r>
+            <w:rPr>
+              <w:rFonts w:eastAsiaTheme="minorEastAsia"/>
+              <w:noProof/>
+            </w:rPr>
+            <w:t>(Yoon &amp; Wellman, 2011)</w:t>
+          </w:r>
+          <w:r>
+            <w:rPr>
+              <w:rFonts w:eastAsiaTheme="minorEastAsia"/>
+            </w:rPr>
+            <w:fldChar w:fldCharType="end"/>
+          </w:r>
+        </w:sdtContent>
+      </w:sdt>
+      <w:r>
+        <w:rPr>
+          <w:rFonts w:eastAsiaTheme="minorEastAsia"/>
+        </w:rPr>
+        <w:t xml:space="preserve"> describe different </w:t>
+      </w:r>
+      <w:r>
+        <w:rPr>
+          <w:rFonts w:eastAsiaTheme="minorEastAsia"/>
+        </w:rPr>
+        <w:t>strategy profiles</w:t>
+      </w:r>
+      <w:r>
+        <w:rPr>
+          <w:rFonts w:eastAsiaTheme="minorEastAsia"/>
+        </w:rPr>
+        <w:t xml:space="preserve"> that bid differently on this bundle</w:t>
+      </w:r>
+      <w:r>
+        <w:rPr>
+          <w:rFonts w:eastAsiaTheme="minorEastAsia"/>
+        </w:rPr>
+        <w:t>, using techniques based on marginal value calculations shade the bids up to make sure the agent obtains the necessary goods in the target bundle.</w:t>
+      </w:r>
+      <w:r>
+        <w:rPr>
+          <w:rFonts w:eastAsiaTheme="minorEastAsia"/>
+        </w:rPr>
+        <w:t xml:space="preserve"> They also describe a profile </w:t>
+      </w:r>
+      <w:proofErr w:type="spellStart"/>
+      <w:r>
+        <w:rPr>
+          <w:rFonts w:eastAsiaTheme="minorEastAsia"/>
+        </w:rPr>
+        <w:t>bidEvaluator</w:t>
+      </w:r>
+      <w:proofErr w:type="spellEnd"/>
+      <w:r>
+        <w:rPr>
+          <w:rFonts w:eastAsiaTheme="minorEastAsia"/>
+        </w:rPr>
+        <w:t xml:space="preserve">, that uses multiple base strategy profiles to generate </w:t>
+      </w:r>
+      <w:r>
+        <w:rPr>
+          <w:rFonts w:eastAsiaTheme="minorEastAsia"/>
+        </w:rPr>
+        <w:t xml:space="preserve">candidate </w:t>
+      </w:r>
+      <w:r>
+        <w:rPr>
+          <w:rFonts w:eastAsiaTheme="minorEastAsia"/>
+        </w:rPr>
+        <w:t>bids then evaluate the confidence in each bid against a price distribution and</w:t>
+      </w:r>
+      <w:r>
+        <w:rPr>
+          <w:rFonts w:eastAsiaTheme="minorEastAsia"/>
+        </w:rPr>
+        <w:t xml:space="preserve"> choose the bid by evaluating the candidate bids against the probability distribution over prices of goods</w:t>
+      </w:r>
+      <w:r>
+        <w:rPr>
+          <w:rFonts w:eastAsiaTheme="minorEastAsia"/>
+        </w:rPr>
+        <w:t>.</w:t>
+      </w:r>
+    </w:p>
+    <w:p>
+      <w:pPr>
+        <w:rPr>
+          <w:rFonts w:eastAsiaTheme="minorEastAsia"/>
+        </w:rPr>
+      </w:pPr>
+      <w:r>
+        <w:rPr>
+          <w:rFonts w:eastAsiaTheme="minorEastAsia"/>
+        </w:rPr>
+        <w:t>There are two versions of the risk aware strategy profile, riskAware1 and riskAware2.</w:t>
+      </w:r>
+    </w:p>
+    <w:p>
+      <w:pPr>
+        <w:rPr>
+          <w:rFonts w:eastAsiaTheme="minorEastAsia"/>
+        </w:rPr>
+      </w:pPr>
+      <w:r>
+        <w:rPr>
+          <w:rFonts w:eastAsiaTheme="minorEastAsia"/>
+        </w:rPr>
+        <w:t xml:space="preserve">riskAware1 attempts to solve a more general form of the acquisition problem, thus modifying the first step above. Given this alternative target bundle, we can use any strategy described in </w:t>
+      </w:r>
+      <w:sdt>
+        <w:sdtPr>
+          <w:rPr>
+            <w:rFonts w:eastAsiaTheme="minorEastAsia"/>
+          </w:rPr>
+          <w:id w:val="600677050"/>
+          <w:citation/>
+        </w:sdtPr>
+        <w:sdtContent>
+          <w:r>
+            <w:rPr>
+              <w:rFonts w:eastAsiaTheme="minorEastAsia"/>
+            </w:rPr>
+            <w:fldChar w:fldCharType="begin"/>
+          </w:r>
+          <w:r>
+            <w:rPr>
+              <w:rFonts w:eastAsiaTheme="minorEastAsia"/>
+            </w:rPr>
+            <w:instrText xml:space="preserve"> CITATION Yoo11 \l 1033 </w:instrText>
+          </w:r>
+          <w:r>
+            <w:rPr>
+              <w:rFonts w:eastAsiaTheme="minorEastAsia"/>
+            </w:rPr>
+            <w:fldChar w:fldCharType="separate"/>
+          </w:r>
+          <w:r>
+            <w:rPr>
+              <w:rFonts w:eastAsiaTheme="minorEastAsia"/>
+              <w:noProof/>
+            </w:rPr>
+            <w:t>(Yoon &amp; Wellman, 2011)</w:t>
+          </w:r>
+          <w:r>
+            <w:rPr>
+              <w:rFonts w:eastAsiaTheme="minorEastAsia"/>
+            </w:rPr>
+            <w:fldChar w:fldCharType="end"/>
+          </w:r>
+        </w:sdtContent>
+      </w:sdt>
+      <w:r>
+        <w:rPr>
+          <w:rFonts w:eastAsiaTheme="minorEastAsia"/>
+        </w:rPr>
+        <w:t xml:space="preserve"> to produce a bid vector.</w:t>
+      </w:r>
+      <w:r>
+        <w:rPr>
+          <w:rFonts w:eastAsiaTheme="minorEastAsia"/>
+        </w:rPr>
+        <w:t xml:space="preserve"> </w:t>
+      </w:r>
+    </w:p>
+    <w:p>
+      <w:pPr>
+        <w:rPr>
+          <w:rFonts w:eastAsiaTheme="minorEastAsia"/>
+        </w:rPr>
+      </w:pPr>
+      <w:r>
+        <w:rPr>
+          <w:rFonts w:eastAsiaTheme="minorEastAsia"/>
+        </w:rPr>
+        <w:t>From economics we define the mean-variance utility function</w:t>
+      </w:r>
+      <w:r>
+        <w:rPr>
+          <w:rFonts w:eastAsiaTheme="minorEastAsia"/>
+        </w:rPr>
+        <w:t xml:space="preserve"> for returns on investments</w:t>
+      </w:r>
+      <w:r>
+        <w:rPr>
+          <w:rFonts w:eastAsiaTheme="minorEastAsia"/>
+        </w:rPr>
+        <w:t>:</w:t>
+      </w:r>
+    </w:p>
+    <w:p>
+      <w:pPr>
+        <w:rPr>
+          <w:rFonts w:eastAsiaTheme="minorEastAsia"/>
+        </w:rPr>
+      </w:pPr>
+      <w:hyperlink r:id="rId10" w:history="1">
+        <w:r>
+          <w:rPr>
+            <w:rStyle w:val="Hyperlink"/>
+          </w:rPr>
+          <w:t>http://en.wikipedia.org/wiki/Modern_portfolio_theory</w:t>
+        </w:r>
+      </w:hyperlink>
+    </w:p>
+    <w:p>
+      <w:pPr>
+        <w:rPr>
+          <w:rFonts w:eastAsiaTheme="minorEastAsia"/>
+        </w:rPr>
+      </w:pPr>
+      <m:oMathPara>
+        <m:oMath>
+          <m:r>
+            <w:rPr>
+              <w:rFonts w:ascii="Cambria Math" w:eastAsiaTheme="minorEastAsia" w:hAnsi="Cambria Math"/>
+            </w:rPr>
+            <m:t>U=</m:t>
+          </m:r>
+          <m:sSub>
+            <m:sSubPr>
+              <m:ctrlPr>
+                <w:rPr>
+                  <w:rFonts w:ascii="Cambria Math" w:eastAsiaTheme="minorEastAsia" w:hAnsi="Cambria Math"/>
+                  <w:i/>
+                </w:rPr>
+              </m:ctrlPr>
+            </m:sSubPr>
+            <m:e>
+              <m:r>
+                <m:rPr>
+                  <m:scr m:val="double-struck"/>
+                </m:rPr>
+                <w:rPr>
+                  <w:rFonts w:ascii="Cambria Math" w:eastAsiaTheme="minorEastAsia" w:hAnsi="Cambria Math"/>
+                </w:rPr>
+                <m:t>E</m:t>
+              </m:r>
+            </m:e>
+            <m:sub>
+              <m:r>
+                <w:rPr>
+                  <w:rFonts w:ascii="Cambria Math" w:eastAsiaTheme="minorEastAsia" w:hAnsi="Cambria Math"/>
+                </w:rPr>
+                <m:t>f</m:t>
+              </m:r>
+            </m:sub>
+          </m:sSub>
+          <m:d>
+            <m:dPr>
+              <m:begChr m:val="["/>
+              <m:endChr m:val="]"/>
+              <m:ctrlPr>
+                <w:rPr>
+                  <w:rFonts w:ascii="Cambria Math" w:eastAsiaTheme="minorEastAsia" w:hAnsi="Cambria Math"/>
+                  <w:i/>
+                </w:rPr>
+              </m:ctrlPr>
+            </m:dPr>
+            <m:e>
+              <m:r>
+                <w:rPr>
+                  <w:rFonts w:ascii="Cambria Math" w:eastAsiaTheme="minorEastAsia" w:hAnsi="Cambria Math"/>
+                </w:rPr>
+                <m:t>r</m:t>
+              </m:r>
+            </m:e>
+          </m:d>
+          <m:r>
+            <w:rPr>
+              <w:rFonts w:ascii="Cambria Math" w:eastAsiaTheme="minorEastAsia" w:hAnsi="Cambria Math"/>
+            </w:rPr>
+            <m:t>-</m:t>
+          </m:r>
+          <m:f>
+            <m:fPr>
+              <m:ctrlPr>
+                <w:rPr>
+                  <w:rFonts w:ascii="Cambria Math" w:eastAsiaTheme="minorEastAsia" w:hAnsi="Cambria Math"/>
+                  <w:i/>
+                </w:rPr>
+              </m:ctrlPr>
+            </m:fPr>
+            <m:num>
+              <m:r>
+                <w:rPr>
+                  <w:rFonts w:ascii="Cambria Math" w:eastAsiaTheme="minorEastAsia" w:hAnsi="Cambria Math"/>
+                </w:rPr>
+                <m:t>1</m:t>
+              </m:r>
+            </m:num>
+            <m:den>
+              <m:r>
+                <w:rPr>
+                  <w:rFonts w:ascii="Cambria Math" w:eastAsiaTheme="minorEastAsia" w:hAnsi="Cambria Math"/>
+                </w:rPr>
+                <m:t>2</m:t>
+              </m:r>
+            </m:den>
+          </m:f>
+          <m:r>
+            <w:rPr>
+              <w:rFonts w:ascii="Cambria Math" w:eastAsiaTheme="minorEastAsia" w:hAnsi="Cambria Math"/>
+            </w:rPr>
+            <m:t>*</m:t>
+          </m:r>
+          <m:r>
+            <w:rPr>
+              <w:rFonts w:ascii="Cambria Math" w:eastAsiaTheme="minorEastAsia" w:hAnsi="Cambria Math"/>
+            </w:rPr>
+            <m:t>A</m:t>
+          </m:r>
+          <m:r>
+            <w:rPr>
+              <w:rFonts w:ascii="Cambria Math" w:eastAsiaTheme="minorEastAsia" w:hAnsi="Cambria Math"/>
+            </w:rPr>
+            <m:t>*</m:t>
+          </m:r>
+          <m:r>
+            <w:rPr>
+              <w:rFonts w:ascii="Cambria Math" w:eastAsiaTheme="minorEastAsia" w:hAnsi="Cambria Math"/>
+            </w:rPr>
+            <m:t>var[r]</m:t>
+          </m:r>
+        </m:oMath>
+      </m:oMathPara>
+    </w:p>
+    <w:p>
+      <w:pPr>
+        <w:rPr>
+          <w:rFonts w:eastAsiaTheme="minorEastAsia"/>
+        </w:rPr>
+      </w:pPr>
+      <w:r>
+        <w:rPr>
+          <w:rFonts w:eastAsiaTheme="minorEastAsia"/>
+        </w:rPr>
+        <w:lastRenderedPageBreak/>
+        <w:t xml:space="preserve">The free parameter </w:t>
+      </w:r>
+      <m:oMath>
+        <m:r>
+          <w:rPr>
+            <w:rFonts w:ascii="Cambria Math" w:eastAsiaTheme="minorEastAsia" w:hAnsi="Cambria Math"/>
+          </w:rPr>
+          <m:t>A</m:t>
+        </m:r>
+      </m:oMath>
+      <w:r>
+        <w:rPr>
+          <w:rFonts w:eastAsiaTheme="minorEastAsia"/>
+        </w:rPr>
+        <w:t xml:space="preserve"> defines how risk-adverse a particular</w:t>
+      </w:r>
+      <w:r>
+        <w:rPr>
+          <w:rFonts w:eastAsiaTheme="minorEastAsia"/>
+        </w:rPr>
+        <w:t xml:space="preserve"> investor is</w:t>
+      </w:r>
+      <w:r>
+        <w:rPr>
+          <w:rFonts w:eastAsiaTheme="minorEastAsia"/>
+        </w:rPr>
+        <w:t>,</w:t>
+      </w:r>
+      <w:r>
+        <w:rPr>
+          <w:rFonts w:eastAsiaTheme="minorEastAsia"/>
+        </w:rPr>
+        <w:t xml:space="preserve"> </w:t>
+      </w:r>
+      <m:oMath>
+        <m:r>
+          <m:rPr>
+            <m:scr m:val="double-struck"/>
+          </m:rPr>
+          <w:rPr>
+            <w:rFonts w:ascii="Cambria Math" w:eastAsiaTheme="minorEastAsia" w:hAnsi="Cambria Math"/>
+          </w:rPr>
+          <m:t>E</m:t>
+        </m:r>
+        <m:r>
+          <w:rPr>
+            <w:rFonts w:ascii="Cambria Math" w:eastAsiaTheme="minorEastAsia" w:hAnsi="Cambria Math"/>
+          </w:rPr>
+          <m:t>[r]</m:t>
+        </m:r>
+      </m:oMath>
+      <w:r>
+        <w:rPr>
+          <w:rFonts w:eastAsiaTheme="minorEastAsia"/>
+        </w:rPr>
+        <w:t xml:space="preserve"> defines the expected rate of return of an investment </w:t>
+      </w:r>
+      <w:r>
+        <w:rPr>
+          <w:rFonts w:eastAsiaTheme="minorEastAsia"/>
+        </w:rPr>
+        <w:t xml:space="preserve">portfolio </w:t>
+      </w:r>
+      <w:r>
+        <w:rPr>
+          <w:rFonts w:eastAsiaTheme="minorEastAsia"/>
+        </w:rPr>
+        <w:t xml:space="preserve">given a probability distribution </w:t>
+      </w:r>
+      <m:oMath>
+        <m:r>
+          <w:rPr>
+            <w:rFonts w:ascii="Cambria Math" w:eastAsiaTheme="minorEastAsia" w:hAnsi="Cambria Math"/>
+          </w:rPr>
+          <m:t>f</m:t>
+        </m:r>
+      </m:oMath>
+      <w:r>
+        <w:rPr>
+          <w:rFonts w:eastAsiaTheme="minorEastAsia"/>
+        </w:rPr>
+        <w:t xml:space="preserve"> and </w:t>
+      </w:r>
+      <m:oMath>
+        <m:r>
+          <w:rPr>
+            <w:rFonts w:ascii="Cambria Math" w:eastAsiaTheme="minorEastAsia" w:hAnsi="Cambria Math"/>
+          </w:rPr>
+          <m:t>var[r]</m:t>
+        </m:r>
+      </m:oMath>
+      <w:r>
+        <w:rPr>
+          <w:rFonts w:eastAsiaTheme="minorEastAsia"/>
+        </w:rPr>
+        <w:t xml:space="preserve"> defines the variance associated with the rate of return of the investment</w:t>
+      </w:r>
+      <w:r>
+        <w:rPr>
+          <w:rFonts w:eastAsiaTheme="minorEastAsia"/>
+        </w:rPr>
+        <w:t xml:space="preserve"> and serves as a measure of risk</w:t>
+      </w:r>
+      <w:r>
+        <w:rPr>
+          <w:rFonts w:eastAsiaTheme="minorEastAsia"/>
+        </w:rPr>
+        <w:t>.</w:t>
+      </w:r>
+    </w:p>
+    <w:p>
+      <w:pPr>
+        <w:rPr>
+          <w:rFonts w:eastAsiaTheme="minorEastAsia"/>
+        </w:rPr>
+      </w:pPr>
+      <w:r>
+        <w:rPr>
+          <w:rFonts w:eastAsiaTheme="minorEastAsia"/>
+        </w:rPr>
+        <w:t xml:space="preserve">Though this function is used in the context of identifying optimal investments for an investor given the investors' level of risk </w:t>
+      </w:r>
+      <w:r>
+        <w:rPr>
+          <w:rFonts w:eastAsiaTheme="minorEastAsia"/>
+        </w:rPr>
+        <w:t>aversion</w:t>
+      </w:r>
+      <w:r>
+        <w:rPr>
+          <w:rFonts w:eastAsiaTheme="minorEastAsia"/>
+        </w:rPr>
+        <w:t>, we can modify this function to conform to our problem.</w:t>
+      </w:r>
+      <w:r>
+        <w:rPr>
+          <w:rFonts w:eastAsiaTheme="minorEastAsia"/>
+        </w:rPr>
+        <w:t xml:space="preserve"> </w:t>
+      </w:r>
+    </w:p>
+    <w:p>
+      <w:pPr>
+        <w:rPr>
+          <w:rFonts w:eastAsiaTheme="minorEastAsia"/>
+        </w:rPr>
+      </w:pPr>
+      <w:r>
+        <w:rPr>
+          <w:rFonts w:eastAsiaTheme="minorEastAsia"/>
+        </w:rPr>
+        <w:t>Let us define:</w:t>
+      </w:r>
+    </w:p>
+    <w:p>
+      <w:pPr>
+        <w:rPr>
+          <w:rFonts w:eastAsiaTheme="minorEastAsia"/>
+        </w:rPr>
+      </w:pPr>
+      <m:oMathPara>
+        <m:oMath>
+          <m:r>
+            <w:rPr>
+              <w:rFonts w:ascii="Cambria Math" w:eastAsiaTheme="minorEastAsia" w:hAnsi="Cambria Math"/>
+            </w:rPr>
+            <m:t>U=</m:t>
+          </m:r>
+          <m:sSub>
+            <m:sSubPr>
+              <m:ctrlPr>
+                <w:rPr>
+                  <w:rFonts w:ascii="Cambria Math" w:eastAsiaTheme="minorEastAsia" w:hAnsi="Cambria Math"/>
+                  <w:i/>
+                </w:rPr>
+              </m:ctrlPr>
+            </m:sSubPr>
+            <m:e>
+              <m:r>
+                <m:rPr>
+                  <m:scr m:val="double-struck"/>
+                </m:rPr>
+                <w:rPr>
+                  <w:rFonts w:ascii="Cambria Math" w:eastAsiaTheme="minorEastAsia" w:hAnsi="Cambria Math"/>
+                </w:rPr>
+                <m:t>E</m:t>
+              </m:r>
+            </m:e>
+            <m:sub>
+              <m:r>
+                <w:rPr>
+                  <w:rFonts w:ascii="Cambria Math" w:eastAsiaTheme="minorEastAsia" w:hAnsi="Cambria Math"/>
+                </w:rPr>
+                <m:t>f</m:t>
+              </m:r>
+            </m:sub>
+          </m:sSub>
+          <m:d>
+            <m:dPr>
+              <m:begChr m:val="["/>
+              <m:endChr m:val="]"/>
+              <m:ctrlPr>
+                <w:rPr>
+                  <w:rFonts w:ascii="Cambria Math" w:eastAsiaTheme="minorEastAsia" w:hAnsi="Cambria Math"/>
+                  <w:i/>
+                </w:rPr>
+              </m:ctrlPr>
+            </m:dPr>
+            <m:e>
+              <m:sSub>
+                <m:sSubPr>
+                  <m:ctrlPr>
+                    <w:rPr>
+                      <w:rFonts w:ascii="Cambria Math" w:eastAsiaTheme="minorEastAsia" w:hAnsi="Cambria Math"/>
+                      <w:i/>
+                    </w:rPr>
+                  </m:ctrlPr>
+                </m:sSubPr>
+                <m:e>
+                  <m:r>
+                    <w:rPr>
+                      <w:rFonts w:ascii="Cambria Math" w:eastAsiaTheme="minorEastAsia" w:hAnsi="Cambria Math"/>
+                    </w:rPr>
+                    <m:t>σ</m:t>
+                  </m:r>
+                </m:e>
+                <m:sub>
+                  <m:r>
+                    <w:rPr>
+                      <w:rFonts w:ascii="Cambria Math" w:eastAsiaTheme="minorEastAsia" w:hAnsi="Cambria Math"/>
+                    </w:rPr>
+                    <m:t>i</m:t>
+                  </m:r>
+                </m:sub>
+              </m:sSub>
+            </m:e>
+          </m:d>
+          <m:r>
+            <w:rPr>
+              <w:rFonts w:ascii="Cambria Math" w:eastAsiaTheme="minorEastAsia" w:hAnsi="Cambria Math"/>
+            </w:rPr>
+            <m:t>-</m:t>
+          </m:r>
+          <m:f>
+            <m:fPr>
+              <m:ctrlPr>
+                <w:rPr>
+                  <w:rFonts w:ascii="Cambria Math" w:eastAsiaTheme="minorEastAsia" w:hAnsi="Cambria Math"/>
+                  <w:i/>
+                </w:rPr>
+              </m:ctrlPr>
+            </m:fPr>
+            <m:num>
+              <m:r>
+                <w:rPr>
+                  <w:rFonts w:ascii="Cambria Math" w:eastAsiaTheme="minorEastAsia" w:hAnsi="Cambria Math"/>
+                </w:rPr>
+                <m:t>1</m:t>
+              </m:r>
+            </m:num>
+            <m:den>
+              <m:r>
+                <w:rPr>
+                  <w:rFonts w:ascii="Cambria Math" w:eastAsiaTheme="minorEastAsia" w:hAnsi="Cambria Math"/>
+                </w:rPr>
+                <m:t>2</m:t>
+              </m:r>
+            </m:den>
+          </m:f>
+          <m:r>
+            <w:rPr>
+              <w:rFonts w:ascii="Cambria Math" w:eastAsiaTheme="minorEastAsia" w:hAnsi="Cambria Math"/>
+            </w:rPr>
+            <m:t xml:space="preserve"> </m:t>
+          </m:r>
+          <m:r>
+            <w:rPr>
+              <w:rFonts w:ascii="Cambria Math" w:eastAsiaTheme="minorEastAsia" w:hAnsi="Cambria Math"/>
+            </w:rPr>
+            <m:t xml:space="preserve">A </m:t>
+          </m:r>
+          <m:r>
+            <w:rPr>
+              <w:rFonts w:ascii="Cambria Math" w:eastAsiaTheme="minorEastAsia" w:hAnsi="Cambria Math"/>
+            </w:rPr>
+            <m:t>var</m:t>
+          </m:r>
+          <m:r>
+            <w:rPr>
+              <w:rFonts w:ascii="Cambria Math" w:eastAsiaTheme="minorEastAsia" w:hAnsi="Cambria Math"/>
+            </w:rPr>
+            <m:t>[</m:t>
+          </m:r>
+          <m:sSub>
+            <m:sSubPr>
+              <m:ctrlPr>
+                <w:rPr>
+                  <w:rFonts w:ascii="Cambria Math" w:eastAsiaTheme="minorEastAsia" w:hAnsi="Cambria Math"/>
+                  <w:i/>
+                </w:rPr>
+              </m:ctrlPr>
+            </m:sSubPr>
+            <m:e>
+              <m:r>
+                <w:rPr>
+                  <w:rFonts w:ascii="Cambria Math" w:eastAsiaTheme="minorEastAsia" w:hAnsi="Cambria Math"/>
+                </w:rPr>
+                <m:t>σ</m:t>
+              </m:r>
+            </m:e>
+            <m:sub>
+              <m:r>
+                <w:rPr>
+                  <w:rFonts w:ascii="Cambria Math" w:eastAsiaTheme="minorEastAsia" w:hAnsi="Cambria Math"/>
+                </w:rPr>
+                <m:t>i</m:t>
+              </m:r>
+            </m:sub>
+          </m:sSub>
+          <m:r>
+            <w:rPr>
+              <w:rFonts w:ascii="Cambria Math" w:eastAsiaTheme="minorEastAsia" w:hAnsi="Cambria Math"/>
+            </w:rPr>
+            <m:t>]</m:t>
+          </m:r>
+        </m:oMath>
+      </m:oMathPara>
+    </w:p>
+    <w:p>
+      <w:pPr>
+        <w:rPr>
+          <w:rFonts w:eastAsiaTheme="minorEastAsia"/>
+        </w:rPr>
+      </w:pPr>
+      <w:r>
+        <w:rPr>
+          <w:rFonts w:eastAsiaTheme="minorEastAsia"/>
+        </w:rPr>
+        <w:t>Using the following property of variance:</w:t>
+      </w:r>
+    </w:p>
+    <w:p>
+      <w:pPr>
+        <w:rPr>
+          <w:rFonts w:eastAsiaTheme="minorEastAsia"/>
+        </w:rPr>
+      </w:pPr>
+      <m:oMathPara>
+        <m:oMath>
+          <m:r>
+            <w:rPr>
+              <w:rFonts w:ascii="Cambria Math" w:eastAsiaTheme="minorEastAsia" w:hAnsi="Cambria Math"/>
+            </w:rPr>
+            <m:t>var</m:t>
+          </m:r>
+          <m:d>
+            <m:dPr>
+              <m:begChr m:val="["/>
+              <m:endChr m:val="]"/>
+              <m:ctrlPr>
+                <w:rPr>
+                  <w:rFonts w:ascii="Cambria Math" w:eastAsiaTheme="minorEastAsia" w:hAnsi="Cambria Math"/>
+                  <w:i/>
+                </w:rPr>
+              </m:ctrlPr>
+            </m:dPr>
+            <m:e>
+              <m:sSub>
+                <m:sSubPr>
+                  <m:ctrlPr>
+                    <w:rPr>
+                      <w:rFonts w:ascii="Cambria Math" w:eastAsiaTheme="minorEastAsia" w:hAnsi="Cambria Math"/>
+                      <w:i/>
+                    </w:rPr>
+                  </m:ctrlPr>
+                </m:sSubPr>
+                <m:e>
+                  <m:r>
+                    <w:rPr>
+                      <w:rFonts w:ascii="Cambria Math" w:eastAsiaTheme="minorEastAsia" w:hAnsi="Cambria Math"/>
+                    </w:rPr>
+                    <m:t>σ</m:t>
+                  </m:r>
+                </m:e>
+                <m:sub>
+                  <m:r>
+                    <w:rPr>
+                      <w:rFonts w:ascii="Cambria Math" w:eastAsiaTheme="minorEastAsia" w:hAnsi="Cambria Math"/>
+                    </w:rPr>
+                    <m:t>i</m:t>
+                  </m:r>
+                </m:sub>
+              </m:sSub>
+            </m:e>
+          </m:d>
+          <m:r>
+            <w:rPr>
+              <w:rFonts w:ascii="Cambria Math" w:eastAsiaTheme="minorEastAsia" w:hAnsi="Cambria Math"/>
+            </w:rPr>
+            <m:t xml:space="preserve">=var[ </m:t>
+          </m:r>
+          <m:nary>
+            <m:naryPr>
+              <m:chr m:val="∑"/>
+              <m:ctrlPr>
+                <w:rPr>
+                  <w:rFonts w:ascii="Cambria Math" w:eastAsiaTheme="minorEastAsia" w:hAnsi="Cambria Math"/>
+                  <w:i/>
+                </w:rPr>
+              </m:ctrlPr>
+            </m:naryPr>
+            <m:sub>
+              <m:r>
+                <w:rPr>
+                  <w:rFonts w:ascii="Cambria Math" w:eastAsiaTheme="minorEastAsia" w:hAnsi="Cambria Math"/>
+                </w:rPr>
+                <m:t>j=1</m:t>
+              </m:r>
+            </m:sub>
+            <m:sup>
+              <m:r>
+                <w:rPr>
+                  <w:rFonts w:ascii="Cambria Math" w:eastAsiaTheme="minorEastAsia" w:hAnsi="Cambria Math"/>
+                </w:rPr>
+                <m:t>m</m:t>
+              </m:r>
+            </m:sup>
+            <m:e>
+              <m:sSub>
+                <m:sSubPr>
+                  <m:ctrlPr>
+                    <w:rPr>
+                      <w:rFonts w:ascii="Cambria Math" w:eastAsiaTheme="minorEastAsia" w:hAnsi="Cambria Math"/>
+                      <w:i/>
+                    </w:rPr>
+                  </m:ctrlPr>
+                </m:sSubPr>
+                <m:e>
+                  <m:r>
+                    <w:rPr>
+                      <w:rFonts w:ascii="Cambria Math" w:eastAsiaTheme="minorEastAsia" w:hAnsi="Cambria Math"/>
+                    </w:rPr>
+                    <m:t>x</m:t>
+                  </m:r>
+                </m:e>
+                <m:sub>
+                  <m:r>
+                    <w:rPr>
+                      <w:rFonts w:ascii="Cambria Math" w:eastAsiaTheme="minorEastAsia" w:hAnsi="Cambria Math"/>
+                    </w:rPr>
+                    <m:t>ij</m:t>
+                  </m:r>
+                </m:sub>
+              </m:sSub>
+              <m:r>
+                <w:rPr>
+                  <w:rFonts w:ascii="Cambria Math" w:eastAsiaTheme="minorEastAsia" w:hAnsi="Cambria Math"/>
+                </w:rPr>
+                <m:t>*</m:t>
+              </m:r>
+              <m:sSub>
+                <m:sSubPr>
+                  <m:ctrlPr>
+                    <w:rPr>
+                      <w:rFonts w:ascii="Cambria Math" w:eastAsiaTheme="minorEastAsia" w:hAnsi="Cambria Math"/>
+                      <w:i/>
+                    </w:rPr>
+                  </m:ctrlPr>
+                </m:sSubPr>
+                <m:e>
+                  <m:r>
+                    <w:rPr>
+                      <w:rFonts w:ascii="Cambria Math" w:eastAsiaTheme="minorEastAsia" w:hAnsi="Cambria Math"/>
+                    </w:rPr>
+                    <m:t>p</m:t>
+                  </m:r>
+                </m:e>
+                <m:sub>
+                  <m:r>
+                    <w:rPr>
+                      <w:rFonts w:ascii="Cambria Math" w:eastAsiaTheme="minorEastAsia" w:hAnsi="Cambria Math"/>
+                    </w:rPr>
+                    <m:t>j</m:t>
+                  </m:r>
+                </m:sub>
+              </m:sSub>
+            </m:e>
+          </m:nary>
+          <m:r>
+            <w:rPr>
+              <w:rFonts w:ascii="Cambria Math" w:eastAsiaTheme="minorEastAsia" w:hAnsi="Cambria Math"/>
+            </w:rPr>
+            <m:t>]</m:t>
+          </m:r>
+        </m:oMath>
+      </m:oMathPara>
+    </w:p>
+    <w:p>
+      <w:pPr>
+        <w:rPr>
+          <w:rFonts w:eastAsiaTheme="minorEastAsia"/>
+        </w:rPr>
+      </w:pPr>
+      <w:r>
+        <w:rPr>
+          <w:rFonts w:eastAsiaTheme="minorEastAsia"/>
+        </w:rPr>
+        <w:t>we write the mean-variance utility as:</w:t>
+      </w:r>
+      <w:r>
+        <w:rPr>
+          <w:rFonts w:eastAsiaTheme="minorEastAsia"/>
+        </w:rPr>
+        <w:br/>
+      </w:r>
+      <m:oMathPara>
+        <m:oMath>
+          <m:r>
+            <w:rPr>
+              <w:rFonts w:ascii="Cambria Math" w:eastAsiaTheme="minorEastAsia" w:hAnsi="Cambria Math"/>
+            </w:rPr>
+            <m:t>=</m:t>
+          </m:r>
+          <m:sSub>
+            <m:sSubPr>
+              <m:ctrlPr>
+                <w:rPr>
+                  <w:rFonts w:ascii="Cambria Math" w:eastAsiaTheme="minorEastAsia" w:hAnsi="Cambria Math"/>
+                  <w:i/>
+                </w:rPr>
+              </m:ctrlPr>
+            </m:sSubPr>
+            <m:e>
+              <m:r>
+                <m:rPr>
+                  <m:scr m:val="double-struck"/>
+                </m:rPr>
+                <w:rPr>
+                  <w:rFonts w:ascii="Cambria Math" w:eastAsiaTheme="minorEastAsia" w:hAnsi="Cambria Math"/>
+                </w:rPr>
+                <m:t>E</m:t>
+              </m:r>
+            </m:e>
+            <m:sub>
+              <m:r>
+                <w:rPr>
+                  <w:rFonts w:ascii="Cambria Math" w:eastAsiaTheme="minorEastAsia" w:hAnsi="Cambria Math"/>
+                </w:rPr>
+                <m:t>f</m:t>
+              </m:r>
+            </m:sub>
+          </m:sSub>
+          <m:d>
+            <m:dPr>
+              <m:begChr m:val="["/>
+              <m:endChr m:val="]"/>
+              <m:ctrlPr>
+                <w:rPr>
+                  <w:rFonts w:ascii="Cambria Math" w:eastAsiaTheme="minorEastAsia" w:hAnsi="Cambria Math"/>
+                  <w:i/>
+                </w:rPr>
+              </m:ctrlPr>
+            </m:dPr>
+            <m:e>
+              <m:sSub>
+                <m:sSubPr>
+                  <m:ctrlPr>
+                    <w:rPr>
+                      <w:rFonts w:ascii="Cambria Math" w:eastAsiaTheme="minorEastAsia" w:hAnsi="Cambria Math"/>
+                      <w:i/>
+                    </w:rPr>
+                  </m:ctrlPr>
+                </m:sSubPr>
+                <m:e>
+                  <m:r>
+                    <w:rPr>
+                      <w:rFonts w:ascii="Cambria Math" w:eastAsiaTheme="minorEastAsia" w:hAnsi="Cambria Math"/>
+                    </w:rPr>
+                    <m:t>σ</m:t>
+                  </m:r>
+                </m:e>
+                <m:sub>
+                  <m:r>
+                    <w:rPr>
+                      <w:rFonts w:ascii="Cambria Math" w:eastAsiaTheme="minorEastAsia" w:hAnsi="Cambria Math"/>
+                    </w:rPr>
+                    <m:t>i</m:t>
+                  </m:r>
+                </m:sub>
+              </m:sSub>
+            </m:e>
+          </m:d>
+          <m:r>
+            <w:rPr>
+              <w:rFonts w:ascii="Cambria Math" w:eastAsiaTheme="minorEastAsia" w:hAnsi="Cambria Math"/>
+            </w:rPr>
+            <m:t>-</m:t>
+          </m:r>
+          <m:f>
+            <m:fPr>
+              <m:ctrlPr>
+                <w:rPr>
+                  <w:rFonts w:ascii="Cambria Math" w:eastAsiaTheme="minorEastAsia" w:hAnsi="Cambria Math"/>
+                  <w:i/>
+                </w:rPr>
+              </m:ctrlPr>
+            </m:fPr>
+            <m:num>
+              <m:r>
+                <w:rPr>
+                  <w:rFonts w:ascii="Cambria Math" w:eastAsiaTheme="minorEastAsia" w:hAnsi="Cambria Math"/>
+                </w:rPr>
+                <m:t>1</m:t>
+              </m:r>
+            </m:num>
+            <m:den>
+              <m:r>
+                <w:rPr>
+                  <w:rFonts w:ascii="Cambria Math" w:eastAsiaTheme="minorEastAsia" w:hAnsi="Cambria Math"/>
+                </w:rPr>
+                <m:t>2</m:t>
+              </m:r>
+            </m:den>
+          </m:f>
+          <m:r>
+            <w:rPr>
+              <w:rFonts w:ascii="Cambria Math" w:eastAsiaTheme="minorEastAsia" w:hAnsi="Cambria Math"/>
+            </w:rPr>
+            <m:t xml:space="preserve"> </m:t>
+          </m:r>
+          <m:r>
+            <w:rPr>
+              <w:rFonts w:ascii="Cambria Math" w:eastAsiaTheme="minorEastAsia" w:hAnsi="Cambria Math"/>
+            </w:rPr>
+            <m:t xml:space="preserve">var[ </m:t>
+          </m:r>
+          <m:nary>
+            <m:naryPr>
+              <m:chr m:val="∑"/>
+              <m:ctrlPr>
+                <w:rPr>
+                  <w:rFonts w:ascii="Cambria Math" w:eastAsiaTheme="minorEastAsia" w:hAnsi="Cambria Math"/>
+                  <w:i/>
+                </w:rPr>
+              </m:ctrlPr>
+            </m:naryPr>
+            <m:sub>
+              <m:r>
+                <w:rPr>
+                  <w:rFonts w:ascii="Cambria Math" w:eastAsiaTheme="minorEastAsia" w:hAnsi="Cambria Math"/>
+                </w:rPr>
+                <m:t>j=1</m:t>
+              </m:r>
+            </m:sub>
+            <m:sup>
+              <m:r>
+                <w:rPr>
+                  <w:rFonts w:ascii="Cambria Math" w:eastAsiaTheme="minorEastAsia" w:hAnsi="Cambria Math"/>
+                </w:rPr>
+                <m:t>m</m:t>
+              </m:r>
+            </m:sup>
+            <m:e>
+              <m:sSub>
+                <m:sSubPr>
+                  <m:ctrlPr>
+                    <w:rPr>
+                      <w:rFonts w:ascii="Cambria Math" w:eastAsiaTheme="minorEastAsia" w:hAnsi="Cambria Math"/>
+                      <w:i/>
+                    </w:rPr>
+                  </m:ctrlPr>
+                </m:sSubPr>
+                <m:e>
+                  <m:r>
+                    <w:rPr>
+                      <w:rFonts w:ascii="Cambria Math" w:eastAsiaTheme="minorEastAsia" w:hAnsi="Cambria Math"/>
+                    </w:rPr>
+                    <m:t>x</m:t>
+                  </m:r>
+                </m:e>
+                <m:sub>
+                  <m:r>
+                    <w:rPr>
+                      <w:rFonts w:ascii="Cambria Math" w:eastAsiaTheme="minorEastAsia" w:hAnsi="Cambria Math"/>
+                    </w:rPr>
+                    <m:t>ij</m:t>
+                  </m:r>
+                </m:sub>
+              </m:sSub>
+              <m:r>
+                <w:rPr>
+                  <w:rFonts w:ascii="Cambria Math" w:eastAsiaTheme="minorEastAsia" w:hAnsi="Cambria Math"/>
+                </w:rPr>
+                <m:t>*</m:t>
+              </m:r>
+              <m:sSub>
+                <m:sSubPr>
+                  <m:ctrlPr>
+                    <w:rPr>
+                      <w:rFonts w:ascii="Cambria Math" w:eastAsiaTheme="minorEastAsia" w:hAnsi="Cambria Math"/>
+                      <w:i/>
+                    </w:rPr>
+                  </m:ctrlPr>
+                </m:sSubPr>
+                <m:e>
+                  <m:r>
+                    <w:rPr>
+                      <w:rFonts w:ascii="Cambria Math" w:eastAsiaTheme="minorEastAsia" w:hAnsi="Cambria Math"/>
+                    </w:rPr>
+                    <m:t>p</m:t>
+                  </m:r>
+                </m:e>
+                <m:sub>
+                  <m:r>
+                    <w:rPr>
+                      <w:rFonts w:ascii="Cambria Math" w:eastAsiaTheme="minorEastAsia" w:hAnsi="Cambria Math"/>
+                    </w:rPr>
+                    <m:t>j</m:t>
+                  </m:r>
+                </m:sub>
+              </m:sSub>
+            </m:e>
+          </m:nary>
+          <m:r>
+            <w:rPr>
+              <w:rFonts w:ascii="Cambria Math" w:eastAsiaTheme="minorEastAsia" w:hAnsi="Cambria Math"/>
+            </w:rPr>
+            <m:t>]</m:t>
+          </m:r>
+        </m:oMath>
+      </m:oMathPara>
+    </w:p>
+    <w:p>
+      <w:pPr>
+        <w:rPr>
+          <w:rFonts w:eastAsiaTheme="minorEastAsia"/>
+        </w:rPr>
+      </w:pPr>
+      <w:r>
+        <w:rPr>
+          <w:rFonts w:eastAsiaTheme="minorEastAsia"/>
+        </w:rPr>
+        <w:t xml:space="preserve">Let us assume as in </w:t>
+      </w:r>
+      <w:sdt>
+        <w:sdtPr>
+          <w:rPr>
+            <w:rFonts w:eastAsiaTheme="minorEastAsia"/>
+          </w:rPr>
+          <w:id w:val="600677094"/>
+          <w:citation/>
+        </w:sdtPr>
+        <w:sdtContent>
+          <w:r>
+            <w:rPr>
+              <w:rFonts w:eastAsiaTheme="minorEastAsia"/>
+            </w:rPr>
+            <w:fldChar w:fldCharType="begin"/>
+          </w:r>
+          <w:r>
+            <w:rPr>
+              <w:rFonts w:eastAsiaTheme="minorEastAsia"/>
+            </w:rPr>
+            <w:instrText xml:space="preserve"> CITATION Yoo11 \l 1033 </w:instrText>
+          </w:r>
+          <w:r>
+            <w:rPr>
+              <w:rFonts w:eastAsiaTheme="minorEastAsia"/>
+            </w:rPr>
+            <w:fldChar w:fldCharType="separate"/>
+          </w:r>
+          <w:r>
+            <w:rPr>
+              <w:rFonts w:eastAsiaTheme="minorEastAsia"/>
+              <w:noProof/>
+            </w:rPr>
+            <w:t>(Yoon &amp; Wellman, 2011)</w:t>
+          </w:r>
+          <w:r>
+            <w:rPr>
+              <w:rFonts w:eastAsiaTheme="minorEastAsia"/>
+            </w:rPr>
+            <w:fldChar w:fldCharType="end"/>
+          </w:r>
+        </w:sdtContent>
+      </w:sdt>
+      <w:r>
+        <w:rPr>
+          <w:rFonts w:eastAsiaTheme="minorEastAsia"/>
+        </w:rPr>
+        <w:t xml:space="preserve"> that prices are independent over goods</w:t>
+      </w:r>
+      <w:r>
+        <w:rPr>
+          <w:rFonts w:eastAsiaTheme="minorEastAsia"/>
+        </w:rPr>
+        <w:t xml:space="preserve"> </w:t>
+      </w:r>
+      <m:oMath>
+        <m:r>
+          <w:rPr>
+            <w:rFonts w:ascii="Cambria Math" w:eastAsiaTheme="minorEastAsia" w:hAnsi="Cambria Math"/>
+          </w:rPr>
+          <m:t>j</m:t>
+        </m:r>
+      </m:oMath>
+      <w:r>
+        <w:rPr>
+          <w:rFonts w:eastAsiaTheme="minorEastAsia"/>
+        </w:rPr>
+        <w:t>,</w:t>
+      </w:r>
+    </w:p>
+    <w:p>
+      <w:pPr>
+        <w:rPr>
+          <w:rFonts w:eastAsiaTheme="minorEastAsia"/>
+        </w:rPr>
+      </w:pPr>
+      <m:oMathPara>
+        <m:oMath>
+          <m:r>
+            <w:rPr>
+              <w:rFonts w:ascii="Cambria Math" w:eastAsiaTheme="minorEastAsia" w:hAnsi="Cambria Math"/>
+            </w:rPr>
+            <m:t>U=</m:t>
+          </m:r>
+          <m:sSub>
+            <m:sSubPr>
+              <m:ctrlPr>
+                <w:rPr>
+                  <w:rFonts w:ascii="Cambria Math" w:eastAsiaTheme="minorEastAsia" w:hAnsi="Cambria Math"/>
+                  <w:i/>
+                </w:rPr>
+              </m:ctrlPr>
+            </m:sSubPr>
+            <m:e>
+              <m:r>
+                <m:rPr>
+                  <m:scr m:val="double-struck"/>
+                </m:rPr>
+                <w:rPr>
+                  <w:rFonts w:ascii="Cambria Math" w:eastAsiaTheme="minorEastAsia" w:hAnsi="Cambria Math"/>
+                </w:rPr>
+                <m:t>E</m:t>
+              </m:r>
+            </m:e>
+            <m:sub>
+              <m:r>
+                <w:rPr>
+                  <w:rFonts w:ascii="Cambria Math" w:eastAsiaTheme="minorEastAsia" w:hAnsi="Cambria Math"/>
+                </w:rPr>
+                <m:t>f</m:t>
+              </m:r>
+            </m:sub>
+          </m:sSub>
+          <m:d>
+            <m:dPr>
+              <m:begChr m:val="["/>
+              <m:endChr m:val="]"/>
+              <m:ctrlPr>
+                <w:rPr>
+                  <w:rFonts w:ascii="Cambria Math" w:eastAsiaTheme="minorEastAsia" w:hAnsi="Cambria Math"/>
+                  <w:i/>
+                </w:rPr>
+              </m:ctrlPr>
+            </m:dPr>
+            <m:e>
+              <m:sSub>
+                <m:sSubPr>
+                  <m:ctrlPr>
+                    <w:rPr>
+                      <w:rFonts w:ascii="Cambria Math" w:eastAsiaTheme="minorEastAsia" w:hAnsi="Cambria Math"/>
+                      <w:i/>
+                    </w:rPr>
+                  </m:ctrlPr>
+                </m:sSubPr>
+                <m:e>
+                  <m:r>
+                    <w:rPr>
+                      <w:rFonts w:ascii="Cambria Math" w:eastAsiaTheme="minorEastAsia" w:hAnsi="Cambria Math"/>
+                    </w:rPr>
+                    <m:t>σ</m:t>
+                  </m:r>
+                </m:e>
+                <m:sub>
+                  <m:r>
+                    <w:rPr>
+                      <w:rFonts w:ascii="Cambria Math" w:eastAsiaTheme="minorEastAsia" w:hAnsi="Cambria Math"/>
+                    </w:rPr>
+                    <m:t>i</m:t>
+                  </m:r>
+                </m:sub>
+              </m:sSub>
+            </m:e>
+          </m:d>
+          <m:r>
+            <w:rPr>
+              <w:rFonts w:ascii="Cambria Math" w:eastAsiaTheme="minorEastAsia" w:hAnsi="Cambria Math"/>
+            </w:rPr>
+            <m:t>-</m:t>
+          </m:r>
+          <m:f>
+            <m:fPr>
+              <m:ctrlPr>
+                <w:rPr>
+                  <w:rFonts w:ascii="Cambria Math" w:eastAsiaTheme="minorEastAsia" w:hAnsi="Cambria Math"/>
+                  <w:i/>
+                </w:rPr>
+              </m:ctrlPr>
+            </m:fPr>
+            <m:num>
+              <m:r>
+                <w:rPr>
+                  <w:rFonts w:ascii="Cambria Math" w:eastAsiaTheme="minorEastAsia" w:hAnsi="Cambria Math"/>
+                </w:rPr>
+                <m:t>1</m:t>
+              </m:r>
+            </m:num>
+            <m:den>
+              <m:r>
+                <w:rPr>
+                  <w:rFonts w:ascii="Cambria Math" w:eastAsiaTheme="minorEastAsia" w:hAnsi="Cambria Math"/>
+                </w:rPr>
+                <m:t>2</m:t>
+              </m:r>
+            </m:den>
+          </m:f>
+          <m:r>
+            <w:rPr>
+              <w:rFonts w:ascii="Cambria Math" w:eastAsiaTheme="minorEastAsia" w:hAnsi="Cambria Math"/>
+            </w:rPr>
+            <m:t xml:space="preserve">A </m:t>
+          </m:r>
+          <m:nary>
+            <m:naryPr>
+              <m:chr m:val="∑"/>
+              <m:ctrlPr>
+                <w:rPr>
+                  <w:rFonts w:ascii="Cambria Math" w:eastAsiaTheme="minorEastAsia" w:hAnsi="Cambria Math"/>
+                  <w:i/>
+                </w:rPr>
+              </m:ctrlPr>
+            </m:naryPr>
+            <m:sub>
+              <m:r>
+                <w:rPr>
+                  <w:rFonts w:ascii="Cambria Math" w:eastAsiaTheme="minorEastAsia" w:hAnsi="Cambria Math"/>
+                </w:rPr>
+                <m:t>j=1</m:t>
+              </m:r>
+            </m:sub>
+            <m:sup>
+              <m:r>
+                <w:rPr>
+                  <w:rFonts w:ascii="Cambria Math" w:eastAsiaTheme="minorEastAsia" w:hAnsi="Cambria Math"/>
+                </w:rPr>
+                <m:t>m</m:t>
+              </m:r>
+            </m:sup>
+            <m:e>
+              <m:sSubSup>
+                <m:sSubSupPr>
+                  <m:ctrlPr>
+                    <w:rPr>
+                      <w:rFonts w:ascii="Cambria Math" w:eastAsiaTheme="minorEastAsia" w:hAnsi="Cambria Math"/>
+                      <w:i/>
+                    </w:rPr>
+                  </m:ctrlPr>
+                </m:sSubSupPr>
+                <m:e>
+                  <m:r>
+                    <w:rPr>
+                      <w:rFonts w:ascii="Cambria Math" w:eastAsiaTheme="minorEastAsia" w:hAnsi="Cambria Math"/>
+                    </w:rPr>
+                    <m:t>x</m:t>
+                  </m:r>
+                </m:e>
+                <m:sub>
+                  <m:r>
+                    <w:rPr>
+                      <w:rFonts w:ascii="Cambria Math" w:eastAsiaTheme="minorEastAsia" w:hAnsi="Cambria Math"/>
+                    </w:rPr>
+                    <m:t>ij</m:t>
+                  </m:r>
+                </m:sub>
+                <m:sup>
+                  <m:r>
+                    <w:rPr>
+                      <w:rFonts w:ascii="Cambria Math" w:eastAsiaTheme="minorEastAsia" w:hAnsi="Cambria Math"/>
+                    </w:rPr>
+                    <m:t>2</m:t>
+                  </m:r>
+                </m:sup>
+              </m:sSubSup>
+              <m:r>
+                <w:rPr>
+                  <w:rFonts w:ascii="Cambria Math" w:eastAsiaTheme="minorEastAsia" w:hAnsi="Cambria Math"/>
+                </w:rPr>
+                <m:t>var[</m:t>
+              </m:r>
+              <m:sSub>
+                <m:sSubPr>
+                  <m:ctrlPr>
+                    <w:rPr>
+                      <w:rFonts w:ascii="Cambria Math" w:eastAsiaTheme="minorEastAsia" w:hAnsi="Cambria Math"/>
+                      <w:i/>
+                    </w:rPr>
+                  </m:ctrlPr>
+                </m:sSubPr>
+                <m:e>
+                  <m:r>
+                    <w:rPr>
+                      <w:rFonts w:ascii="Cambria Math" w:eastAsiaTheme="minorEastAsia" w:hAnsi="Cambria Math"/>
+                    </w:rPr>
+                    <m:t>p</m:t>
+                  </m:r>
+                </m:e>
+                <m:sub>
+                  <m:r>
+                    <w:rPr>
+                      <w:rFonts w:ascii="Cambria Math" w:eastAsiaTheme="minorEastAsia" w:hAnsi="Cambria Math"/>
+                    </w:rPr>
+                    <m:t>j</m:t>
+                  </m:r>
+                </m:sub>
+              </m:sSub>
+              <m:r>
+                <w:rPr>
+                  <w:rFonts w:ascii="Cambria Math" w:eastAsiaTheme="minorEastAsia" w:hAnsi="Cambria Math"/>
+                </w:rPr>
+                <m:t>]</m:t>
+              </m:r>
+            </m:e>
+          </m:nary>
+        </m:oMath>
+      </m:oMathPara>
+    </w:p>
+    <w:p>
+      <w:pPr>
+        <w:rPr>
+          <w:rFonts w:eastAsiaTheme="minorEastAsia"/>
+        </w:rPr>
+      </w:pPr>
+      <m:oMathPara>
+        <m:oMath>
+          <m:r>
+            <w:rPr>
+              <w:rFonts w:ascii="Cambria Math" w:eastAsiaTheme="minorEastAsia" w:hAnsi="Cambria Math"/>
+            </w:rPr>
+            <m:t>=</m:t>
+          </m:r>
+          <m:sSub>
+            <m:sSubPr>
+              <m:ctrlPr>
+                <w:rPr>
+                  <w:rFonts w:ascii="Cambria Math" w:eastAsiaTheme="minorEastAsia" w:hAnsi="Cambria Math"/>
+                  <w:i/>
+                </w:rPr>
+              </m:ctrlPr>
+            </m:sSubPr>
+            <m:e>
+              <m:r>
+                <m:rPr>
+                  <m:scr m:val="double-struck"/>
+                </m:rPr>
+                <w:rPr>
+                  <w:rFonts w:ascii="Cambria Math" w:eastAsiaTheme="minorEastAsia" w:hAnsi="Cambria Math"/>
+                </w:rPr>
+                <m:t>E</m:t>
+              </m:r>
+            </m:e>
+            <m:sub>
+              <m:r>
+                <w:rPr>
+                  <w:rFonts w:ascii="Cambria Math" w:eastAsiaTheme="minorEastAsia" w:hAnsi="Cambria Math"/>
+                </w:rPr>
+                <m:t>f</m:t>
+              </m:r>
+            </m:sub>
+          </m:sSub>
+          <m:d>
+            <m:dPr>
+              <m:begChr m:val="["/>
+              <m:endChr m:val="]"/>
+              <m:ctrlPr>
+                <w:rPr>
+                  <w:rFonts w:ascii="Cambria Math" w:eastAsiaTheme="minorEastAsia" w:hAnsi="Cambria Math"/>
+                  <w:i/>
+                </w:rPr>
+              </m:ctrlPr>
+            </m:dPr>
+            <m:e>
+              <m:sSub>
+                <m:sSubPr>
+                  <m:ctrlPr>
+                    <w:rPr>
+                      <w:rFonts w:ascii="Cambria Math" w:eastAsiaTheme="minorEastAsia" w:hAnsi="Cambria Math"/>
+                      <w:i/>
+                    </w:rPr>
+                  </m:ctrlPr>
+                </m:sSubPr>
+                <m:e>
+                  <m:r>
+                    <w:rPr>
+                      <w:rFonts w:ascii="Cambria Math" w:eastAsiaTheme="minorEastAsia" w:hAnsi="Cambria Math"/>
+                    </w:rPr>
+                    <m:t>σ</m:t>
+                  </m:r>
+                </m:e>
+                <m:sub>
+                  <m:r>
+                    <w:rPr>
+                      <w:rFonts w:ascii="Cambria Math" w:eastAsiaTheme="minorEastAsia" w:hAnsi="Cambria Math"/>
+                    </w:rPr>
+                    <m:t>i</m:t>
+                  </m:r>
+                </m:sub>
+              </m:sSub>
+            </m:e>
+          </m:d>
+          <m:r>
+            <w:rPr>
+              <w:rFonts w:ascii="Cambria Math" w:eastAsiaTheme="minorEastAsia" w:hAnsi="Cambria Math"/>
+            </w:rPr>
+            <m:t>-</m:t>
+          </m:r>
+          <m:f>
+            <m:fPr>
+              <m:ctrlPr>
+                <w:rPr>
+                  <w:rFonts w:ascii="Cambria Math" w:eastAsiaTheme="minorEastAsia" w:hAnsi="Cambria Math"/>
+                  <w:i/>
+                </w:rPr>
+              </m:ctrlPr>
+            </m:fPr>
+            <m:num>
+              <m:r>
+                <w:rPr>
+                  <w:rFonts w:ascii="Cambria Math" w:eastAsiaTheme="minorEastAsia" w:hAnsi="Cambria Math"/>
+                </w:rPr>
+                <m:t>1</m:t>
+              </m:r>
+            </m:num>
+            <m:den>
+              <m:r>
+                <w:rPr>
+                  <w:rFonts w:ascii="Cambria Math" w:eastAsiaTheme="minorEastAsia" w:hAnsi="Cambria Math"/>
+                </w:rPr>
+                <m:t>2</m:t>
+              </m:r>
+            </m:den>
+          </m:f>
+          <m:r>
+            <w:rPr>
+              <w:rFonts w:ascii="Cambria Math" w:eastAsiaTheme="minorEastAsia" w:hAnsi="Cambria Math"/>
+            </w:rPr>
+            <m:t>A</m:t>
+          </m:r>
+          <m:nary>
+            <m:naryPr>
+              <m:chr m:val="∑"/>
+              <m:ctrlPr>
+                <w:rPr>
+                  <w:rFonts w:ascii="Cambria Math" w:eastAsiaTheme="minorEastAsia" w:hAnsi="Cambria Math"/>
+                  <w:i/>
+                </w:rPr>
+              </m:ctrlPr>
+            </m:naryPr>
+            <m:sub>
+              <m:r>
+                <w:rPr>
+                  <w:rFonts w:ascii="Cambria Math" w:eastAsiaTheme="minorEastAsia" w:hAnsi="Cambria Math"/>
+                </w:rPr>
+                <m:t>j=1</m:t>
+              </m:r>
+            </m:sub>
+            <m:sup>
+              <m:r>
+                <w:rPr>
+                  <w:rFonts w:ascii="Cambria Math" w:eastAsiaTheme="minorEastAsia" w:hAnsi="Cambria Math"/>
+                </w:rPr>
+                <m:t>m</m:t>
+              </m:r>
+            </m:sup>
+            <m:e>
+              <m:r>
+                <w:rPr>
+                  <w:rFonts w:ascii="Cambria Math" w:eastAsiaTheme="minorEastAsia" w:hAnsi="Cambria Math"/>
+                </w:rPr>
+                <m:t>δ(</m:t>
+              </m:r>
+            </m:e>
+          </m:nary>
+          <m:r>
+            <w:rPr>
+              <w:rFonts w:ascii="Cambria Math" w:eastAsiaTheme="minorEastAsia" w:hAnsi="Cambria Math"/>
+            </w:rPr>
+            <m:t>j∈</m:t>
+          </m:r>
+          <m:sSub>
+            <m:sSubPr>
+              <m:ctrlPr>
+                <w:rPr>
+                  <w:rFonts w:ascii="Cambria Math" w:eastAsiaTheme="minorEastAsia" w:hAnsi="Cambria Math"/>
+                  <w:i/>
+                </w:rPr>
+              </m:ctrlPr>
+            </m:sSubPr>
+            <m:e>
+              <m:r>
+                <w:rPr>
+                  <w:rFonts w:ascii="Cambria Math" w:eastAsiaTheme="minorEastAsia" w:hAnsi="Cambria Math"/>
+                </w:rPr>
+                <m:t>X</m:t>
+              </m:r>
+            </m:e>
+            <m:sub>
+              <m:r>
+                <w:rPr>
+                  <w:rFonts w:ascii="Cambria Math" w:eastAsiaTheme="minorEastAsia" w:hAnsi="Cambria Math"/>
+                </w:rPr>
+                <m:t>i</m:t>
+              </m:r>
+            </m:sub>
+          </m:sSub>
+          <m:r>
+            <w:rPr>
+              <w:rFonts w:ascii="Cambria Math" w:eastAsiaTheme="minorEastAsia" w:hAnsi="Cambria Math"/>
+            </w:rPr>
+            <m:t>)var[</m:t>
+          </m:r>
+          <m:sSub>
+            <m:sSubPr>
+              <m:ctrlPr>
+                <w:rPr>
+                  <w:rFonts w:ascii="Cambria Math" w:eastAsiaTheme="minorEastAsia" w:hAnsi="Cambria Math"/>
+                  <w:i/>
+                </w:rPr>
+              </m:ctrlPr>
+            </m:sSubPr>
+            <m:e>
+              <m:r>
+                <w:rPr>
+                  <w:rFonts w:ascii="Cambria Math" w:eastAsiaTheme="minorEastAsia" w:hAnsi="Cambria Math"/>
+                </w:rPr>
+                <m:t>p</m:t>
+              </m:r>
+            </m:e>
+            <m:sub>
+              <m:r>
+                <w:rPr>
+                  <w:rFonts w:ascii="Cambria Math" w:eastAsiaTheme="minorEastAsia" w:hAnsi="Cambria Math"/>
+                </w:rPr>
+                <m:t>j</m:t>
+              </m:r>
+            </m:sub>
+          </m:sSub>
+          <m:r>
+            <w:rPr>
+              <w:rFonts w:ascii="Cambria Math" w:eastAsiaTheme="minorEastAsia" w:hAnsi="Cambria Math"/>
+            </w:rPr>
+            <m:t>]</m:t>
+          </m:r>
+        </m:oMath>
+      </m:oMathPara>
+    </w:p>
+    <w:p>
+      <w:pPr>
+        <w:rPr>
+          <w:rFonts w:eastAsiaTheme="minorEastAsia"/>
+        </w:rPr>
+      </w:pPr>
+      <w:r>
+        <w:rPr>
+          <w:rFonts w:eastAsiaTheme="minorEastAsia"/>
+        </w:rPr>
+        <w:t xml:space="preserve">Given the function </w:t>
+      </w:r>
+      <m:oMath>
+        <m:r>
+          <w:rPr>
+            <w:rFonts w:ascii="Cambria Math" w:eastAsiaTheme="minorEastAsia" w:hAnsi="Cambria Math"/>
+          </w:rPr>
+          <m:t>v</m:t>
+        </m:r>
+      </m:oMath>
+      <w:r>
+        <w:rPr>
+          <w:rFonts w:eastAsiaTheme="minorEastAsia"/>
+        </w:rPr>
+        <w:t xml:space="preserve"> and a distribution over prices, we easily calculate </w:t>
+      </w:r>
+      <m:oMath>
+        <m:sSub>
+          <m:sSubPr>
+            <m:ctrlPr>
+              <w:rPr>
+                <w:rFonts w:ascii="Cambria Math" w:eastAsiaTheme="minorEastAsia" w:hAnsi="Cambria Math"/>
+                <w:i/>
+              </w:rPr>
+            </m:ctrlPr>
+          </m:sSubPr>
+          <m:e>
+            <m:r>
+              <m:rPr>
+                <m:scr m:val="double-struck"/>
+              </m:rPr>
+              <w:rPr>
+                <w:rFonts w:ascii="Cambria Math" w:eastAsiaTheme="minorEastAsia" w:hAnsi="Cambria Math"/>
+              </w:rPr>
+              <m:t>E</m:t>
+            </m:r>
+          </m:e>
+          <m:sub>
+            <m:r>
+              <w:rPr>
+                <w:rFonts w:ascii="Cambria Math" w:eastAsiaTheme="minorEastAsia" w:hAnsi="Cambria Math"/>
+              </w:rPr>
+              <m:t>f</m:t>
+            </m:r>
+          </m:sub>
+        </m:sSub>
+        <m:r>
+          <w:rPr>
+            <w:rFonts w:ascii="Cambria Math" w:eastAsiaTheme="minorEastAsia" w:hAnsi="Cambria Math"/>
+          </w:rPr>
+          <m:t>[</m:t>
+        </m:r>
+        <m:sSub>
+          <m:sSubPr>
+            <m:ctrlPr>
+              <w:rPr>
+                <w:rFonts w:ascii="Cambria Math" w:eastAsiaTheme="minorEastAsia" w:hAnsi="Cambria Math"/>
+                <w:i/>
+              </w:rPr>
+            </m:ctrlPr>
+          </m:sSubPr>
+          <m:e>
+            <m:r>
+              <w:rPr>
+                <w:rFonts w:ascii="Cambria Math" w:eastAsiaTheme="minorEastAsia" w:hAnsi="Cambria Math"/>
+              </w:rPr>
+              <m:t>σ</m:t>
+            </m:r>
+          </m:e>
+          <m:sub>
+            <m:r>
+              <w:rPr>
+                <w:rFonts w:ascii="Cambria Math" w:eastAsiaTheme="minorEastAsia" w:hAnsi="Cambria Math"/>
+              </w:rPr>
+              <m:t>i</m:t>
+            </m:r>
+          </m:sub>
+        </m:sSub>
+        <m:r>
+          <w:rPr>
+            <w:rFonts w:ascii="Cambria Math" w:eastAsiaTheme="minorEastAsia" w:hAnsi="Cambria Math"/>
+          </w:rPr>
+          <m:t>]</m:t>
+        </m:r>
+      </m:oMath>
+      <w:r>
+        <w:rPr>
+          <w:rFonts w:eastAsiaTheme="minorEastAsia"/>
+        </w:rPr>
+        <w:t xml:space="preserve"> and </w:t>
+      </w:r>
+      <m:oMath>
+        <m:r>
+          <w:rPr>
+            <w:rFonts w:ascii="Cambria Math" w:eastAsiaTheme="minorEastAsia" w:hAnsi="Cambria Math"/>
+          </w:rPr>
+          <m:t>var[</m:t>
+        </m:r>
+        <m:sSub>
+          <m:sSubPr>
+            <m:ctrlPr>
+              <w:rPr>
+                <w:rFonts w:ascii="Cambria Math" w:eastAsiaTheme="minorEastAsia" w:hAnsi="Cambria Math"/>
+                <w:i/>
+              </w:rPr>
+            </m:ctrlPr>
+          </m:sSubPr>
+          <m:e>
+            <m:r>
+              <w:rPr>
+                <w:rFonts w:ascii="Cambria Math" w:eastAsiaTheme="minorEastAsia" w:hAnsi="Cambria Math"/>
+              </w:rPr>
+              <m:t>p</m:t>
+            </m:r>
+          </m:e>
+          <m:sub>
+            <m:r>
+              <w:rPr>
+                <w:rFonts w:ascii="Cambria Math" w:eastAsiaTheme="minorEastAsia" w:hAnsi="Cambria Math"/>
+              </w:rPr>
+              <m:t>j</m:t>
+            </m:r>
+          </m:sub>
+        </m:sSub>
+        <m:r>
+          <w:rPr>
+            <w:rFonts w:ascii="Cambria Math" w:eastAsiaTheme="minorEastAsia" w:hAnsi="Cambria Math"/>
+          </w:rPr>
+          <m:t>]</m:t>
+        </m:r>
+      </m:oMath>
+      <w:r>
+        <w:rPr>
+          <w:rFonts w:eastAsiaTheme="minorEastAsia"/>
+        </w:rPr>
+        <w:t>.</w:t>
+      </w:r>
+      <w:r>
+        <w:rPr>
+          <w:rFonts w:eastAsiaTheme="minorEastAsia"/>
+        </w:rPr>
+        <w:t xml:space="preserve"> </w:t>
+      </w:r>
+      <w:r>
+        <w:rPr>
+          <w:rFonts w:eastAsiaTheme="minorEastAsia"/>
+        </w:rPr>
+        <w:t>The intuition behind this heuristic is that we still want to pick the bundle that maximizes the expected surplus for the agent, however, there may be "safer" bundles to bid on quantifying the risk by the variance in the closing prices for that particular good.</w:t>
+      </w:r>
+    </w:p>
+    <w:p>
+      <w:pPr>
+        <w:rPr>
+          <w:rFonts w:eastAsiaTheme="minorEastAsia"/>
+        </w:rPr>
+      </w:pPr>
     </w:p>
     <w:sectPr>
-      <w:headerReference w:type="default" r:id="rId10"/>
-      <w:footerReference w:type="default" r:id="rId11"/>
+      <w:headerReference w:type="default" r:id="rId11"/>
+      <w:footerReference w:type="default" r:id="rId12"/>
       <w:pgSz w:w="12240" w:h="15840"/>
       <w:pgMar w:top="1440" w:right="1440" w:bottom="1440" w:left="1440" w:header="720" w:footer="720" w:gutter="0"/>
       <w:cols w:space="720"/>
@@ -1653,7 +3676,7 @@
             <w:rPr>
               <w:noProof/>
             </w:rPr>
-            <w:t>2</w:t>
+            <w:t>3</w:t>
           </w:r>
         </w:fldSimple>
       </w:p>
@@ -2839,7 +4862,7 @@
 </file>
 
 <file path=customXml/itemProps1.xml><?xml version="1.0" encoding="utf-8"?>
-<ds:datastoreItem xmlns:ds="http://schemas.openxmlformats.org/officeDocument/2006/customXml" ds:itemID="{87EA5A2D-2DC8-42BB-866E-FF51BEB1C733}">
+<ds:datastoreItem xmlns:ds="http://schemas.openxmlformats.org/officeDocument/2006/customXml" ds:itemID="{A65B5819-EE97-451F-BD20-D8E29A6E0FEC}">
   <ds:schemaRefs>
     <ds:schemaRef ds:uri="http://schemas.openxmlformats.org/officeDocument/2006/bibliography"/>
   </ds:schemaRefs>

</xml_diff>

<commit_message>
important changes to write up
</commit_message>
<xml_diff>
--- a/courses/fall2011/csci2951/hw4technicalReport.docx
+++ b/courses/fall2011/csci2951/hw4technicalReport.docx
@@ -2029,27 +2029,61 @@
         </w:rPr>
         <w:t xml:space="preserve"> for returns on investments</w:t>
       </w:r>
+      <w:sdt>
+        <w:sdtPr>
+          <w:rPr>
+            <w:rFonts w:eastAsiaTheme="minorEastAsia"/>
+          </w:rPr>
+          <w:id w:val="600677114"/>
+          <w:citation/>
+        </w:sdtPr>
+        <w:sdtContent>
+          <w:r>
+            <w:rPr>
+              <w:rFonts w:eastAsiaTheme="minorEastAsia"/>
+            </w:rPr>
+            <w:fldChar w:fldCharType="begin"/>
+          </w:r>
+          <w:r>
+            <w:rPr>
+              <w:rFonts w:eastAsiaTheme="minorEastAsia"/>
+            </w:rPr>
+            <w:instrText xml:space="preserve"> CITATION Bod10 \l 1033 </w:instrText>
+          </w:r>
+          <w:r>
+            <w:rPr>
+              <w:rFonts w:eastAsiaTheme="minorEastAsia"/>
+            </w:rPr>
+            <w:fldChar w:fldCharType="separate"/>
+          </w:r>
+          <w:r>
+            <w:rPr>
+              <w:rFonts w:eastAsiaTheme="minorEastAsia"/>
+              <w:noProof/>
+            </w:rPr>
+            <w:t xml:space="preserve"> </w:t>
+          </w:r>
+          <w:r>
+            <w:rPr>
+              <w:rFonts w:eastAsiaTheme="minorEastAsia"/>
+              <w:noProof/>
+            </w:rPr>
+            <w:t>(Bodi, Kane, &amp; Marcus, 2010)</w:t>
+          </w:r>
+          <w:r>
+            <w:rPr>
+              <w:rFonts w:eastAsiaTheme="minorEastAsia"/>
+            </w:rPr>
+            <w:fldChar w:fldCharType="end"/>
+          </w:r>
+        </w:sdtContent>
+      </w:sdt>
       <w:r>
         <w:rPr>
           <w:rFonts w:eastAsiaTheme="minorEastAsia"/>
         </w:rPr>
         <w:t>:</w:t>
       </w:r>
-    </w:p>
-    <w:p>
-      <w:pPr>
-        <w:rPr>
-          <w:rFonts w:eastAsiaTheme="minorEastAsia"/>
-        </w:rPr>
-      </w:pPr>
-      <w:hyperlink r:id="rId10" w:history="1">
-        <w:r>
-          <w:rPr>
-            <w:rStyle w:val="Hyperlink"/>
-          </w:rPr>
-          <w:t>http://en.wikipedia.org/wiki/Modern_portfolio_theory</w:t>
-        </w:r>
-      </w:hyperlink>
     </w:p>
     <w:p>
       <w:pPr>
@@ -2183,7 +2217,6 @@
         <w:rPr>
           <w:rFonts w:eastAsiaTheme="minorEastAsia"/>
         </w:rPr>
-        <w:lastRenderedPageBreak/>
         <w:t xml:space="preserve">The free parameter </w:t>
       </w:r>
       <m:oMath>
@@ -2304,6 +2337,7 @@
         <w:rPr>
           <w:rFonts w:eastAsiaTheme="minorEastAsia"/>
         </w:rPr>
+        <w:lastRenderedPageBreak/>
         <w:t xml:space="preserve">Though this function is used in the context of identifying optimal investments for an investor given the investors' level of risk </w:t>
       </w:r>
       <w:r>
@@ -2705,6 +2739,12 @@
             <w:rPr>
               <w:rFonts w:ascii="Cambria Math" w:eastAsiaTheme="minorEastAsia" w:hAnsi="Cambria Math"/>
             </w:rPr>
+            <m:t>U</m:t>
+          </m:r>
+          <m:r>
+            <w:rPr>
+              <w:rFonts w:ascii="Cambria Math" w:eastAsiaTheme="minorEastAsia" w:hAnsi="Cambria Math"/>
+            </w:rPr>
             <m:t>=</m:t>
           </m:r>
           <m:sSub>
@@ -2877,7 +2917,7 @@
                 <w:rPr>
                   <w:rFonts w:ascii="Cambria Math" w:eastAsiaTheme="minorEastAsia" w:hAnsi="Cambria Math"/>
                 </w:rPr>
-                <m:t>*</m:t>
+                <m:t xml:space="preserve"> </m:t>
               </m:r>
               <m:sSub>
                 <m:sSubPr>
@@ -3009,7 +3049,16 @@
             <w:rPr>
               <w:rFonts w:ascii="Cambria Math" w:eastAsiaTheme="minorEastAsia" w:hAnsi="Cambria Math"/>
             </w:rPr>
-            <m:t>U=</m:t>
+            <m:t>U</m:t>
+          </m:r>
+          <m:r>
+            <m:rPr>
+              <m:aln/>
+            </m:rPr>
+            <w:rPr>
+              <w:rFonts w:ascii="Cambria Math" w:eastAsiaTheme="minorEastAsia" w:hAnsi="Cambria Math"/>
+            </w:rPr>
+            <m:t>=</m:t>
           </m:r>
           <m:sSub>
             <m:sSubPr>
@@ -3220,17 +3269,17 @@
             </m:e>
           </m:nary>
         </m:oMath>
-      </m:oMathPara>
-    </w:p>
-    <w:p>
-      <w:pPr>
-        <w:rPr>
-          <w:rFonts w:eastAsiaTheme="minorEastAsia"/>
-        </w:rPr>
-      </w:pPr>
-      <m:oMathPara>
+        <w:r>
+          <w:rPr>
+            <w:rFonts w:eastAsiaTheme="minorEastAsia"/>
+          </w:rPr>
+          <w:br/>
+        </w:r>
         <m:oMath>
           <m:r>
+            <m:rPr>
+              <m:aln/>
+            </m:rPr>
             <w:rPr>
               <w:rFonts w:ascii="Cambria Math" w:eastAsiaTheme="minorEastAsia" w:hAnsi="Cambria Math"/>
             </w:rPr>
@@ -3374,7 +3423,13 @@
                 <w:rPr>
                   <w:rFonts w:ascii="Cambria Math" w:eastAsiaTheme="minorEastAsia" w:hAnsi="Cambria Math"/>
                 </w:rPr>
-                <m:t>δ(</m:t>
+                <m:t>δ</m:t>
+              </m:r>
+              <m:r>
+                <w:rPr>
+                  <w:rFonts w:ascii="Cambria Math" w:eastAsiaTheme="minorEastAsia" w:hAnsi="Cambria Math"/>
+                </w:rPr>
+                <m:t>(</m:t>
               </m:r>
             </m:e>
           </m:nary>
@@ -3608,8 +3663,1400 @@
         <w:rPr>
           <w:rFonts w:eastAsiaTheme="minorEastAsia"/>
         </w:rPr>
-        <w:t>The intuition behind this heuristic is that we still want to pick the bundle that maximizes the expected surplus for the agent, however, there may be "safer" bundles to bid on quantifying the risk by the variance in the closing prices for that particular good.</w:t>
-      </w:r>
+        <w:t>The intuition behind this heuristic is that we still want to pick the bundle that maximizes the expected surplus for the agent, however, there may be "safer" bundles to bid on quantifying the risk</w:t>
+      </w:r>
+      <w:r>
+        <w:rPr>
+          <w:rFonts w:eastAsiaTheme="minorEastAsia"/>
+        </w:rPr>
+        <w:t xml:space="preserve"> associate with each bundle</w:t>
+      </w:r>
+      <w:r>
+        <w:rPr>
+          <w:rFonts w:eastAsiaTheme="minorEastAsia"/>
+        </w:rPr>
+        <w:t xml:space="preserve"> by the</w:t>
+      </w:r>
+      <w:r>
+        <w:rPr>
+          <w:rFonts w:eastAsiaTheme="minorEastAsia"/>
+        </w:rPr>
+        <w:t xml:space="preserve"> sum of the variance of the individual goods in the bundle.</w:t>
+      </w:r>
+    </w:p>
+    <w:p>
+      <w:pPr>
+        <w:rPr>
+          <w:rFonts w:eastAsiaTheme="minorEastAsia"/>
+        </w:rPr>
+      </w:pPr>
+      <w:r>
+        <w:rPr>
+          <w:rFonts w:eastAsiaTheme="minorEastAsia"/>
+        </w:rPr>
+        <w:t>We can adapt the variance term to better quantify risks present in auctions. Given an arbitrary distribution over the price of a good, we can see that the risk posed to the agent are the realization of closing prices that are greater than what the agent will bid.</w:t>
+      </w:r>
+    </w:p>
+    <w:p>
+      <w:pPr>
+        <w:rPr>
+          <w:rFonts w:eastAsiaTheme="minorEastAsia"/>
+        </w:rPr>
+      </w:pPr>
+      <w:r>
+        <w:rPr>
+          <w:noProof/>
+        </w:rPr>
+        <w:lastRenderedPageBreak/>
+        <w:pict>
+          <v:shapetype id="_x0000_t202" coordsize="21600,21600" o:spt="202" path="m,l,21600r21600,l21600,xe">
+            <v:stroke joinstyle="miter"/>
+            <v:path gradientshapeok="t" o:connecttype="rect"/>
+          </v:shapetype>
+          <v:shape id="_x0000_s1026" type="#_x0000_t202" style="position:absolute;margin-left:96.1pt;margin-top:221.25pt;width:286.5pt;height:.05pt;z-index:251660288" stroked="f">
+            <v:textbox style="mso-fit-shape-to-text:t" inset="0,0,0,0">
+              <w:txbxContent>
+                <w:p>
+                  <w:pPr>
+                    <w:pStyle w:val="Caption"/>
+                    <w:jc w:val="center"/>
+                    <w:rPr>
+                      <w:noProof/>
+                    </w:rPr>
+                  </w:pPr>
+                  <w:r>
+                    <w:t xml:space="preserve">Figure </w:t>
+                  </w:r>
+                  <w:fldSimple w:instr=" SEQ Figure \* ARABIC ">
+                    <w:r>
+                      <w:rPr>
+                        <w:noProof/>
+                      </w:rPr>
+                      <w:t>1</w:t>
+                    </w:r>
+                  </w:fldSimple>
+                  <w:r>
+                    <w:t>: Agent Risk</w:t>
+                  </w:r>
+                </w:p>
+              </w:txbxContent>
+            </v:textbox>
+            <w10:wrap type="topAndBottom"/>
+          </v:shape>
+        </w:pict>
+      </w:r>
+      <w:r>
+        <w:rPr>
+          <w:rFonts w:eastAsiaTheme="minorEastAsia"/>
+          <w:noProof/>
+        </w:rPr>
+        <w:drawing>
+          <wp:anchor distT="0" distB="0" distL="114300" distR="114300" simplePos="0" relativeHeight="251658240" behindDoc="0" locked="0" layoutInCell="1" allowOverlap="1">
+            <wp:simplePos x="0" y="0"/>
+            <wp:positionH relativeFrom="column">
+              <wp:posOffset>1220470</wp:posOffset>
+            </wp:positionH>
+            <wp:positionV relativeFrom="paragraph">
+              <wp:posOffset>169545</wp:posOffset>
+            </wp:positionV>
+            <wp:extent cx="3638550" cy="2583180"/>
+            <wp:effectExtent l="19050" t="0" r="0" b="0"/>
+            <wp:wrapTopAndBottom/>
+            <wp:docPr id="2" name="Picture 0" descr="agentRisk.png"/>
+            <wp:cNvGraphicFramePr>
+              <a:graphicFrameLocks xmlns:a="http://schemas.openxmlformats.org/drawingml/2006/main" noChangeAspect="1"/>
+            </wp:cNvGraphicFramePr>
+            <a:graphic xmlns:a="http://schemas.openxmlformats.org/drawingml/2006/main">
+              <a:graphicData uri="http://schemas.openxmlformats.org/drawingml/2006/picture">
+                <pic:pic xmlns:pic="http://schemas.openxmlformats.org/drawingml/2006/picture">
+                  <pic:nvPicPr>
+                    <pic:cNvPr id="0" name="agentRisk.png"/>
+                    <pic:cNvPicPr/>
+                  </pic:nvPicPr>
+                  <pic:blipFill>
+                    <a:blip r:embed="rId10" cstate="print"/>
+                    <a:stretch>
+                      <a:fillRect/>
+                    </a:stretch>
+                  </pic:blipFill>
+                  <pic:spPr>
+                    <a:xfrm>
+                      <a:off x="0" y="0"/>
+                      <a:ext cx="3638550" cy="2583180"/>
+                    </a:xfrm>
+                    <a:prstGeom prst="rect">
+                      <a:avLst/>
+                    </a:prstGeom>
+                  </pic:spPr>
+                </pic:pic>
+              </a:graphicData>
+            </a:graphic>
+          </wp:anchor>
+        </w:drawing>
+      </w:r>
+      <w:r>
+        <w:rPr>
+          <w:rFonts w:eastAsiaTheme="minorEastAsia"/>
+        </w:rPr>
+        <w:t>For an auction with one item for sale, the agent risks losing the item to another agent if the closing price is greater than his bid. Therefore, quantifying risk associated with the expected surplus of a bundle by the sum of marginal variances  overestimates the risk associated with each good. Instead we wish to quantify only the variance with respect to closing prices that are above the expected value.</w:t>
+      </w:r>
+    </w:p>
+    <w:p>
+      <w:pPr>
+        <w:rPr>
+          <w:rFonts w:eastAsiaTheme="minorEastAsia"/>
+        </w:rPr>
+      </w:pPr>
+      <w:r>
+        <w:rPr>
+          <w:rFonts w:eastAsiaTheme="minorEastAsia"/>
+        </w:rPr>
+        <w:t>We can do this by calculating an upper-partial variance</w:t>
+      </w:r>
+      <w:sdt>
+        <w:sdtPr>
+          <w:rPr>
+            <w:rFonts w:eastAsiaTheme="minorEastAsia"/>
+          </w:rPr>
+          <w:id w:val="600677113"/>
+          <w:citation/>
+        </w:sdtPr>
+        <w:sdtContent>
+          <w:r>
+            <w:rPr>
+              <w:rFonts w:eastAsiaTheme="minorEastAsia"/>
+            </w:rPr>
+            <w:fldChar w:fldCharType="begin"/>
+          </w:r>
+          <w:r>
+            <w:rPr>
+              <w:rFonts w:eastAsiaTheme="minorEastAsia"/>
+            </w:rPr>
+            <w:instrText xml:space="preserve"> CITATION Bod10 \l 1033 </w:instrText>
+          </w:r>
+          <w:r>
+            <w:rPr>
+              <w:rFonts w:eastAsiaTheme="minorEastAsia"/>
+            </w:rPr>
+            <w:fldChar w:fldCharType="separate"/>
+          </w:r>
+          <w:r>
+            <w:rPr>
+              <w:rFonts w:eastAsiaTheme="minorEastAsia"/>
+              <w:noProof/>
+            </w:rPr>
+            <w:t xml:space="preserve"> </w:t>
+          </w:r>
+          <w:r>
+            <w:rPr>
+              <w:rFonts w:eastAsiaTheme="minorEastAsia"/>
+              <w:noProof/>
+            </w:rPr>
+            <w:t>(Bodi, Kane, &amp; Marcus, 2010)</w:t>
+          </w:r>
+          <w:r>
+            <w:rPr>
+              <w:rFonts w:eastAsiaTheme="minorEastAsia"/>
+            </w:rPr>
+            <w:fldChar w:fldCharType="end"/>
+          </w:r>
+        </w:sdtContent>
+      </w:sdt>
+      <w:r>
+        <w:rPr>
+          <w:rFonts w:eastAsiaTheme="minorEastAsia"/>
+        </w:rPr>
+        <w:t>:</w:t>
+      </w:r>
+    </w:p>
+    <w:p>
+      <w:pPr>
+        <w:rPr>
+          <w:rFonts w:eastAsiaTheme="minorEastAsia"/>
+        </w:rPr>
+      </w:pPr>
+      <m:oMathPara>
+        <m:oMath>
+          <m:acc>
+            <m:accPr>
+              <m:ctrlPr>
+                <w:rPr>
+                  <w:rFonts w:ascii="Cambria Math" w:eastAsiaTheme="minorEastAsia" w:hAnsi="Cambria Math"/>
+                  <w:i/>
+                </w:rPr>
+              </m:ctrlPr>
+            </m:accPr>
+            <m:e>
+              <m:r>
+                <w:rPr>
+                  <w:rFonts w:ascii="Cambria Math" w:eastAsiaTheme="minorEastAsia" w:hAnsi="Cambria Math"/>
+                </w:rPr>
+                <m:t>UP</m:t>
+              </m:r>
+              <m:sSub>
+                <m:sSubPr>
+                  <m:ctrlPr>
+                    <w:rPr>
+                      <w:rFonts w:ascii="Cambria Math" w:eastAsiaTheme="minorEastAsia" w:hAnsi="Cambria Math"/>
+                      <w:i/>
+                    </w:rPr>
+                  </m:ctrlPr>
+                </m:sSubPr>
+                <m:e>
+                  <m:r>
+                    <w:rPr>
+                      <w:rFonts w:ascii="Cambria Math" w:eastAsiaTheme="minorEastAsia" w:hAnsi="Cambria Math"/>
+                    </w:rPr>
+                    <m:t>V</m:t>
+                  </m:r>
+                </m:e>
+                <m:sub>
+                  <m:r>
+                    <w:rPr>
+                      <w:rFonts w:ascii="Cambria Math" w:eastAsiaTheme="minorEastAsia" w:hAnsi="Cambria Math"/>
+                    </w:rPr>
+                    <m:t>j</m:t>
+                  </m:r>
+                </m:sub>
+              </m:sSub>
+            </m:e>
+          </m:acc>
+          <m:r>
+            <w:rPr>
+              <w:rFonts w:ascii="Cambria Math" w:eastAsiaTheme="minorEastAsia" w:hAnsi="Cambria Math"/>
+            </w:rPr>
+            <m:t xml:space="preserve">= </m:t>
+          </m:r>
+          <m:nary>
+            <m:naryPr>
+              <m:chr m:val="∑"/>
+              <m:ctrlPr>
+                <w:rPr>
+                  <w:rFonts w:ascii="Cambria Math" w:eastAsiaTheme="minorEastAsia" w:hAnsi="Cambria Math"/>
+                  <w:i/>
+                </w:rPr>
+              </m:ctrlPr>
+            </m:naryPr>
+            <m:sub>
+              <m:r>
+                <w:rPr>
+                  <w:rFonts w:ascii="Cambria Math" w:eastAsiaTheme="minorEastAsia" w:hAnsi="Cambria Math"/>
+                </w:rPr>
+                <m:t>t=1</m:t>
+              </m:r>
+            </m:sub>
+            <m:sup>
+              <m:r>
+                <w:rPr>
+                  <w:rFonts w:ascii="Cambria Math" w:eastAsiaTheme="minorEastAsia" w:hAnsi="Cambria Math"/>
+                </w:rPr>
+                <m:t>T</m:t>
+              </m:r>
+            </m:sup>
+            <m:e>
+              <m:sSup>
+                <m:sSupPr>
+                  <m:ctrlPr>
+                    <w:rPr>
+                      <w:rFonts w:ascii="Cambria Math" w:eastAsiaTheme="minorEastAsia" w:hAnsi="Cambria Math"/>
+                      <w:i/>
+                    </w:rPr>
+                  </m:ctrlPr>
+                </m:sSupPr>
+                <m:e>
+                  <m:r>
+                    <w:rPr>
+                      <w:rFonts w:ascii="Cambria Math" w:eastAsiaTheme="minorEastAsia" w:hAnsi="Cambria Math"/>
+                    </w:rPr>
+                    <m:t>δ(</m:t>
+                  </m:r>
+                  <m:sSub>
+                    <m:sSubPr>
+                      <m:ctrlPr>
+                        <w:rPr>
+                          <w:rFonts w:ascii="Cambria Math" w:eastAsiaTheme="minorEastAsia" w:hAnsi="Cambria Math"/>
+                          <w:i/>
+                        </w:rPr>
+                      </m:ctrlPr>
+                    </m:sSubPr>
+                    <m:e>
+                      <m:r>
+                        <w:rPr>
+                          <w:rFonts w:ascii="Cambria Math" w:eastAsiaTheme="minorEastAsia" w:hAnsi="Cambria Math"/>
+                        </w:rPr>
+                        <m:t>p</m:t>
+                      </m:r>
+                    </m:e>
+                    <m:sub>
+                      <m:r>
+                        <w:rPr>
+                          <w:rFonts w:ascii="Cambria Math" w:eastAsiaTheme="minorEastAsia" w:hAnsi="Cambria Math"/>
+                        </w:rPr>
+                        <m:t>jt</m:t>
+                      </m:r>
+                    </m:sub>
+                  </m:sSub>
+                  <m:r>
+                    <w:rPr>
+                      <w:rFonts w:ascii="Cambria Math" w:eastAsiaTheme="minorEastAsia" w:hAnsi="Cambria Math"/>
+                    </w:rPr>
+                    <m:t>≥</m:t>
+                  </m:r>
+                  <m:sSub>
+                    <m:sSubPr>
+                      <m:ctrlPr>
+                        <w:rPr>
+                          <w:rFonts w:ascii="Cambria Math" w:eastAsiaTheme="minorEastAsia" w:hAnsi="Cambria Math"/>
+                          <w:i/>
+                        </w:rPr>
+                      </m:ctrlPr>
+                    </m:sSubPr>
+                    <m:e>
+                      <m:r>
+                        <m:rPr>
+                          <m:scr m:val="double-struck"/>
+                        </m:rPr>
+                        <w:rPr>
+                          <w:rFonts w:ascii="Cambria Math" w:eastAsiaTheme="minorEastAsia" w:hAnsi="Cambria Math"/>
+                        </w:rPr>
+                        <m:t>E</m:t>
+                      </m:r>
+                    </m:e>
+                    <m:sub>
+                      <m:r>
+                        <w:rPr>
+                          <w:rFonts w:ascii="Cambria Math" w:eastAsiaTheme="minorEastAsia" w:hAnsi="Cambria Math"/>
+                        </w:rPr>
+                        <m:t>f</m:t>
+                      </m:r>
+                    </m:sub>
+                  </m:sSub>
+                  <m:r>
+                    <w:rPr>
+                      <w:rFonts w:ascii="Cambria Math" w:eastAsiaTheme="minorEastAsia" w:hAnsi="Cambria Math"/>
+                    </w:rPr>
+                    <m:t>(</m:t>
+                  </m:r>
+                  <m:sSub>
+                    <m:sSubPr>
+                      <m:ctrlPr>
+                        <w:rPr>
+                          <w:rFonts w:ascii="Cambria Math" w:eastAsiaTheme="minorEastAsia" w:hAnsi="Cambria Math"/>
+                          <w:i/>
+                        </w:rPr>
+                      </m:ctrlPr>
+                    </m:sSubPr>
+                    <m:e>
+                      <m:r>
+                        <w:rPr>
+                          <w:rFonts w:ascii="Cambria Math" w:eastAsiaTheme="minorEastAsia" w:hAnsi="Cambria Math"/>
+                        </w:rPr>
+                        <m:t>p</m:t>
+                      </m:r>
+                    </m:e>
+                    <m:sub>
+                      <m:r>
+                        <w:rPr>
+                          <w:rFonts w:ascii="Cambria Math" w:eastAsiaTheme="minorEastAsia" w:hAnsi="Cambria Math"/>
+                        </w:rPr>
+                        <m:t>jt</m:t>
+                      </m:r>
+                    </m:sub>
+                  </m:sSub>
+                  <m:r>
+                    <w:rPr>
+                      <w:rFonts w:ascii="Cambria Math" w:eastAsiaTheme="minorEastAsia" w:hAnsi="Cambria Math"/>
+                    </w:rPr>
+                    <m:t>)</m:t>
+                  </m:r>
+                  <m:d>
+                    <m:dPr>
+                      <m:ctrlPr>
+                        <w:rPr>
+                          <w:rFonts w:ascii="Cambria Math" w:eastAsiaTheme="minorEastAsia" w:hAnsi="Cambria Math"/>
+                          <w:i/>
+                        </w:rPr>
+                      </m:ctrlPr>
+                    </m:dPr>
+                    <m:e>
+                      <m:sSub>
+                        <m:sSubPr>
+                          <m:ctrlPr>
+                            <w:rPr>
+                              <w:rFonts w:ascii="Cambria Math" w:eastAsiaTheme="minorEastAsia" w:hAnsi="Cambria Math"/>
+                              <w:i/>
+                            </w:rPr>
+                          </m:ctrlPr>
+                        </m:sSubPr>
+                        <m:e>
+                          <m:r>
+                            <m:rPr>
+                              <m:scr m:val="double-struck"/>
+                            </m:rPr>
+                            <w:rPr>
+                              <w:rFonts w:ascii="Cambria Math" w:eastAsiaTheme="minorEastAsia" w:hAnsi="Cambria Math"/>
+                            </w:rPr>
+                            <m:t>E</m:t>
+                          </m:r>
+                        </m:e>
+                        <m:sub>
+                          <m:r>
+                            <w:rPr>
+                              <w:rFonts w:ascii="Cambria Math" w:eastAsiaTheme="minorEastAsia" w:hAnsi="Cambria Math"/>
+                            </w:rPr>
+                            <m:t>f</m:t>
+                          </m:r>
+                        </m:sub>
+                      </m:sSub>
+                      <m:d>
+                        <m:dPr>
+                          <m:begChr m:val="["/>
+                          <m:endChr m:val="]"/>
+                          <m:ctrlPr>
+                            <w:rPr>
+                              <w:rFonts w:ascii="Cambria Math" w:eastAsiaTheme="minorEastAsia" w:hAnsi="Cambria Math"/>
+                              <w:i/>
+                            </w:rPr>
+                          </m:ctrlPr>
+                        </m:dPr>
+                        <m:e>
+                          <m:sSub>
+                            <m:sSubPr>
+                              <m:ctrlPr>
+                                <w:rPr>
+                                  <w:rFonts w:ascii="Cambria Math" w:eastAsiaTheme="minorEastAsia" w:hAnsi="Cambria Math"/>
+                                  <w:i/>
+                                </w:rPr>
+                              </m:ctrlPr>
+                            </m:sSubPr>
+                            <m:e>
+                              <m:r>
+                                <w:rPr>
+                                  <w:rFonts w:ascii="Cambria Math" w:eastAsiaTheme="minorEastAsia" w:hAnsi="Cambria Math"/>
+                                </w:rPr>
+                                <m:t>p</m:t>
+                              </m:r>
+                            </m:e>
+                            <m:sub>
+                              <m:r>
+                                <w:rPr>
+                                  <w:rFonts w:ascii="Cambria Math" w:eastAsiaTheme="minorEastAsia" w:hAnsi="Cambria Math"/>
+                                </w:rPr>
+                                <m:t>j</m:t>
+                              </m:r>
+                            </m:sub>
+                          </m:sSub>
+                        </m:e>
+                      </m:d>
+                      <m:r>
+                        <w:rPr>
+                          <w:rFonts w:ascii="Cambria Math" w:eastAsiaTheme="minorEastAsia" w:hAnsi="Cambria Math"/>
+                        </w:rPr>
+                        <m:t xml:space="preserve">- </m:t>
+                      </m:r>
+                      <m:sSub>
+                        <m:sSubPr>
+                          <m:ctrlPr>
+                            <w:rPr>
+                              <w:rFonts w:ascii="Cambria Math" w:eastAsiaTheme="minorEastAsia" w:hAnsi="Cambria Math"/>
+                              <w:i/>
+                            </w:rPr>
+                          </m:ctrlPr>
+                        </m:sSubPr>
+                        <m:e>
+                          <m:r>
+                            <w:rPr>
+                              <w:rFonts w:ascii="Cambria Math" w:eastAsiaTheme="minorEastAsia" w:hAnsi="Cambria Math"/>
+                            </w:rPr>
+                            <m:t>p</m:t>
+                          </m:r>
+                        </m:e>
+                        <m:sub>
+                          <m:r>
+                            <w:rPr>
+                              <w:rFonts w:ascii="Cambria Math" w:eastAsiaTheme="minorEastAsia" w:hAnsi="Cambria Math"/>
+                            </w:rPr>
+                            <m:t>jt</m:t>
+                          </m:r>
+                        </m:sub>
+                      </m:sSub>
+                    </m:e>
+                  </m:d>
+                </m:e>
+                <m:sup>
+                  <m:r>
+                    <w:rPr>
+                      <w:rFonts w:ascii="Cambria Math" w:eastAsiaTheme="minorEastAsia" w:hAnsi="Cambria Math"/>
+                    </w:rPr>
+                    <m:t>2</m:t>
+                  </m:r>
+                </m:sup>
+              </m:sSup>
+            </m:e>
+          </m:nary>
+        </m:oMath>
+      </m:oMathPara>
+    </w:p>
+    <w:p>
+      <w:pPr>
+        <w:rPr>
+          <w:rFonts w:eastAsiaTheme="minorEastAsia"/>
+        </w:rPr>
+      </w:pPr>
+      <w:r>
+        <w:rPr>
+          <w:rFonts w:eastAsiaTheme="minorEastAsia"/>
+        </w:rPr>
+        <w:t>This estimator is assuming a discrete (histogram) distribution over prices with bins index</w:t>
+      </w:r>
+      <w:r>
+        <w:rPr>
+          <w:rFonts w:eastAsiaTheme="minorEastAsia"/>
+        </w:rPr>
+        <w:t>ed</w:t>
+      </w:r>
+      <w:r>
+        <w:rPr>
+          <w:rFonts w:eastAsiaTheme="minorEastAsia"/>
+        </w:rPr>
+        <w:t xml:space="preserve"> by </w:t>
+      </w:r>
+      <m:oMath>
+        <m:r>
+          <w:rPr>
+            <w:rFonts w:ascii="Cambria Math" w:eastAsiaTheme="minorEastAsia" w:hAnsi="Cambria Math"/>
+          </w:rPr>
+          <m:t>t</m:t>
+        </m:r>
+      </m:oMath>
+      <w:r>
+        <w:rPr>
+          <w:rFonts w:eastAsiaTheme="minorEastAsia"/>
+        </w:rPr>
+        <w:t>.</w:t>
+      </w:r>
+      <w:r>
+        <w:rPr>
+          <w:rFonts w:eastAsiaTheme="minorEastAsia"/>
+        </w:rPr>
+        <w:t xml:space="preserve"> We add a price only to the variance (risk) calculation when computing the expected surplus utility </w:t>
+      </w:r>
+      <w:r>
+        <w:rPr>
+          <w:rFonts w:eastAsiaTheme="minorEastAsia"/>
+        </w:rPr>
+        <w:t>if the realized price is greater than the expected value.</w:t>
+      </w:r>
+    </w:p>
+    <w:p>
+      <w:pPr>
+        <w:rPr>
+          <w:rFonts w:eastAsiaTheme="minorEastAsia"/>
+        </w:rPr>
+      </w:pPr>
+      <w:r>
+        <w:rPr>
+          <w:rFonts w:eastAsiaTheme="minorEastAsia"/>
+        </w:rPr>
+        <w:t xml:space="preserve">Thus the final form of our utility function </w:t>
+      </w:r>
+      <w:r>
+        <w:rPr>
+          <w:rFonts w:eastAsiaTheme="minorEastAsia"/>
+        </w:rPr>
+        <w:t>is</w:t>
+      </w:r>
+      <w:r>
+        <w:rPr>
+          <w:rFonts w:eastAsiaTheme="minorEastAsia"/>
+        </w:rPr>
+        <w:t>:</w:t>
+      </w:r>
+    </w:p>
+    <w:p>
+      <w:pPr>
+        <w:rPr>
+          <w:rFonts w:eastAsiaTheme="minorEastAsia"/>
+        </w:rPr>
+      </w:pPr>
+      <m:oMathPara>
+        <m:oMath>
+          <m:r>
+            <w:rPr>
+              <w:rFonts w:ascii="Cambria Math" w:eastAsiaTheme="minorEastAsia" w:hAnsi="Cambria Math"/>
+            </w:rPr>
+            <m:t>U=</m:t>
+          </m:r>
+          <m:sSub>
+            <m:sSubPr>
+              <m:ctrlPr>
+                <w:rPr>
+                  <w:rFonts w:ascii="Cambria Math" w:eastAsiaTheme="minorEastAsia" w:hAnsi="Cambria Math"/>
+                  <w:i/>
+                </w:rPr>
+              </m:ctrlPr>
+            </m:sSubPr>
+            <m:e>
+              <m:r>
+                <m:rPr>
+                  <m:scr m:val="double-struck"/>
+                </m:rPr>
+                <w:rPr>
+                  <w:rFonts w:ascii="Cambria Math" w:eastAsiaTheme="minorEastAsia" w:hAnsi="Cambria Math"/>
+                </w:rPr>
+                <m:t>E</m:t>
+              </m:r>
+            </m:e>
+            <m:sub>
+              <m:r>
+                <w:rPr>
+                  <w:rFonts w:ascii="Cambria Math" w:eastAsiaTheme="minorEastAsia" w:hAnsi="Cambria Math"/>
+                </w:rPr>
+                <m:t>f</m:t>
+              </m:r>
+            </m:sub>
+          </m:sSub>
+          <m:d>
+            <m:dPr>
+              <m:begChr m:val="["/>
+              <m:endChr m:val="]"/>
+              <m:ctrlPr>
+                <w:rPr>
+                  <w:rFonts w:ascii="Cambria Math" w:eastAsiaTheme="minorEastAsia" w:hAnsi="Cambria Math"/>
+                  <w:i/>
+                </w:rPr>
+              </m:ctrlPr>
+            </m:dPr>
+            <m:e>
+              <m:sSub>
+                <m:sSubPr>
+                  <m:ctrlPr>
+                    <w:rPr>
+                      <w:rFonts w:ascii="Cambria Math" w:eastAsiaTheme="minorEastAsia" w:hAnsi="Cambria Math"/>
+                      <w:i/>
+                    </w:rPr>
+                  </m:ctrlPr>
+                </m:sSubPr>
+                <m:e>
+                  <m:r>
+                    <w:rPr>
+                      <w:rFonts w:ascii="Cambria Math" w:eastAsiaTheme="minorEastAsia" w:hAnsi="Cambria Math"/>
+                    </w:rPr>
+                    <m:t>σ</m:t>
+                  </m:r>
+                </m:e>
+                <m:sub>
+                  <m:r>
+                    <w:rPr>
+                      <w:rFonts w:ascii="Cambria Math" w:eastAsiaTheme="minorEastAsia" w:hAnsi="Cambria Math"/>
+                    </w:rPr>
+                    <m:t>i</m:t>
+                  </m:r>
+                </m:sub>
+              </m:sSub>
+            </m:e>
+          </m:d>
+          <m:r>
+            <w:rPr>
+              <w:rFonts w:ascii="Cambria Math" w:eastAsiaTheme="minorEastAsia" w:hAnsi="Cambria Math"/>
+            </w:rPr>
+            <m:t>-</m:t>
+          </m:r>
+          <m:f>
+            <m:fPr>
+              <m:ctrlPr>
+                <w:rPr>
+                  <w:rFonts w:ascii="Cambria Math" w:eastAsiaTheme="minorEastAsia" w:hAnsi="Cambria Math"/>
+                  <w:i/>
+                </w:rPr>
+              </m:ctrlPr>
+            </m:fPr>
+            <m:num>
+              <m:r>
+                <w:rPr>
+                  <w:rFonts w:ascii="Cambria Math" w:eastAsiaTheme="minorEastAsia" w:hAnsi="Cambria Math"/>
+                </w:rPr>
+                <m:t>1</m:t>
+              </m:r>
+            </m:num>
+            <m:den>
+              <m:r>
+                <w:rPr>
+                  <w:rFonts w:ascii="Cambria Math" w:eastAsiaTheme="minorEastAsia" w:hAnsi="Cambria Math"/>
+                </w:rPr>
+                <m:t>2</m:t>
+              </m:r>
+            </m:den>
+          </m:f>
+          <m:r>
+            <w:rPr>
+              <w:rFonts w:ascii="Cambria Math" w:eastAsiaTheme="minorEastAsia" w:hAnsi="Cambria Math"/>
+            </w:rPr>
+            <m:t>A</m:t>
+          </m:r>
+          <m:nary>
+            <m:naryPr>
+              <m:chr m:val="∑"/>
+              <m:ctrlPr>
+                <w:rPr>
+                  <w:rFonts w:ascii="Cambria Math" w:eastAsiaTheme="minorEastAsia" w:hAnsi="Cambria Math"/>
+                  <w:i/>
+                </w:rPr>
+              </m:ctrlPr>
+            </m:naryPr>
+            <m:sub>
+              <m:r>
+                <w:rPr>
+                  <w:rFonts w:ascii="Cambria Math" w:eastAsiaTheme="minorEastAsia" w:hAnsi="Cambria Math"/>
+                </w:rPr>
+                <m:t>j=1</m:t>
+              </m:r>
+            </m:sub>
+            <m:sup>
+              <m:r>
+                <w:rPr>
+                  <w:rFonts w:ascii="Cambria Math" w:eastAsiaTheme="minorEastAsia" w:hAnsi="Cambria Math"/>
+                </w:rPr>
+                <m:t>m</m:t>
+              </m:r>
+            </m:sup>
+            <m:e>
+              <m:r>
+                <w:rPr>
+                  <w:rFonts w:ascii="Cambria Math" w:eastAsiaTheme="minorEastAsia" w:hAnsi="Cambria Math"/>
+                </w:rPr>
+                <m:t>δ(</m:t>
+              </m:r>
+            </m:e>
+          </m:nary>
+          <m:r>
+            <w:rPr>
+              <w:rFonts w:ascii="Cambria Math" w:eastAsiaTheme="minorEastAsia" w:hAnsi="Cambria Math"/>
+            </w:rPr>
+            <m:t>j∈</m:t>
+          </m:r>
+          <m:sSub>
+            <m:sSubPr>
+              <m:ctrlPr>
+                <w:rPr>
+                  <w:rFonts w:ascii="Cambria Math" w:eastAsiaTheme="minorEastAsia" w:hAnsi="Cambria Math"/>
+                  <w:i/>
+                </w:rPr>
+              </m:ctrlPr>
+            </m:sSubPr>
+            <m:e>
+              <m:r>
+                <w:rPr>
+                  <w:rFonts w:ascii="Cambria Math" w:eastAsiaTheme="minorEastAsia" w:hAnsi="Cambria Math"/>
+                </w:rPr>
+                <m:t>X</m:t>
+              </m:r>
+            </m:e>
+            <m:sub>
+              <m:r>
+                <w:rPr>
+                  <w:rFonts w:ascii="Cambria Math" w:eastAsiaTheme="minorEastAsia" w:hAnsi="Cambria Math"/>
+                </w:rPr>
+                <m:t>i</m:t>
+              </m:r>
+            </m:sub>
+          </m:sSub>
+          <m:r>
+            <w:rPr>
+              <w:rFonts w:ascii="Cambria Math" w:eastAsiaTheme="minorEastAsia" w:hAnsi="Cambria Math"/>
+            </w:rPr>
+            <m:t>)</m:t>
+          </m:r>
+          <m:acc>
+            <m:accPr>
+              <m:ctrlPr>
+                <w:rPr>
+                  <w:rFonts w:ascii="Cambria Math" w:eastAsiaTheme="minorEastAsia" w:hAnsi="Cambria Math"/>
+                  <w:i/>
+                </w:rPr>
+              </m:ctrlPr>
+            </m:accPr>
+            <m:e>
+              <m:r>
+                <w:rPr>
+                  <w:rFonts w:ascii="Cambria Math" w:eastAsiaTheme="minorEastAsia" w:hAnsi="Cambria Math"/>
+                </w:rPr>
+                <m:t>UP</m:t>
+              </m:r>
+              <m:sSub>
+                <m:sSubPr>
+                  <m:ctrlPr>
+                    <w:rPr>
+                      <w:rFonts w:ascii="Cambria Math" w:eastAsiaTheme="minorEastAsia" w:hAnsi="Cambria Math"/>
+                      <w:i/>
+                    </w:rPr>
+                  </m:ctrlPr>
+                </m:sSubPr>
+                <m:e>
+                  <m:r>
+                    <w:rPr>
+                      <w:rFonts w:ascii="Cambria Math" w:eastAsiaTheme="minorEastAsia" w:hAnsi="Cambria Math"/>
+                    </w:rPr>
+                    <m:t>V</m:t>
+                  </m:r>
+                </m:e>
+                <m:sub>
+                  <m:r>
+                    <w:rPr>
+                      <w:rFonts w:ascii="Cambria Math" w:eastAsiaTheme="minorEastAsia" w:hAnsi="Cambria Math"/>
+                    </w:rPr>
+                    <m:t>j</m:t>
+                  </m:r>
+                </m:sub>
+              </m:sSub>
+            </m:e>
+          </m:acc>
+        </m:oMath>
+      </m:oMathPara>
+    </w:p>
+    <w:p>
+      <w:pPr>
+        <w:rPr>
+          <w:rFonts w:eastAsiaTheme="minorEastAsia"/>
+        </w:rPr>
+      </w:pPr>
+      <w:r>
+        <w:rPr>
+          <w:rFonts w:eastAsiaTheme="minorEastAsia"/>
+        </w:rPr>
+        <w:t>We can then define the acquisition problem as:</w:t>
+      </w:r>
+    </w:p>
+    <w:p>
+      <w:pPr>
+        <w:rPr>
+          <w:rFonts w:eastAsiaTheme="minorEastAsia"/>
+        </w:rPr>
+      </w:pPr>
+      <m:oMathPara>
+        <m:oMath>
+          <m:sSup>
+            <m:sSupPr>
+              <m:ctrlPr>
+                <w:rPr>
+                  <w:rFonts w:ascii="Cambria Math" w:eastAsiaTheme="minorEastAsia" w:hAnsi="Cambria Math"/>
+                  <w:i/>
+                </w:rPr>
+              </m:ctrlPr>
+            </m:sSupPr>
+            <m:e>
+              <m:r>
+                <w:rPr>
+                  <w:rFonts w:ascii="Cambria Math" w:eastAsiaTheme="minorEastAsia" w:hAnsi="Cambria Math"/>
+                </w:rPr>
+                <m:t>X</m:t>
+              </m:r>
+            </m:e>
+            <m:sup>
+              <m:r>
+                <w:rPr>
+                  <w:rFonts w:ascii="Cambria Math" w:eastAsiaTheme="minorEastAsia" w:hAnsi="Cambria Math"/>
+                </w:rPr>
+                <m:t>*</m:t>
+              </m:r>
+            </m:sup>
+          </m:sSup>
+          <m:r>
+            <w:rPr>
+              <w:rFonts w:ascii="Cambria Math" w:eastAsiaTheme="minorEastAsia" w:hAnsi="Cambria Math"/>
+            </w:rPr>
+            <m:t>=</m:t>
+          </m:r>
+          <m:func>
+            <m:funcPr>
+              <m:ctrlPr>
+                <w:rPr>
+                  <w:rFonts w:ascii="Cambria Math" w:eastAsiaTheme="minorEastAsia" w:hAnsi="Cambria Math"/>
+                  <w:i/>
+                </w:rPr>
+              </m:ctrlPr>
+            </m:funcPr>
+            <m:fName>
+              <m:r>
+                <m:rPr>
+                  <m:sty m:val="p"/>
+                </m:rPr>
+                <w:rPr>
+                  <w:rFonts w:ascii="Cambria Math" w:eastAsiaTheme="minorEastAsia" w:hAnsi="Cambria Math"/>
+                </w:rPr>
+                <m:t>arg</m:t>
+              </m:r>
+            </m:fName>
+            <m:e>
+              <m:func>
+                <m:funcPr>
+                  <m:ctrlPr>
+                    <w:rPr>
+                      <w:rFonts w:ascii="Cambria Math" w:eastAsiaTheme="minorEastAsia" w:hAnsi="Cambria Math"/>
+                      <w:i/>
+                    </w:rPr>
+                  </m:ctrlPr>
+                </m:funcPr>
+                <m:fName>
+                  <m:limLow>
+                    <m:limLowPr>
+                      <m:ctrlPr>
+                        <w:rPr>
+                          <w:rFonts w:ascii="Cambria Math" w:eastAsiaTheme="minorEastAsia" w:hAnsi="Cambria Math"/>
+                          <w:i/>
+                        </w:rPr>
+                      </m:ctrlPr>
+                    </m:limLowPr>
+                    <m:e>
+                      <m:r>
+                        <m:rPr>
+                          <m:sty m:val="p"/>
+                        </m:rPr>
+                        <w:rPr>
+                          <w:rFonts w:ascii="Cambria Math" w:eastAsiaTheme="minorEastAsia" w:hAnsi="Cambria Math"/>
+                        </w:rPr>
+                        <m:t>max</m:t>
+                      </m:r>
+                      <m:ctrlPr>
+                        <w:rPr>
+                          <w:rFonts w:ascii="Cambria Math" w:eastAsiaTheme="minorEastAsia" w:hAnsi="Cambria Math"/>
+                        </w:rPr>
+                      </m:ctrlPr>
+                    </m:e>
+                    <m:lim>
+                      <m:r>
+                        <w:rPr>
+                          <w:rFonts w:ascii="Cambria Math" w:eastAsiaTheme="minorEastAsia" w:hAnsi="Cambria Math"/>
+                        </w:rPr>
+                        <m:t>X⊆</m:t>
+                      </m:r>
+                      <m:r>
+                        <m:rPr>
+                          <m:scr m:val="script"/>
+                        </m:rPr>
+                        <w:rPr>
+                          <w:rFonts w:ascii="Cambria Math" w:eastAsiaTheme="minorEastAsia" w:hAnsi="Cambria Math"/>
+                        </w:rPr>
+                        <m:t>X</m:t>
+                      </m:r>
+                    </m:lim>
+                  </m:limLow>
+                </m:fName>
+                <m:e>
+                  <m:r>
+                    <w:rPr>
+                      <w:rFonts w:ascii="Cambria Math" w:eastAsiaTheme="minorEastAsia" w:hAnsi="Cambria Math"/>
+                    </w:rPr>
+                    <m:t>U(X,p)</m:t>
+                  </m:r>
+                </m:e>
+              </m:func>
+            </m:e>
+          </m:func>
+        </m:oMath>
+      </m:oMathPara>
+    </w:p>
+    <w:p>
+      <w:pPr>
+        <w:rPr>
+          <w:rFonts w:eastAsiaTheme="minorEastAsia"/>
+        </w:rPr>
+      </w:pPr>
+      <w:r>
+        <w:rPr>
+          <w:rFonts w:eastAsiaTheme="minorEastAsia"/>
+        </w:rPr>
+        <w:t xml:space="preserve">Given the optimal bundle </w:t>
+      </w:r>
+      <m:oMath>
+        <m:sSup>
+          <m:sSupPr>
+            <m:ctrlPr>
+              <w:rPr>
+                <w:rFonts w:ascii="Cambria Math" w:eastAsiaTheme="minorEastAsia" w:hAnsi="Cambria Math"/>
+                <w:i/>
+              </w:rPr>
+            </m:ctrlPr>
+          </m:sSupPr>
+          <m:e>
+            <m:r>
+              <w:rPr>
+                <w:rFonts w:ascii="Cambria Math" w:eastAsiaTheme="minorEastAsia" w:hAnsi="Cambria Math"/>
+              </w:rPr>
+              <m:t>X</m:t>
+            </m:r>
+          </m:e>
+          <m:sup>
+            <m:r>
+              <w:rPr>
+                <w:rFonts w:ascii="Cambria Math" w:eastAsiaTheme="minorEastAsia" w:hAnsi="Cambria Math"/>
+              </w:rPr>
+              <m:t>*</m:t>
+            </m:r>
+          </m:sup>
+        </m:sSup>
+      </m:oMath>
+      <w:r>
+        <w:rPr>
+          <w:rFonts w:eastAsiaTheme="minorEastAsia"/>
+        </w:rPr>
+        <w:t xml:space="preserve"> we can then calculate a bid based on any strategy outlined in </w:t>
+      </w:r>
+      <w:sdt>
+        <w:sdtPr>
+          <w:rPr>
+            <w:rFonts w:eastAsiaTheme="minorEastAsia"/>
+          </w:rPr>
+          <w:id w:val="600677142"/>
+          <w:citation/>
+        </w:sdtPr>
+        <w:sdtContent>
+          <w:r>
+            <w:rPr>
+              <w:rFonts w:eastAsiaTheme="minorEastAsia"/>
+            </w:rPr>
+            <w:fldChar w:fldCharType="begin"/>
+          </w:r>
+          <w:r>
+            <w:rPr>
+              <w:rFonts w:eastAsiaTheme="minorEastAsia"/>
+            </w:rPr>
+            <w:instrText xml:space="preserve"> CITATION Yoo11 \l 1033 </w:instrText>
+          </w:r>
+          <w:r>
+            <w:rPr>
+              <w:rFonts w:eastAsiaTheme="minorEastAsia"/>
+            </w:rPr>
+            <w:fldChar w:fldCharType="separate"/>
+          </w:r>
+          <w:r>
+            <w:rPr>
+              <w:rFonts w:eastAsiaTheme="minorEastAsia"/>
+              <w:noProof/>
+            </w:rPr>
+            <w:t>(Yoon &amp; Wellman, 2011)</w:t>
+          </w:r>
+          <w:r>
+            <w:rPr>
+              <w:rFonts w:eastAsiaTheme="minorEastAsia"/>
+            </w:rPr>
+            <w:fldChar w:fldCharType="end"/>
+          </w:r>
+        </w:sdtContent>
+      </w:sdt>
+      <w:r>
+        <w:rPr>
+          <w:rFonts w:eastAsiaTheme="minorEastAsia"/>
+        </w:rPr>
+        <w:t>, e.g. bidding target prices or marginal values etc.</w:t>
+      </w:r>
+    </w:p>
+    <w:p>
+      <w:pPr>
+        <w:rPr>
+          <w:rFonts w:eastAsiaTheme="minorEastAsia"/>
+        </w:rPr>
+      </w:pPr>
+      <w:r>
+        <w:rPr>
+          <w:rFonts w:eastAsiaTheme="minorEastAsia"/>
+        </w:rPr>
+        <w:t xml:space="preserve">Note that </w:t>
+      </w:r>
+      <m:oMath>
+        <m:r>
+          <w:rPr>
+            <w:rFonts w:ascii="Cambria Math" w:eastAsiaTheme="minorEastAsia" w:hAnsi="Cambria Math"/>
+          </w:rPr>
+          <m:t>A</m:t>
+        </m:r>
+      </m:oMath>
+      <w:r>
+        <w:rPr>
+          <w:rFonts w:eastAsiaTheme="minorEastAsia"/>
+        </w:rPr>
+        <w:t xml:space="preserve"> is a free parameter of our system and can be learned or chosen experimentally. There are some intuitive explanations for different values of </w:t>
+      </w:r>
+      <m:oMath>
+        <m:r>
+          <w:rPr>
+            <w:rFonts w:ascii="Cambria Math" w:eastAsiaTheme="minorEastAsia" w:hAnsi="Cambria Math"/>
+          </w:rPr>
+          <m:t>A</m:t>
+        </m:r>
+      </m:oMath>
+      <w:r>
+        <w:rPr>
+          <w:rFonts w:eastAsiaTheme="minorEastAsia"/>
+        </w:rPr>
+        <w:t>:</w:t>
+      </w:r>
+    </w:p>
+    <w:p>
+      <w:pPr>
+        <w:pStyle w:val="ListParagraph"/>
+        <w:numPr>
+          <w:ilvl w:val="0"/>
+          <w:numId w:val="4"/>
+        </w:numPr>
+        <w:rPr>
+          <w:rFonts w:eastAsiaTheme="minorEastAsia"/>
+        </w:rPr>
+      </w:pPr>
+      <m:oMath>
+        <m:r>
+          <w:rPr>
+            <w:rFonts w:ascii="Cambria Math" w:eastAsiaTheme="minorEastAsia" w:hAnsi="Cambria Math"/>
+          </w:rPr>
+          <w:lastRenderedPageBreak/>
+          <m:t>A&gt; 0</m:t>
+        </m:r>
+      </m:oMath>
+      <w:r>
+        <w:rPr>
+          <w:rFonts w:eastAsiaTheme="minorEastAsia"/>
+        </w:rPr>
+        <w:t xml:space="preserve"> </w:t>
+      </w:r>
+    </w:p>
+    <w:p>
+      <w:pPr>
+        <w:pStyle w:val="ListParagraph"/>
+        <w:numPr>
+          <w:ilvl w:val="1"/>
+          <w:numId w:val="4"/>
+        </w:numPr>
+        <w:rPr>
+          <w:rFonts w:eastAsiaTheme="minorEastAsia"/>
+        </w:rPr>
+      </w:pPr>
+      <w:r>
+        <w:rPr>
+          <w:rFonts w:eastAsiaTheme="minorEastAsia"/>
+        </w:rPr>
+        <w:t>Agent is</w:t>
+      </w:r>
+      <w:r>
+        <w:rPr>
+          <w:rFonts w:eastAsiaTheme="minorEastAsia"/>
+        </w:rPr>
+        <w:t xml:space="preserve"> risk-adverse </w:t>
+      </w:r>
+    </w:p>
+    <w:p>
+      <w:pPr>
+        <w:pStyle w:val="ListParagraph"/>
+        <w:numPr>
+          <w:ilvl w:val="1"/>
+          <w:numId w:val="4"/>
+        </w:numPr>
+        <w:rPr>
+          <w:rFonts w:eastAsiaTheme="minorEastAsia"/>
+        </w:rPr>
+      </w:pPr>
+      <w:r>
+        <w:rPr>
+          <w:rFonts w:eastAsiaTheme="minorEastAsia"/>
+        </w:rPr>
+        <w:t>The agent's utility is reduced proportionally to the quantified risk</w:t>
+      </w:r>
+    </w:p>
+    <w:p>
+      <w:pPr>
+        <w:pStyle w:val="ListParagraph"/>
+        <w:numPr>
+          <w:ilvl w:val="0"/>
+          <w:numId w:val="4"/>
+        </w:numPr>
+        <w:rPr>
+          <w:rFonts w:eastAsiaTheme="minorEastAsia"/>
+        </w:rPr>
+      </w:pPr>
+      <m:oMath>
+        <m:r>
+          <w:rPr>
+            <w:rFonts w:ascii="Cambria Math" w:eastAsiaTheme="minorEastAsia" w:hAnsi="Cambria Math"/>
+          </w:rPr>
+          <m:t>A&lt;0</m:t>
+        </m:r>
+      </m:oMath>
+      <w:r>
+        <w:rPr>
+          <w:rFonts w:eastAsiaTheme="minorEastAsia"/>
+        </w:rPr>
+        <w:t xml:space="preserve"> </w:t>
+      </w:r>
+    </w:p>
+    <w:p>
+      <w:pPr>
+        <w:pStyle w:val="ListParagraph"/>
+        <w:numPr>
+          <w:ilvl w:val="1"/>
+          <w:numId w:val="4"/>
+        </w:numPr>
+        <w:rPr>
+          <w:rFonts w:eastAsiaTheme="minorEastAsia"/>
+        </w:rPr>
+      </w:pPr>
+      <w:r>
+        <w:rPr>
+          <w:rFonts w:eastAsiaTheme="minorEastAsia"/>
+        </w:rPr>
+        <w:t>Agent is a risk-lover or gambler</w:t>
+      </w:r>
+    </w:p>
+    <w:p>
+      <w:pPr>
+        <w:pStyle w:val="ListParagraph"/>
+        <w:numPr>
+          <w:ilvl w:val="1"/>
+          <w:numId w:val="4"/>
+        </w:numPr>
+        <w:rPr>
+          <w:rFonts w:eastAsiaTheme="minorEastAsia"/>
+        </w:rPr>
+      </w:pPr>
+      <w:r>
+        <w:rPr>
+          <w:rFonts w:eastAsiaTheme="minorEastAsia"/>
+        </w:rPr>
+        <w:t>The agent gains utility not only through increased expected surplus but by the action of taking more risky positions</w:t>
+      </w:r>
+    </w:p>
+    <w:p>
+      <w:pPr>
+        <w:pStyle w:val="ListParagraph"/>
+        <w:numPr>
+          <w:ilvl w:val="0"/>
+          <w:numId w:val="4"/>
+        </w:numPr>
+        <w:rPr>
+          <w:rFonts w:eastAsiaTheme="minorEastAsia"/>
+        </w:rPr>
+      </w:pPr>
+      <m:oMath>
+        <m:r>
+          <w:rPr>
+            <w:rFonts w:ascii="Cambria Math" w:eastAsiaTheme="minorEastAsia" w:hAnsi="Cambria Math"/>
+          </w:rPr>
+          <m:t>A=0</m:t>
+        </m:r>
+      </m:oMath>
+      <w:r>
+        <w:rPr>
+          <w:rFonts w:eastAsiaTheme="minorEastAsia"/>
+        </w:rPr>
+        <w:t xml:space="preserve"> </w:t>
+      </w:r>
+    </w:p>
+    <w:p>
+      <w:pPr>
+        <w:pStyle w:val="ListParagraph"/>
+        <w:numPr>
+          <w:ilvl w:val="1"/>
+          <w:numId w:val="4"/>
+        </w:numPr>
+        <w:rPr>
+          <w:rFonts w:eastAsiaTheme="minorEastAsia"/>
+        </w:rPr>
+      </w:pPr>
+      <w:r>
+        <w:rPr>
+          <w:rFonts w:eastAsiaTheme="minorEastAsia"/>
+        </w:rPr>
+        <w:t>The agent is risk-neutral</w:t>
+      </w:r>
+    </w:p>
+    <w:p>
+      <w:pPr>
+        <w:pStyle w:val="ListParagraph"/>
+        <w:numPr>
+          <w:ilvl w:val="1"/>
+          <w:numId w:val="4"/>
+        </w:numPr>
+        <w:rPr>
+          <w:rFonts w:eastAsiaTheme="minorEastAsia"/>
+        </w:rPr>
+      </w:pPr>
+      <w:r>
+        <w:rPr>
+          <w:rFonts w:eastAsiaTheme="minorEastAsia"/>
+        </w:rPr>
+        <w:t xml:space="preserve">The agent does not factor risk into the overall utility of a bundle </w:t>
+      </w:r>
+    </w:p>
+    <w:p>
+      <w:pPr>
+        <w:pStyle w:val="ListParagraph"/>
+        <w:numPr>
+          <w:ilvl w:val="1"/>
+          <w:numId w:val="4"/>
+        </w:numPr>
+        <w:rPr>
+          <w:rFonts w:eastAsiaTheme="minorEastAsia"/>
+        </w:rPr>
+      </w:pPr>
+      <w:r>
+        <w:rPr>
+          <w:rFonts w:eastAsiaTheme="minorEastAsia"/>
+        </w:rPr>
+        <w:t>This reduces to the classical acquisition formulation and shows that the proposed utility is a more general form of the original acquisition problem</w:t>
+      </w:r>
+      <w:r>
+        <w:rPr>
+          <w:rFonts w:eastAsiaTheme="minorEastAsia"/>
+        </w:rPr>
+        <w:t xml:space="preserve"> in </w:t>
+      </w:r>
+      <w:sdt>
+        <w:sdtPr>
+          <w:rPr>
+            <w:rFonts w:eastAsiaTheme="minorEastAsia"/>
+          </w:rPr>
+          <w:id w:val="600677135"/>
+          <w:citation/>
+        </w:sdtPr>
+        <w:sdtContent>
+          <w:r>
+            <w:rPr>
+              <w:rFonts w:eastAsiaTheme="minorEastAsia"/>
+            </w:rPr>
+            <w:fldChar w:fldCharType="begin"/>
+          </w:r>
+          <w:r>
+            <w:rPr>
+              <w:rFonts w:eastAsiaTheme="minorEastAsia"/>
+            </w:rPr>
+            <w:instrText xml:space="preserve"> CITATION Boy01 \l 1033 </w:instrText>
+          </w:r>
+          <w:r>
+            <w:rPr>
+              <w:rFonts w:eastAsiaTheme="minorEastAsia"/>
+            </w:rPr>
+            <w:fldChar w:fldCharType="separate"/>
+          </w:r>
+          <w:r>
+            <w:rPr>
+              <w:rFonts w:eastAsiaTheme="minorEastAsia"/>
+              <w:noProof/>
+            </w:rPr>
+            <w:t>(Boyan &amp; Greenwald, 2001)</w:t>
+          </w:r>
+          <w:r>
+            <w:rPr>
+              <w:rFonts w:eastAsiaTheme="minorEastAsia"/>
+            </w:rPr>
+            <w:fldChar w:fldCharType="end"/>
+          </w:r>
+        </w:sdtContent>
+      </w:sdt>
+    </w:p>
+    <w:p>
+      <w:pPr>
+        <w:rPr>
+          <w:rFonts w:eastAsiaTheme="minorEastAsia"/>
+        </w:rPr>
+      </w:pPr>
     </w:p>
     <w:p>
       <w:pPr>
@@ -3828,8 +5275,329 @@
       </w:pPr>
     </w:lvl>
   </w:abstractNum>
+  <w:abstractNum w:abstractNumId="1">
+    <w:nsid w:val="18593BA1"/>
+    <w:multiLevelType w:val="hybridMultilevel"/>
+    <w:tmpl w:val="9E6C320A"/>
+    <w:lvl w:ilvl="0" w:tplc="04090001">
+      <w:start w:val="1"/>
+      <w:numFmt w:val="bullet"/>
+      <w:lvlText w:val=""/>
+      <w:lvlJc w:val="left"/>
+      <w:pPr>
+        <w:ind w:left="360" w:hanging="360"/>
+      </w:pPr>
+      <w:rPr>
+        <w:rFonts w:ascii="Symbol" w:hAnsi="Symbol" w:hint="default"/>
+      </w:rPr>
+    </w:lvl>
+    <w:lvl w:ilvl="1" w:tplc="04090003">
+      <w:start w:val="1"/>
+      <w:numFmt w:val="bullet"/>
+      <w:lvlText w:val="o"/>
+      <w:lvlJc w:val="left"/>
+      <w:pPr>
+        <w:ind w:left="1080" w:hanging="360"/>
+      </w:pPr>
+      <w:rPr>
+        <w:rFonts w:ascii="Courier New" w:hAnsi="Courier New" w:cs="Courier New" w:hint="default"/>
+      </w:rPr>
+    </w:lvl>
+    <w:lvl w:ilvl="2" w:tplc="04090005" w:tentative="1">
+      <w:start w:val="1"/>
+      <w:numFmt w:val="bullet"/>
+      <w:lvlText w:val=""/>
+      <w:lvlJc w:val="left"/>
+      <w:pPr>
+        <w:ind w:left="1800" w:hanging="360"/>
+      </w:pPr>
+      <w:rPr>
+        <w:rFonts w:ascii="Wingdings" w:hAnsi="Wingdings" w:hint="default"/>
+      </w:rPr>
+    </w:lvl>
+    <w:lvl w:ilvl="3" w:tplc="04090001" w:tentative="1">
+      <w:start w:val="1"/>
+      <w:numFmt w:val="bullet"/>
+      <w:lvlText w:val=""/>
+      <w:lvlJc w:val="left"/>
+      <w:pPr>
+        <w:ind w:left="2520" w:hanging="360"/>
+      </w:pPr>
+      <w:rPr>
+        <w:rFonts w:ascii="Symbol" w:hAnsi="Symbol" w:hint="default"/>
+      </w:rPr>
+    </w:lvl>
+    <w:lvl w:ilvl="4" w:tplc="04090003" w:tentative="1">
+      <w:start w:val="1"/>
+      <w:numFmt w:val="bullet"/>
+      <w:lvlText w:val="o"/>
+      <w:lvlJc w:val="left"/>
+      <w:pPr>
+        <w:ind w:left="3240" w:hanging="360"/>
+      </w:pPr>
+      <w:rPr>
+        <w:rFonts w:ascii="Courier New" w:hAnsi="Courier New" w:cs="Courier New" w:hint="default"/>
+      </w:rPr>
+    </w:lvl>
+    <w:lvl w:ilvl="5" w:tplc="04090005" w:tentative="1">
+      <w:start w:val="1"/>
+      <w:numFmt w:val="bullet"/>
+      <w:lvlText w:val=""/>
+      <w:lvlJc w:val="left"/>
+      <w:pPr>
+        <w:ind w:left="3960" w:hanging="360"/>
+      </w:pPr>
+      <w:rPr>
+        <w:rFonts w:ascii="Wingdings" w:hAnsi="Wingdings" w:hint="default"/>
+      </w:rPr>
+    </w:lvl>
+    <w:lvl w:ilvl="6" w:tplc="04090001" w:tentative="1">
+      <w:start w:val="1"/>
+      <w:numFmt w:val="bullet"/>
+      <w:lvlText w:val=""/>
+      <w:lvlJc w:val="left"/>
+      <w:pPr>
+        <w:ind w:left="4680" w:hanging="360"/>
+      </w:pPr>
+      <w:rPr>
+        <w:rFonts w:ascii="Symbol" w:hAnsi="Symbol" w:hint="default"/>
+      </w:rPr>
+    </w:lvl>
+    <w:lvl w:ilvl="7" w:tplc="04090003" w:tentative="1">
+      <w:start w:val="1"/>
+      <w:numFmt w:val="bullet"/>
+      <w:lvlText w:val="o"/>
+      <w:lvlJc w:val="left"/>
+      <w:pPr>
+        <w:ind w:left="5400" w:hanging="360"/>
+      </w:pPr>
+      <w:rPr>
+        <w:rFonts w:ascii="Courier New" w:hAnsi="Courier New" w:cs="Courier New" w:hint="default"/>
+      </w:rPr>
+    </w:lvl>
+    <w:lvl w:ilvl="8" w:tplc="04090005" w:tentative="1">
+      <w:start w:val="1"/>
+      <w:numFmt w:val="bullet"/>
+      <w:lvlText w:val=""/>
+      <w:lvlJc w:val="left"/>
+      <w:pPr>
+        <w:ind w:left="6120" w:hanging="360"/>
+      </w:pPr>
+      <w:rPr>
+        <w:rFonts w:ascii="Wingdings" w:hAnsi="Wingdings" w:hint="default"/>
+      </w:rPr>
+    </w:lvl>
+  </w:abstractNum>
+  <w:abstractNum w:abstractNumId="2">
+    <w:nsid w:val="63254A1A"/>
+    <w:multiLevelType w:val="multilevel"/>
+    <w:tmpl w:val="0409001D"/>
+    <w:lvl w:ilvl="0">
+      <w:start w:val="1"/>
+      <w:numFmt w:val="decimal"/>
+      <w:lvlText w:val="%1)"/>
+      <w:lvlJc w:val="left"/>
+      <w:pPr>
+        <w:ind w:left="360" w:hanging="360"/>
+      </w:pPr>
+    </w:lvl>
+    <w:lvl w:ilvl="1">
+      <w:start w:val="1"/>
+      <w:numFmt w:val="lowerLetter"/>
+      <w:lvlText w:val="%2)"/>
+      <w:lvlJc w:val="left"/>
+      <w:pPr>
+        <w:ind w:left="720" w:hanging="360"/>
+      </w:pPr>
+    </w:lvl>
+    <w:lvl w:ilvl="2">
+      <w:start w:val="1"/>
+      <w:numFmt w:val="lowerRoman"/>
+      <w:lvlText w:val="%3)"/>
+      <w:lvlJc w:val="left"/>
+      <w:pPr>
+        <w:ind w:left="1080" w:hanging="360"/>
+      </w:pPr>
+    </w:lvl>
+    <w:lvl w:ilvl="3">
+      <w:start w:val="1"/>
+      <w:numFmt w:val="decimal"/>
+      <w:lvlText w:val="(%4)"/>
+      <w:lvlJc w:val="left"/>
+      <w:pPr>
+        <w:ind w:left="1440" w:hanging="360"/>
+      </w:pPr>
+    </w:lvl>
+    <w:lvl w:ilvl="4">
+      <w:start w:val="1"/>
+      <w:numFmt w:val="lowerLetter"/>
+      <w:lvlText w:val="(%5)"/>
+      <w:lvlJc w:val="left"/>
+      <w:pPr>
+        <w:ind w:left="1800" w:hanging="360"/>
+      </w:pPr>
+    </w:lvl>
+    <w:lvl w:ilvl="5">
+      <w:start w:val="1"/>
+      <w:numFmt w:val="lowerRoman"/>
+      <w:lvlText w:val="(%6)"/>
+      <w:lvlJc w:val="left"/>
+      <w:pPr>
+        <w:ind w:left="2160" w:hanging="360"/>
+      </w:pPr>
+    </w:lvl>
+    <w:lvl w:ilvl="6">
+      <w:start w:val="1"/>
+      <w:numFmt w:val="decimal"/>
+      <w:lvlText w:val="%7."/>
+      <w:lvlJc w:val="left"/>
+      <w:pPr>
+        <w:ind w:left="2520" w:hanging="360"/>
+      </w:pPr>
+    </w:lvl>
+    <w:lvl w:ilvl="7">
+      <w:start w:val="1"/>
+      <w:numFmt w:val="lowerLetter"/>
+      <w:lvlText w:val="%8."/>
+      <w:lvlJc w:val="left"/>
+      <w:pPr>
+        <w:ind w:left="2880" w:hanging="360"/>
+      </w:pPr>
+    </w:lvl>
+    <w:lvl w:ilvl="8">
+      <w:start w:val="1"/>
+      <w:numFmt w:val="lowerRoman"/>
+      <w:lvlText w:val="%9."/>
+      <w:lvlJc w:val="left"/>
+      <w:pPr>
+        <w:ind w:left="3240" w:hanging="360"/>
+      </w:pPr>
+    </w:lvl>
+  </w:abstractNum>
+  <w:abstractNum w:abstractNumId="3">
+    <w:nsid w:val="6B4B6DB4"/>
+    <w:multiLevelType w:val="hybridMultilevel"/>
+    <w:tmpl w:val="BA62DB94"/>
+    <w:lvl w:ilvl="0" w:tplc="04090001">
+      <w:start w:val="1"/>
+      <w:numFmt w:val="bullet"/>
+      <w:lvlText w:val=""/>
+      <w:lvlJc w:val="left"/>
+      <w:pPr>
+        <w:ind w:left="720" w:hanging="360"/>
+      </w:pPr>
+      <w:rPr>
+        <w:rFonts w:ascii="Symbol" w:hAnsi="Symbol" w:hint="default"/>
+      </w:rPr>
+    </w:lvl>
+    <w:lvl w:ilvl="1" w:tplc="04090003" w:tentative="1">
+      <w:start w:val="1"/>
+      <w:numFmt w:val="bullet"/>
+      <w:lvlText w:val="o"/>
+      <w:lvlJc w:val="left"/>
+      <w:pPr>
+        <w:ind w:left="1440" w:hanging="360"/>
+      </w:pPr>
+      <w:rPr>
+        <w:rFonts w:ascii="Courier New" w:hAnsi="Courier New" w:cs="Courier New" w:hint="default"/>
+      </w:rPr>
+    </w:lvl>
+    <w:lvl w:ilvl="2" w:tplc="04090005" w:tentative="1">
+      <w:start w:val="1"/>
+      <w:numFmt w:val="bullet"/>
+      <w:lvlText w:val=""/>
+      <w:lvlJc w:val="left"/>
+      <w:pPr>
+        <w:ind w:left="2160" w:hanging="360"/>
+      </w:pPr>
+      <w:rPr>
+        <w:rFonts w:ascii="Wingdings" w:hAnsi="Wingdings" w:hint="default"/>
+      </w:rPr>
+    </w:lvl>
+    <w:lvl w:ilvl="3" w:tplc="04090001" w:tentative="1">
+      <w:start w:val="1"/>
+      <w:numFmt w:val="bullet"/>
+      <w:lvlText w:val=""/>
+      <w:lvlJc w:val="left"/>
+      <w:pPr>
+        <w:ind w:left="2880" w:hanging="360"/>
+      </w:pPr>
+      <w:rPr>
+        <w:rFonts w:ascii="Symbol" w:hAnsi="Symbol" w:hint="default"/>
+      </w:rPr>
+    </w:lvl>
+    <w:lvl w:ilvl="4" w:tplc="04090003" w:tentative="1">
+      <w:start w:val="1"/>
+      <w:numFmt w:val="bullet"/>
+      <w:lvlText w:val="o"/>
+      <w:lvlJc w:val="left"/>
+      <w:pPr>
+        <w:ind w:left="3600" w:hanging="360"/>
+      </w:pPr>
+      <w:rPr>
+        <w:rFonts w:ascii="Courier New" w:hAnsi="Courier New" w:cs="Courier New" w:hint="default"/>
+      </w:rPr>
+    </w:lvl>
+    <w:lvl w:ilvl="5" w:tplc="04090005" w:tentative="1">
+      <w:start w:val="1"/>
+      <w:numFmt w:val="bullet"/>
+      <w:lvlText w:val=""/>
+      <w:lvlJc w:val="left"/>
+      <w:pPr>
+        <w:ind w:left="4320" w:hanging="360"/>
+      </w:pPr>
+      <w:rPr>
+        <w:rFonts w:ascii="Wingdings" w:hAnsi="Wingdings" w:hint="default"/>
+      </w:rPr>
+    </w:lvl>
+    <w:lvl w:ilvl="6" w:tplc="04090001" w:tentative="1">
+      <w:start w:val="1"/>
+      <w:numFmt w:val="bullet"/>
+      <w:lvlText w:val=""/>
+      <w:lvlJc w:val="left"/>
+      <w:pPr>
+        <w:ind w:left="5040" w:hanging="360"/>
+      </w:pPr>
+      <w:rPr>
+        <w:rFonts w:ascii="Symbol" w:hAnsi="Symbol" w:hint="default"/>
+      </w:rPr>
+    </w:lvl>
+    <w:lvl w:ilvl="7" w:tplc="04090003" w:tentative="1">
+      <w:start w:val="1"/>
+      <w:numFmt w:val="bullet"/>
+      <w:lvlText w:val="o"/>
+      <w:lvlJc w:val="left"/>
+      <w:pPr>
+        <w:ind w:left="5760" w:hanging="360"/>
+      </w:pPr>
+      <w:rPr>
+        <w:rFonts w:ascii="Courier New" w:hAnsi="Courier New" w:cs="Courier New" w:hint="default"/>
+      </w:rPr>
+    </w:lvl>
+    <w:lvl w:ilvl="8" w:tplc="04090005" w:tentative="1">
+      <w:start w:val="1"/>
+      <w:numFmt w:val="bullet"/>
+      <w:lvlText w:val=""/>
+      <w:lvlJc w:val="left"/>
+      <w:pPr>
+        <w:ind w:left="6480" w:hanging="360"/>
+      </w:pPr>
+      <w:rPr>
+        <w:rFonts w:ascii="Wingdings" w:hAnsi="Wingdings" w:hint="default"/>
+      </w:rPr>
+    </w:lvl>
+  </w:abstractNum>
   <w:num w:numId="1">
     <w:abstractNumId w:val="0"/>
+  </w:num>
+  <w:num w:numId="2">
+    <w:abstractNumId w:val="3"/>
+  </w:num>
+  <w:num w:numId="3">
+    <w:abstractNumId w:val="2"/>
+  </w:num>
+  <w:num w:numId="4">
+    <w:abstractNumId w:val="1"/>
   </w:num>
 </w:numbering>
 </file>
@@ -4143,6 +5911,25 @@
       <w:color w:val="808080"/>
     </w:rPr>
   </w:style>
+  <w:style w:type="paragraph" w:styleId="Caption">
+    <w:name w:val="caption"/>
+    <w:basedOn w:val="Normal"/>
+    <w:next w:val="Normal"/>
+    <w:uiPriority w:val="35"/>
+    <w:unhideWhenUsed/>
+    <w:qFormat/>
+    <w:rsid w:val="00B51FF7"/>
+    <w:pPr>
+      <w:spacing w:line="240" w:lineRule="auto"/>
+    </w:pPr>
+    <w:rPr>
+      <w:b/>
+      <w:bCs/>
+      <w:color w:val="4F81BD" w:themeColor="accent1"/>
+      <w:sz w:val="18"/>
+      <w:szCs w:val="18"/>
+    </w:rPr>
+  </w:style>
 </w:styles>
 </file>
 
@@ -4160,6 +5947,27 @@
     <w:family w:val="roman"/>
     <w:pitch w:val="variable"/>
     <w:sig w:usb0="E0002AFF" w:usb1="C0007841" w:usb2="00000009" w:usb3="00000000" w:csb0="000001FF" w:csb1="00000000"/>
+  </w:font>
+  <w:font w:name="Symbol">
+    <w:panose1 w:val="05050102010706020507"/>
+    <w:charset w:val="02"/>
+    <w:family w:val="roman"/>
+    <w:pitch w:val="variable"/>
+    <w:sig w:usb0="00000000" w:usb1="10000000" w:usb2="00000000" w:usb3="00000000" w:csb0="80000000" w:csb1="00000000"/>
+  </w:font>
+  <w:font w:name="Courier New">
+    <w:panose1 w:val="02070309020205020404"/>
+    <w:charset w:val="00"/>
+    <w:family w:val="modern"/>
+    <w:pitch w:val="fixed"/>
+    <w:sig w:usb0="E0002AFF" w:usb1="C0007843" w:usb2="00000009" w:usb3="00000000" w:csb0="000001FF" w:csb1="00000000"/>
+  </w:font>
+  <w:font w:name="Wingdings">
+    <w:panose1 w:val="05000000000000000000"/>
+    <w:charset w:val="02"/>
+    <w:family w:val="auto"/>
+    <w:pitch w:val="variable"/>
+    <w:sig w:usb0="00000000" w:usb1="10000000" w:usb2="00000000" w:usb3="00000000" w:csb0="80000000" w:csb1="00000000"/>
   </w:font>
   <w:font w:name="Calibri">
     <w:panose1 w:val="020F0502020204030204"/>
@@ -4756,7 +6564,7 @@
     <b:Pages>513-546</b:Pages>
     <b:Year>2009</b:Year>
     <b:JournalName>Journal of Artificial Intelligence Research 36</b:JournalName>
-    <b:RefOrder>4</b:RefOrder>
+    <b:RefOrder>5</b:RefOrder>
   </b:Source>
   <b:Source>
     <b:Tag>Wel11</b:Tag>
@@ -4777,7 +6585,7 @@
     <b:Title>Trading Agents</b:Title>
     <b:Year>2011</b:Year>
     <b:Publisher>Morgan &amp; Claypool Publishers</b:Publisher>
-    <b:RefOrder>5</b:RefOrder>
+    <b:RefOrder>6</b:RefOrder>
   </b:Source>
   <b:Source>
     <b:Tag>Yoo11</b:Tag>
@@ -4858,11 +6666,39 @@
     <b:City>Tampa</b:City>
     <b:RefOrder>1</b:RefOrder>
   </b:Source>
+  <b:Source>
+    <b:Tag>Bod10</b:Tag>
+    <b:SourceType>Book</b:SourceType>
+    <b:Guid>{FFF782A6-8E6A-4427-BF65-6C9C147DC401}</b:Guid>
+    <b:LCID>0</b:LCID>
+    <b:Author>
+      <b:Author>
+        <b:NameList>
+          <b:Person>
+            <b:Last>Bodi</b:Last>
+            <b:First>Zivi</b:First>
+          </b:Person>
+          <b:Person>
+            <b:Last>Kane</b:Last>
+            <b:First>Alex</b:First>
+          </b:Person>
+          <b:Person>
+            <b:Last>Marcus</b:Last>
+            <b:First>Alan</b:First>
+          </b:Person>
+        </b:NameList>
+      </b:Author>
+    </b:Author>
+    <b:Title>Investments</b:Title>
+    <b:Year>2010</b:Year>
+    <b:Publisher>McGraw-Hill</b:Publisher>
+    <b:RefOrder>4</b:RefOrder>
+  </b:Source>
 </b:Sources>
 </file>
 
 <file path=customXml/itemProps1.xml><?xml version="1.0" encoding="utf-8"?>
-<ds:datastoreItem xmlns:ds="http://schemas.openxmlformats.org/officeDocument/2006/customXml" ds:itemID="{A65B5819-EE97-451F-BD20-D8E29A6E0FEC}">
+<ds:datastoreItem xmlns:ds="http://schemas.openxmlformats.org/officeDocument/2006/customXml" ds:itemID="{F5593267-5DC2-4CF4-8822-AFE7919F1133}">
   <ds:schemaRefs>
     <ds:schemaRef ds:uri="http://schemas.openxmlformats.org/officeDocument/2006/bibliography"/>
   </ds:schemaRefs>

</xml_diff>

<commit_message>
updates to riskAware2 section
</commit_message>
<xml_diff>
--- a/courses/fall2011/csci2951/hw4technicalReport.docx
+++ b/courses/fall2011/csci2951/hw4technicalReport.docx
@@ -828,8 +828,37 @@
         <w:rPr>
           <w:rFonts w:eastAsiaTheme="minorEastAsia"/>
         </w:rPr>
+        <w:lastRenderedPageBreak/>
         <w:t>The agents' valuation function is then a function that assigns a scalar to each bundle</w:t>
       </w:r>
+      <w:r>
+        <w:rPr>
+          <w:rFonts w:eastAsiaTheme="minorEastAsia"/>
+        </w:rPr>
+        <w:t xml:space="preserve"> in the </w:t>
+      </w:r>
+      <w:proofErr w:type="spellStart"/>
+      <w:r>
+        <w:rPr>
+          <w:rFonts w:eastAsiaTheme="minorEastAsia"/>
+        </w:rPr>
+        <w:t>powerset</w:t>
+      </w:r>
+      <w:proofErr w:type="spellEnd"/>
+      <w:r>
+        <w:rPr>
+          <w:rFonts w:eastAsiaTheme="minorEastAsia"/>
+        </w:rPr>
+        <w:t xml:space="preserve"> and is known to each agent </w:t>
+      </w:r>
+      <w:proofErr w:type="spellStart"/>
+      <w:r>
+        <w:rPr>
+          <w:rFonts w:eastAsiaTheme="minorEastAsia"/>
+        </w:rPr>
+        <w:t>apriori</w:t>
+      </w:r>
+      <w:proofErr w:type="spellEnd"/>
     </w:p>
     <w:p>
       <w:pPr>
@@ -843,7 +872,6 @@
             <w:rPr>
               <w:rFonts w:ascii="Cambria Math" w:eastAsiaTheme="minorEastAsia" w:hAnsi="Cambria Math"/>
             </w:rPr>
-            <w:lastRenderedPageBreak/>
             <m:t>v</m:t>
           </m:r>
           <m:r>
@@ -915,13 +943,7 @@
         <w:rPr>
           <w:rFonts w:eastAsiaTheme="minorEastAsia"/>
         </w:rPr>
-        <w:t>This function is known to the agent prior to bidding</w:t>
-      </w:r>
-      <w:r>
-        <w:rPr>
-          <w:rFonts w:eastAsiaTheme="minorEastAsia"/>
-        </w:rPr>
-        <w:t xml:space="preserve">. The </w:t>
+        <w:t xml:space="preserve">The </w:t>
       </w:r>
       <w:r>
         <w:rPr>
@@ -5336,7 +5358,190 @@
         <w:rPr>
           <w:rFonts w:eastAsiaTheme="minorEastAsia"/>
         </w:rPr>
-        <w:t xml:space="preserve"> Let us define a utility as in riskAware1,</w:t>
+        <w:t xml:space="preserve"> </w:t>
+      </w:r>
+    </w:p>
+    <w:p>
+      <w:pPr>
+        <w:rPr>
+          <w:rFonts w:eastAsiaTheme="minorEastAsia"/>
+        </w:rPr>
+      </w:pPr>
+      <w:r>
+        <w:rPr>
+          <w:rFonts w:eastAsiaTheme="minorEastAsia"/>
+        </w:rPr>
+        <w:t>Let us define a utility as in riskAware1</w:t>
+      </w:r>
+      <w:r>
+        <w:rPr>
+          <w:rFonts w:eastAsiaTheme="minorEastAsia"/>
+        </w:rPr>
+        <w:t xml:space="preserve"> with some modifications.</w:t>
+      </w:r>
+      <w:r>
+        <w:rPr>
+          <w:rFonts w:eastAsiaTheme="minorEastAsia"/>
+        </w:rPr>
+        <w:t xml:space="preserve"> </w:t>
+      </w:r>
+    </w:p>
+    <w:p>
+      <w:pPr>
+        <w:rPr>
+          <w:rFonts w:eastAsiaTheme="minorEastAsia"/>
+        </w:rPr>
+      </w:pPr>
+      <w:r>
+        <w:rPr>
+          <w:rFonts w:eastAsiaTheme="minorEastAsia"/>
+        </w:rPr>
+        <w:t xml:space="preserve">Let </w:t>
+      </w:r>
+      <m:oMath>
+        <m:sSup>
+          <m:sSupPr>
+            <m:ctrlPr>
+              <w:rPr>
+                <w:rFonts w:ascii="Cambria Math" w:eastAsiaTheme="minorEastAsia" w:hAnsi="Cambria Math"/>
+                <w:i/>
+              </w:rPr>
+            </m:ctrlPr>
+          </m:sSupPr>
+          <m:e>
+            <m:r>
+              <w:rPr>
+                <w:rFonts w:ascii="Cambria Math" w:eastAsiaTheme="minorEastAsia" w:hAnsi="Cambria Math"/>
+              </w:rPr>
+              <m:t>X</m:t>
+            </m:r>
+          </m:e>
+          <m:sup>
+            <m:r>
+              <w:rPr>
+                <w:rFonts w:ascii="Cambria Math" w:eastAsiaTheme="minorEastAsia" w:hAnsi="Cambria Math"/>
+              </w:rPr>
+              <m:t>final</m:t>
+            </m:r>
+          </m:sup>
+        </m:sSup>
+      </m:oMath>
+      <w:r>
+        <w:rPr>
+          <w:rFonts w:eastAsiaTheme="minorEastAsia"/>
+        </w:rPr>
+        <w:t xml:space="preserve"> indicate the bundle of goods that are purchased after placing a bid, that is the bundle of goods the agent </w:t>
+      </w:r>
+      <w:r>
+        <w:rPr>
+          <w:rFonts w:eastAsiaTheme="minorEastAsia"/>
+        </w:rPr>
+        <w:t>has</w:t>
+      </w:r>
+      <w:r>
+        <w:rPr>
+          <w:rFonts w:eastAsiaTheme="minorEastAsia"/>
+        </w:rPr>
+        <w:t xml:space="preserve"> </w:t>
+      </w:r>
+      <w:r>
+        <w:rPr>
+          <w:rFonts w:eastAsiaTheme="minorEastAsia"/>
+        </w:rPr>
+        <w:t xml:space="preserve">successfully </w:t>
+      </w:r>
+      <w:r>
+        <w:rPr>
+          <w:rFonts w:eastAsiaTheme="minorEastAsia"/>
+        </w:rPr>
+        <w:t>obtained</w:t>
+      </w:r>
+      <w:r>
+        <w:rPr>
+          <w:rFonts w:eastAsiaTheme="minorEastAsia"/>
+        </w:rPr>
+        <w:t>.</w:t>
+      </w:r>
+    </w:p>
+    <w:p>
+      <w:pPr>
+        <w:rPr>
+          <w:rFonts w:eastAsiaTheme="minorEastAsia"/>
+        </w:rPr>
+      </w:pPr>
+      <w:r>
+        <w:rPr>
+          <w:rFonts w:eastAsiaTheme="minorEastAsia"/>
+        </w:rPr>
+        <w:t xml:space="preserve">Let us make the surplus dependent on </w:t>
+      </w:r>
+      <m:oMath>
+        <m:sSup>
+          <m:sSupPr>
+            <m:ctrlPr>
+              <w:rPr>
+                <w:rFonts w:ascii="Cambria Math" w:eastAsiaTheme="minorEastAsia" w:hAnsi="Cambria Math"/>
+                <w:i/>
+              </w:rPr>
+            </m:ctrlPr>
+          </m:sSupPr>
+          <m:e>
+            <m:r>
+              <w:rPr>
+                <w:rFonts w:ascii="Cambria Math" w:eastAsiaTheme="minorEastAsia" w:hAnsi="Cambria Math"/>
+              </w:rPr>
+              <m:t>X</m:t>
+            </m:r>
+          </m:e>
+          <m:sup>
+            <m:r>
+              <w:rPr>
+                <w:rFonts w:ascii="Cambria Math" w:eastAsiaTheme="minorEastAsia" w:hAnsi="Cambria Math"/>
+              </w:rPr>
+              <m:t>final</m:t>
+            </m:r>
+          </m:sup>
+        </m:sSup>
+      </m:oMath>
+      <w:r>
+        <w:rPr>
+          <w:rFonts w:eastAsiaTheme="minorEastAsia"/>
+        </w:rPr>
+        <w:t xml:space="preserve"> rather than a specific bundle </w:t>
+      </w:r>
+      <m:oMath>
+        <m:sSub>
+          <m:sSubPr>
+            <m:ctrlPr>
+              <w:rPr>
+                <w:rFonts w:ascii="Cambria Math" w:eastAsiaTheme="minorEastAsia" w:hAnsi="Cambria Math"/>
+                <w:i/>
+              </w:rPr>
+            </m:ctrlPr>
+          </m:sSubPr>
+          <m:e>
+            <m:r>
+              <w:rPr>
+                <w:rFonts w:ascii="Cambria Math" w:eastAsiaTheme="minorEastAsia" w:hAnsi="Cambria Math"/>
+              </w:rPr>
+              <m:t>X</m:t>
+            </m:r>
+          </m:e>
+          <m:sub>
+            <m:r>
+              <w:rPr>
+                <w:rFonts w:ascii="Cambria Math" w:eastAsiaTheme="minorEastAsia" w:hAnsi="Cambria Math"/>
+              </w:rPr>
+              <m:t>i</m:t>
+            </m:r>
+          </m:sub>
+        </m:sSub>
+      </m:oMath>
+      <w:r>
+        <w:rPr>
+          <w:rFonts w:eastAsiaTheme="minorEastAsia"/>
+        </w:rPr>
+        <w:t>,</w:t>
       </w:r>
     </w:p>
     <w:p>
@@ -5351,16 +5556,397 @@
             <w:rPr>
               <w:rFonts w:ascii="Cambria Math" w:eastAsiaTheme="minorEastAsia" w:hAnsi="Cambria Math"/>
             </w:rPr>
-            <m:t>U</m:t>
+            <m:t>σ</m:t>
+          </m:r>
+          <m:d>
+            <m:dPr>
+              <m:ctrlPr>
+                <w:rPr>
+                  <w:rFonts w:ascii="Cambria Math" w:eastAsiaTheme="minorEastAsia" w:hAnsi="Cambria Math"/>
+                  <w:i/>
+                </w:rPr>
+              </m:ctrlPr>
+            </m:dPr>
+            <m:e>
+              <m:r>
+                <w:rPr>
+                  <w:rFonts w:ascii="Cambria Math" w:eastAsiaTheme="minorEastAsia" w:hAnsi="Cambria Math"/>
+                </w:rPr>
+                <m:t>p</m:t>
+              </m:r>
+            </m:e>
+          </m:d>
+          <m:r>
+            <w:rPr>
+              <w:rFonts w:ascii="Cambria Math" w:eastAsiaTheme="minorEastAsia" w:hAnsi="Cambria Math"/>
+            </w:rPr>
+            <m:t>=v-</m:t>
+          </m:r>
+          <m:sSup>
+            <m:sSupPr>
+              <m:ctrlPr>
+                <w:rPr>
+                  <w:rFonts w:ascii="Cambria Math" w:eastAsiaTheme="minorEastAsia" w:hAnsi="Cambria Math"/>
+                  <w:i/>
+                </w:rPr>
+              </m:ctrlPr>
+            </m:sSupPr>
+            <m:e>
+              <m:r>
+                <w:rPr>
+                  <w:rFonts w:ascii="Cambria Math" w:eastAsiaTheme="minorEastAsia" w:hAnsi="Cambria Math"/>
+                </w:rPr>
+                <m:t>X</m:t>
+              </m:r>
+            </m:e>
+            <m:sup>
+              <m:r>
+                <w:rPr>
+                  <w:rFonts w:ascii="Cambria Math" w:eastAsiaTheme="minorEastAsia" w:hAnsi="Cambria Math"/>
+                </w:rPr>
+                <m:t>final</m:t>
+              </m:r>
+            </m:sup>
+          </m:sSup>
+          <m:r>
+            <w:rPr>
+              <w:rFonts w:ascii="Cambria Math" w:eastAsiaTheme="minorEastAsia" w:hAnsi="Cambria Math"/>
+            </w:rPr>
+            <m:t>⋅p</m:t>
+          </m:r>
+        </m:oMath>
+      </m:oMathPara>
+    </w:p>
+    <w:p>
+      <w:pPr>
+        <w:rPr>
+          <w:rFonts w:eastAsiaTheme="minorEastAsia"/>
+        </w:rPr>
+      </w:pPr>
+      <m:oMathPara>
+        <m:oMath>
+          <m:sSub>
+            <m:sSubPr>
+              <m:ctrlPr>
+                <w:rPr>
+                  <w:rFonts w:ascii="Cambria Math" w:eastAsiaTheme="minorEastAsia" w:hAnsi="Cambria Math"/>
+                  <w:i/>
+                </w:rPr>
+              </m:ctrlPr>
+            </m:sSubPr>
+            <m:e>
+              <m:r>
+                <m:rPr>
+                  <m:scr m:val="double-struck"/>
+                </m:rPr>
+                <w:rPr>
+                  <w:rFonts w:ascii="Cambria Math" w:eastAsiaTheme="minorEastAsia" w:hAnsi="Cambria Math"/>
+                </w:rPr>
+                <m:t>E</m:t>
+              </m:r>
+            </m:e>
+            <m:sub>
+              <m:r>
+                <w:rPr>
+                  <w:rFonts w:ascii="Cambria Math" w:eastAsiaTheme="minorEastAsia" w:hAnsi="Cambria Math"/>
+                </w:rPr>
+                <m:t>f</m:t>
+              </m:r>
+            </m:sub>
+          </m:sSub>
+          <m:d>
+            <m:dPr>
+              <m:ctrlPr>
+                <w:rPr>
+                  <w:rFonts w:ascii="Cambria Math" w:eastAsiaTheme="minorEastAsia" w:hAnsi="Cambria Math"/>
+                  <w:i/>
+                </w:rPr>
+              </m:ctrlPr>
+            </m:dPr>
+            <m:e>
+              <m:r>
+                <w:rPr>
+                  <w:rFonts w:ascii="Cambria Math" w:eastAsiaTheme="minorEastAsia" w:hAnsi="Cambria Math"/>
+                </w:rPr>
+                <m:t>σ</m:t>
+              </m:r>
+              <m:d>
+                <m:dPr>
+                  <m:ctrlPr>
+                    <w:rPr>
+                      <w:rFonts w:ascii="Cambria Math" w:eastAsiaTheme="minorEastAsia" w:hAnsi="Cambria Math"/>
+                      <w:i/>
+                    </w:rPr>
+                  </m:ctrlPr>
+                </m:dPr>
+                <m:e>
+                  <m:r>
+                    <w:rPr>
+                      <w:rFonts w:ascii="Cambria Math" w:eastAsiaTheme="minorEastAsia" w:hAnsi="Cambria Math"/>
+                    </w:rPr>
+                    <m:t>p</m:t>
+                  </m:r>
+                </m:e>
+              </m:d>
+            </m:e>
+          </m:d>
+          <m:r>
+            <m:rPr>
+              <m:scr m:val="double-struck"/>
+            </m:rPr>
+            <w:rPr>
+              <w:rFonts w:ascii="Cambria Math" w:eastAsiaTheme="minorEastAsia" w:hAnsi="Cambria Math"/>
+            </w:rPr>
+            <m:t>=E[</m:t>
           </m:r>
           <m:r>
-            <m:rPr>
-              <m:aln/>
-            </m:rPr>
             <w:rPr>
               <w:rFonts w:ascii="Cambria Math" w:eastAsiaTheme="minorEastAsia" w:hAnsi="Cambria Math"/>
             </w:rPr>
-            <m:t>=</m:t>
+            <m:t>v-</m:t>
+          </m:r>
+          <m:sSup>
+            <m:sSupPr>
+              <m:ctrlPr>
+                <w:rPr>
+                  <w:rFonts w:ascii="Cambria Math" w:eastAsiaTheme="minorEastAsia" w:hAnsi="Cambria Math"/>
+                  <w:i/>
+                </w:rPr>
+              </m:ctrlPr>
+            </m:sSupPr>
+            <m:e>
+              <m:r>
+                <w:rPr>
+                  <w:rFonts w:ascii="Cambria Math" w:eastAsiaTheme="minorEastAsia" w:hAnsi="Cambria Math"/>
+                </w:rPr>
+                <m:t>X</m:t>
+              </m:r>
+            </m:e>
+            <m:sup>
+              <m:r>
+                <w:rPr>
+                  <w:rFonts w:ascii="Cambria Math" w:eastAsiaTheme="minorEastAsia" w:hAnsi="Cambria Math"/>
+                </w:rPr>
+                <m:t>final</m:t>
+              </m:r>
+            </m:sup>
+          </m:sSup>
+          <m:r>
+            <w:rPr>
+              <w:rFonts w:ascii="Cambria Math" w:eastAsiaTheme="minorEastAsia" w:hAnsi="Cambria Math"/>
+            </w:rPr>
+            <m:t>⋅p]</m:t>
+          </m:r>
+        </m:oMath>
+      </m:oMathPara>
+    </w:p>
+    <w:p>
+      <w:pPr>
+        <w:rPr>
+          <w:rFonts w:eastAsiaTheme="minorEastAsia"/>
+        </w:rPr>
+      </w:pPr>
+      <w:r>
+        <w:rPr>
+          <w:rFonts w:eastAsiaTheme="minorEastAsia"/>
+        </w:rPr>
+        <w:t xml:space="preserve">Recall, </w:t>
+      </w:r>
+      <m:oMath>
+        <m:r>
+          <w:rPr>
+            <w:rFonts w:ascii="Cambria Math" w:eastAsiaTheme="minorEastAsia" w:hAnsi="Cambria Math"/>
+          </w:rPr>
+          <m:t>f</m:t>
+        </m:r>
+      </m:oMath>
+      <w:r>
+        <w:rPr>
+          <w:rFonts w:eastAsiaTheme="minorEastAsia"/>
+        </w:rPr>
+        <w:t xml:space="preserve"> is a distribution over closing prices, not p itself. So if we view </w:t>
+      </w:r>
+      <m:oMath>
+        <m:r>
+          <w:rPr>
+            <w:rFonts w:ascii="Cambria Math" w:eastAsiaTheme="minorEastAsia" w:hAnsi="Cambria Math"/>
+          </w:rPr>
+          <m:t>p</m:t>
+        </m:r>
+      </m:oMath>
+      <w:r>
+        <w:rPr>
+          <w:rFonts w:eastAsiaTheme="minorEastAsia"/>
+        </w:rPr>
+        <w:t xml:space="preserve"> as a non-random quantity, the only random variable in this equation is </w:t>
+      </w:r>
+      <m:oMath>
+        <m:sSup>
+          <m:sSupPr>
+            <m:ctrlPr>
+              <w:rPr>
+                <w:rFonts w:ascii="Cambria Math" w:eastAsiaTheme="minorEastAsia" w:hAnsi="Cambria Math"/>
+                <w:i/>
+              </w:rPr>
+            </m:ctrlPr>
+          </m:sSupPr>
+          <m:e>
+            <m:r>
+              <w:rPr>
+                <w:rFonts w:ascii="Cambria Math" w:eastAsiaTheme="minorEastAsia" w:hAnsi="Cambria Math"/>
+              </w:rPr>
+              <m:t>X</m:t>
+            </m:r>
+          </m:e>
+          <m:sup>
+            <m:r>
+              <w:rPr>
+                <w:rFonts w:ascii="Cambria Math" w:eastAsiaTheme="minorEastAsia" w:hAnsi="Cambria Math"/>
+              </w:rPr>
+              <m:t>final</m:t>
+            </m:r>
+          </m:sup>
+        </m:sSup>
+      </m:oMath>
+      <w:r>
+        <w:rPr>
+          <w:rFonts w:eastAsiaTheme="minorEastAsia"/>
+        </w:rPr>
+        <w:t xml:space="preserve"> which is dependent on bid, </w:t>
+      </w:r>
+      <m:oMath>
+        <m:r>
+          <w:rPr>
+            <w:rFonts w:ascii="Cambria Math" w:eastAsiaTheme="minorEastAsia" w:hAnsi="Cambria Math"/>
+          </w:rPr>
+          <m:t>p</m:t>
+        </m:r>
+      </m:oMath>
+      <w:r>
+        <w:rPr>
+          <w:rFonts w:eastAsiaTheme="minorEastAsia"/>
+        </w:rPr>
+        <w:t xml:space="preserve"> and the probability that the bid with be greater than the closing price</w:t>
+      </w:r>
+      <w:r>
+        <w:rPr>
+          <w:rFonts w:eastAsiaTheme="minorEastAsia"/>
+        </w:rPr>
+        <w:t xml:space="preserve"> </w:t>
+      </w:r>
+      <m:oMath>
+        <m:sSub>
+          <m:sSubPr>
+            <m:ctrlPr>
+              <w:rPr>
+                <w:rFonts w:ascii="Cambria Math" w:eastAsiaTheme="minorEastAsia" w:hAnsi="Cambria Math"/>
+                <w:i/>
+              </w:rPr>
+            </m:ctrlPr>
+          </m:sSubPr>
+          <m:e>
+            <m:r>
+              <w:rPr>
+                <w:rFonts w:ascii="Cambria Math" w:eastAsiaTheme="minorEastAsia" w:hAnsi="Cambria Math"/>
+              </w:rPr>
+              <m:t>p</m:t>
+            </m:r>
+          </m:e>
+          <m:sub>
+            <m:r>
+              <w:rPr>
+                <w:rFonts w:ascii="Cambria Math" w:eastAsiaTheme="minorEastAsia" w:hAnsi="Cambria Math"/>
+              </w:rPr>
+              <m:t>c</m:t>
+            </m:r>
+          </m:sub>
+        </m:sSub>
+      </m:oMath>
+      <w:r>
+        <w:rPr>
+          <w:rFonts w:eastAsiaTheme="minorEastAsia"/>
+        </w:rPr>
+        <w:t>.</w:t>
+      </w:r>
+    </w:p>
+    <w:p>
+      <w:pPr>
+        <w:rPr>
+          <w:rFonts w:eastAsiaTheme="minorEastAsia"/>
+        </w:rPr>
+      </w:pPr>
+      <m:oMathPara>
+        <m:oMath>
+          <m:sSub>
+            <m:sSubPr>
+              <m:ctrlPr>
+                <w:rPr>
+                  <w:rFonts w:ascii="Cambria Math" w:eastAsiaTheme="minorEastAsia" w:hAnsi="Cambria Math"/>
+                  <w:i/>
+                </w:rPr>
+              </m:ctrlPr>
+            </m:sSubPr>
+            <m:e>
+              <m:r>
+                <m:rPr>
+                  <m:scr m:val="double-struck"/>
+                </m:rPr>
+                <w:rPr>
+                  <w:rFonts w:ascii="Cambria Math" w:eastAsiaTheme="minorEastAsia" w:hAnsi="Cambria Math"/>
+                </w:rPr>
+                <m:t>E</m:t>
+              </m:r>
+            </m:e>
+            <m:sub>
+              <m:r>
+                <w:rPr>
+                  <w:rFonts w:ascii="Cambria Math" w:eastAsiaTheme="minorEastAsia" w:hAnsi="Cambria Math"/>
+                </w:rPr>
+                <m:t>f</m:t>
+              </m:r>
+            </m:sub>
+          </m:sSub>
+          <m:d>
+            <m:dPr>
+              <m:ctrlPr>
+                <w:rPr>
+                  <w:rFonts w:ascii="Cambria Math" w:eastAsiaTheme="minorEastAsia" w:hAnsi="Cambria Math"/>
+                  <w:i/>
+                </w:rPr>
+              </m:ctrlPr>
+            </m:dPr>
+            <m:e>
+              <m:r>
+                <w:rPr>
+                  <w:rFonts w:ascii="Cambria Math" w:eastAsiaTheme="minorEastAsia" w:hAnsi="Cambria Math"/>
+                </w:rPr>
+                <m:t>σ</m:t>
+              </m:r>
+              <m:d>
+                <m:dPr>
+                  <m:ctrlPr>
+                    <w:rPr>
+                      <w:rFonts w:ascii="Cambria Math" w:eastAsiaTheme="minorEastAsia" w:hAnsi="Cambria Math"/>
+                      <w:i/>
+                    </w:rPr>
+                  </m:ctrlPr>
+                </m:dPr>
+                <m:e>
+                  <m:r>
+                    <w:rPr>
+                      <w:rFonts w:ascii="Cambria Math" w:eastAsiaTheme="minorEastAsia" w:hAnsi="Cambria Math"/>
+                    </w:rPr>
+                    <m:t>p</m:t>
+                  </m:r>
+                </m:e>
+              </m:d>
+            </m:e>
+          </m:d>
+          <m:r>
+            <w:rPr>
+              <w:rFonts w:ascii="Cambria Math" w:eastAsiaTheme="minorEastAsia" w:hAnsi="Cambria Math"/>
+            </w:rPr>
+            <m:t>=v-</m:t>
           </m:r>
           <m:sSub>
             <m:sSubPr>
@@ -5403,6 +5989,830 @@
               </m:ctrlPr>
             </m:dPr>
             <m:e>
+              <m:sSup>
+                <m:sSupPr>
+                  <m:ctrlPr>
+                    <w:rPr>
+                      <w:rFonts w:ascii="Cambria Math" w:eastAsiaTheme="minorEastAsia" w:hAnsi="Cambria Math"/>
+                      <w:i/>
+                    </w:rPr>
+                  </m:ctrlPr>
+                </m:sSupPr>
+                <m:e>
+                  <m:r>
+                    <w:rPr>
+                      <w:rFonts w:ascii="Cambria Math" w:eastAsiaTheme="minorEastAsia" w:hAnsi="Cambria Math"/>
+                    </w:rPr>
+                    <m:t>X</m:t>
+                  </m:r>
+                </m:e>
+                <m:sup>
+                  <m:r>
+                    <w:rPr>
+                      <w:rFonts w:ascii="Cambria Math" w:eastAsiaTheme="minorEastAsia" w:hAnsi="Cambria Math"/>
+                    </w:rPr>
+                    <m:t>final</m:t>
+                  </m:r>
+                </m:sup>
+              </m:sSup>
+            </m:e>
+            <m:e>
+              <m:r>
+                <w:rPr>
+                  <w:rFonts w:ascii="Cambria Math" w:eastAsiaTheme="minorEastAsia" w:hAnsi="Cambria Math"/>
+                </w:rPr>
+                <m:t>p</m:t>
+              </m:r>
+            </m:e>
+          </m:d>
+          <m:r>
+            <w:rPr>
+              <w:rFonts w:ascii="Cambria Math" w:eastAsiaTheme="minorEastAsia" w:hAnsi="Cambria Math"/>
+            </w:rPr>
+            <m:t>⋅p</m:t>
+          </m:r>
+        </m:oMath>
+      </m:oMathPara>
+    </w:p>
+    <w:p>
+      <w:pPr>
+        <w:rPr>
+          <w:rFonts w:eastAsiaTheme="minorEastAsia"/>
+        </w:rPr>
+      </w:pPr>
+      <w:r>
+        <w:rPr>
+          <w:rFonts w:eastAsiaTheme="minorEastAsia"/>
+        </w:rPr>
+        <w:t>assuming that the distributions over closing prices are independent:</w:t>
+      </w:r>
+    </w:p>
+    <w:p>
+      <w:pPr>
+        <w:rPr>
+          <w:rFonts w:eastAsiaTheme="minorEastAsia"/>
+        </w:rPr>
+      </w:pPr>
+      <m:oMathPara>
+        <m:oMath>
+          <m:sSub>
+            <m:sSubPr>
+              <m:ctrlPr>
+                <w:rPr>
+                  <w:rFonts w:ascii="Cambria Math" w:eastAsiaTheme="minorEastAsia" w:hAnsi="Cambria Math"/>
+                  <w:i/>
+                </w:rPr>
+              </m:ctrlPr>
+            </m:sSubPr>
+            <m:e>
+              <m:r>
+                <m:rPr>
+                  <m:scr m:val="double-struck"/>
+                </m:rPr>
+                <w:rPr>
+                  <w:rFonts w:ascii="Cambria Math" w:eastAsiaTheme="minorEastAsia" w:hAnsi="Cambria Math"/>
+                </w:rPr>
+                <m:t>E</m:t>
+              </m:r>
+            </m:e>
+            <m:sub>
+              <m:r>
+                <w:rPr>
+                  <w:rFonts w:ascii="Cambria Math" w:eastAsiaTheme="minorEastAsia" w:hAnsi="Cambria Math"/>
+                </w:rPr>
+                <m:t>f</m:t>
+              </m:r>
+            </m:sub>
+          </m:sSub>
+          <m:d>
+            <m:dPr>
+              <m:begChr m:val="["/>
+              <m:endChr m:val="]"/>
+              <m:ctrlPr>
+                <w:rPr>
+                  <w:rFonts w:ascii="Cambria Math" w:eastAsiaTheme="minorEastAsia" w:hAnsi="Cambria Math"/>
+                  <w:i/>
+                </w:rPr>
+              </m:ctrlPr>
+            </m:dPr>
+            <m:e>
+              <m:sSup>
+                <m:sSupPr>
+                  <m:ctrlPr>
+                    <w:rPr>
+                      <w:rFonts w:ascii="Cambria Math" w:eastAsiaTheme="minorEastAsia" w:hAnsi="Cambria Math"/>
+                      <w:i/>
+                    </w:rPr>
+                  </m:ctrlPr>
+                </m:sSupPr>
+                <m:e>
+                  <m:r>
+                    <w:rPr>
+                      <w:rFonts w:ascii="Cambria Math" w:eastAsiaTheme="minorEastAsia" w:hAnsi="Cambria Math"/>
+                    </w:rPr>
+                    <m:t>X</m:t>
+                  </m:r>
+                </m:e>
+                <m:sup>
+                  <m:r>
+                    <w:rPr>
+                      <w:rFonts w:ascii="Cambria Math" w:eastAsiaTheme="minorEastAsia" w:hAnsi="Cambria Math"/>
+                    </w:rPr>
+                    <m:t>final</m:t>
+                  </m:r>
+                </m:sup>
+              </m:sSup>
+            </m:e>
+            <m:e>
+              <m:r>
+                <w:rPr>
+                  <w:rFonts w:ascii="Cambria Math" w:eastAsiaTheme="minorEastAsia" w:hAnsi="Cambria Math"/>
+                </w:rPr>
+                <m:t>p</m:t>
+              </m:r>
+            </m:e>
+          </m:d>
+          <m:r>
+            <w:rPr>
+              <w:rFonts w:ascii="Cambria Math" w:eastAsiaTheme="minorEastAsia" w:hAnsi="Cambria Math"/>
+            </w:rPr>
+            <m:t>=</m:t>
+          </m:r>
+          <m:nary>
+            <m:naryPr>
+              <m:chr m:val="∑"/>
+              <m:ctrlPr>
+                <w:rPr>
+                  <w:rFonts w:ascii="Cambria Math" w:eastAsiaTheme="minorEastAsia" w:hAnsi="Cambria Math"/>
+                  <w:i/>
+                </w:rPr>
+              </m:ctrlPr>
+            </m:naryPr>
+            <m:sub>
+              <m:r>
+                <w:rPr>
+                  <w:rFonts w:ascii="Cambria Math" w:eastAsiaTheme="minorEastAsia" w:hAnsi="Cambria Math"/>
+                </w:rPr>
+                <m:t>j=1</m:t>
+              </m:r>
+            </m:sub>
+            <m:sup>
+              <m:r>
+                <w:rPr>
+                  <w:rFonts w:ascii="Cambria Math" w:eastAsiaTheme="minorEastAsia" w:hAnsi="Cambria Math"/>
+                </w:rPr>
+                <m:t>m</m:t>
+              </m:r>
+            </m:sup>
+            <m:e>
+              <m:d>
+                <m:dPr>
+                  <m:ctrlPr>
+                    <w:rPr>
+                      <w:rFonts w:ascii="Cambria Math" w:eastAsiaTheme="minorEastAsia" w:hAnsi="Cambria Math"/>
+                      <w:i/>
+                    </w:rPr>
+                  </m:ctrlPr>
+                </m:dPr>
+                <m:e>
+                  <m:r>
+                    <w:rPr>
+                      <w:rFonts w:ascii="Cambria Math" w:eastAsiaTheme="minorEastAsia" w:hAnsi="Cambria Math"/>
+                    </w:rPr>
+                    <m:t>P</m:t>
+                  </m:r>
+                  <m:d>
+                    <m:dPr>
+                      <m:begChr m:val="["/>
+                      <m:endChr m:val="]"/>
+                      <m:ctrlPr>
+                        <w:rPr>
+                          <w:rFonts w:ascii="Cambria Math" w:eastAsiaTheme="minorEastAsia" w:hAnsi="Cambria Math"/>
+                          <w:i/>
+                        </w:rPr>
+                      </m:ctrlPr>
+                    </m:dPr>
+                    <m:e>
+                      <m:sSub>
+                        <m:sSubPr>
+                          <m:ctrlPr>
+                            <w:rPr>
+                              <w:rFonts w:ascii="Cambria Math" w:eastAsiaTheme="minorEastAsia" w:hAnsi="Cambria Math"/>
+                              <w:i/>
+                            </w:rPr>
+                          </m:ctrlPr>
+                        </m:sSubPr>
+                        <m:e>
+                          <m:r>
+                            <w:rPr>
+                              <w:rFonts w:ascii="Cambria Math" w:eastAsiaTheme="minorEastAsia" w:hAnsi="Cambria Math"/>
+                            </w:rPr>
+                            <m:t>p</m:t>
+                          </m:r>
+                        </m:e>
+                        <m:sub>
+                          <m:r>
+                            <w:rPr>
+                              <w:rFonts w:ascii="Cambria Math" w:eastAsiaTheme="minorEastAsia" w:hAnsi="Cambria Math"/>
+                            </w:rPr>
+                            <m:t>i</m:t>
+                          </m:r>
+                        </m:sub>
+                      </m:sSub>
+                      <m:r>
+                        <w:rPr>
+                          <w:rFonts w:ascii="Cambria Math" w:eastAsiaTheme="minorEastAsia" w:hAnsi="Cambria Math"/>
+                        </w:rPr>
+                        <m:t>≥</m:t>
+                      </m:r>
+                      <m:sSub>
+                        <m:sSubPr>
+                          <m:ctrlPr>
+                            <w:rPr>
+                              <w:rFonts w:ascii="Cambria Math" w:eastAsiaTheme="minorEastAsia" w:hAnsi="Cambria Math"/>
+                              <w:i/>
+                            </w:rPr>
+                          </m:ctrlPr>
+                        </m:sSubPr>
+                        <m:e>
+                          <m:r>
+                            <w:rPr>
+                              <w:rFonts w:ascii="Cambria Math" w:eastAsiaTheme="minorEastAsia" w:hAnsi="Cambria Math"/>
+                            </w:rPr>
+                            <m:t>p</m:t>
+                          </m:r>
+                        </m:e>
+                        <m:sub>
+                          <m:r>
+                            <w:rPr>
+                              <w:rFonts w:ascii="Cambria Math" w:eastAsiaTheme="minorEastAsia" w:hAnsi="Cambria Math"/>
+                            </w:rPr>
+                            <m:t>ic</m:t>
+                          </m:r>
+                        </m:sub>
+                      </m:sSub>
+                    </m:e>
+                  </m:d>
+                  <m:r>
+                    <w:rPr>
+                      <w:rFonts w:ascii="Cambria Math" w:eastAsiaTheme="minorEastAsia" w:hAnsi="Cambria Math"/>
+                    </w:rPr>
+                    <m:t>⋅1+P</m:t>
+                  </m:r>
+                  <m:d>
+                    <m:dPr>
+                      <m:begChr m:val="["/>
+                      <m:endChr m:val="]"/>
+                      <m:ctrlPr>
+                        <w:rPr>
+                          <w:rFonts w:ascii="Cambria Math" w:eastAsiaTheme="minorEastAsia" w:hAnsi="Cambria Math"/>
+                          <w:i/>
+                        </w:rPr>
+                      </m:ctrlPr>
+                    </m:dPr>
+                    <m:e>
+                      <m:sSub>
+                        <m:sSubPr>
+                          <m:ctrlPr>
+                            <w:rPr>
+                              <w:rFonts w:ascii="Cambria Math" w:eastAsiaTheme="minorEastAsia" w:hAnsi="Cambria Math"/>
+                              <w:i/>
+                            </w:rPr>
+                          </m:ctrlPr>
+                        </m:sSubPr>
+                        <m:e>
+                          <m:r>
+                            <w:rPr>
+                              <w:rFonts w:ascii="Cambria Math" w:eastAsiaTheme="minorEastAsia" w:hAnsi="Cambria Math"/>
+                            </w:rPr>
+                            <m:t>p</m:t>
+                          </m:r>
+                        </m:e>
+                        <m:sub>
+                          <m:r>
+                            <w:rPr>
+                              <w:rFonts w:ascii="Cambria Math" w:eastAsiaTheme="minorEastAsia" w:hAnsi="Cambria Math"/>
+                            </w:rPr>
+                            <m:t>i</m:t>
+                          </m:r>
+                        </m:sub>
+                      </m:sSub>
+                      <m:r>
+                        <w:rPr>
+                          <w:rFonts w:ascii="Cambria Math" w:eastAsiaTheme="minorEastAsia" w:hAnsi="Cambria Math"/>
+                        </w:rPr>
+                        <m:t>&lt;</m:t>
+                      </m:r>
+                      <m:sSub>
+                        <m:sSubPr>
+                          <m:ctrlPr>
+                            <w:rPr>
+                              <w:rFonts w:ascii="Cambria Math" w:eastAsiaTheme="minorEastAsia" w:hAnsi="Cambria Math"/>
+                              <w:i/>
+                            </w:rPr>
+                          </m:ctrlPr>
+                        </m:sSubPr>
+                        <m:e>
+                          <m:r>
+                            <w:rPr>
+                              <w:rFonts w:ascii="Cambria Math" w:eastAsiaTheme="minorEastAsia" w:hAnsi="Cambria Math"/>
+                            </w:rPr>
+                            <m:t>p</m:t>
+                          </m:r>
+                        </m:e>
+                        <m:sub>
+                          <m:r>
+                            <w:rPr>
+                              <w:rFonts w:ascii="Cambria Math" w:eastAsiaTheme="minorEastAsia" w:hAnsi="Cambria Math"/>
+                            </w:rPr>
+                            <m:t>ic</m:t>
+                          </m:r>
+                        </m:sub>
+                      </m:sSub>
+                    </m:e>
+                  </m:d>
+                  <m:r>
+                    <w:rPr>
+                      <w:rFonts w:ascii="Cambria Math" w:eastAsiaTheme="minorEastAsia" w:hAnsi="Cambria Math"/>
+                    </w:rPr>
+                    <m:t>⋅0</m:t>
+                  </m:r>
+                </m:e>
+              </m:d>
+            </m:e>
+          </m:nary>
+        </m:oMath>
+      </m:oMathPara>
+    </w:p>
+    <w:p>
+      <w:pPr>
+        <w:rPr>
+          <w:rFonts w:eastAsiaTheme="minorEastAsia"/>
+        </w:rPr>
+      </w:pPr>
+      <m:oMath>
+        <m:r>
+          <w:rPr>
+            <w:rFonts w:ascii="Cambria Math" w:eastAsiaTheme="minorEastAsia" w:hAnsi="Cambria Math"/>
+          </w:rPr>
+          <w:lastRenderedPageBreak/>
+          <m:t>P</m:t>
+        </m:r>
+        <m:d>
+          <m:dPr>
+            <m:begChr m:val="["/>
+            <m:endChr m:val="]"/>
+            <m:ctrlPr>
+              <w:rPr>
+                <w:rFonts w:ascii="Cambria Math" w:eastAsiaTheme="minorEastAsia" w:hAnsi="Cambria Math"/>
+                <w:i/>
+              </w:rPr>
+            </m:ctrlPr>
+          </m:dPr>
+          <m:e>
+            <m:sSub>
+              <m:sSubPr>
+                <m:ctrlPr>
+                  <w:rPr>
+                    <w:rFonts w:ascii="Cambria Math" w:eastAsiaTheme="minorEastAsia" w:hAnsi="Cambria Math"/>
+                    <w:i/>
+                  </w:rPr>
+                </m:ctrlPr>
+              </m:sSubPr>
+              <m:e>
+                <m:r>
+                  <w:rPr>
+                    <w:rFonts w:ascii="Cambria Math" w:eastAsiaTheme="minorEastAsia" w:hAnsi="Cambria Math"/>
+                  </w:rPr>
+                  <m:t>p</m:t>
+                </m:r>
+              </m:e>
+              <m:sub>
+                <m:r>
+                  <w:rPr>
+                    <w:rFonts w:ascii="Cambria Math" w:eastAsiaTheme="minorEastAsia" w:hAnsi="Cambria Math"/>
+                  </w:rPr>
+                  <m:t>i</m:t>
+                </m:r>
+              </m:sub>
+            </m:sSub>
+            <m:r>
+              <w:rPr>
+                <w:rFonts w:ascii="Cambria Math" w:eastAsiaTheme="minorEastAsia" w:hAnsi="Cambria Math"/>
+              </w:rPr>
+              <m:t>&gt;</m:t>
+            </m:r>
+            <m:sSub>
+              <m:sSubPr>
+                <m:ctrlPr>
+                  <w:rPr>
+                    <w:rFonts w:ascii="Cambria Math" w:eastAsiaTheme="minorEastAsia" w:hAnsi="Cambria Math"/>
+                    <w:i/>
+                  </w:rPr>
+                </m:ctrlPr>
+              </m:sSubPr>
+              <m:e>
+                <m:r>
+                  <w:rPr>
+                    <w:rFonts w:ascii="Cambria Math" w:eastAsiaTheme="minorEastAsia" w:hAnsi="Cambria Math"/>
+                  </w:rPr>
+                  <m:t>p</m:t>
+                </m:r>
+              </m:e>
+              <m:sub>
+                <m:r>
+                  <w:rPr>
+                    <w:rFonts w:ascii="Cambria Math" w:eastAsiaTheme="minorEastAsia" w:hAnsi="Cambria Math"/>
+                  </w:rPr>
+                  <m:t>ic</m:t>
+                </m:r>
+              </m:sub>
+            </m:sSub>
+          </m:e>
+        </m:d>
+      </m:oMath>
+      <w:r>
+        <w:rPr>
+          <w:rFonts w:eastAsiaTheme="minorEastAsia"/>
+        </w:rPr>
+        <w:t xml:space="preserve"> indicates the good </w:t>
+      </w:r>
+      <m:oMath>
+        <m:r>
+          <w:rPr>
+            <w:rFonts w:ascii="Cambria Math" w:eastAsiaTheme="minorEastAsia" w:hAnsi="Cambria Math"/>
+          </w:rPr>
+          <m:t>i</m:t>
+        </m:r>
+      </m:oMath>
+      <w:r>
+        <w:rPr>
+          <w:rFonts w:eastAsiaTheme="minorEastAsia"/>
+        </w:rPr>
+        <w:t xml:space="preserve"> was won and so the </w:t>
+      </w:r>
+      <m:oMath>
+        <m:sSup>
+          <m:sSupPr>
+            <m:ctrlPr>
+              <w:rPr>
+                <w:rFonts w:ascii="Cambria Math" w:eastAsiaTheme="minorEastAsia" w:hAnsi="Cambria Math"/>
+                <w:i/>
+              </w:rPr>
+            </m:ctrlPr>
+          </m:sSupPr>
+          <m:e>
+            <m:r>
+              <w:rPr>
+                <w:rFonts w:ascii="Cambria Math" w:eastAsiaTheme="minorEastAsia" w:hAnsi="Cambria Math"/>
+              </w:rPr>
+              <m:t>i</m:t>
+            </m:r>
+          </m:e>
+          <m:sup>
+            <m:r>
+              <w:rPr>
+                <w:rFonts w:ascii="Cambria Math" w:eastAsiaTheme="minorEastAsia" w:hAnsi="Cambria Math"/>
+              </w:rPr>
+              <m:t>th</m:t>
+            </m:r>
+          </m:sup>
+        </m:sSup>
+      </m:oMath>
+      <w:r>
+        <w:rPr>
+          <w:rFonts w:eastAsiaTheme="minorEastAsia"/>
+        </w:rPr>
+        <w:t xml:space="preserve"> good is included in the bundle</w:t>
+      </w:r>
+      <w:r>
+        <w:rPr>
+          <w:rFonts w:eastAsiaTheme="minorEastAsia"/>
+        </w:rPr>
+        <w:t xml:space="preserve"> (</w:t>
+      </w:r>
+      <m:oMath>
+        <m:sSubSup>
+          <m:sSubSupPr>
+            <m:ctrlPr>
+              <w:rPr>
+                <w:rFonts w:ascii="Cambria Math" w:eastAsiaTheme="minorEastAsia" w:hAnsi="Cambria Math"/>
+                <w:i/>
+              </w:rPr>
+            </m:ctrlPr>
+          </m:sSubSupPr>
+          <m:e>
+            <m:r>
+              <w:rPr>
+                <w:rFonts w:ascii="Cambria Math" w:eastAsiaTheme="minorEastAsia" w:hAnsi="Cambria Math"/>
+              </w:rPr>
+              <m:t>X</m:t>
+            </m:r>
+          </m:e>
+          <m:sub>
+            <m:r>
+              <w:rPr>
+                <w:rFonts w:ascii="Cambria Math" w:eastAsiaTheme="minorEastAsia" w:hAnsi="Cambria Math"/>
+              </w:rPr>
+              <m:t>i</m:t>
+            </m:r>
+          </m:sub>
+          <m:sup>
+            <m:r>
+              <w:rPr>
+                <w:rFonts w:ascii="Cambria Math" w:eastAsiaTheme="minorEastAsia" w:hAnsi="Cambria Math"/>
+              </w:rPr>
+              <m:t>final</m:t>
+            </m:r>
+          </m:sup>
+        </m:sSubSup>
+        <m:r>
+          <w:rPr>
+            <w:rFonts w:ascii="Cambria Math" w:eastAsiaTheme="minorEastAsia" w:hAnsi="Cambria Math"/>
+          </w:rPr>
+          <m:t>=1)</m:t>
+        </m:r>
+      </m:oMath>
+      <w:r>
+        <w:rPr>
+          <w:rFonts w:eastAsiaTheme="minorEastAsia"/>
+        </w:rPr>
+        <w:t xml:space="preserve">. Where </w:t>
+      </w:r>
+      <m:oMath>
+        <m:r>
+          <w:rPr>
+            <w:rFonts w:ascii="Cambria Math" w:eastAsiaTheme="minorEastAsia" w:hAnsi="Cambria Math"/>
+          </w:rPr>
+          <m:t>P[</m:t>
+        </m:r>
+        <m:sSub>
+          <m:sSubPr>
+            <m:ctrlPr>
+              <w:rPr>
+                <w:rFonts w:ascii="Cambria Math" w:eastAsiaTheme="minorEastAsia" w:hAnsi="Cambria Math"/>
+                <w:i/>
+              </w:rPr>
+            </m:ctrlPr>
+          </m:sSubPr>
+          <m:e>
+            <m:r>
+              <w:rPr>
+                <w:rFonts w:ascii="Cambria Math" w:eastAsiaTheme="minorEastAsia" w:hAnsi="Cambria Math"/>
+              </w:rPr>
+              <m:t>p</m:t>
+            </m:r>
+          </m:e>
+          <m:sub>
+            <m:r>
+              <w:rPr>
+                <w:rFonts w:ascii="Cambria Math" w:eastAsiaTheme="minorEastAsia" w:hAnsi="Cambria Math"/>
+              </w:rPr>
+              <m:t>i</m:t>
+            </m:r>
+          </m:sub>
+        </m:sSub>
+        <m:r>
+          <w:rPr>
+            <w:rFonts w:ascii="Cambria Math" w:eastAsiaTheme="minorEastAsia" w:hAnsi="Cambria Math"/>
+          </w:rPr>
+          <m:t>&lt;</m:t>
+        </m:r>
+        <m:sSub>
+          <m:sSubPr>
+            <m:ctrlPr>
+              <w:rPr>
+                <w:rFonts w:ascii="Cambria Math" w:eastAsiaTheme="minorEastAsia" w:hAnsi="Cambria Math"/>
+                <w:i/>
+              </w:rPr>
+            </m:ctrlPr>
+          </m:sSubPr>
+          <m:e>
+            <m:r>
+              <w:rPr>
+                <w:rFonts w:ascii="Cambria Math" w:eastAsiaTheme="minorEastAsia" w:hAnsi="Cambria Math"/>
+              </w:rPr>
+              <m:t>p</m:t>
+            </m:r>
+          </m:e>
+          <m:sub>
+            <m:r>
+              <w:rPr>
+                <w:rFonts w:ascii="Cambria Math" w:eastAsiaTheme="minorEastAsia" w:hAnsi="Cambria Math"/>
+              </w:rPr>
+              <m:t>ic</m:t>
+            </m:r>
+          </m:sub>
+        </m:sSub>
+        <m:r>
+          <w:rPr>
+            <w:rFonts w:ascii="Cambria Math" w:eastAsiaTheme="minorEastAsia" w:hAnsi="Cambria Math"/>
+          </w:rPr>
+          <m:t>]</m:t>
+        </m:r>
+      </m:oMath>
+      <w:r>
+        <w:rPr>
+          <w:rFonts w:eastAsiaTheme="minorEastAsia"/>
+        </w:rPr>
+        <w:t xml:space="preserve"> indicates the good </w:t>
+      </w:r>
+      <m:oMath>
+        <m:r>
+          <w:rPr>
+            <w:rFonts w:ascii="Cambria Math" w:eastAsiaTheme="minorEastAsia" w:hAnsi="Cambria Math"/>
+          </w:rPr>
+          <m:t>i</m:t>
+        </m:r>
+      </m:oMath>
+      <w:r>
+        <w:rPr>
+          <w:rFonts w:eastAsiaTheme="minorEastAsia"/>
+        </w:rPr>
+        <w:t xml:space="preserve"> was not obtained</w:t>
+      </w:r>
+      <w:r>
+        <w:rPr>
+          <w:rFonts w:eastAsiaTheme="minorEastAsia"/>
+        </w:rPr>
+        <w:t xml:space="preserve"> (</w:t>
+      </w:r>
+      <m:oMath>
+        <m:sSubSup>
+          <m:sSubSupPr>
+            <m:ctrlPr>
+              <w:rPr>
+                <w:rFonts w:ascii="Cambria Math" w:eastAsiaTheme="minorEastAsia" w:hAnsi="Cambria Math"/>
+                <w:i/>
+              </w:rPr>
+            </m:ctrlPr>
+          </m:sSubSupPr>
+          <m:e>
+            <m:r>
+              <w:rPr>
+                <w:rFonts w:ascii="Cambria Math" w:eastAsiaTheme="minorEastAsia" w:hAnsi="Cambria Math"/>
+              </w:rPr>
+              <m:t>X</m:t>
+            </m:r>
+          </m:e>
+          <m:sub>
+            <m:r>
+              <w:rPr>
+                <w:rFonts w:ascii="Cambria Math" w:eastAsiaTheme="minorEastAsia" w:hAnsi="Cambria Math"/>
+              </w:rPr>
+              <m:t>i</m:t>
+            </m:r>
+          </m:sub>
+          <m:sup>
+            <m:r>
+              <w:rPr>
+                <w:rFonts w:ascii="Cambria Math" w:eastAsiaTheme="minorEastAsia" w:hAnsi="Cambria Math"/>
+              </w:rPr>
+              <m:t>final</m:t>
+            </m:r>
+          </m:sup>
+        </m:sSubSup>
+        <m:r>
+          <w:rPr>
+            <w:rFonts w:ascii="Cambria Math" w:eastAsiaTheme="minorEastAsia" w:hAnsi="Cambria Math"/>
+          </w:rPr>
+          <m:t>=0)</m:t>
+        </m:r>
+      </m:oMath>
+      <w:r>
+        <w:rPr>
+          <w:rFonts w:eastAsiaTheme="minorEastAsia"/>
+        </w:rPr>
+        <w:t>. This equation then reduces to:</w:t>
+      </w:r>
+    </w:p>
+    <w:p>
+      <w:pPr>
+        <w:rPr>
+          <w:rFonts w:eastAsiaTheme="minorEastAsia"/>
+        </w:rPr>
+      </w:pPr>
+      <m:oMathPara>
+        <m:oMath>
+          <m:sSub>
+            <m:sSubPr>
+              <m:ctrlPr>
+                <w:rPr>
+                  <w:rFonts w:ascii="Cambria Math" w:eastAsiaTheme="minorEastAsia" w:hAnsi="Cambria Math"/>
+                  <w:i/>
+                </w:rPr>
+              </m:ctrlPr>
+            </m:sSubPr>
+            <m:e>
+              <m:r>
+                <m:rPr>
+                  <m:scr m:val="double-struck"/>
+                </m:rPr>
+                <w:rPr>
+                  <w:rFonts w:ascii="Cambria Math" w:eastAsiaTheme="minorEastAsia" w:hAnsi="Cambria Math"/>
+                </w:rPr>
+                <m:t>E</m:t>
+              </m:r>
+            </m:e>
+            <m:sub>
+              <m:r>
+                <w:rPr>
+                  <w:rFonts w:ascii="Cambria Math" w:eastAsiaTheme="minorEastAsia" w:hAnsi="Cambria Math"/>
+                </w:rPr>
+                <m:t>f</m:t>
+              </m:r>
+            </m:sub>
+          </m:sSub>
+          <m:d>
+            <m:dPr>
+              <m:begChr m:val="["/>
+              <m:endChr m:val="]"/>
+              <m:ctrlPr>
+                <w:rPr>
+                  <w:rFonts w:ascii="Cambria Math" w:eastAsiaTheme="minorEastAsia" w:hAnsi="Cambria Math"/>
+                  <w:i/>
+                </w:rPr>
+              </m:ctrlPr>
+            </m:dPr>
+            <m:e>
+              <m:sSup>
+                <m:sSupPr>
+                  <m:ctrlPr>
+                    <w:rPr>
+                      <w:rFonts w:ascii="Cambria Math" w:eastAsiaTheme="minorEastAsia" w:hAnsi="Cambria Math"/>
+                      <w:i/>
+                    </w:rPr>
+                  </m:ctrlPr>
+                </m:sSupPr>
+                <m:e>
+                  <m:r>
+                    <w:rPr>
+                      <w:rFonts w:ascii="Cambria Math" w:eastAsiaTheme="minorEastAsia" w:hAnsi="Cambria Math"/>
+                    </w:rPr>
+                    <m:t>X</m:t>
+                  </m:r>
+                </m:e>
+                <m:sup>
+                  <m:r>
+                    <w:rPr>
+                      <w:rFonts w:ascii="Cambria Math" w:eastAsiaTheme="minorEastAsia" w:hAnsi="Cambria Math"/>
+                    </w:rPr>
+                    <m:t>final</m:t>
+                  </m:r>
+                </m:sup>
+              </m:sSup>
+            </m:e>
+            <m:e>
+              <m:r>
+                <w:rPr>
+                  <w:rFonts w:ascii="Cambria Math" w:eastAsiaTheme="minorEastAsia" w:hAnsi="Cambria Math"/>
+                </w:rPr>
+                <m:t xml:space="preserve">p </m:t>
+              </m:r>
+            </m:e>
+          </m:d>
+          <m:r>
+            <m:rPr>
+              <m:aln/>
+            </m:rPr>
+            <w:rPr>
+              <w:rFonts w:ascii="Cambria Math" w:eastAsiaTheme="minorEastAsia" w:hAnsi="Cambria Math"/>
+            </w:rPr>
+            <m:t>=</m:t>
+          </m:r>
+          <m:nary>
+            <m:naryPr>
+              <m:chr m:val="∑"/>
+              <m:ctrlPr>
+                <w:rPr>
+                  <w:rFonts w:ascii="Cambria Math" w:eastAsiaTheme="minorEastAsia" w:hAnsi="Cambria Math"/>
+                  <w:i/>
+                </w:rPr>
+              </m:ctrlPr>
+            </m:naryPr>
+            <m:sub>
+              <m:r>
+                <w:rPr>
+                  <w:rFonts w:ascii="Cambria Math" w:eastAsiaTheme="minorEastAsia" w:hAnsi="Cambria Math"/>
+                </w:rPr>
+                <m:t>j=1</m:t>
+              </m:r>
+            </m:sub>
+            <m:sup>
+              <m:r>
+                <w:rPr>
+                  <w:rFonts w:ascii="Cambria Math" w:eastAsiaTheme="minorEastAsia" w:hAnsi="Cambria Math"/>
+                </w:rPr>
+                <m:t>m</m:t>
+              </m:r>
+            </m:sup>
+            <m:e>
+              <m:r>
+                <w:rPr>
+                  <w:rFonts w:ascii="Cambria Math" w:eastAsiaTheme="minorEastAsia" w:hAnsi="Cambria Math"/>
+                </w:rPr>
+                <m:t>P[</m:t>
+              </m:r>
               <m:sSub>
                 <m:sSubPr>
                   <m:ctrlPr>
@@ -5417,7 +6827,386 @@
                     <w:rPr>
                       <w:rFonts w:ascii="Cambria Math" w:eastAsiaTheme="minorEastAsia" w:hAnsi="Cambria Math"/>
                     </w:rPr>
-                    <m:t>σ</m:t>
+                    <m:t>p</m:t>
+                  </m:r>
+                </m:e>
+                <m:sub>
+                  <m:r>
+                    <w:rPr>
+                      <w:rFonts w:ascii="Cambria Math" w:eastAsiaTheme="minorEastAsia" w:hAnsi="Cambria Math"/>
+                    </w:rPr>
+                    <m:t>i</m:t>
+                  </m:r>
+                </m:sub>
+              </m:sSub>
+              <m:r>
+                <w:rPr>
+                  <w:rFonts w:ascii="Cambria Math" w:eastAsiaTheme="minorEastAsia" w:hAnsi="Cambria Math"/>
+                </w:rPr>
+                <m:t>≥</m:t>
+              </m:r>
+              <m:sSub>
+                <m:sSubPr>
+                  <m:ctrlPr>
+                    <w:rPr>
+                      <w:rFonts w:ascii="Cambria Math" w:eastAsiaTheme="minorEastAsia" w:hAnsi="Cambria Math"/>
+                      <w:i/>
+                    </w:rPr>
+                  </m:ctrlPr>
+                </m:sSubPr>
+                <m:e>
+                  <m:r>
+                    <w:rPr>
+                      <w:rFonts w:ascii="Cambria Math" w:eastAsiaTheme="minorEastAsia" w:hAnsi="Cambria Math"/>
+                    </w:rPr>
+                    <m:t>p</m:t>
+                  </m:r>
+                </m:e>
+                <m:sub>
+                  <m:r>
+                    <w:rPr>
+                      <w:rFonts w:ascii="Cambria Math" w:eastAsiaTheme="minorEastAsia" w:hAnsi="Cambria Math"/>
+                    </w:rPr>
+                    <m:t>ic</m:t>
+                  </m:r>
+                </m:sub>
+              </m:sSub>
+              <m:r>
+                <w:rPr>
+                  <w:rFonts w:ascii="Cambria Math" w:eastAsiaTheme="minorEastAsia" w:hAnsi="Cambria Math"/>
+                </w:rPr>
+                <m:t>]</m:t>
+              </m:r>
+            </m:e>
+          </m:nary>
+        </m:oMath>
+        <w:r>
+          <w:rPr>
+            <w:rFonts w:eastAsiaTheme="minorEastAsia"/>
+          </w:rPr>
+          <w:br/>
+        </w:r>
+        <m:oMath>
+          <m:r>
+            <m:rPr>
+              <m:aln/>
+            </m:rPr>
+            <w:rPr>
+              <w:rFonts w:ascii="Cambria Math" w:eastAsiaTheme="minorEastAsia" w:hAnsi="Cambria Math"/>
+            </w:rPr>
+            <m:t>=</m:t>
+          </m:r>
+          <m:nary>
+            <m:naryPr>
+              <m:chr m:val="∑"/>
+              <m:ctrlPr>
+                <w:rPr>
+                  <w:rFonts w:ascii="Cambria Math" w:eastAsiaTheme="minorEastAsia" w:hAnsi="Cambria Math"/>
+                  <w:i/>
+                </w:rPr>
+              </m:ctrlPr>
+            </m:naryPr>
+            <m:sub>
+              <m:r>
+                <w:rPr>
+                  <w:rFonts w:ascii="Cambria Math" w:eastAsiaTheme="minorEastAsia" w:hAnsi="Cambria Math"/>
+                </w:rPr>
+                <m:t>j=1</m:t>
+              </m:r>
+            </m:sub>
+            <m:sup>
+              <m:r>
+                <w:rPr>
+                  <w:rFonts w:ascii="Cambria Math" w:eastAsiaTheme="minorEastAsia" w:hAnsi="Cambria Math"/>
+                </w:rPr>
+                <m:t>m</m:t>
+              </m:r>
+            </m:sup>
+            <m:e>
+              <m:r>
+                <w:rPr>
+                  <w:rFonts w:ascii="Cambria Math" w:eastAsiaTheme="minorEastAsia" w:hAnsi="Cambria Math"/>
+                </w:rPr>
+                <m:t>F(</m:t>
+              </m:r>
+              <m:sSub>
+                <m:sSubPr>
+                  <m:ctrlPr>
+                    <w:rPr>
+                      <w:rFonts w:ascii="Cambria Math" w:eastAsiaTheme="minorEastAsia" w:hAnsi="Cambria Math"/>
+                      <w:i/>
+                    </w:rPr>
+                  </m:ctrlPr>
+                </m:sSubPr>
+                <m:e>
+                  <m:r>
+                    <w:rPr>
+                      <w:rFonts w:ascii="Cambria Math" w:eastAsiaTheme="minorEastAsia" w:hAnsi="Cambria Math"/>
+                    </w:rPr>
+                    <m:t>p</m:t>
+                  </m:r>
+                </m:e>
+                <m:sub>
+                  <m:r>
+                    <w:rPr>
+                      <w:rFonts w:ascii="Cambria Math" w:eastAsiaTheme="minorEastAsia" w:hAnsi="Cambria Math"/>
+                    </w:rPr>
+                    <m:t>i</m:t>
+                  </m:r>
+                </m:sub>
+              </m:sSub>
+              <m:r>
+                <w:rPr>
+                  <w:rFonts w:ascii="Cambria Math" w:eastAsiaTheme="minorEastAsia" w:hAnsi="Cambria Math"/>
+                </w:rPr>
+                <m:t>)</m:t>
+              </m:r>
+            </m:e>
+          </m:nary>
+        </m:oMath>
+      </m:oMathPara>
+    </w:p>
+    <w:p>
+      <w:pPr>
+        <w:rPr>
+          <w:rFonts w:eastAsiaTheme="minorEastAsia"/>
+        </w:rPr>
+      </w:pPr>
+      <w:r>
+        <w:rPr>
+          <w:rFonts w:eastAsiaTheme="minorEastAsia"/>
+        </w:rPr>
+        <w:t>so returning to the</w:t>
+      </w:r>
+      <w:r>
+        <w:rPr>
+          <w:rFonts w:eastAsiaTheme="minorEastAsia"/>
+        </w:rPr>
+        <w:t xml:space="preserve"> expected</w:t>
+      </w:r>
+      <w:r>
+        <w:rPr>
+          <w:rFonts w:eastAsiaTheme="minorEastAsia"/>
+        </w:rPr>
+        <w:t xml:space="preserve"> surplus</w:t>
+      </w:r>
+      <w:r>
+        <w:rPr>
+          <w:rFonts w:eastAsiaTheme="minorEastAsia"/>
+        </w:rPr>
+        <w:t xml:space="preserve"> given a bid</w:t>
+      </w:r>
+      <w:r>
+        <w:rPr>
+          <w:rFonts w:eastAsiaTheme="minorEastAsia"/>
+        </w:rPr>
+        <w:t>:</w:t>
+      </w:r>
+    </w:p>
+    <w:p>
+      <w:pPr>
+        <w:rPr>
+          <w:rFonts w:eastAsiaTheme="minorEastAsia"/>
+        </w:rPr>
+      </w:pPr>
+      <m:oMathPara>
+        <m:oMath>
+          <m:sSub>
+            <m:sSubPr>
+              <m:ctrlPr>
+                <w:rPr>
+                  <w:rFonts w:ascii="Cambria Math" w:eastAsiaTheme="minorEastAsia" w:hAnsi="Cambria Math"/>
+                  <w:i/>
+                </w:rPr>
+              </m:ctrlPr>
+            </m:sSubPr>
+            <m:e>
+              <m:r>
+                <m:rPr>
+                  <m:scr m:val="double-struck"/>
+                </m:rPr>
+                <w:rPr>
+                  <w:rFonts w:ascii="Cambria Math" w:eastAsiaTheme="minorEastAsia" w:hAnsi="Cambria Math"/>
+                </w:rPr>
+                <m:t>E</m:t>
+              </m:r>
+            </m:e>
+            <m:sub>
+              <m:r>
+                <w:rPr>
+                  <w:rFonts w:ascii="Cambria Math" w:eastAsiaTheme="minorEastAsia" w:hAnsi="Cambria Math"/>
+                </w:rPr>
+                <m:t>f</m:t>
+              </m:r>
+            </m:sub>
+          </m:sSub>
+          <m:d>
+            <m:dPr>
+              <m:begChr m:val="["/>
+              <m:endChr m:val="]"/>
+              <m:ctrlPr>
+                <w:rPr>
+                  <w:rFonts w:ascii="Cambria Math" w:eastAsiaTheme="minorEastAsia" w:hAnsi="Cambria Math"/>
+                  <w:i/>
+                </w:rPr>
+              </m:ctrlPr>
+            </m:dPr>
+            <m:e>
+              <m:r>
+                <w:rPr>
+                  <w:rFonts w:ascii="Cambria Math" w:eastAsiaTheme="minorEastAsia" w:hAnsi="Cambria Math"/>
+                </w:rPr>
+                <m:t>σ</m:t>
+              </m:r>
+              <m:d>
+                <m:dPr>
+                  <m:ctrlPr>
+                    <w:rPr>
+                      <w:rFonts w:ascii="Cambria Math" w:eastAsiaTheme="minorEastAsia" w:hAnsi="Cambria Math"/>
+                      <w:i/>
+                    </w:rPr>
+                  </m:ctrlPr>
+                </m:dPr>
+                <m:e>
+                  <m:r>
+                    <w:rPr>
+                      <w:rFonts w:ascii="Cambria Math" w:eastAsiaTheme="minorEastAsia" w:hAnsi="Cambria Math"/>
+                    </w:rPr>
+                    <m:t>p</m:t>
+                  </m:r>
+                </m:e>
+              </m:d>
+            </m:e>
+          </m:d>
+          <m:r>
+            <m:rPr>
+              <m:aln/>
+            </m:rPr>
+            <w:rPr>
+              <w:rFonts w:ascii="Cambria Math" w:eastAsiaTheme="minorEastAsia" w:hAnsi="Cambria Math"/>
+            </w:rPr>
+            <m:t>=v-</m:t>
+          </m:r>
+          <m:nary>
+            <m:naryPr>
+              <m:chr m:val="∑"/>
+              <m:ctrlPr>
+                <w:rPr>
+                  <w:rFonts w:ascii="Cambria Math" w:eastAsiaTheme="minorEastAsia" w:hAnsi="Cambria Math"/>
+                  <w:i/>
+                </w:rPr>
+              </m:ctrlPr>
+            </m:naryPr>
+            <m:sub>
+              <m:r>
+                <w:rPr>
+                  <w:rFonts w:ascii="Cambria Math" w:eastAsiaTheme="minorEastAsia" w:hAnsi="Cambria Math"/>
+                </w:rPr>
+                <m:t>j=1</m:t>
+              </m:r>
+            </m:sub>
+            <m:sup>
+              <m:r>
+                <w:rPr>
+                  <w:rFonts w:ascii="Cambria Math" w:eastAsiaTheme="minorEastAsia" w:hAnsi="Cambria Math"/>
+                </w:rPr>
+                <m:t>m</m:t>
+              </m:r>
+            </m:sup>
+            <m:e>
+              <m:r>
+                <w:rPr>
+                  <w:rFonts w:ascii="Cambria Math" w:eastAsiaTheme="minorEastAsia" w:hAnsi="Cambria Math"/>
+                </w:rPr>
+                <m:t>P</m:t>
+              </m:r>
+              <m:d>
+                <m:dPr>
+                  <m:begChr m:val="["/>
+                  <m:endChr m:val="]"/>
+                  <m:ctrlPr>
+                    <w:rPr>
+                      <w:rFonts w:ascii="Cambria Math" w:eastAsiaTheme="minorEastAsia" w:hAnsi="Cambria Math"/>
+                      <w:i/>
+                    </w:rPr>
+                  </m:ctrlPr>
+                </m:dPr>
+                <m:e>
+                  <m:sSub>
+                    <m:sSubPr>
+                      <m:ctrlPr>
+                        <w:rPr>
+                          <w:rFonts w:ascii="Cambria Math" w:eastAsiaTheme="minorEastAsia" w:hAnsi="Cambria Math"/>
+                          <w:i/>
+                        </w:rPr>
+                      </m:ctrlPr>
+                    </m:sSubPr>
+                    <m:e>
+                      <m:r>
+                        <w:rPr>
+                          <w:rFonts w:ascii="Cambria Math" w:eastAsiaTheme="minorEastAsia" w:hAnsi="Cambria Math"/>
+                        </w:rPr>
+                        <m:t>p</m:t>
+                      </m:r>
+                    </m:e>
+                    <m:sub>
+                      <m:r>
+                        <w:rPr>
+                          <w:rFonts w:ascii="Cambria Math" w:eastAsiaTheme="minorEastAsia" w:hAnsi="Cambria Math"/>
+                        </w:rPr>
+                        <m:t>i</m:t>
+                      </m:r>
+                    </m:sub>
+                  </m:sSub>
+                  <m:r>
+                    <w:rPr>
+                      <w:rFonts w:ascii="Cambria Math" w:eastAsiaTheme="minorEastAsia" w:hAnsi="Cambria Math"/>
+                    </w:rPr>
+                    <m:t>≥</m:t>
+                  </m:r>
+                  <m:sSub>
+                    <m:sSubPr>
+                      <m:ctrlPr>
+                        <w:rPr>
+                          <w:rFonts w:ascii="Cambria Math" w:eastAsiaTheme="minorEastAsia" w:hAnsi="Cambria Math"/>
+                          <w:i/>
+                        </w:rPr>
+                      </m:ctrlPr>
+                    </m:sSubPr>
+                    <m:e>
+                      <m:r>
+                        <w:rPr>
+                          <w:rFonts w:ascii="Cambria Math" w:eastAsiaTheme="minorEastAsia" w:hAnsi="Cambria Math"/>
+                        </w:rPr>
+                        <m:t>p</m:t>
+                      </m:r>
+                    </m:e>
+                    <m:sub>
+                      <m:r>
+                        <w:rPr>
+                          <w:rFonts w:ascii="Cambria Math" w:eastAsiaTheme="minorEastAsia" w:hAnsi="Cambria Math"/>
+                        </w:rPr>
+                        <m:t>ic</m:t>
+                      </m:r>
+                    </m:sub>
+                  </m:sSub>
+                </m:e>
+              </m:d>
+              <m:sSub>
+                <m:sSubPr>
+                  <m:ctrlPr>
+                    <w:rPr>
+                      <w:rFonts w:ascii="Cambria Math" w:eastAsiaTheme="minorEastAsia" w:hAnsi="Cambria Math"/>
+                      <w:i/>
+                    </w:rPr>
+                  </m:ctrlPr>
+                </m:sSubPr>
+                <m:e>
+                  <m:r>
+                    <w:rPr>
+                      <w:rFonts w:ascii="Cambria Math" w:eastAsiaTheme="minorEastAsia" w:hAnsi="Cambria Math"/>
+                    </w:rPr>
+                    <m:t>p</m:t>
                   </m:r>
                 </m:e>
                 <m:sub>
@@ -5430,7 +7219,232 @@
                 </m:sub>
               </m:sSub>
             </m:e>
+          </m:nary>
+        </m:oMath>
+        <w:r>
+          <w:rPr>
+            <w:rFonts w:eastAsiaTheme="minorEastAsia"/>
+          </w:rPr>
+          <w:br/>
+        </w:r>
+        <m:oMath>
+          <m:r>
+            <m:rPr>
+              <m:aln/>
+            </m:rPr>
+            <w:rPr>
+              <w:rFonts w:ascii="Cambria Math" w:eastAsiaTheme="minorEastAsia" w:hAnsi="Cambria Math"/>
+            </w:rPr>
+            <m:t>=v-</m:t>
+          </m:r>
+          <m:nary>
+            <m:naryPr>
+              <m:chr m:val="∑"/>
+              <m:ctrlPr>
+                <w:rPr>
+                  <w:rFonts w:ascii="Cambria Math" w:eastAsiaTheme="minorEastAsia" w:hAnsi="Cambria Math"/>
+                  <w:i/>
+                </w:rPr>
+              </m:ctrlPr>
+            </m:naryPr>
+            <m:sub>
+              <m:r>
+                <w:rPr>
+                  <w:rFonts w:ascii="Cambria Math" w:eastAsiaTheme="minorEastAsia" w:hAnsi="Cambria Math"/>
+                </w:rPr>
+                <m:t>j=1</m:t>
+              </m:r>
+            </m:sub>
+            <m:sup>
+              <m:r>
+                <w:rPr>
+                  <w:rFonts w:ascii="Cambria Math" w:eastAsiaTheme="minorEastAsia" w:hAnsi="Cambria Math"/>
+                </w:rPr>
+                <m:t>m</m:t>
+              </m:r>
+            </m:sup>
+            <m:e>
+              <m:r>
+                <w:rPr>
+                  <w:rFonts w:ascii="Cambria Math" w:eastAsiaTheme="minorEastAsia" w:hAnsi="Cambria Math"/>
+                </w:rPr>
+                <m:t>F</m:t>
+              </m:r>
+              <m:d>
+                <m:dPr>
+                  <m:ctrlPr>
+                    <w:rPr>
+                      <w:rFonts w:ascii="Cambria Math" w:eastAsiaTheme="minorEastAsia" w:hAnsi="Cambria Math"/>
+                      <w:i/>
+                    </w:rPr>
+                  </m:ctrlPr>
+                </m:dPr>
+                <m:e>
+                  <m:sSub>
+                    <m:sSubPr>
+                      <m:ctrlPr>
+                        <w:rPr>
+                          <w:rFonts w:ascii="Cambria Math" w:eastAsiaTheme="minorEastAsia" w:hAnsi="Cambria Math"/>
+                          <w:i/>
+                        </w:rPr>
+                      </m:ctrlPr>
+                    </m:sSubPr>
+                    <m:e>
+                      <m:r>
+                        <w:rPr>
+                          <w:rFonts w:ascii="Cambria Math" w:eastAsiaTheme="minorEastAsia" w:hAnsi="Cambria Math"/>
+                        </w:rPr>
+                        <m:t>p</m:t>
+                      </m:r>
+                    </m:e>
+                    <m:sub>
+                      <m:r>
+                        <w:rPr>
+                          <w:rFonts w:ascii="Cambria Math" w:eastAsiaTheme="minorEastAsia" w:hAnsi="Cambria Math"/>
+                        </w:rPr>
+                        <m:t>i</m:t>
+                      </m:r>
+                    </m:sub>
+                  </m:sSub>
+                </m:e>
+              </m:d>
+              <m:sSub>
+                <m:sSubPr>
+                  <m:ctrlPr>
+                    <w:rPr>
+                      <w:rFonts w:ascii="Cambria Math" w:eastAsiaTheme="minorEastAsia" w:hAnsi="Cambria Math"/>
+                      <w:i/>
+                    </w:rPr>
+                  </m:ctrlPr>
+                </m:sSubPr>
+                <m:e>
+                  <m:r>
+                    <w:rPr>
+                      <w:rFonts w:ascii="Cambria Math" w:eastAsiaTheme="minorEastAsia" w:hAnsi="Cambria Math"/>
+                    </w:rPr>
+                    <m:t>p</m:t>
+                  </m:r>
+                </m:e>
+                <m:sub>
+                  <m:r>
+                    <w:rPr>
+                      <w:rFonts w:ascii="Cambria Math" w:eastAsiaTheme="minorEastAsia" w:hAnsi="Cambria Math"/>
+                    </w:rPr>
+                    <m:t>i</m:t>
+                  </m:r>
+                </m:sub>
+              </m:sSub>
+            </m:e>
+          </m:nary>
+        </m:oMath>
+      </m:oMathPara>
+    </w:p>
+    <w:p>
+      <w:pPr>
+        <w:rPr>
+          <w:rFonts w:eastAsiaTheme="minorEastAsia"/>
+        </w:rPr>
+      </w:pPr>
+      <w:r>
+        <w:rPr>
+          <w:rFonts w:eastAsiaTheme="minorEastAsia"/>
+        </w:rPr>
+        <w:t xml:space="preserve">We are now ready to express the a utility function explicitly dependent on a bid </w:t>
+      </w:r>
+      <m:oMath>
+        <m:r>
+          <w:rPr>
+            <w:rFonts w:ascii="Cambria Math" w:eastAsiaTheme="minorEastAsia" w:hAnsi="Cambria Math"/>
+          </w:rPr>
+          <m:t>p</m:t>
+        </m:r>
+      </m:oMath>
+      <w:r>
+        <w:rPr>
+          <w:rFonts w:eastAsiaTheme="minorEastAsia"/>
+        </w:rPr>
+        <w:t>.</w:t>
+      </w:r>
+    </w:p>
+    <w:p>
+      <w:pPr>
+        <w:rPr>
+          <w:rFonts w:eastAsiaTheme="minorEastAsia"/>
+        </w:rPr>
+      </w:pPr>
+      <m:oMathPara>
+        <m:oMath>
+          <m:r>
+            <w:rPr>
+              <w:rFonts w:ascii="Cambria Math" w:eastAsiaTheme="minorEastAsia" w:hAnsi="Cambria Math"/>
+            </w:rPr>
+            <m:t>U</m:t>
+          </m:r>
+          <m:d>
+            <m:dPr>
+              <m:ctrlPr>
+                <w:rPr>
+                  <w:rFonts w:ascii="Cambria Math" w:eastAsiaTheme="minorEastAsia" w:hAnsi="Cambria Math"/>
+                  <w:i/>
+                </w:rPr>
+              </m:ctrlPr>
+            </m:dPr>
+            <m:e>
+              <m:r>
+                <w:rPr>
+                  <w:rFonts w:ascii="Cambria Math" w:eastAsiaTheme="minorEastAsia" w:hAnsi="Cambria Math"/>
+                </w:rPr>
+                <m:t>p</m:t>
+              </m:r>
+            </m:e>
           </m:d>
+          <m:r>
+            <m:rPr>
+              <m:aln/>
+            </m:rPr>
+            <w:rPr>
+              <w:rFonts w:ascii="Cambria Math" w:eastAsiaTheme="minorEastAsia" w:hAnsi="Cambria Math"/>
+            </w:rPr>
+            <m:t>=</m:t>
+          </m:r>
+          <m:r>
+            <w:rPr>
+              <w:rFonts w:ascii="Cambria Math" w:eastAsiaTheme="minorEastAsia" w:hAnsi="Cambria Math"/>
+            </w:rPr>
+            <m:t>v-</m:t>
+          </m:r>
+          <m:sSup>
+            <m:sSupPr>
+              <m:ctrlPr>
+                <w:rPr>
+                  <w:rFonts w:ascii="Cambria Math" w:eastAsiaTheme="minorEastAsia" w:hAnsi="Cambria Math"/>
+                  <w:i/>
+                </w:rPr>
+              </m:ctrlPr>
+            </m:sSupPr>
+            <m:e>
+              <m:r>
+                <w:rPr>
+                  <w:rFonts w:ascii="Cambria Math" w:eastAsiaTheme="minorEastAsia" w:hAnsi="Cambria Math"/>
+                </w:rPr>
+                <m:t>X</m:t>
+              </m:r>
+            </m:e>
+            <m:sup>
+              <m:r>
+                <w:rPr>
+                  <w:rFonts w:ascii="Cambria Math" w:eastAsiaTheme="minorEastAsia" w:hAnsi="Cambria Math"/>
+                </w:rPr>
+                <m:t>final</m:t>
+              </m:r>
+            </m:sup>
+          </m:sSup>
+          <m:r>
+            <w:rPr>
+              <w:rFonts w:ascii="Cambria Math" w:eastAsiaTheme="minorEastAsia" w:hAnsi="Cambria Math"/>
+            </w:rPr>
+            <m:t>⋅p</m:t>
+          </m:r>
           <m:r>
             <w:rPr>
               <w:rFonts w:ascii="Cambria Math" w:eastAsiaTheme="minorEastAsia" w:hAnsi="Cambria Math"/>
@@ -5510,15 +7524,15 @@
             </w:rPr>
             <m:t>j∈</m:t>
           </m:r>
-          <m:sSub>
-            <m:sSubPr>
+          <m:sSup>
+            <m:sSupPr>
               <m:ctrlPr>
                 <w:rPr>
                   <w:rFonts w:ascii="Cambria Math" w:eastAsiaTheme="minorEastAsia" w:hAnsi="Cambria Math"/>
                   <w:i/>
                 </w:rPr>
               </m:ctrlPr>
-            </m:sSubPr>
+            </m:sSupPr>
             <m:e>
               <m:r>
                 <w:rPr>
@@ -5527,15 +7541,15 @@
                 <m:t>X</m:t>
               </m:r>
             </m:e>
-            <m:sub>
-              <m:r>
-                <w:rPr>
-                  <w:rFonts w:ascii="Cambria Math" w:eastAsiaTheme="minorEastAsia" w:hAnsi="Cambria Math"/>
-                </w:rPr>
-                <m:t>i</m:t>
-              </m:r>
-            </m:sub>
-          </m:sSub>
+            <m:sup>
+              <m:r>
+                <w:rPr>
+                  <w:rFonts w:ascii="Cambria Math" w:eastAsiaTheme="minorEastAsia" w:hAnsi="Cambria Math"/>
+                </w:rPr>
+                <m:t>final</m:t>
+              </m:r>
+            </m:sup>
+          </m:sSup>
           <m:r>
             <w:rPr>
               <w:rFonts w:ascii="Cambria Math" w:eastAsiaTheme="minorEastAsia" w:hAnsi="Cambria Math"/>
@@ -5603,47 +7617,83 @@
             </w:rPr>
             <m:t>=</m:t>
           </m:r>
-          <m:sSub>
-            <m:sSubPr>
+          <m:r>
+            <w:rPr>
+              <w:rFonts w:ascii="Cambria Math" w:eastAsiaTheme="minorEastAsia" w:hAnsi="Cambria Math"/>
+            </w:rPr>
+            <m:t>v-</m:t>
+          </m:r>
+          <m:nary>
+            <m:naryPr>
+              <m:chr m:val="∑"/>
               <m:ctrlPr>
                 <w:rPr>
                   <w:rFonts w:ascii="Cambria Math" w:eastAsiaTheme="minorEastAsia" w:hAnsi="Cambria Math"/>
                   <w:i/>
                 </w:rPr>
               </m:ctrlPr>
-            </m:sSubPr>
+            </m:naryPr>
+            <m:sub>
+              <m:r>
+                <w:rPr>
+                  <w:rFonts w:ascii="Cambria Math" w:eastAsiaTheme="minorEastAsia" w:hAnsi="Cambria Math"/>
+                </w:rPr>
+                <m:t>j=1</m:t>
+              </m:r>
+            </m:sub>
+            <m:sup>
+              <m:r>
+                <w:rPr>
+                  <w:rFonts w:ascii="Cambria Math" w:eastAsiaTheme="minorEastAsia" w:hAnsi="Cambria Math"/>
+                </w:rPr>
+                <m:t>m</m:t>
+              </m:r>
+            </m:sup>
             <m:e>
               <m:r>
-                <m:rPr>
-                  <m:scr m:val="double-struck"/>
-                </m:rPr>
-                <w:rPr>
-                  <w:rFonts w:ascii="Cambria Math" w:eastAsiaTheme="minorEastAsia" w:hAnsi="Cambria Math"/>
-                </w:rPr>
-                <m:t>E</m:t>
-              </m:r>
-            </m:e>
-            <m:sub>
-              <m:r>
-                <w:rPr>
-                  <w:rFonts w:ascii="Cambria Math" w:eastAsiaTheme="minorEastAsia" w:hAnsi="Cambria Math"/>
-                </w:rPr>
-                <m:t>f</m:t>
-              </m:r>
-            </m:sub>
-          </m:sSub>
-          <m:d>
-            <m:dPr>
-              <m:begChr m:val="["/>
-              <m:endChr m:val="]"/>
-              <m:ctrlPr>
-                <w:rPr>
-                  <w:rFonts w:ascii="Cambria Math" w:eastAsiaTheme="minorEastAsia" w:hAnsi="Cambria Math"/>
-                  <w:i/>
-                </w:rPr>
-              </m:ctrlPr>
-            </m:dPr>
-            <m:e>
+                <w:rPr>
+                  <w:rFonts w:ascii="Cambria Math" w:eastAsiaTheme="minorEastAsia" w:hAnsi="Cambria Math"/>
+                </w:rPr>
+                <m:t>F</m:t>
+              </m:r>
+              <m:d>
+                <m:dPr>
+                  <m:ctrlPr>
+                    <w:rPr>
+                      <w:rFonts w:ascii="Cambria Math" w:eastAsiaTheme="minorEastAsia" w:hAnsi="Cambria Math"/>
+                      <w:i/>
+                    </w:rPr>
+                  </m:ctrlPr>
+                </m:dPr>
+                <m:e>
+                  <m:sSub>
+                    <m:sSubPr>
+                      <m:ctrlPr>
+                        <w:rPr>
+                          <w:rFonts w:ascii="Cambria Math" w:eastAsiaTheme="minorEastAsia" w:hAnsi="Cambria Math"/>
+                          <w:i/>
+                        </w:rPr>
+                      </m:ctrlPr>
+                    </m:sSubPr>
+                    <m:e>
+                      <m:r>
+                        <w:rPr>
+                          <w:rFonts w:ascii="Cambria Math" w:eastAsiaTheme="minorEastAsia" w:hAnsi="Cambria Math"/>
+                        </w:rPr>
+                        <m:t>p</m:t>
+                      </m:r>
+                    </m:e>
+                    <m:sub>
+                      <m:r>
+                        <w:rPr>
+                          <w:rFonts w:ascii="Cambria Math" w:eastAsiaTheme="minorEastAsia" w:hAnsi="Cambria Math"/>
+                        </w:rPr>
+                        <m:t>i</m:t>
+                      </m:r>
+                    </m:sub>
+                  </m:sSub>
+                </m:e>
+              </m:d>
               <m:sSub>
                 <m:sSubPr>
                   <m:ctrlPr>
@@ -5658,7 +7708,7 @@
                     <w:rPr>
                       <w:rFonts w:ascii="Cambria Math" w:eastAsiaTheme="minorEastAsia" w:hAnsi="Cambria Math"/>
                     </w:rPr>
-                    <m:t>σ</m:t>
+                    <m:t>p</m:t>
                   </m:r>
                 </m:e>
                 <m:sub>
@@ -5671,7 +7721,7 @@
                 </m:sub>
               </m:sSub>
             </m:e>
-          </m:d>
+          </m:nary>
           <m:r>
             <w:rPr>
               <w:rFonts w:ascii="Cambria Math" w:eastAsiaTheme="minorEastAsia" w:hAnsi="Cambria Math"/>
@@ -5751,15 +7801,15 @@
             </w:rPr>
             <m:t>j∈</m:t>
           </m:r>
-          <m:sSub>
-            <m:sSubPr>
+          <m:sSup>
+            <m:sSupPr>
               <m:ctrlPr>
                 <w:rPr>
                   <w:rFonts w:ascii="Cambria Math" w:eastAsiaTheme="minorEastAsia" w:hAnsi="Cambria Math"/>
                   <w:i/>
                 </w:rPr>
               </m:ctrlPr>
-            </m:sSubPr>
+            </m:sSupPr>
             <m:e>
               <m:r>
                 <w:rPr>
@@ -5768,15 +7818,15 @@
                 <m:t>X</m:t>
               </m:r>
             </m:e>
-            <m:sub>
-              <m:r>
-                <w:rPr>
-                  <w:rFonts w:ascii="Cambria Math" w:eastAsiaTheme="minorEastAsia" w:hAnsi="Cambria Math"/>
-                </w:rPr>
-                <m:t>i</m:t>
-              </m:r>
-            </m:sub>
-          </m:sSub>
+            <m:sup>
+              <m:r>
+                <w:rPr>
+                  <w:rFonts w:ascii="Cambria Math" w:eastAsiaTheme="minorEastAsia" w:hAnsi="Cambria Math"/>
+                </w:rPr>
+                <m:t>final</m:t>
+              </m:r>
+            </m:sup>
+          </m:sSup>
           <m:r>
             <w:rPr>
               <w:rFonts w:ascii="Cambria Math" w:eastAsiaTheme="minorEastAsia" w:hAnsi="Cambria Math"/>
@@ -6063,7 +8113,19 @@
         <w:rPr>
           <w:rFonts w:eastAsiaTheme="minorEastAsia"/>
         </w:rPr>
-        <w:t xml:space="preserve">Can we cast this problem as a single optimization problem over the price vector </w:t>
+        <w:t>It may be possible to repose the bidding problem as a single optimization of utility over the price vector</w:t>
+      </w:r>
+      <w:r>
+        <w:rPr>
+          <w:rFonts w:eastAsiaTheme="minorEastAsia"/>
+        </w:rPr>
+        <w:t xml:space="preserve">. That is </w:t>
+      </w:r>
+      <w:r>
+        <w:rPr>
+          <w:rFonts w:eastAsiaTheme="minorEastAsia"/>
+        </w:rPr>
+        <w:t xml:space="preserve">can we search the utility space by modifying the values of p in order to optimize the utility then take the optimizing </w:t>
       </w:r>
       <m:oMath>
         <m:r>
@@ -6077,28 +8139,1009 @@
         <w:rPr>
           <w:rFonts w:eastAsiaTheme="minorEastAsia"/>
         </w:rPr>
-        <w:t xml:space="preserve">. That is </w:t>
-      </w:r>
-      <w:r>
-        <w:rPr>
-          <w:rFonts w:eastAsiaTheme="minorEastAsia"/>
-        </w:rPr>
-        <w:t xml:space="preserve">can we search the utility space by modifying the values of p in order to optimize the utility then take the optimizing </w:t>
+        <w:t xml:space="preserve"> to be our bid?</w:t>
+      </w:r>
+      <w:r>
+        <w:rPr>
+          <w:rFonts w:eastAsiaTheme="minorEastAsia"/>
+        </w:rPr>
+        <w:t xml:space="preserve"> </w:t>
+      </w:r>
+    </w:p>
+    <w:p>
+      <w:pPr>
+        <w:rPr>
+          <w:rFonts w:eastAsiaTheme="minorEastAsia"/>
+        </w:rPr>
+      </w:pPr>
+      <w:r>
+        <w:rPr>
+          <w:rFonts w:eastAsiaTheme="minorEastAsia"/>
+        </w:rPr>
+        <w:t>We can then take the expected value of this utility:</w:t>
+      </w:r>
+    </w:p>
+    <w:p>
+      <w:pPr>
+        <w:rPr>
+          <w:rFonts w:eastAsiaTheme="minorEastAsia"/>
+        </w:rPr>
+      </w:pPr>
+      <m:oMathPara>
+        <m:oMath>
+          <m:sSub>
+            <m:sSubPr>
+              <m:ctrlPr>
+                <w:rPr>
+                  <w:rFonts w:ascii="Cambria Math" w:eastAsiaTheme="minorEastAsia" w:hAnsi="Cambria Math"/>
+                  <w:i/>
+                </w:rPr>
+              </m:ctrlPr>
+            </m:sSubPr>
+            <m:e>
+              <m:r>
+                <m:rPr>
+                  <m:scr m:val="double-struck"/>
+                </m:rPr>
+                <w:rPr>
+                  <w:rFonts w:ascii="Cambria Math" w:eastAsiaTheme="minorEastAsia" w:hAnsi="Cambria Math"/>
+                </w:rPr>
+                <m:t>E</m:t>
+              </m:r>
+            </m:e>
+            <m:sub>
+              <m:r>
+                <w:rPr>
+                  <w:rFonts w:ascii="Cambria Math" w:eastAsiaTheme="minorEastAsia" w:hAnsi="Cambria Math"/>
+                </w:rPr>
+                <m:t>f</m:t>
+              </m:r>
+            </m:sub>
+          </m:sSub>
+          <m:d>
+            <m:dPr>
+              <m:begChr m:val="["/>
+              <m:endChr m:val="]"/>
+              <m:ctrlPr>
+                <w:rPr>
+                  <w:rFonts w:ascii="Cambria Math" w:eastAsiaTheme="minorEastAsia" w:hAnsi="Cambria Math"/>
+                  <w:i/>
+                </w:rPr>
+              </m:ctrlPr>
+            </m:dPr>
+            <m:e>
+              <m:r>
+                <w:rPr>
+                  <w:rFonts w:ascii="Cambria Math" w:eastAsiaTheme="minorEastAsia" w:hAnsi="Cambria Math"/>
+                </w:rPr>
+                <m:t>U</m:t>
+              </m:r>
+              <m:d>
+                <m:dPr>
+                  <m:ctrlPr>
+                    <w:rPr>
+                      <w:rFonts w:ascii="Cambria Math" w:eastAsiaTheme="minorEastAsia" w:hAnsi="Cambria Math"/>
+                      <w:i/>
+                    </w:rPr>
+                  </m:ctrlPr>
+                </m:dPr>
+                <m:e>
+                  <m:r>
+                    <w:rPr>
+                      <w:rFonts w:ascii="Cambria Math" w:eastAsiaTheme="minorEastAsia" w:hAnsi="Cambria Math"/>
+                    </w:rPr>
+                    <m:t>p</m:t>
+                  </m:r>
+                </m:e>
+              </m:d>
+            </m:e>
+          </m:d>
+          <m:r>
+            <w:rPr>
+              <w:rFonts w:ascii="Cambria Math" w:eastAsiaTheme="minorEastAsia" w:hAnsi="Cambria Math"/>
+            </w:rPr>
+            <m:t>=</m:t>
+          </m:r>
+          <m:sSub>
+            <m:sSubPr>
+              <m:ctrlPr>
+                <w:rPr>
+                  <w:rFonts w:ascii="Cambria Math" w:eastAsiaTheme="minorEastAsia" w:hAnsi="Cambria Math"/>
+                  <w:i/>
+                </w:rPr>
+              </m:ctrlPr>
+            </m:sSubPr>
+            <m:e>
+              <m:r>
+                <m:rPr>
+                  <m:scr m:val="double-struck"/>
+                </m:rPr>
+                <w:rPr>
+                  <w:rFonts w:ascii="Cambria Math" w:eastAsiaTheme="minorEastAsia" w:hAnsi="Cambria Math"/>
+                </w:rPr>
+                <m:t>E</m:t>
+              </m:r>
+            </m:e>
+            <m:sub>
+              <m:r>
+                <w:rPr>
+                  <w:rFonts w:ascii="Cambria Math" w:eastAsiaTheme="minorEastAsia" w:hAnsi="Cambria Math"/>
+                </w:rPr>
+                <m:t>f</m:t>
+              </m:r>
+            </m:sub>
+          </m:sSub>
+          <m:d>
+            <m:dPr>
+              <m:begChr m:val="["/>
+              <m:endChr m:val="]"/>
+              <m:ctrlPr>
+                <w:rPr>
+                  <w:rFonts w:ascii="Cambria Math" w:eastAsiaTheme="minorEastAsia" w:hAnsi="Cambria Math"/>
+                  <w:i/>
+                </w:rPr>
+              </m:ctrlPr>
+            </m:dPr>
+            <m:e>
+              <m:sSub>
+                <m:sSubPr>
+                  <m:ctrlPr>
+                    <w:rPr>
+                      <w:rFonts w:ascii="Cambria Math" w:eastAsiaTheme="minorEastAsia" w:hAnsi="Cambria Math"/>
+                      <w:i/>
+                    </w:rPr>
+                  </m:ctrlPr>
+                </m:sSubPr>
+                <m:e>
+                  <m:r>
+                    <w:rPr>
+                      <w:rFonts w:ascii="Cambria Math" w:eastAsiaTheme="minorEastAsia" w:hAnsi="Cambria Math"/>
+                    </w:rPr>
+                    <m:t>σ</m:t>
+                  </m:r>
+                </m:e>
+                <m:sub>
+                  <m:r>
+                    <w:rPr>
+                      <w:rFonts w:ascii="Cambria Math" w:eastAsiaTheme="minorEastAsia" w:hAnsi="Cambria Math"/>
+                    </w:rPr>
+                    <m:t>i</m:t>
+                  </m:r>
+                </m:sub>
+              </m:sSub>
+              <m:r>
+                <w:rPr>
+                  <w:rFonts w:ascii="Cambria Math" w:eastAsiaTheme="minorEastAsia" w:hAnsi="Cambria Math"/>
+                </w:rPr>
+                <m:t>(p)</m:t>
+              </m:r>
+            </m:e>
+          </m:d>
+          <m:r>
+            <w:rPr>
+              <w:rFonts w:ascii="Cambria Math" w:eastAsiaTheme="minorEastAsia" w:hAnsi="Cambria Math"/>
+            </w:rPr>
+            <m:t>-</m:t>
+          </m:r>
+          <m:f>
+            <m:fPr>
+              <m:ctrlPr>
+                <w:rPr>
+                  <w:rFonts w:ascii="Cambria Math" w:eastAsiaTheme="minorEastAsia" w:hAnsi="Cambria Math"/>
+                  <w:i/>
+                </w:rPr>
+              </m:ctrlPr>
+            </m:fPr>
+            <m:num>
+              <m:r>
+                <w:rPr>
+                  <w:rFonts w:ascii="Cambria Math" w:eastAsiaTheme="minorEastAsia" w:hAnsi="Cambria Math"/>
+                </w:rPr>
+                <m:t>1</m:t>
+              </m:r>
+            </m:num>
+            <m:den>
+              <m:r>
+                <w:rPr>
+                  <w:rFonts w:ascii="Cambria Math" w:eastAsiaTheme="minorEastAsia" w:hAnsi="Cambria Math"/>
+                </w:rPr>
+                <m:t>2</m:t>
+              </m:r>
+            </m:den>
+          </m:f>
+          <m:r>
+            <w:rPr>
+              <w:rFonts w:ascii="Cambria Math" w:eastAsiaTheme="minorEastAsia" w:hAnsi="Cambria Math"/>
+            </w:rPr>
+            <m:t>A</m:t>
+          </m:r>
+          <m:nary>
+            <m:naryPr>
+              <m:chr m:val="∑"/>
+              <m:ctrlPr>
+                <w:rPr>
+                  <w:rFonts w:ascii="Cambria Math" w:eastAsiaTheme="minorEastAsia" w:hAnsi="Cambria Math"/>
+                  <w:i/>
+                </w:rPr>
+              </m:ctrlPr>
+            </m:naryPr>
+            <m:sub>
+              <m:r>
+                <w:rPr>
+                  <w:rFonts w:ascii="Cambria Math" w:eastAsiaTheme="minorEastAsia" w:hAnsi="Cambria Math"/>
+                </w:rPr>
+                <m:t>j=1</m:t>
+              </m:r>
+            </m:sub>
+            <m:sup>
+              <m:r>
+                <w:rPr>
+                  <w:rFonts w:ascii="Cambria Math" w:eastAsiaTheme="minorEastAsia" w:hAnsi="Cambria Math"/>
+                </w:rPr>
+                <m:t>m</m:t>
+              </m:r>
+            </m:sup>
+            <m:e>
+              <m:sSub>
+                <m:sSubPr>
+                  <m:ctrlPr>
+                    <w:rPr>
+                      <w:rFonts w:ascii="Cambria Math" w:eastAsiaTheme="minorEastAsia" w:hAnsi="Cambria Math"/>
+                      <w:i/>
+                    </w:rPr>
+                  </m:ctrlPr>
+                </m:sSubPr>
+                <m:e>
+                  <m:r>
+                    <m:rPr>
+                      <m:scr m:val="double-struck"/>
+                    </m:rPr>
+                    <w:rPr>
+                      <w:rFonts w:ascii="Cambria Math" w:eastAsiaTheme="minorEastAsia" w:hAnsi="Cambria Math"/>
+                    </w:rPr>
+                    <m:t>E</m:t>
+                  </m:r>
+                </m:e>
+                <m:sub>
+                  <m:r>
+                    <w:rPr>
+                      <w:rFonts w:ascii="Cambria Math" w:eastAsiaTheme="minorEastAsia" w:hAnsi="Cambria Math"/>
+                    </w:rPr>
+                    <m:t>f</m:t>
+                  </m:r>
+                </m:sub>
+              </m:sSub>
+              <m:r>
+                <w:rPr>
+                  <w:rFonts w:ascii="Cambria Math" w:eastAsiaTheme="minorEastAsia" w:hAnsi="Cambria Math"/>
+                </w:rPr>
+                <m:t>[</m:t>
+              </m:r>
+              <m:r>
+                <w:rPr>
+                  <w:rFonts w:ascii="Cambria Math" w:eastAsiaTheme="minorEastAsia" w:hAnsi="Cambria Math"/>
+                </w:rPr>
+                <m:t>δ(</m:t>
+              </m:r>
+            </m:e>
+          </m:nary>
+          <m:r>
+            <w:rPr>
+              <w:rFonts w:ascii="Cambria Math" w:eastAsiaTheme="minorEastAsia" w:hAnsi="Cambria Math"/>
+            </w:rPr>
+            <m:t>j∈</m:t>
+          </m:r>
+          <m:sSub>
+            <m:sSubPr>
+              <m:ctrlPr>
+                <w:rPr>
+                  <w:rFonts w:ascii="Cambria Math" w:eastAsiaTheme="minorEastAsia" w:hAnsi="Cambria Math"/>
+                  <w:i/>
+                </w:rPr>
+              </m:ctrlPr>
+            </m:sSubPr>
+            <m:e>
+              <m:r>
+                <w:rPr>
+                  <w:rFonts w:ascii="Cambria Math" w:eastAsiaTheme="minorEastAsia" w:hAnsi="Cambria Math"/>
+                </w:rPr>
+                <m:t>X</m:t>
+              </m:r>
+            </m:e>
+            <m:sub>
+              <m:r>
+                <w:rPr>
+                  <w:rFonts w:ascii="Cambria Math" w:eastAsiaTheme="minorEastAsia" w:hAnsi="Cambria Math"/>
+                </w:rPr>
+                <m:t>i</m:t>
+              </m:r>
+            </m:sub>
+          </m:sSub>
+          <m:r>
+            <w:rPr>
+              <w:rFonts w:ascii="Cambria Math" w:eastAsiaTheme="minorEastAsia" w:hAnsi="Cambria Math"/>
+            </w:rPr>
+            <m:t>)</m:t>
+          </m:r>
+          <m:r>
+            <w:rPr>
+              <w:rFonts w:ascii="Cambria Math" w:eastAsiaTheme="minorEastAsia" w:hAnsi="Cambria Math"/>
+            </w:rPr>
+            <m:t>]</m:t>
+          </m:r>
+          <m:nary>
+            <m:naryPr>
+              <m:chr m:val="∑"/>
+              <m:ctrlPr>
+                <w:rPr>
+                  <w:rFonts w:ascii="Cambria Math" w:eastAsiaTheme="minorEastAsia" w:hAnsi="Cambria Math"/>
+                  <w:i/>
+                </w:rPr>
+              </m:ctrlPr>
+            </m:naryPr>
+            <m:sub>
+              <m:r>
+                <w:rPr>
+                  <w:rFonts w:ascii="Cambria Math" w:eastAsiaTheme="minorEastAsia" w:hAnsi="Cambria Math"/>
+                </w:rPr>
+                <m:t>t=1</m:t>
+              </m:r>
+            </m:sub>
+            <m:sup>
+              <m:r>
+                <w:rPr>
+                  <w:rFonts w:ascii="Cambria Math" w:eastAsiaTheme="minorEastAsia" w:hAnsi="Cambria Math"/>
+                </w:rPr>
+                <m:t>T</m:t>
+              </m:r>
+            </m:sup>
+            <m:e>
+              <m:sSub>
+                <m:sSubPr>
+                  <m:ctrlPr>
+                    <w:rPr>
+                      <w:rFonts w:ascii="Cambria Math" w:eastAsiaTheme="minorEastAsia" w:hAnsi="Cambria Math"/>
+                      <w:i/>
+                    </w:rPr>
+                  </m:ctrlPr>
+                </m:sSubPr>
+                <m:e>
+                  <m:r>
+                    <m:rPr>
+                      <m:scr m:val="double-struck"/>
+                    </m:rPr>
+                    <w:rPr>
+                      <w:rFonts w:ascii="Cambria Math" w:eastAsiaTheme="minorEastAsia" w:hAnsi="Cambria Math"/>
+                    </w:rPr>
+                    <m:t>E</m:t>
+                  </m:r>
+                </m:e>
+                <m:sub>
+                  <m:r>
+                    <w:rPr>
+                      <w:rFonts w:ascii="Cambria Math" w:eastAsiaTheme="minorEastAsia" w:hAnsi="Cambria Math"/>
+                    </w:rPr>
+                    <m:t>f</m:t>
+                  </m:r>
+                </m:sub>
+              </m:sSub>
+              <m:r>
+                <w:rPr>
+                  <w:rFonts w:ascii="Cambria Math" w:eastAsiaTheme="minorEastAsia" w:hAnsi="Cambria Math"/>
+                </w:rPr>
+                <m:t>[</m:t>
+              </m:r>
+              <m:sSup>
+                <m:sSupPr>
+                  <m:ctrlPr>
+                    <w:rPr>
+                      <w:rFonts w:ascii="Cambria Math" w:eastAsiaTheme="minorEastAsia" w:hAnsi="Cambria Math"/>
+                      <w:i/>
+                    </w:rPr>
+                  </m:ctrlPr>
+                </m:sSupPr>
+                <m:e>
+                  <m:r>
+                    <w:rPr>
+                      <w:rFonts w:ascii="Cambria Math" w:eastAsiaTheme="minorEastAsia" w:hAnsi="Cambria Math"/>
+                    </w:rPr>
+                    <m:t>δ(</m:t>
+                  </m:r>
+                  <m:sSub>
+                    <m:sSubPr>
+                      <m:ctrlPr>
+                        <w:rPr>
+                          <w:rFonts w:ascii="Cambria Math" w:eastAsiaTheme="minorEastAsia" w:hAnsi="Cambria Math"/>
+                          <w:i/>
+                        </w:rPr>
+                      </m:ctrlPr>
+                    </m:sSubPr>
+                    <m:e>
+                      <m:r>
+                        <w:rPr>
+                          <w:rFonts w:ascii="Cambria Math" w:eastAsiaTheme="minorEastAsia" w:hAnsi="Cambria Math"/>
+                        </w:rPr>
+                        <m:t>p</m:t>
+                      </m:r>
+                    </m:e>
+                    <m:sub>
+                      <m:r>
+                        <w:rPr>
+                          <w:rFonts w:ascii="Cambria Math" w:eastAsiaTheme="minorEastAsia" w:hAnsi="Cambria Math"/>
+                        </w:rPr>
+                        <m:t>jt</m:t>
+                      </m:r>
+                    </m:sub>
+                  </m:sSub>
+                  <m:r>
+                    <w:rPr>
+                      <w:rFonts w:ascii="Cambria Math" w:eastAsiaTheme="minorEastAsia" w:hAnsi="Cambria Math"/>
+                    </w:rPr>
+                    <m:t>≥</m:t>
+                  </m:r>
+                  <m:sSub>
+                    <m:sSubPr>
+                      <m:ctrlPr>
+                        <w:rPr>
+                          <w:rFonts w:ascii="Cambria Math" w:eastAsiaTheme="minorEastAsia" w:hAnsi="Cambria Math"/>
+                          <w:i/>
+                        </w:rPr>
+                      </m:ctrlPr>
+                    </m:sSubPr>
+                    <m:e>
+                      <m:r>
+                        <m:rPr>
+                          <m:scr m:val="double-struck"/>
+                        </m:rPr>
+                        <w:rPr>
+                          <w:rFonts w:ascii="Cambria Math" w:eastAsiaTheme="minorEastAsia" w:hAnsi="Cambria Math"/>
+                        </w:rPr>
+                        <m:t>E</m:t>
+                      </m:r>
+                    </m:e>
+                    <m:sub>
+                      <m:r>
+                        <w:rPr>
+                          <w:rFonts w:ascii="Cambria Math" w:eastAsiaTheme="minorEastAsia" w:hAnsi="Cambria Math"/>
+                        </w:rPr>
+                        <m:t>f</m:t>
+                      </m:r>
+                    </m:sub>
+                  </m:sSub>
+                  <m:d>
+                    <m:dPr>
+                      <m:ctrlPr>
+                        <w:rPr>
+                          <w:rFonts w:ascii="Cambria Math" w:eastAsiaTheme="minorEastAsia" w:hAnsi="Cambria Math"/>
+                          <w:i/>
+                        </w:rPr>
+                      </m:ctrlPr>
+                    </m:dPr>
+                    <m:e>
+                      <m:sSub>
+                        <m:sSubPr>
+                          <m:ctrlPr>
+                            <w:rPr>
+                              <w:rFonts w:ascii="Cambria Math" w:eastAsiaTheme="minorEastAsia" w:hAnsi="Cambria Math"/>
+                              <w:i/>
+                            </w:rPr>
+                          </m:ctrlPr>
+                        </m:sSubPr>
+                        <m:e>
+                          <m:r>
+                            <w:rPr>
+                              <w:rFonts w:ascii="Cambria Math" w:eastAsiaTheme="minorEastAsia" w:hAnsi="Cambria Math"/>
+                            </w:rPr>
+                            <m:t>p</m:t>
+                          </m:r>
+                        </m:e>
+                        <m:sub>
+                          <m:r>
+                            <w:rPr>
+                              <w:rFonts w:ascii="Cambria Math" w:eastAsiaTheme="minorEastAsia" w:hAnsi="Cambria Math"/>
+                            </w:rPr>
+                            <m:t>jt</m:t>
+                          </m:r>
+                        </m:sub>
+                      </m:sSub>
+                    </m:e>
+                  </m:d>
+                  <m:r>
+                    <w:rPr>
+                      <w:rFonts w:ascii="Cambria Math" w:eastAsiaTheme="minorEastAsia" w:hAnsi="Cambria Math"/>
+                    </w:rPr>
+                    <m:t>]</m:t>
+                  </m:r>
+                  <m:d>
+                    <m:dPr>
+                      <m:ctrlPr>
+                        <w:rPr>
+                          <w:rFonts w:ascii="Cambria Math" w:eastAsiaTheme="minorEastAsia" w:hAnsi="Cambria Math"/>
+                          <w:i/>
+                        </w:rPr>
+                      </m:ctrlPr>
+                    </m:dPr>
+                    <m:e>
+                      <m:sSub>
+                        <m:sSubPr>
+                          <m:ctrlPr>
+                            <w:rPr>
+                              <w:rFonts w:ascii="Cambria Math" w:eastAsiaTheme="minorEastAsia" w:hAnsi="Cambria Math"/>
+                              <w:i/>
+                            </w:rPr>
+                          </m:ctrlPr>
+                        </m:sSubPr>
+                        <m:e>
+                          <m:r>
+                            <m:rPr>
+                              <m:scr m:val="double-struck"/>
+                            </m:rPr>
+                            <w:rPr>
+                              <w:rFonts w:ascii="Cambria Math" w:eastAsiaTheme="minorEastAsia" w:hAnsi="Cambria Math"/>
+                            </w:rPr>
+                            <m:t>E</m:t>
+                          </m:r>
+                        </m:e>
+                        <m:sub>
+                          <m:r>
+                            <w:rPr>
+                              <w:rFonts w:ascii="Cambria Math" w:eastAsiaTheme="minorEastAsia" w:hAnsi="Cambria Math"/>
+                            </w:rPr>
+                            <m:t>f</m:t>
+                          </m:r>
+                        </m:sub>
+                      </m:sSub>
+                      <m:d>
+                        <m:dPr>
+                          <m:begChr m:val="["/>
+                          <m:endChr m:val="]"/>
+                          <m:ctrlPr>
+                            <w:rPr>
+                              <w:rFonts w:ascii="Cambria Math" w:eastAsiaTheme="minorEastAsia" w:hAnsi="Cambria Math"/>
+                              <w:i/>
+                            </w:rPr>
+                          </m:ctrlPr>
+                        </m:dPr>
+                        <m:e>
+                          <m:sSub>
+                            <m:sSubPr>
+                              <m:ctrlPr>
+                                <w:rPr>
+                                  <w:rFonts w:ascii="Cambria Math" w:eastAsiaTheme="minorEastAsia" w:hAnsi="Cambria Math"/>
+                                  <w:i/>
+                                </w:rPr>
+                              </m:ctrlPr>
+                            </m:sSubPr>
+                            <m:e>
+                              <m:r>
+                                <w:rPr>
+                                  <w:rFonts w:ascii="Cambria Math" w:eastAsiaTheme="minorEastAsia" w:hAnsi="Cambria Math"/>
+                                </w:rPr>
+                                <m:t>p</m:t>
+                              </m:r>
+                            </m:e>
+                            <m:sub>
+                              <m:r>
+                                <w:rPr>
+                                  <w:rFonts w:ascii="Cambria Math" w:eastAsiaTheme="minorEastAsia" w:hAnsi="Cambria Math"/>
+                                </w:rPr>
+                                <m:t>j</m:t>
+                              </m:r>
+                            </m:sub>
+                          </m:sSub>
+                        </m:e>
+                      </m:d>
+                      <m:r>
+                        <w:rPr>
+                          <w:rFonts w:ascii="Cambria Math" w:eastAsiaTheme="minorEastAsia" w:hAnsi="Cambria Math"/>
+                        </w:rPr>
+                        <m:t xml:space="preserve">- </m:t>
+                      </m:r>
+                      <m:sSub>
+                        <m:sSubPr>
+                          <m:ctrlPr>
+                            <w:rPr>
+                              <w:rFonts w:ascii="Cambria Math" w:eastAsiaTheme="minorEastAsia" w:hAnsi="Cambria Math"/>
+                              <w:i/>
+                            </w:rPr>
+                          </m:ctrlPr>
+                        </m:sSubPr>
+                        <m:e>
+                          <m:r>
+                            <w:rPr>
+                              <w:rFonts w:ascii="Cambria Math" w:eastAsiaTheme="minorEastAsia" w:hAnsi="Cambria Math"/>
+                            </w:rPr>
+                            <m:t>p</m:t>
+                          </m:r>
+                        </m:e>
+                        <m:sub>
+                          <m:r>
+                            <w:rPr>
+                              <w:rFonts w:ascii="Cambria Math" w:eastAsiaTheme="minorEastAsia" w:hAnsi="Cambria Math"/>
+                            </w:rPr>
+                            <m:t>jt</m:t>
+                          </m:r>
+                        </m:sub>
+                      </m:sSub>
+                    </m:e>
+                  </m:d>
+                </m:e>
+                <m:sup>
+                  <m:r>
+                    <w:rPr>
+                      <w:rFonts w:ascii="Cambria Math" w:eastAsiaTheme="minorEastAsia" w:hAnsi="Cambria Math"/>
+                    </w:rPr>
+                    <m:t>2</m:t>
+                  </m:r>
+                </m:sup>
+              </m:sSup>
+            </m:e>
+          </m:nary>
+        </m:oMath>
+      </m:oMathPara>
+    </w:p>
+    <w:p>
+      <w:pPr>
+        <w:rPr>
+          <w:rFonts w:eastAsiaTheme="minorEastAsia"/>
+        </w:rPr>
+      </w:pPr>
+      <w:r>
+        <w:rPr>
+          <w:rFonts w:eastAsiaTheme="minorEastAsia"/>
+        </w:rPr>
+        <w:t xml:space="preserve">Note that the CDF, </w:t>
       </w:r>
       <m:oMath>
         <m:r>
           <w:rPr>
             <w:rFonts w:ascii="Cambria Math" w:eastAsiaTheme="minorEastAsia" w:hAnsi="Cambria Math"/>
           </w:rPr>
-          <m:t>p</m:t>
+          <m:t>F(x)</m:t>
         </m:r>
       </m:oMath>
       <w:r>
         <w:rPr>
           <w:rFonts w:eastAsiaTheme="minorEastAsia"/>
         </w:rPr>
-        <w:t xml:space="preserve"> to be our bid?</w:t>
-      </w:r>
+        <w:t xml:space="preserve"> of a </w:t>
+      </w:r>
+      <w:r>
+        <w:rPr>
+          <w:rFonts w:eastAsiaTheme="minorEastAsia"/>
+        </w:rPr>
+        <w:t>distribution</w:t>
+      </w:r>
+      <w:r>
+        <w:rPr>
+          <w:rFonts w:eastAsiaTheme="minorEastAsia"/>
+        </w:rPr>
+        <w:t xml:space="preserve"> </w:t>
+      </w:r>
+      <m:oMath>
+        <m:r>
+          <w:rPr>
+            <w:rFonts w:ascii="Cambria Math" w:eastAsiaTheme="minorEastAsia" w:hAnsi="Cambria Math"/>
+          </w:rPr>
+          <m:t>f(x)</m:t>
+        </m:r>
+      </m:oMath>
+      <w:r>
+        <w:rPr>
+          <w:rFonts w:eastAsiaTheme="minorEastAsia"/>
+        </w:rPr>
+        <w:t xml:space="preserve"> can be written as:</w:t>
+      </w:r>
+    </w:p>
+    <w:p>
+      <w:pPr>
+        <w:rPr>
+          <w:rFonts w:eastAsiaTheme="minorEastAsia"/>
+        </w:rPr>
+      </w:pPr>
+      <m:oMathPara>
+        <m:oMath>
+          <m:r>
+            <w:rPr>
+              <w:rFonts w:ascii="Cambria Math" w:eastAsiaTheme="minorEastAsia" w:hAnsi="Cambria Math"/>
+            </w:rPr>
+            <m:t>F(x)=</m:t>
+          </m:r>
+          <m:sSub>
+            <m:sSubPr>
+              <m:ctrlPr>
+                <w:rPr>
+                  <w:rFonts w:ascii="Cambria Math" w:eastAsiaTheme="minorEastAsia" w:hAnsi="Cambria Math"/>
+                  <w:i/>
+                </w:rPr>
+              </m:ctrlPr>
+            </m:sSubPr>
+            <m:e>
+              <m:r>
+                <m:rPr>
+                  <m:scr m:val="double-struck"/>
+                </m:rPr>
+                <w:rPr>
+                  <w:rFonts w:ascii="Cambria Math" w:eastAsiaTheme="minorEastAsia" w:hAnsi="Cambria Math"/>
+                </w:rPr>
+                <m:t>E</m:t>
+              </m:r>
+            </m:e>
+            <m:sub>
+              <m:r>
+                <w:rPr>
+                  <w:rFonts w:ascii="Cambria Math" w:eastAsiaTheme="minorEastAsia" w:hAnsi="Cambria Math"/>
+                </w:rPr>
+                <m:t>f</m:t>
+              </m:r>
+            </m:sub>
+          </m:sSub>
+          <m:r>
+            <w:rPr>
+              <w:rFonts w:ascii="Cambria Math" w:eastAsiaTheme="minorEastAsia" w:hAnsi="Cambria Math"/>
+            </w:rPr>
+            <m:t>[δ</m:t>
+          </m:r>
+          <m:d>
+            <m:dPr>
+              <m:ctrlPr>
+                <w:rPr>
+                  <w:rFonts w:ascii="Cambria Math" w:eastAsiaTheme="minorEastAsia" w:hAnsi="Cambria Math"/>
+                  <w:i/>
+                </w:rPr>
+              </m:ctrlPr>
+            </m:dPr>
+            <m:e>
+              <m:r>
+                <w:rPr>
+                  <w:rFonts w:ascii="Cambria Math" w:eastAsiaTheme="minorEastAsia" w:hAnsi="Cambria Math"/>
+                </w:rPr>
+                <m:t>X≤x</m:t>
+              </m:r>
+            </m:e>
+          </m:d>
+          <m:r>
+            <w:rPr>
+              <w:rFonts w:ascii="Cambria Math" w:eastAsiaTheme="minorEastAsia" w:hAnsi="Cambria Math"/>
+            </w:rPr>
+            <m:t>]</m:t>
+          </m:r>
+        </m:oMath>
+      </m:oMathPara>
+    </w:p>
+    <w:p>
+      <w:pPr>
+        <w:rPr>
+          <w:rFonts w:eastAsiaTheme="minorEastAsia"/>
+        </w:rPr>
+      </w:pPr>
+      <w:r>
+        <w:rPr>
+          <w:rFonts w:eastAsiaTheme="minorEastAsia"/>
+        </w:rPr>
+        <w:t>hence:</w:t>
+      </w:r>
+    </w:p>
+    <w:p>
+      <w:pPr>
+        <w:rPr>
+          <w:rFonts w:eastAsiaTheme="minorEastAsia"/>
+        </w:rPr>
+      </w:pPr>
+      <m:oMathPara>
+        <m:oMath>
+          <m:r>
+            <w:rPr>
+              <w:rFonts w:ascii="Cambria Math" w:eastAsiaTheme="minorEastAsia" w:hAnsi="Cambria Math"/>
+            </w:rPr>
+            <m:t>1-F</m:t>
+          </m:r>
+          <m:d>
+            <m:dPr>
+              <m:ctrlPr>
+                <w:rPr>
+                  <w:rFonts w:ascii="Cambria Math" w:eastAsiaTheme="minorEastAsia" w:hAnsi="Cambria Math"/>
+                  <w:i/>
+                </w:rPr>
+              </m:ctrlPr>
+            </m:dPr>
+            <m:e>
+              <m:r>
+                <w:rPr>
+                  <w:rFonts w:ascii="Cambria Math" w:eastAsiaTheme="minorEastAsia" w:hAnsi="Cambria Math"/>
+                </w:rPr>
+                <m:t>x</m:t>
+              </m:r>
+            </m:e>
+          </m:d>
+          <m:r>
+            <w:rPr>
+              <w:rFonts w:ascii="Cambria Math" w:eastAsiaTheme="minorEastAsia" w:hAnsi="Cambria Math"/>
+            </w:rPr>
+            <m:t>=</m:t>
+          </m:r>
+          <m:sSub>
+            <m:sSubPr>
+              <m:ctrlPr>
+                <w:rPr>
+                  <w:rFonts w:ascii="Cambria Math" w:eastAsiaTheme="minorEastAsia" w:hAnsi="Cambria Math"/>
+                  <w:i/>
+                </w:rPr>
+              </m:ctrlPr>
+            </m:sSubPr>
+            <m:e>
+              <m:r>
+                <m:rPr>
+                  <m:scr m:val="double-struck"/>
+                </m:rPr>
+                <w:rPr>
+                  <w:rFonts w:ascii="Cambria Math" w:eastAsiaTheme="minorEastAsia" w:hAnsi="Cambria Math"/>
+                </w:rPr>
+                <m:t>E</m:t>
+              </m:r>
+            </m:e>
+            <m:sub>
+              <m:r>
+                <w:rPr>
+                  <w:rFonts w:ascii="Cambria Math" w:eastAsiaTheme="minorEastAsia" w:hAnsi="Cambria Math"/>
+                </w:rPr>
+                <m:t>f</m:t>
+              </m:r>
+            </m:sub>
+          </m:sSub>
+          <m:r>
+            <w:rPr>
+              <w:rFonts w:ascii="Cambria Math" w:eastAsiaTheme="minorEastAsia" w:hAnsi="Cambria Math"/>
+            </w:rPr>
+            <m:t>[δ</m:t>
+          </m:r>
+          <m:d>
+            <m:dPr>
+              <m:ctrlPr>
+                <w:rPr>
+                  <w:rFonts w:ascii="Cambria Math" w:eastAsiaTheme="minorEastAsia" w:hAnsi="Cambria Math"/>
+                  <w:i/>
+                </w:rPr>
+              </m:ctrlPr>
+            </m:dPr>
+            <m:e>
+              <m:r>
+                <w:rPr>
+                  <w:rFonts w:ascii="Cambria Math" w:eastAsiaTheme="minorEastAsia" w:hAnsi="Cambria Math"/>
+                </w:rPr>
+                <m:t>X&gt;x</m:t>
+              </m:r>
+            </m:e>
+          </m:d>
+          <m:r>
+            <w:rPr>
+              <w:rFonts w:ascii="Cambria Math" w:eastAsiaTheme="minorEastAsia" w:hAnsi="Cambria Math"/>
+            </w:rPr>
+            <m:t>]</m:t>
+          </m:r>
+        </m:oMath>
+      </m:oMathPara>
+    </w:p>
+    <w:p>
+      <w:pPr>
+        <w:rPr>
+          <w:rFonts w:eastAsiaTheme="minorEastAsia"/>
+        </w:rPr>
+      </w:pPr>
+      <w:r>
+        <w:rPr>
+          <w:rFonts w:eastAsiaTheme="minorEastAsia"/>
+        </w:rPr>
+        <w:t xml:space="preserve">Also note that </w:t>
+      </w:r>
+      <m:oMath>
+        <m:r>
+          <w:rPr>
+            <w:rFonts w:ascii="Cambria Math" w:eastAsiaTheme="minorEastAsia" w:hAnsi="Cambria Math"/>
+          </w:rPr>
+          <m:t>δ(j∈</m:t>
+        </m:r>
+        <m:sSub>
+          <m:sSubPr>
+            <m:ctrlPr>
+              <w:rPr>
+                <w:rFonts w:ascii="Cambria Math" w:eastAsiaTheme="minorEastAsia" w:hAnsi="Cambria Math"/>
+                <w:i/>
+              </w:rPr>
+            </m:ctrlPr>
+          </m:sSubPr>
+          <m:e>
+            <m:r>
+              <w:rPr>
+                <w:rFonts w:ascii="Cambria Math" w:eastAsiaTheme="minorEastAsia" w:hAnsi="Cambria Math"/>
+              </w:rPr>
+              <m:t>X</m:t>
+            </m:r>
+          </m:e>
+          <m:sub>
+            <m:r>
+              <w:rPr>
+                <w:rFonts w:ascii="Cambria Math" w:eastAsiaTheme="minorEastAsia" w:hAnsi="Cambria Math"/>
+              </w:rPr>
+              <m:t>i</m:t>
+            </m:r>
+          </m:sub>
+        </m:sSub>
+        <m:r>
+          <w:rPr>
+            <w:rFonts w:ascii="Cambria Math" w:eastAsiaTheme="minorEastAsia" w:hAnsi="Cambria Math"/>
+          </w:rPr>
+          <m:t>)</m:t>
+        </m:r>
+      </m:oMath>
+      <w:r>
+        <w:rPr>
+          <w:rFonts w:eastAsiaTheme="minorEastAsia"/>
+        </w:rPr>
+        <w:t xml:space="preserve"> indicates that the </w:t>
+      </w:r>
+      <m:oMath>
+        <m:sSup>
+          <m:sSupPr>
+            <m:ctrlPr>
+              <w:rPr>
+                <w:rFonts w:ascii="Cambria Math" w:eastAsiaTheme="minorEastAsia" w:hAnsi="Cambria Math"/>
+                <w:i/>
+              </w:rPr>
+            </m:ctrlPr>
+          </m:sSupPr>
+          <m:e>
+            <m:r>
+              <w:rPr>
+                <w:rFonts w:ascii="Cambria Math" w:eastAsiaTheme="minorEastAsia" w:hAnsi="Cambria Math"/>
+              </w:rPr>
+              <m:t>j</m:t>
+            </m:r>
+          </m:e>
+          <m:sup>
+            <m:r>
+              <w:rPr>
+                <w:rFonts w:ascii="Cambria Math" w:eastAsiaTheme="minorEastAsia" w:hAnsi="Cambria Math"/>
+              </w:rPr>
+              <m:t>th</m:t>
+            </m:r>
+          </m:sup>
+        </m:sSup>
+      </m:oMath>
+      <w:r>
+        <w:rPr>
+          <w:rFonts w:eastAsiaTheme="minorEastAsia"/>
+        </w:rPr>
+        <w:t xml:space="preserve"> good is contained in the bundle </w:t>
+      </w:r>
+      <m:oMath>
+        <m:sSub>
+          <m:sSubPr>
+            <m:ctrlPr>
+              <w:rPr>
+                <w:rFonts w:ascii="Cambria Math" w:eastAsiaTheme="minorEastAsia" w:hAnsi="Cambria Math"/>
+                <w:i/>
+              </w:rPr>
+            </m:ctrlPr>
+          </m:sSubPr>
+          <m:e>
+            <m:r>
+              <w:rPr>
+                <w:rFonts w:ascii="Cambria Math" w:eastAsiaTheme="minorEastAsia" w:hAnsi="Cambria Math"/>
+              </w:rPr>
+              <m:t>X</m:t>
+            </m:r>
+          </m:e>
+          <m:sub>
+            <m:r>
+              <w:rPr>
+                <w:rFonts w:ascii="Cambria Math" w:eastAsiaTheme="minorEastAsia" w:hAnsi="Cambria Math"/>
+              </w:rPr>
+              <m:t>i</m:t>
+            </m:r>
+          </m:sub>
+        </m:sSub>
+      </m:oMath>
     </w:p>
     <w:p>
       <w:pPr>
@@ -6165,7 +9208,7 @@
             <w:rPr>
               <w:noProof/>
             </w:rPr>
-            <w:t>5</w:t>
+            <w:t>6</w:t>
           </w:r>
         </w:fldSimple>
       </w:p>
@@ -7740,7 +10783,7 @@
 </file>
 
 <file path=customXml/itemProps1.xml><?xml version="1.0" encoding="utf-8"?>
-<ds:datastoreItem xmlns:ds="http://schemas.openxmlformats.org/officeDocument/2006/customXml" ds:itemID="{902C4412-4C56-4823-85DE-40E1504B7D7A}">
+<ds:datastoreItem xmlns:ds="http://schemas.openxmlformats.org/officeDocument/2006/customXml" ds:itemID="{F78F3728-D272-42F0-AAD6-377FA2BCD422}">
   <ds:schemaRefs>
     <ds:schemaRef ds:uri="http://schemas.openxmlformats.org/officeDocument/2006/bibliography"/>
   </ds:schemaRefs>

</xml_diff>

<commit_message>
some tech report fixes.
</commit_message>
<xml_diff>
--- a/courses/fall2011/csci2951/hw4technicalReport.docx
+++ b/courses/fall2011/csci2951/hw4technicalReport.docx
@@ -2675,6 +2675,9 @@
             </m:e>
           </m:d>
           <m:r>
+            <m:rPr>
+              <m:aln/>
+            </m:rPr>
             <w:rPr>
               <w:rFonts w:ascii="Cambria Math" w:eastAsiaTheme="minorEastAsia" w:hAnsi="Cambria Math"/>
             </w:rPr>
@@ -2820,17 +2823,17 @@
             </m:e>
           </m:d>
         </m:oMath>
-      </m:oMathPara>
-    </w:p>
-    <w:p>
-      <w:pPr>
-        <w:rPr>
-          <w:rFonts w:eastAsiaTheme="minorEastAsia"/>
-        </w:rPr>
-      </w:pPr>
-      <m:oMathPara>
+        <w:r>
+          <w:rPr>
+            <w:rFonts w:eastAsiaTheme="minorEastAsia"/>
+          </w:rPr>
+          <w:br/>
+        </w:r>
         <m:oMath>
           <m:r>
+            <m:rPr>
+              <m:aln/>
+            </m:rPr>
             <w:rPr>
               <w:rFonts w:ascii="Cambria Math" w:eastAsiaTheme="minorEastAsia" w:hAnsi="Cambria Math"/>
             </w:rPr>
@@ -5589,6 +5592,9 @@
             </m:e>
           </m:d>
           <m:r>
+            <m:rPr>
+              <m:aln/>
+            </m:rPr>
             <w:rPr>
               <w:rFonts w:ascii="Cambria Math" w:eastAsiaTheme="minorEastAsia" w:hAnsi="Cambria Math"/>
             </w:rPr>
@@ -5627,15 +5633,12 @@
             <m:t>⋅p</m:t>
           </m:r>
         </m:oMath>
-      </m:oMathPara>
-    </w:p>
-    <w:p>
-      <w:pPr>
-        <w:rPr>
-          <w:rFonts w:eastAsiaTheme="minorEastAsia"/>
-        </w:rPr>
-      </w:pPr>
-      <m:oMathPara>
+        <w:r>
+          <w:rPr>
+            <w:rFonts w:eastAsiaTheme="minorEastAsia"/>
+          </w:rPr>
+          <w:br/>
+        </w:r>
         <m:oMath>
           <m:sSub>
             <m:sSubPr>
@@ -5705,6 +5708,7 @@
           <m:r>
             <m:rPr>
               <m:scr m:val="double-struck"/>
+              <m:aln/>
             </m:rPr>
             <w:rPr>
               <w:rFonts w:ascii="Cambria Math" w:eastAsiaTheme="minorEastAsia" w:hAnsi="Cambria Math"/>
@@ -5776,7 +5780,21 @@
         <w:rPr>
           <w:rFonts w:eastAsiaTheme="minorEastAsia"/>
         </w:rPr>
-        <w:t xml:space="preserve"> is a distribution over closing prices, not p itself. So if we view </w:t>
+        <w:t xml:space="preserve"> is a distrib</w:t>
+      </w:r>
+      <w:proofErr w:type="spellStart"/>
+      <w:r>
+        <w:rPr>
+          <w:rFonts w:eastAsiaTheme="minorEastAsia"/>
+        </w:rPr>
+        <w:t>ution</w:t>
+      </w:r>
+      <w:proofErr w:type="spellEnd"/>
+      <w:r>
+        <w:rPr>
+          <w:rFonts w:eastAsiaTheme="minorEastAsia"/>
+        </w:rPr>
+        <w:t xml:space="preserve"> over closing prices, not the bid </w:t>
       </w:r>
       <m:oMath>
         <m:r>
@@ -5790,7 +5808,33 @@
         <w:rPr>
           <w:rFonts w:eastAsiaTheme="minorEastAsia"/>
         </w:rPr>
-        <w:t xml:space="preserve"> as a non-random quantity, the only random variable in this equation is </w:t>
+        <w:t xml:space="preserve">. So if we view </w:t>
+      </w:r>
+      <m:oMath>
+        <m:r>
+          <w:rPr>
+            <w:rFonts w:ascii="Cambria Math" w:eastAsiaTheme="minorEastAsia" w:hAnsi="Cambria Math"/>
+          </w:rPr>
+          <m:t>p</m:t>
+        </m:r>
+      </m:oMath>
+      <w:r>
+        <w:rPr>
+          <w:rFonts w:eastAsiaTheme="minorEastAsia"/>
+        </w:rPr>
+        <w:t xml:space="preserve"> as a </w:t>
+      </w:r>
+      <w:r>
+        <w:rPr>
+          <w:rFonts w:eastAsiaTheme="minorEastAsia"/>
+        </w:rPr>
+        <w:t xml:space="preserve">deterministic </w:t>
+      </w:r>
+      <w:r>
+        <w:rPr>
+          <w:rFonts w:eastAsiaTheme="minorEastAsia"/>
+        </w:rPr>
+        <w:t xml:space="preserve">quantity, the only random variable in this equation is </w:t>
       </w:r>
       <m:oMath>
         <m:sSup>
@@ -5824,7 +5868,19 @@
         <w:rPr>
           <w:rFonts w:eastAsiaTheme="minorEastAsia"/>
         </w:rPr>
-        <w:t xml:space="preserve"> which is dependent on bid, </w:t>
+        <w:t xml:space="preserve"> which is dependent on</w:t>
+      </w:r>
+      <w:r>
+        <w:rPr>
+          <w:rFonts w:eastAsiaTheme="minorEastAsia"/>
+        </w:rPr>
+        <w:t xml:space="preserve"> the</w:t>
+      </w:r>
+      <w:r>
+        <w:rPr>
+          <w:rFonts w:eastAsiaTheme="minorEastAsia"/>
+        </w:rPr>
+        <w:t xml:space="preserve"> bid </w:t>
       </w:r>
       <m:oMath>
         <m:r>
@@ -5878,6 +5934,12 @@
         <w:rPr>
           <w:rFonts w:eastAsiaTheme="minorEastAsia"/>
         </w:rPr>
+        <w:t xml:space="preserve"> for which we have a predicted probability distribution</w:t>
+      </w:r>
+      <w:r>
+        <w:rPr>
+          <w:rFonts w:eastAsiaTheme="minorEastAsia"/>
+        </w:rPr>
         <w:t>.</w:t>
       </w:r>
     </w:p>
@@ -6056,7 +6118,19 @@
         <w:rPr>
           <w:rFonts w:eastAsiaTheme="minorEastAsia"/>
         </w:rPr>
-        <w:t>assuming that the distributions over closing prices are independent:</w:t>
+        <w:t>assuming that the distributions over closing prices are independent</w:t>
+      </w:r>
+      <w:r>
+        <w:rPr>
+          <w:rFonts w:eastAsiaTheme="minorEastAsia"/>
+        </w:rPr>
+        <w:t xml:space="preserve"> the expected value each bit in the bundle indicator vector is</w:t>
+      </w:r>
+      <w:r>
+        <w:rPr>
+          <w:rFonts w:eastAsiaTheme="minorEastAsia"/>
+        </w:rPr>
+        <w:t>:</w:t>
       </w:r>
     </w:p>
     <w:p>
@@ -6118,12 +6192,32 @@
                   </m:ctrlPr>
                 </m:sSupPr>
                 <m:e>
-                  <m:r>
-                    <w:rPr>
-                      <w:rFonts w:ascii="Cambria Math" w:eastAsiaTheme="minorEastAsia" w:hAnsi="Cambria Math"/>
-                    </w:rPr>
-                    <m:t>X</m:t>
-                  </m:r>
+                  <m:sSub>
+                    <m:sSubPr>
+                      <m:ctrlPr>
+                        <w:rPr>
+                          <w:rFonts w:ascii="Cambria Math" w:eastAsiaTheme="minorEastAsia" w:hAnsi="Cambria Math"/>
+                          <w:i/>
+                        </w:rPr>
+                      </m:ctrlPr>
+                    </m:sSubPr>
+                    <m:e>
+                      <m:r>
+                        <w:rPr>
+                          <w:rFonts w:ascii="Cambria Math" w:eastAsiaTheme="minorEastAsia" w:hAnsi="Cambria Math"/>
+                        </w:rPr>
+                        <m:t>X</m:t>
+                      </m:r>
+                    </m:e>
+                    <m:sub>
+                      <m:r>
+                        <w:rPr>
+                          <w:rFonts w:ascii="Cambria Math" w:eastAsiaTheme="minorEastAsia" w:hAnsi="Cambria Math"/>
+                        </w:rPr>
+                        <m:t>i</m:t>
+                      </m:r>
+                    </m:sub>
+                  </m:sSub>
                 </m:e>
                 <m:sup>
                   <m:r>
@@ -6150,209 +6244,168 @@
             </w:rPr>
             <m:t>=</m:t>
           </m:r>
-          <m:nary>
-            <m:naryPr>
-              <m:chr m:val="∑"/>
+          <m:r>
+            <w:rPr>
+              <w:rFonts w:ascii="Cambria Math" w:eastAsiaTheme="minorEastAsia" w:hAnsi="Cambria Math"/>
+            </w:rPr>
+            <m:t>P</m:t>
+          </m:r>
+          <m:d>
+            <m:dPr>
+              <m:begChr m:val="["/>
+              <m:endChr m:val="]"/>
               <m:ctrlPr>
                 <w:rPr>
                   <w:rFonts w:ascii="Cambria Math" w:eastAsiaTheme="minorEastAsia" w:hAnsi="Cambria Math"/>
                   <w:i/>
                 </w:rPr>
               </m:ctrlPr>
-            </m:naryPr>
-            <m:sub>
-              <m:r>
-                <w:rPr>
-                  <w:rFonts w:ascii="Cambria Math" w:eastAsiaTheme="minorEastAsia" w:hAnsi="Cambria Math"/>
-                </w:rPr>
-                <m:t>j=1</m:t>
-              </m:r>
-            </m:sub>
-            <m:sup>
-              <m:r>
-                <w:rPr>
-                  <w:rFonts w:ascii="Cambria Math" w:eastAsiaTheme="minorEastAsia" w:hAnsi="Cambria Math"/>
-                </w:rPr>
-                <m:t>m</m:t>
-              </m:r>
-            </m:sup>
+            </m:dPr>
             <m:e>
-              <m:d>
-                <m:dPr>
+              <m:sSub>
+                <m:sSubPr>
                   <m:ctrlPr>
                     <w:rPr>
                       <w:rFonts w:ascii="Cambria Math" w:eastAsiaTheme="minorEastAsia" w:hAnsi="Cambria Math"/>
                       <w:i/>
                     </w:rPr>
                   </m:ctrlPr>
-                </m:dPr>
+                </m:sSubPr>
                 <m:e>
                   <m:r>
                     <w:rPr>
                       <w:rFonts w:ascii="Cambria Math" w:eastAsiaTheme="minorEastAsia" w:hAnsi="Cambria Math"/>
                     </w:rPr>
-                    <m:t>P</m:t>
-                  </m:r>
-                  <m:d>
-                    <m:dPr>
-                      <m:begChr m:val="["/>
-                      <m:endChr m:val="]"/>
-                      <m:ctrlPr>
-                        <w:rPr>
-                          <w:rFonts w:ascii="Cambria Math" w:eastAsiaTheme="minorEastAsia" w:hAnsi="Cambria Math"/>
-                          <w:i/>
-                        </w:rPr>
-                      </m:ctrlPr>
-                    </m:dPr>
-                    <m:e>
-                      <m:sSub>
-                        <m:sSubPr>
-                          <m:ctrlPr>
-                            <w:rPr>
-                              <w:rFonts w:ascii="Cambria Math" w:eastAsiaTheme="minorEastAsia" w:hAnsi="Cambria Math"/>
-                              <w:i/>
-                            </w:rPr>
-                          </m:ctrlPr>
-                        </m:sSubPr>
-                        <m:e>
-                          <m:r>
-                            <w:rPr>
-                              <w:rFonts w:ascii="Cambria Math" w:eastAsiaTheme="minorEastAsia" w:hAnsi="Cambria Math"/>
-                            </w:rPr>
-                            <m:t>p</m:t>
-                          </m:r>
-                        </m:e>
-                        <m:sub>
-                          <m:r>
-                            <w:rPr>
-                              <w:rFonts w:ascii="Cambria Math" w:eastAsiaTheme="minorEastAsia" w:hAnsi="Cambria Math"/>
-                            </w:rPr>
-                            <m:t>i</m:t>
-                          </m:r>
-                        </m:sub>
-                      </m:sSub>
-                      <m:r>
-                        <w:rPr>
-                          <w:rFonts w:ascii="Cambria Math" w:eastAsiaTheme="minorEastAsia" w:hAnsi="Cambria Math"/>
-                        </w:rPr>
-                        <m:t>≥</m:t>
-                      </m:r>
-                      <m:sSub>
-                        <m:sSubPr>
-                          <m:ctrlPr>
-                            <w:rPr>
-                              <w:rFonts w:ascii="Cambria Math" w:eastAsiaTheme="minorEastAsia" w:hAnsi="Cambria Math"/>
-                              <w:i/>
-                            </w:rPr>
-                          </m:ctrlPr>
-                        </m:sSubPr>
-                        <m:e>
-                          <m:r>
-                            <w:rPr>
-                              <w:rFonts w:ascii="Cambria Math" w:eastAsiaTheme="minorEastAsia" w:hAnsi="Cambria Math"/>
-                            </w:rPr>
-                            <m:t>p</m:t>
-                          </m:r>
-                        </m:e>
-                        <m:sub>
-                          <m:r>
-                            <w:rPr>
-                              <w:rFonts w:ascii="Cambria Math" w:eastAsiaTheme="minorEastAsia" w:hAnsi="Cambria Math"/>
-                            </w:rPr>
-                            <m:t>ic</m:t>
-                          </m:r>
-                        </m:sub>
-                      </m:sSub>
-                    </m:e>
-                  </m:d>
-                  <m:r>
-                    <w:rPr>
-                      <w:rFonts w:ascii="Cambria Math" w:eastAsiaTheme="minorEastAsia" w:hAnsi="Cambria Math"/>
-                    </w:rPr>
-                    <m:t>⋅1+P</m:t>
-                  </m:r>
-                  <m:d>
-                    <m:dPr>
-                      <m:begChr m:val="["/>
-                      <m:endChr m:val="]"/>
-                      <m:ctrlPr>
-                        <w:rPr>
-                          <w:rFonts w:ascii="Cambria Math" w:eastAsiaTheme="minorEastAsia" w:hAnsi="Cambria Math"/>
-                          <w:i/>
-                        </w:rPr>
-                      </m:ctrlPr>
-                    </m:dPr>
-                    <m:e>
-                      <m:sSub>
-                        <m:sSubPr>
-                          <m:ctrlPr>
-                            <w:rPr>
-                              <w:rFonts w:ascii="Cambria Math" w:eastAsiaTheme="minorEastAsia" w:hAnsi="Cambria Math"/>
-                              <w:i/>
-                            </w:rPr>
-                          </m:ctrlPr>
-                        </m:sSubPr>
-                        <m:e>
-                          <m:r>
-                            <w:rPr>
-                              <w:rFonts w:ascii="Cambria Math" w:eastAsiaTheme="minorEastAsia" w:hAnsi="Cambria Math"/>
-                            </w:rPr>
-                            <m:t>p</m:t>
-                          </m:r>
-                        </m:e>
-                        <m:sub>
-                          <m:r>
-                            <w:rPr>
-                              <w:rFonts w:ascii="Cambria Math" w:eastAsiaTheme="minorEastAsia" w:hAnsi="Cambria Math"/>
-                            </w:rPr>
-                            <m:t>i</m:t>
-                          </m:r>
-                        </m:sub>
-                      </m:sSub>
-                      <m:r>
-                        <w:rPr>
-                          <w:rFonts w:ascii="Cambria Math" w:eastAsiaTheme="minorEastAsia" w:hAnsi="Cambria Math"/>
-                        </w:rPr>
-                        <m:t>&lt;</m:t>
-                      </m:r>
-                      <m:sSub>
-                        <m:sSubPr>
-                          <m:ctrlPr>
-                            <w:rPr>
-                              <w:rFonts w:ascii="Cambria Math" w:eastAsiaTheme="minorEastAsia" w:hAnsi="Cambria Math"/>
-                              <w:i/>
-                            </w:rPr>
-                          </m:ctrlPr>
-                        </m:sSubPr>
-                        <m:e>
-                          <m:r>
-                            <w:rPr>
-                              <w:rFonts w:ascii="Cambria Math" w:eastAsiaTheme="minorEastAsia" w:hAnsi="Cambria Math"/>
-                            </w:rPr>
-                            <m:t>p</m:t>
-                          </m:r>
-                        </m:e>
-                        <m:sub>
-                          <m:r>
-                            <w:rPr>
-                              <w:rFonts w:ascii="Cambria Math" w:eastAsiaTheme="minorEastAsia" w:hAnsi="Cambria Math"/>
-                            </w:rPr>
-                            <m:t>ic</m:t>
-                          </m:r>
-                        </m:sub>
-                      </m:sSub>
-                    </m:e>
-                  </m:d>
-                  <m:r>
-                    <w:rPr>
-                      <w:rFonts w:ascii="Cambria Math" w:eastAsiaTheme="minorEastAsia" w:hAnsi="Cambria Math"/>
-                    </w:rPr>
-                    <m:t>⋅0</m:t>
+                    <m:t>p</m:t>
                   </m:r>
                 </m:e>
-              </m:d>
+                <m:sub>
+                  <m:r>
+                    <w:rPr>
+                      <w:rFonts w:ascii="Cambria Math" w:eastAsiaTheme="minorEastAsia" w:hAnsi="Cambria Math"/>
+                    </w:rPr>
+                    <m:t>i</m:t>
+                  </m:r>
+                </m:sub>
+              </m:sSub>
+              <m:r>
+                <w:rPr>
+                  <w:rFonts w:ascii="Cambria Math" w:eastAsiaTheme="minorEastAsia" w:hAnsi="Cambria Math"/>
+                </w:rPr>
+                <m:t>≥</m:t>
+              </m:r>
+              <m:sSub>
+                <m:sSubPr>
+                  <m:ctrlPr>
+                    <w:rPr>
+                      <w:rFonts w:ascii="Cambria Math" w:eastAsiaTheme="minorEastAsia" w:hAnsi="Cambria Math"/>
+                      <w:i/>
+                    </w:rPr>
+                  </m:ctrlPr>
+                </m:sSubPr>
+                <m:e>
+                  <m:r>
+                    <w:rPr>
+                      <w:rFonts w:ascii="Cambria Math" w:eastAsiaTheme="minorEastAsia" w:hAnsi="Cambria Math"/>
+                    </w:rPr>
+                    <m:t>p</m:t>
+                  </m:r>
+                </m:e>
+                <m:sub>
+                  <m:r>
+                    <w:rPr>
+                      <w:rFonts w:ascii="Cambria Math" w:eastAsiaTheme="minorEastAsia" w:hAnsi="Cambria Math"/>
+                    </w:rPr>
+                    <m:t>ic</m:t>
+                  </m:r>
+                </m:sub>
+              </m:sSub>
             </m:e>
-          </m:nary>
+          </m:d>
+          <m:r>
+            <w:rPr>
+              <w:rFonts w:ascii="Cambria Math" w:eastAsiaTheme="minorEastAsia" w:hAnsi="Cambria Math"/>
+            </w:rPr>
+            <m:t>⋅1+P</m:t>
+          </m:r>
+          <m:d>
+            <m:dPr>
+              <m:begChr m:val="["/>
+              <m:endChr m:val="]"/>
+              <m:ctrlPr>
+                <w:rPr>
+                  <w:rFonts w:ascii="Cambria Math" w:eastAsiaTheme="minorEastAsia" w:hAnsi="Cambria Math"/>
+                  <w:i/>
+                </w:rPr>
+              </m:ctrlPr>
+            </m:dPr>
+            <m:e>
+              <m:sSub>
+                <m:sSubPr>
+                  <m:ctrlPr>
+                    <w:rPr>
+                      <w:rFonts w:ascii="Cambria Math" w:eastAsiaTheme="minorEastAsia" w:hAnsi="Cambria Math"/>
+                      <w:i/>
+                    </w:rPr>
+                  </m:ctrlPr>
+                </m:sSubPr>
+                <m:e>
+                  <m:r>
+                    <w:rPr>
+                      <w:rFonts w:ascii="Cambria Math" w:eastAsiaTheme="minorEastAsia" w:hAnsi="Cambria Math"/>
+                    </w:rPr>
+                    <m:t>p</m:t>
+                  </m:r>
+                </m:e>
+                <m:sub>
+                  <m:r>
+                    <w:rPr>
+                      <w:rFonts w:ascii="Cambria Math" w:eastAsiaTheme="minorEastAsia" w:hAnsi="Cambria Math"/>
+                    </w:rPr>
+                    <m:t>i</m:t>
+                  </m:r>
+                </m:sub>
+              </m:sSub>
+              <m:r>
+                <w:rPr>
+                  <w:rFonts w:ascii="Cambria Math" w:eastAsiaTheme="minorEastAsia" w:hAnsi="Cambria Math"/>
+                </w:rPr>
+                <m:t>&lt;</m:t>
+              </m:r>
+              <m:sSub>
+                <m:sSubPr>
+                  <m:ctrlPr>
+                    <w:rPr>
+                      <w:rFonts w:ascii="Cambria Math" w:eastAsiaTheme="minorEastAsia" w:hAnsi="Cambria Math"/>
+                      <w:i/>
+                    </w:rPr>
+                  </m:ctrlPr>
+                </m:sSubPr>
+                <m:e>
+                  <m:r>
+                    <w:rPr>
+                      <w:rFonts w:ascii="Cambria Math" w:eastAsiaTheme="minorEastAsia" w:hAnsi="Cambria Math"/>
+                    </w:rPr>
+                    <m:t>p</m:t>
+                  </m:r>
+                </m:e>
+                <m:sub>
+                  <m:r>
+                    <w:rPr>
+                      <w:rFonts w:ascii="Cambria Math" w:eastAsiaTheme="minorEastAsia" w:hAnsi="Cambria Math"/>
+                    </w:rPr>
+                    <m:t>ic</m:t>
+                  </m:r>
+                </m:sub>
+              </m:sSub>
+            </m:e>
+          </m:d>
+          <m:r>
+            <w:rPr>
+              <w:rFonts w:ascii="Cambria Math" w:eastAsiaTheme="minorEastAsia" w:hAnsi="Cambria Math"/>
+            </w:rPr>
+            <m:t>⋅0</m:t>
+          </m:r>
         </m:oMath>
       </m:oMathPara>
     </w:p>
@@ -6784,110 +6837,84 @@
             </m:e>
           </m:d>
           <m:r>
+            <m:rPr>
+              <m:aln/>
+            </m:rPr>
             <w:rPr>
               <w:rFonts w:ascii="Cambria Math" w:eastAsiaTheme="minorEastAsia" w:hAnsi="Cambria Math"/>
             </w:rPr>
             <m:t>=</m:t>
           </m:r>
-          <m:nary>
-            <m:naryPr>
-              <m:chr m:val="∑"/>
+          <m:r>
+            <w:rPr>
+              <w:rFonts w:ascii="Cambria Math" w:eastAsiaTheme="minorEastAsia" w:hAnsi="Cambria Math"/>
+            </w:rPr>
+            <m:t>P[</m:t>
+          </m:r>
+          <m:sSub>
+            <m:sSubPr>
               <m:ctrlPr>
                 <w:rPr>
                   <w:rFonts w:ascii="Cambria Math" w:eastAsiaTheme="minorEastAsia" w:hAnsi="Cambria Math"/>
                   <w:i/>
                 </w:rPr>
               </m:ctrlPr>
-            </m:naryPr>
+            </m:sSubPr>
+            <m:e>
+              <m:r>
+                <w:rPr>
+                  <w:rFonts w:ascii="Cambria Math" w:eastAsiaTheme="minorEastAsia" w:hAnsi="Cambria Math"/>
+                </w:rPr>
+                <m:t>p</m:t>
+              </m:r>
+            </m:e>
             <m:sub>
               <m:r>
                 <w:rPr>
                   <w:rFonts w:ascii="Cambria Math" w:eastAsiaTheme="minorEastAsia" w:hAnsi="Cambria Math"/>
                 </w:rPr>
-                <m:t>j=1</m:t>
+                <m:t>i</m:t>
               </m:r>
             </m:sub>
-            <m:sup>
-              <m:r>
-                <w:rPr>
-                  <w:rFonts w:ascii="Cambria Math" w:eastAsiaTheme="minorEastAsia" w:hAnsi="Cambria Math"/>
-                </w:rPr>
-                <m:t>m</m:t>
-              </m:r>
-            </m:sup>
+          </m:sSub>
+          <m:r>
+            <w:rPr>
+              <w:rFonts w:ascii="Cambria Math" w:eastAsiaTheme="minorEastAsia" w:hAnsi="Cambria Math"/>
+            </w:rPr>
+            <m:t>≥</m:t>
+          </m:r>
+          <m:sSub>
+            <m:sSubPr>
+              <m:ctrlPr>
+                <w:rPr>
+                  <w:rFonts w:ascii="Cambria Math" w:eastAsiaTheme="minorEastAsia" w:hAnsi="Cambria Math"/>
+                  <w:i/>
+                </w:rPr>
+              </m:ctrlPr>
+            </m:sSubPr>
             <m:e>
               <m:r>
                 <w:rPr>
                   <w:rFonts w:ascii="Cambria Math" w:eastAsiaTheme="minorEastAsia" w:hAnsi="Cambria Math"/>
                 </w:rPr>
-                <m:t>P[</m:t>
-              </m:r>
-              <m:sSub>
-                <m:sSubPr>
-                  <m:ctrlPr>
-                    <w:rPr>
-                      <w:rFonts w:ascii="Cambria Math" w:eastAsiaTheme="minorEastAsia" w:hAnsi="Cambria Math"/>
-                      <w:i/>
-                    </w:rPr>
-                  </m:ctrlPr>
-                </m:sSubPr>
-                <m:e>
-                  <m:r>
-                    <w:rPr>
-                      <w:rFonts w:ascii="Cambria Math" w:eastAsiaTheme="minorEastAsia" w:hAnsi="Cambria Math"/>
-                    </w:rPr>
-                    <m:t>p</m:t>
-                  </m:r>
-                </m:e>
-                <m:sub>
-                  <m:r>
-                    <w:rPr>
-                      <w:rFonts w:ascii="Cambria Math" w:eastAsiaTheme="minorEastAsia" w:hAnsi="Cambria Math"/>
-                    </w:rPr>
-                    <m:t>i</m:t>
-                  </m:r>
-                </m:sub>
-              </m:sSub>
-              <m:r>
-                <w:rPr>
-                  <w:rFonts w:ascii="Cambria Math" w:eastAsiaTheme="minorEastAsia" w:hAnsi="Cambria Math"/>
-                </w:rPr>
-                <m:t>≥</m:t>
-              </m:r>
-              <m:sSub>
-                <m:sSubPr>
-                  <m:ctrlPr>
-                    <w:rPr>
-                      <w:rFonts w:ascii="Cambria Math" w:eastAsiaTheme="minorEastAsia" w:hAnsi="Cambria Math"/>
-                      <w:i/>
-                    </w:rPr>
-                  </m:ctrlPr>
-                </m:sSubPr>
-                <m:e>
-                  <m:r>
-                    <w:rPr>
-                      <w:rFonts w:ascii="Cambria Math" w:eastAsiaTheme="minorEastAsia" w:hAnsi="Cambria Math"/>
-                    </w:rPr>
-                    <m:t>p</m:t>
-                  </m:r>
-                </m:e>
-                <m:sub>
-                  <m:r>
-                    <w:rPr>
-                      <w:rFonts w:ascii="Cambria Math" w:eastAsiaTheme="minorEastAsia" w:hAnsi="Cambria Math"/>
-                    </w:rPr>
-                    <m:t>ic</m:t>
-                  </m:r>
-                </m:sub>
-              </m:sSub>
-              <m:r>
-                <w:rPr>
-                  <w:rFonts w:ascii="Cambria Math" w:eastAsiaTheme="minorEastAsia" w:hAnsi="Cambria Math"/>
-                </w:rPr>
-                <m:t>]</m:t>
+                <m:t>p</m:t>
               </m:r>
             </m:e>
-          </m:nary>
+            <m:sub>
+              <m:r>
+                <w:rPr>
+                  <w:rFonts w:ascii="Cambria Math" w:eastAsiaTheme="minorEastAsia" w:hAnsi="Cambria Math"/>
+                </w:rPr>
+                <m:t>ic</m:t>
+              </m:r>
+            </m:sub>
+          </m:sSub>
+          <m:r>
+            <w:rPr>
+              <w:rFonts w:ascii="Cambria Math" w:eastAsiaTheme="minorEastAsia" w:hAnsi="Cambria Math"/>
+            </w:rPr>
+            <m:t>]</m:t>
+          </m:r>
         </m:oMath>
         <w:r>
           <w:rPr>
@@ -6905,73 +6932,44 @@
             </w:rPr>
             <m:t>=</m:t>
           </m:r>
-          <m:nary>
-            <m:naryPr>
-              <m:chr m:val="∑"/>
+          <m:r>
+            <w:rPr>
+              <w:rFonts w:ascii="Cambria Math" w:eastAsiaTheme="minorEastAsia" w:hAnsi="Cambria Math"/>
+            </w:rPr>
+            <m:t>F(</m:t>
+          </m:r>
+          <m:sSub>
+            <m:sSubPr>
               <m:ctrlPr>
                 <w:rPr>
                   <w:rFonts w:ascii="Cambria Math" w:eastAsiaTheme="minorEastAsia" w:hAnsi="Cambria Math"/>
                   <w:i/>
                 </w:rPr>
               </m:ctrlPr>
-            </m:naryPr>
+            </m:sSubPr>
+            <m:e>
+              <m:r>
+                <w:rPr>
+                  <w:rFonts w:ascii="Cambria Math" w:eastAsiaTheme="minorEastAsia" w:hAnsi="Cambria Math"/>
+                </w:rPr>
+                <m:t>p</m:t>
+              </m:r>
+            </m:e>
             <m:sub>
               <m:r>
                 <w:rPr>
                   <w:rFonts w:ascii="Cambria Math" w:eastAsiaTheme="minorEastAsia" w:hAnsi="Cambria Math"/>
                 </w:rPr>
-                <m:t>j=1</m:t>
+                <m:t>i</m:t>
               </m:r>
             </m:sub>
-            <m:sup>
-              <m:r>
-                <w:rPr>
-                  <w:rFonts w:ascii="Cambria Math" w:eastAsiaTheme="minorEastAsia" w:hAnsi="Cambria Math"/>
-                </w:rPr>
-                <m:t>m</m:t>
-              </m:r>
-            </m:sup>
-            <m:e>
-              <m:r>
-                <w:rPr>
-                  <w:rFonts w:ascii="Cambria Math" w:eastAsiaTheme="minorEastAsia" w:hAnsi="Cambria Math"/>
-                </w:rPr>
-                <m:t>F(</m:t>
-              </m:r>
-              <m:sSub>
-                <m:sSubPr>
-                  <m:ctrlPr>
-                    <w:rPr>
-                      <w:rFonts w:ascii="Cambria Math" w:eastAsiaTheme="minorEastAsia" w:hAnsi="Cambria Math"/>
-                      <w:i/>
-                    </w:rPr>
-                  </m:ctrlPr>
-                </m:sSubPr>
-                <m:e>
-                  <m:r>
-                    <w:rPr>
-                      <w:rFonts w:ascii="Cambria Math" w:eastAsiaTheme="minorEastAsia" w:hAnsi="Cambria Math"/>
-                    </w:rPr>
-                    <m:t>p</m:t>
-                  </m:r>
-                </m:e>
-                <m:sub>
-                  <m:r>
-                    <w:rPr>
-                      <w:rFonts w:ascii="Cambria Math" w:eastAsiaTheme="minorEastAsia" w:hAnsi="Cambria Math"/>
-                    </w:rPr>
-                    <m:t>i</m:t>
-                  </m:r>
-                </m:sub>
-              </m:sSub>
-              <m:r>
-                <w:rPr>
-                  <w:rFonts w:ascii="Cambria Math" w:eastAsiaTheme="minorEastAsia" w:hAnsi="Cambria Math"/>
-                </w:rPr>
-                <m:t>)</m:t>
-              </m:r>
-            </m:e>
-          </m:nary>
+          </m:sSub>
+          <m:r>
+            <w:rPr>
+              <w:rFonts w:ascii="Cambria Math" w:eastAsiaTheme="minorEastAsia" w:hAnsi="Cambria Math"/>
+            </w:rPr>
+            <m:t>)</m:t>
+          </m:r>
         </m:oMath>
       </m:oMathPara>
     </w:p>
@@ -7004,6 +7002,12 @@
           <w:rFonts w:eastAsiaTheme="minorEastAsia"/>
         </w:rPr>
         <w:t xml:space="preserve"> given a bid</w:t>
+      </w:r>
+      <w:r>
+        <w:rPr>
+          <w:rFonts w:eastAsiaTheme="minorEastAsia"/>
+        </w:rPr>
+        <w:t>, again assuming independence</w:t>
       </w:r>
       <w:r>
         <w:rPr>
@@ -7595,13 +7599,45 @@
         <w:rPr>
           <w:rFonts w:eastAsiaTheme="minorEastAsia"/>
         </w:rPr>
-        <w:t xml:space="preserve">. That is </w:t>
-      </w:r>
-      <w:r>
-        <w:rPr>
-          <w:rFonts w:eastAsiaTheme="minorEastAsia"/>
-        </w:rPr>
-        <w:t xml:space="preserve">can we search the utility space by modifying the values of p in order to optimize the utility then take the optimizing </w:t>
+        <w:t>. That is</w:t>
+      </w:r>
+      <w:r>
+        <w:rPr>
+          <w:rFonts w:eastAsiaTheme="minorEastAsia"/>
+        </w:rPr>
+        <w:t>,</w:t>
+      </w:r>
+      <w:r>
+        <w:rPr>
+          <w:rFonts w:eastAsiaTheme="minorEastAsia"/>
+        </w:rPr>
+        <w:t xml:space="preserve"> </w:t>
+      </w:r>
+      <w:r>
+        <w:rPr>
+          <w:rFonts w:eastAsiaTheme="minorEastAsia"/>
+        </w:rPr>
+        <w:t>can we search the utility space by modifying the values of</w:t>
+      </w:r>
+      <w:r>
+        <w:rPr>
+          <w:rFonts w:eastAsiaTheme="minorEastAsia"/>
+        </w:rPr>
+        <w:t xml:space="preserve"> </w:t>
+      </w:r>
+      <m:oMath>
+        <m:r>
+          <w:rPr>
+            <w:rFonts w:ascii="Cambria Math" w:eastAsiaTheme="minorEastAsia" w:hAnsi="Cambria Math"/>
+          </w:rPr>
+          <m:t>p</m:t>
+        </m:r>
+      </m:oMath>
+      <w:r>
+        <w:rPr>
+          <w:rFonts w:eastAsiaTheme="minorEastAsia"/>
+        </w:rPr>
+        <w:t xml:space="preserve"> in order to optimize the utility then take the optimizing </w:t>
       </w:r>
       <m:oMath>
         <m:r>
@@ -7882,98 +7918,114 @@
                   </m:r>
                 </m:sub>
               </m:sSub>
-              <m:d>
-                <m:dPr>
-                  <m:begChr m:val="["/>
-                  <m:endChr m:val="]"/>
+              <m:r>
+                <w:rPr>
+                  <w:rFonts w:ascii="Cambria Math" w:eastAsiaTheme="minorEastAsia" w:hAnsi="Cambria Math"/>
+                </w:rPr>
+                <m:t>[</m:t>
+              </m:r>
+              <m:sSubSup>
+                <m:sSubSupPr>
                   <m:ctrlPr>
                     <w:rPr>
                       <w:rFonts w:ascii="Cambria Math" w:eastAsiaTheme="minorEastAsia" w:hAnsi="Cambria Math"/>
                       <w:i/>
                     </w:rPr>
                   </m:ctrlPr>
-                </m:dPr>
+                </m:sSubSupPr>
                 <m:e>
-                  <m:sSup>
-                    <m:sSupPr>
+                  <m:r>
+                    <w:rPr>
+                      <w:rFonts w:ascii="Cambria Math" w:eastAsiaTheme="minorEastAsia" w:hAnsi="Cambria Math"/>
+                    </w:rPr>
+                    <m:t>X</m:t>
+                  </m:r>
+                </m:e>
+                <m:sub>
+                  <m:r>
+                    <w:rPr>
+                      <w:rFonts w:ascii="Cambria Math" w:eastAsiaTheme="minorEastAsia" w:hAnsi="Cambria Math"/>
+                    </w:rPr>
+                    <m:t>i</m:t>
+                  </m:r>
+                </m:sub>
+                <m:sup>
+                  <m:r>
+                    <w:rPr>
+                      <w:rFonts w:ascii="Cambria Math" w:eastAsiaTheme="minorEastAsia" w:hAnsi="Cambria Math"/>
+                    </w:rPr>
+                    <m:t>final</m:t>
+                  </m:r>
+                </m:sup>
+              </m:sSubSup>
+              <m:acc>
+                <m:accPr>
+                  <m:ctrlPr>
+                    <w:rPr>
+                      <w:rFonts w:ascii="Cambria Math" w:eastAsiaTheme="minorEastAsia" w:hAnsi="Cambria Math"/>
+                      <w:i/>
+                    </w:rPr>
+                  </m:ctrlPr>
+                </m:accPr>
+                <m:e>
+                  <m:d>
+                    <m:dPr>
                       <m:ctrlPr>
                         <w:rPr>
                           <w:rFonts w:ascii="Cambria Math" w:eastAsiaTheme="minorEastAsia" w:hAnsi="Cambria Math"/>
                           <w:i/>
                         </w:rPr>
                       </m:ctrlPr>
-                    </m:sSupPr>
+                    </m:dPr>
                     <m:e>
                       <m:r>
                         <w:rPr>
                           <w:rFonts w:ascii="Cambria Math" w:eastAsiaTheme="minorEastAsia" w:hAnsi="Cambria Math"/>
                         </w:rPr>
-                        <m:t>X</m:t>
+                        <m:t>UPV</m:t>
                       </m:r>
                     </m:e>
-                    <m:sup>
-                      <m:r>
-                        <w:rPr>
-                          <w:rFonts w:ascii="Cambria Math" w:eastAsiaTheme="minorEastAsia" w:hAnsi="Cambria Math"/>
-                        </w:rPr>
-                        <m:t>final</m:t>
-                      </m:r>
-                    </m:sup>
-                  </m:sSup>
+                  </m:d>
                 </m:e>
+              </m:acc>
+              <m:r>
+                <w:rPr>
+                  <w:rFonts w:ascii="Cambria Math" w:eastAsiaTheme="minorEastAsia" w:hAnsi="Cambria Math"/>
+                </w:rPr>
+                <m:t>|</m:t>
+              </m:r>
+              <m:sSub>
+                <m:sSubPr>
+                  <m:ctrlPr>
+                    <w:rPr>
+                      <w:rFonts w:ascii="Cambria Math" w:eastAsiaTheme="minorEastAsia" w:hAnsi="Cambria Math"/>
+                      <w:i/>
+                    </w:rPr>
+                  </m:ctrlPr>
+                </m:sSubPr>
                 <m:e>
                   <m:r>
                     <w:rPr>
                       <w:rFonts w:ascii="Cambria Math" w:eastAsiaTheme="minorEastAsia" w:hAnsi="Cambria Math"/>
                     </w:rPr>
-                    <m:t xml:space="preserve">p </m:t>
+                    <m:t>p</m:t>
                   </m:r>
                 </m:e>
-              </m:d>
-              <m:acc>
-                <m:accPr>
-                  <m:ctrlPr>
-                    <w:rPr>
-                      <w:rFonts w:ascii="Cambria Math" w:eastAsiaTheme="minorEastAsia" w:hAnsi="Cambria Math"/>
-                      <w:i/>
-                    </w:rPr>
-                  </m:ctrlPr>
-                </m:accPr>
-                <m:e>
+                <m:sub>
                   <m:r>
                     <w:rPr>
                       <w:rFonts w:ascii="Cambria Math" w:eastAsiaTheme="minorEastAsia" w:hAnsi="Cambria Math"/>
                     </w:rPr>
-                    <m:t>UP</m:t>
+                    <m:t>j</m:t>
                   </m:r>
-                  <m:sSub>
-                    <m:sSubPr>
-                      <m:ctrlPr>
-                        <w:rPr>
-                          <w:rFonts w:ascii="Cambria Math" w:eastAsiaTheme="minorEastAsia" w:hAnsi="Cambria Math"/>
-                          <w:i/>
-                        </w:rPr>
-                      </m:ctrlPr>
-                    </m:sSubPr>
-                    <m:e>
-                      <m:r>
-                        <w:rPr>
-                          <w:rFonts w:ascii="Cambria Math" w:eastAsiaTheme="minorEastAsia" w:hAnsi="Cambria Math"/>
-                        </w:rPr>
-                        <m:t>V</m:t>
-                      </m:r>
-                    </m:e>
-                    <m:sub>
-                      <m:r>
-                        <w:rPr>
-                          <w:rFonts w:ascii="Cambria Math" w:eastAsiaTheme="minorEastAsia" w:hAnsi="Cambria Math"/>
-                        </w:rPr>
-                        <m:t>i</m:t>
-                      </m:r>
-                    </m:sub>
-                  </m:sSub>
-                </m:e>
-              </m:acc>
+                </m:sub>
+              </m:sSub>
+              <m:r>
+                <w:rPr>
+                  <w:rFonts w:ascii="Cambria Math" w:eastAsiaTheme="minorEastAsia" w:hAnsi="Cambria Math"/>
+                </w:rPr>
+                <m:t>]</m:t>
+              </m:r>
             </m:e>
           </m:nary>
         </m:oMath>
@@ -9243,7 +9295,31 @@
           <w:rFonts w:eastAsiaTheme="minorEastAsia"/>
         </w:rPr>
         <w:lastRenderedPageBreak/>
-        <w:t xml:space="preserve">We can use any method to optimize obtain the optimal value of </w:t>
+        <w:t>We can use any method to optimize</w:t>
+      </w:r>
+      <w:r>
+        <w:rPr>
+          <w:rFonts w:eastAsiaTheme="minorEastAsia"/>
+        </w:rPr>
+        <w:t xml:space="preserve"> the utility with re</w:t>
+      </w:r>
+      <w:r>
+        <w:rPr>
+          <w:rFonts w:eastAsiaTheme="minorEastAsia"/>
+        </w:rPr>
+        <w:t>s</w:t>
+      </w:r>
+      <w:r>
+        <w:rPr>
+          <w:rFonts w:eastAsiaTheme="minorEastAsia"/>
+        </w:rPr>
+        <w:t>pect to a bid vector</w:t>
+      </w:r>
+      <w:r>
+        <w:rPr>
+          <w:rFonts w:eastAsiaTheme="minorEastAsia"/>
+        </w:rPr>
+        <w:t xml:space="preserve"> </w:t>
       </w:r>
       <m:oMath>
         <m:r>
@@ -9429,7 +9505,31 @@
         <w:rPr>
           <w:rFonts w:eastAsiaTheme="minorEastAsia"/>
         </w:rPr>
-        <w:t xml:space="preserve">I relied heavily on an Object Oriented approach to keep the implementation light and extremely modular. Modularity was essential as the distribution based strategies described in </w:t>
+        <w:t xml:space="preserve">I relied heavily on an </w:t>
+      </w:r>
+      <w:r>
+        <w:rPr>
+          <w:rFonts w:eastAsiaTheme="minorEastAsia"/>
+        </w:rPr>
+        <w:t>o</w:t>
+      </w:r>
+      <w:r>
+        <w:rPr>
+          <w:rFonts w:eastAsiaTheme="minorEastAsia"/>
+        </w:rPr>
+        <w:t xml:space="preserve">bject </w:t>
+      </w:r>
+      <w:r>
+        <w:rPr>
+          <w:rFonts w:eastAsiaTheme="minorEastAsia"/>
+        </w:rPr>
+        <w:t>o</w:t>
+      </w:r>
+      <w:r>
+        <w:rPr>
+          <w:rFonts w:eastAsiaTheme="minorEastAsia"/>
+        </w:rPr>
+        <w:t xml:space="preserve">riented approach to keep the implementation light and extremely modular. Modularity was essential as the distribution based strategies described in </w:t>
       </w:r>
       <w:sdt>
         <w:sdtPr>
@@ -9517,7 +9617,7 @@
         <w:rPr>
           <w:rFonts w:eastAsiaTheme="minorEastAsia"/>
         </w:rPr>
-        <w:t xml:space="preserve"> class and having which</w:t>
+        <w:t xml:space="preserve"> class and which</w:t>
       </w:r>
       <w:r>
         <w:rPr>
@@ -9535,7 +9635,19 @@
         <w:rPr>
           <w:rFonts w:eastAsiaTheme="minorEastAsia"/>
         </w:rPr>
-        <w:t>. However, each agent maintains an inherited bid() function that will fill the parameters of the correct SS function and return the appropriate bid given the strategy profile.</w:t>
+        <w:t>. However, each agent maintains an inherited bid() function that will fill the parameters of the correct SS function and return the appropriate bid given the strategy profile</w:t>
+      </w:r>
+      <w:r>
+        <w:rPr>
+          <w:rFonts w:eastAsiaTheme="minorEastAsia"/>
+        </w:rPr>
+        <w:t xml:space="preserve"> and object status</w:t>
+      </w:r>
+      <w:r>
+        <w:rPr>
+          <w:rFonts w:eastAsiaTheme="minorEastAsia"/>
+        </w:rPr>
+        <w:t>.</w:t>
       </w:r>
       <w:r>
         <w:rPr>
@@ -9553,7 +9665,19 @@
         <w:rPr>
           <w:rFonts w:eastAsiaTheme="minorEastAsia"/>
         </w:rPr>
-        <w:t>The following UML diagram outlines the relationship between classes. Note that the aggregat</w:t>
+        <w:t>The following UML diagram outlines the relationship between classes. Note that the</w:t>
+      </w:r>
+      <w:r>
+        <w:rPr>
+          <w:rFonts w:eastAsiaTheme="minorEastAsia"/>
+        </w:rPr>
+        <w:t xml:space="preserve"> inheritance and</w:t>
+      </w:r>
+      <w:r>
+        <w:rPr>
+          <w:rFonts w:eastAsiaTheme="minorEastAsia"/>
+        </w:rPr>
+        <w:t xml:space="preserve"> aggregat</w:t>
       </w:r>
       <w:r>
         <w:rPr>
@@ -9565,7 +9689,19 @@
         <w:rPr>
           <w:rFonts w:eastAsiaTheme="minorEastAsia"/>
         </w:rPr>
-        <w:t xml:space="preserve">relationships are somewhat ambiguous at this high level and in a dynamic language like python. For instance the aggregation of </w:t>
+        <w:t>relationships are somewhat ambiguous at this high level and in a dynamic language like python. For instance the aggregatio</w:t>
+      </w:r>
+      <w:r>
+        <w:rPr>
+          <w:rFonts w:eastAsiaTheme="minorEastAsia"/>
+        </w:rPr>
+        <w:t>n relationship between</w:t>
+      </w:r>
+      <w:r>
+        <w:rPr>
+          <w:rFonts w:eastAsiaTheme="minorEastAsia"/>
+        </w:rPr>
+        <w:t xml:space="preserve"> </w:t>
       </w:r>
       <w:proofErr w:type="spellStart"/>
       <w:r>
@@ -9579,7 +9715,19 @@
         <w:rPr>
           <w:rFonts w:eastAsiaTheme="minorEastAsia"/>
         </w:rPr>
-        <w:t xml:space="preserve"> of </w:t>
+        <w:t xml:space="preserve"> </w:t>
+      </w:r>
+      <w:r>
+        <w:rPr>
+          <w:rFonts w:eastAsiaTheme="minorEastAsia"/>
+        </w:rPr>
+        <w:t>and</w:t>
+      </w:r>
+      <w:r>
+        <w:rPr>
+          <w:rFonts w:eastAsiaTheme="minorEastAsia"/>
+        </w:rPr>
+        <w:t xml:space="preserve"> </w:t>
       </w:r>
       <w:proofErr w:type="spellStart"/>
       <w:r>
@@ -9704,6 +9852,12 @@
           <w:rFonts w:eastAsiaTheme="minorEastAsia"/>
         </w:rPr>
         <w:t xml:space="preserve"> when necessary.</w:t>
+      </w:r>
+      <w:r>
+        <w:rPr>
+          <w:rFonts w:eastAsiaTheme="minorEastAsia"/>
+        </w:rPr>
+        <w:t xml:space="preserve"> Context needs to be considered when consulting the diagram.</w:t>
       </w:r>
     </w:p>
     <w:p>
@@ -9860,7 +10014,7 @@
             <w:rPr>
               <w:noProof/>
             </w:rPr>
-            <w:t>7</w:t>
+            <w:t>8</w:t>
           </w:r>
         </w:fldSimple>
       </w:p>
@@ -11435,7 +11589,7 @@
 </file>
 
 <file path=customXml/itemProps1.xml><?xml version="1.0" encoding="utf-8"?>
-<ds:datastoreItem xmlns:ds="http://schemas.openxmlformats.org/officeDocument/2006/customXml" ds:itemID="{3EFEAA30-E81C-45C7-8DFA-528296BFFFB7}">
+<ds:datastoreItem xmlns:ds="http://schemas.openxmlformats.org/officeDocument/2006/customXml" ds:itemID="{8CAEE0F4-E63A-4E10-9708-75CD6BD0E000}">
   <ds:schemaRefs>
     <ds:schemaRef ds:uri="http://schemas.openxmlformats.org/officeDocument/2006/bibliography"/>
   </ds:schemaRefs>

</xml_diff>

<commit_message>
added braces to an argmax
</commit_message>
<xml_diff>
--- a/courses/fall2011/csci2951/hw4technicalReport.docx
+++ b/courses/fall2011/csci2951/hw4technicalReport.docx
@@ -4810,6 +4810,212 @@
         <w:rPr>
           <w:rFonts w:eastAsiaTheme="minorEastAsia"/>
         </w:rPr>
+        <w:t xml:space="preserve">Where </w:t>
+      </w:r>
+    </w:p>
+    <w:p>
+      <w:pPr>
+        <w:rPr>
+          <w:rFonts w:eastAsiaTheme="minorEastAsia"/>
+        </w:rPr>
+      </w:pPr>
+      <m:oMathPara>
+        <m:oMath>
+          <m:sSub>
+            <m:sSubPr>
+              <m:ctrlPr>
+                <w:rPr>
+                  <w:rFonts w:ascii="Cambria Math" w:eastAsiaTheme="minorEastAsia" w:hAnsi="Cambria Math"/>
+                  <w:i/>
+                </w:rPr>
+              </m:ctrlPr>
+            </m:sSubPr>
+            <m:e>
+              <m:r>
+                <m:rPr>
+                  <m:scr m:val="double-struck"/>
+                </m:rPr>
+                <w:rPr>
+                  <w:rFonts w:ascii="Cambria Math" w:eastAsiaTheme="minorEastAsia" w:hAnsi="Cambria Math"/>
+                </w:rPr>
+                <m:t>E</m:t>
+              </m:r>
+            </m:e>
+            <m:sub>
+              <m:r>
+                <w:rPr>
+                  <w:rFonts w:ascii="Cambria Math" w:eastAsiaTheme="minorEastAsia" w:hAnsi="Cambria Math"/>
+                </w:rPr>
+                <m:t>f</m:t>
+              </m:r>
+            </m:sub>
+          </m:sSub>
+          <m:d>
+            <m:dPr>
+              <m:begChr m:val="["/>
+              <m:endChr m:val="]"/>
+              <m:ctrlPr>
+                <w:rPr>
+                  <w:rFonts w:ascii="Cambria Math" w:eastAsiaTheme="minorEastAsia" w:hAnsi="Cambria Math"/>
+                  <w:i/>
+                </w:rPr>
+              </m:ctrlPr>
+            </m:dPr>
+            <m:e>
+              <m:sSub>
+                <m:sSubPr>
+                  <m:ctrlPr>
+                    <w:rPr>
+                      <w:rFonts w:ascii="Cambria Math" w:eastAsiaTheme="minorEastAsia" w:hAnsi="Cambria Math"/>
+                      <w:i/>
+                    </w:rPr>
+                  </m:ctrlPr>
+                </m:sSubPr>
+                <m:e>
+                  <m:r>
+                    <w:rPr>
+                      <w:rFonts w:ascii="Cambria Math" w:eastAsiaTheme="minorEastAsia" w:hAnsi="Cambria Math"/>
+                    </w:rPr>
+                    <m:t>σ</m:t>
+                  </m:r>
+                </m:e>
+                <m:sub>
+                  <m:r>
+                    <w:rPr>
+                      <w:rFonts w:ascii="Cambria Math" w:eastAsiaTheme="minorEastAsia" w:hAnsi="Cambria Math"/>
+                    </w:rPr>
+                    <m:t>i</m:t>
+                  </m:r>
+                </m:sub>
+              </m:sSub>
+            </m:e>
+          </m:d>
+          <m:r>
+            <w:rPr>
+              <w:rFonts w:ascii="Cambria Math" w:eastAsiaTheme="minorEastAsia" w:hAnsi="Cambria Math"/>
+            </w:rPr>
+            <m:t>=</m:t>
+          </m:r>
+          <m:sSub>
+            <m:sSubPr>
+              <m:ctrlPr>
+                <w:rPr>
+                  <w:rFonts w:ascii="Cambria Math" w:eastAsiaTheme="minorEastAsia" w:hAnsi="Cambria Math"/>
+                  <w:i/>
+                </w:rPr>
+              </m:ctrlPr>
+            </m:sSubPr>
+            <m:e>
+              <m:r>
+                <w:rPr>
+                  <w:rFonts w:ascii="Cambria Math" w:eastAsiaTheme="minorEastAsia" w:hAnsi="Cambria Math"/>
+                </w:rPr>
+                <m:t>v</m:t>
+              </m:r>
+            </m:e>
+            <m:sub>
+              <m:r>
+                <w:rPr>
+                  <w:rFonts w:ascii="Cambria Math" w:eastAsiaTheme="minorEastAsia" w:hAnsi="Cambria Math"/>
+                </w:rPr>
+                <m:t>i</m:t>
+              </m:r>
+            </m:sub>
+          </m:sSub>
+          <m:r>
+            <w:rPr>
+              <w:rFonts w:ascii="Cambria Math" w:eastAsiaTheme="minorEastAsia" w:hAnsi="Cambria Math"/>
+            </w:rPr>
+            <m:t>-</m:t>
+          </m:r>
+          <m:sSub>
+            <m:sSubPr>
+              <m:ctrlPr>
+                <w:rPr>
+                  <w:rFonts w:ascii="Cambria Math" w:eastAsiaTheme="minorEastAsia" w:hAnsi="Cambria Math"/>
+                  <w:i/>
+                </w:rPr>
+              </m:ctrlPr>
+            </m:sSubPr>
+            <m:e>
+              <m:r>
+                <w:rPr>
+                  <w:rFonts w:ascii="Cambria Math" w:eastAsiaTheme="minorEastAsia" w:hAnsi="Cambria Math"/>
+                </w:rPr>
+                <m:t>X</m:t>
+              </m:r>
+            </m:e>
+            <m:sub>
+              <m:r>
+                <w:rPr>
+                  <w:rFonts w:ascii="Cambria Math" w:eastAsiaTheme="minorEastAsia" w:hAnsi="Cambria Math"/>
+                </w:rPr>
+                <m:t>i</m:t>
+              </m:r>
+            </m:sub>
+          </m:sSub>
+          <m:sSub>
+            <m:sSubPr>
+              <m:ctrlPr>
+                <w:rPr>
+                  <w:rFonts w:ascii="Cambria Math" w:eastAsiaTheme="minorEastAsia" w:hAnsi="Cambria Math"/>
+                  <w:i/>
+                </w:rPr>
+              </m:ctrlPr>
+            </m:sSubPr>
+            <m:e>
+              <m:r>
+                <m:rPr>
+                  <m:scr m:val="double-struck"/>
+                </m:rPr>
+                <w:rPr>
+                  <w:rFonts w:ascii="Cambria Math" w:eastAsiaTheme="minorEastAsia" w:hAnsi="Cambria Math"/>
+                </w:rPr>
+                <m:t>E</m:t>
+              </m:r>
+            </m:e>
+            <m:sub>
+              <m:r>
+                <w:rPr>
+                  <w:rFonts w:ascii="Cambria Math" w:eastAsiaTheme="minorEastAsia" w:hAnsi="Cambria Math"/>
+                </w:rPr>
+                <m:t>f</m:t>
+              </m:r>
+            </m:sub>
+          </m:sSub>
+          <m:d>
+            <m:dPr>
+              <m:begChr m:val="["/>
+              <m:endChr m:val="]"/>
+              <m:ctrlPr>
+                <w:rPr>
+                  <w:rFonts w:ascii="Cambria Math" w:eastAsiaTheme="minorEastAsia" w:hAnsi="Cambria Math"/>
+                  <w:i/>
+                </w:rPr>
+              </m:ctrlPr>
+            </m:dPr>
+            <m:e>
+              <m:r>
+                <w:rPr>
+                  <w:rFonts w:ascii="Cambria Math" w:eastAsiaTheme="minorEastAsia" w:hAnsi="Cambria Math"/>
+                </w:rPr>
+                <m:t>p</m:t>
+              </m:r>
+            </m:e>
+          </m:d>
+        </m:oMath>
+      </m:oMathPara>
+    </w:p>
+    <w:p>
+      <w:pPr>
+        <w:rPr>
+          <w:rFonts w:eastAsiaTheme="minorEastAsia"/>
+        </w:rPr>
+      </w:pPr>
+      <w:r>
+        <w:rPr>
+          <w:rFonts w:eastAsiaTheme="minorEastAsia"/>
+        </w:rPr>
         <w:t>We can then define the acquisition problem as:</w:t>
       </w:r>
     </w:p>
@@ -4952,6 +5158,7 @@
         <w:rPr>
           <w:rFonts w:eastAsiaTheme="minorEastAsia"/>
         </w:rPr>
+        <w:lastRenderedPageBreak/>
         <w:t xml:space="preserve">Given the optimal bundle </w:t>
       </w:r>
       <m:oMath>
@@ -5106,7 +5313,6 @@
           <w:rPr>
             <w:rFonts w:ascii="Cambria Math" w:eastAsiaTheme="minorEastAsia" w:hAnsi="Cambria Math"/>
           </w:rPr>
-          <w:lastRenderedPageBreak/>
           <m:t>A&gt; 0</m:t>
         </m:r>
       </m:oMath>
@@ -9260,6 +9466,7 @@
             <w:rPr>
               <w:rFonts w:ascii="Cambria Math" w:eastAsiaTheme="minorEastAsia" w:hAnsi="Cambria Math"/>
             </w:rPr>
+            <w:lastRenderedPageBreak/>
             <m:t>v</m:t>
           </m:r>
           <m:d>
@@ -12696,7 +12903,6 @@
         <w:rPr>
           <w:rFonts w:eastAsiaTheme="minorEastAsia"/>
         </w:rPr>
-        <w:lastRenderedPageBreak/>
         <w:t xml:space="preserve">All quantities are known </w:t>
       </w:r>
       <w:proofErr w:type="spellStart"/>
@@ -13114,6 +13320,9 @@
             </m:sup>
           </m:sSup>
           <m:r>
+            <m:rPr>
+              <m:aln/>
+            </m:rPr>
             <w:rPr>
               <w:rFonts w:ascii="Cambria Math" w:eastAsiaTheme="minorEastAsia" w:hAnsi="Cambria Math"/>
             </w:rPr>
@@ -13186,39 +13395,10 @@
                   </m:limLow>
                 </m:fName>
                 <m:e>
-                  <m:sSub>
-                    <m:sSubPr>
-                      <m:ctrlPr>
-                        <w:rPr>
-                          <w:rFonts w:ascii="Cambria Math" w:eastAsiaTheme="minorEastAsia" w:hAnsi="Cambria Math"/>
-                          <w:i/>
-                        </w:rPr>
-                      </m:ctrlPr>
-                    </m:sSubPr>
-                    <m:e>
-                      <m:r>
-                        <m:rPr>
-                          <m:scr m:val="double-struck"/>
-                        </m:rPr>
-                        <w:rPr>
-                          <w:rFonts w:ascii="Cambria Math" w:eastAsiaTheme="minorEastAsia" w:hAnsi="Cambria Math"/>
-                        </w:rPr>
-                        <m:t>E</m:t>
-                      </m:r>
-                    </m:e>
-                    <m:sub>
-                      <m:r>
-                        <w:rPr>
-                          <w:rFonts w:ascii="Cambria Math" w:eastAsiaTheme="minorEastAsia" w:hAnsi="Cambria Math"/>
-                        </w:rPr>
-                        <m:t>f</m:t>
-                      </m:r>
-                    </m:sub>
-                  </m:sSub>
                   <m:d>
                     <m:dPr>
-                      <m:begChr m:val="["/>
-                      <m:endChr m:val="]"/>
+                      <m:begChr m:val="{"/>
+                      <m:endChr m:val="}"/>
                       <m:ctrlPr>
                         <w:rPr>
                           <w:rFonts w:ascii="Cambria Math" w:eastAsiaTheme="minorEastAsia" w:hAnsi="Cambria Math"/>
@@ -13227,14 +13407,39 @@
                       </m:ctrlPr>
                     </m:dPr>
                     <m:e>
-                      <m:r>
-                        <w:rPr>
-                          <w:rFonts w:ascii="Cambria Math" w:eastAsiaTheme="minorEastAsia" w:hAnsi="Cambria Math"/>
-                        </w:rPr>
-                        <m:t>U</m:t>
-                      </m:r>
+                      <m:sSub>
+                        <m:sSubPr>
+                          <m:ctrlPr>
+                            <w:rPr>
+                              <w:rFonts w:ascii="Cambria Math" w:eastAsiaTheme="minorEastAsia" w:hAnsi="Cambria Math"/>
+                              <w:i/>
+                            </w:rPr>
+                          </m:ctrlPr>
+                        </m:sSubPr>
+                        <m:e>
+                          <m:r>
+                            <m:rPr>
+                              <m:scr m:val="double-struck"/>
+                            </m:rPr>
+                            <w:rPr>
+                              <w:rFonts w:ascii="Cambria Math" w:eastAsiaTheme="minorEastAsia" w:hAnsi="Cambria Math"/>
+                            </w:rPr>
+                            <m:t>E</m:t>
+                          </m:r>
+                        </m:e>
+                        <m:sub>
+                          <m:r>
+                            <w:rPr>
+                              <w:rFonts w:ascii="Cambria Math" w:eastAsiaTheme="minorEastAsia" w:hAnsi="Cambria Math"/>
+                            </w:rPr>
+                            <m:t>f</m:t>
+                          </m:r>
+                        </m:sub>
+                      </m:sSub>
                       <m:d>
                         <m:dPr>
+                          <m:begChr m:val="["/>
+                          <m:endChr m:val="]"/>
                           <m:ctrlPr>
                             <w:rPr>
                               <w:rFonts w:ascii="Cambria Math" w:eastAsiaTheme="minorEastAsia" w:hAnsi="Cambria Math"/>
@@ -13247,8 +13452,26 @@
                             <w:rPr>
                               <w:rFonts w:ascii="Cambria Math" w:eastAsiaTheme="minorEastAsia" w:hAnsi="Cambria Math"/>
                             </w:rPr>
-                            <m:t>b</m:t>
+                            <m:t>U</m:t>
                           </m:r>
+                          <m:d>
+                            <m:dPr>
+                              <m:ctrlPr>
+                                <w:rPr>
+                                  <w:rFonts w:ascii="Cambria Math" w:eastAsiaTheme="minorEastAsia" w:hAnsi="Cambria Math"/>
+                                  <w:i/>
+                                </w:rPr>
+                              </m:ctrlPr>
+                            </m:dPr>
+                            <m:e>
+                              <m:r>
+                                <w:rPr>
+                                  <w:rFonts w:ascii="Cambria Math" w:eastAsiaTheme="minorEastAsia" w:hAnsi="Cambria Math"/>
+                                </w:rPr>
+                                <m:t>b</m:t>
+                              </m:r>
+                            </m:e>
+                          </m:d>
                         </m:e>
                       </m:d>
                     </m:e>
@@ -13258,17 +13481,17 @@
             </m:e>
           </m:func>
         </m:oMath>
-      </m:oMathPara>
-    </w:p>
-    <w:p>
-      <w:pPr>
-        <w:rPr>
-          <w:rFonts w:eastAsiaTheme="minorEastAsia"/>
-        </w:rPr>
-      </w:pPr>
-      <m:oMathPara>
+        <w:r>
+          <w:rPr>
+            <w:rFonts w:eastAsiaTheme="minorEastAsia"/>
+          </w:rPr>
+          <w:br/>
+        </w:r>
         <m:oMath>
           <m:r>
+            <m:rPr>
+              <m:aln/>
+            </m:rPr>
             <w:rPr>
               <w:rFonts w:ascii="Cambria Math" w:eastAsiaTheme="minorEastAsia" w:hAnsi="Cambria Math"/>
             </w:rPr>
@@ -13341,281 +13564,128 @@
                   </m:limLow>
                 </m:fName>
                 <m:e>
-                  <m:nary>
-                    <m:naryPr>
-                      <m:chr m:val="∑"/>
+                  <m:d>
+                    <m:dPr>
+                      <m:begChr m:val="{"/>
+                      <m:endChr m:val="}"/>
                       <m:ctrlPr>
                         <w:rPr>
                           <w:rFonts w:ascii="Cambria Math" w:eastAsiaTheme="minorEastAsia" w:hAnsi="Cambria Math"/>
                           <w:i/>
                         </w:rPr>
                       </m:ctrlPr>
-                    </m:naryPr>
-                    <m:sub>
-                      <m:r>
-                        <w:rPr>
-                          <w:rFonts w:ascii="Cambria Math" w:eastAsiaTheme="minorEastAsia" w:hAnsi="Cambria Math"/>
-                        </w:rPr>
-                        <m:t>i=1</m:t>
-                      </m:r>
-                    </m:sub>
-                    <m:sup>
-                      <m:sSup>
-                        <m:sSupPr>
+                    </m:dPr>
+                    <m:e>
+                      <m:nary>
+                        <m:naryPr>
+                          <m:chr m:val="∑"/>
                           <m:ctrlPr>
                             <w:rPr>
                               <w:rFonts w:ascii="Cambria Math" w:eastAsiaTheme="minorEastAsia" w:hAnsi="Cambria Math"/>
                               <w:i/>
                             </w:rPr>
                           </m:ctrlPr>
-                        </m:sSupPr>
-                        <m:e>
-                          <m:r>
-                            <m:rPr>
-                              <m:scr m:val="double-struck"/>
-                            </m:rPr>
-                            <w:rPr>
-                              <w:rFonts w:ascii="Cambria Math" w:eastAsiaTheme="minorEastAsia" w:hAnsi="Cambria Math"/>
-                            </w:rPr>
-                            <m:t>P</m:t>
-                          </m:r>
-                        </m:e>
-                        <m:sup>
-                          <m:r>
-                            <m:rPr>
-                              <m:scr m:val="script"/>
-                            </m:rPr>
-                            <w:rPr>
-                              <w:rFonts w:ascii="Cambria Math" w:eastAsiaTheme="minorEastAsia" w:hAnsi="Cambria Math"/>
-                            </w:rPr>
-                            <m:t>X</m:t>
-                          </m:r>
-                        </m:sup>
-                      </m:sSup>
-                    </m:sup>
-                    <m:e>
-                      <m:sSub>
-                        <m:sSubPr>
-                          <m:ctrlPr>
-                            <w:rPr>
-                              <w:rFonts w:ascii="Cambria Math" w:eastAsiaTheme="minorEastAsia" w:hAnsi="Cambria Math"/>
-                              <w:i/>
-                            </w:rPr>
-                          </m:ctrlPr>
-                        </m:sSubPr>
-                        <m:e>
-                          <m:r>
-                            <w:rPr>
-                              <w:rFonts w:ascii="Cambria Math" w:eastAsiaTheme="minorEastAsia" w:hAnsi="Cambria Math"/>
-                            </w:rPr>
-                            <m:t>v</m:t>
-                          </m:r>
-                        </m:e>
+                        </m:naryPr>
                         <m:sub>
                           <m:r>
                             <w:rPr>
                               <w:rFonts w:ascii="Cambria Math" w:eastAsiaTheme="minorEastAsia" w:hAnsi="Cambria Math"/>
                             </w:rPr>
-                            <m:t>i</m:t>
+                            <m:t>i=1</m:t>
                           </m:r>
                         </m:sub>
-                      </m:sSub>
-                      <m:d>
-                        <m:dPr>
-                          <m:ctrlPr>
-                            <w:rPr>
-                              <w:rFonts w:ascii="Cambria Math" w:eastAsiaTheme="minorEastAsia" w:hAnsi="Cambria Math"/>
-                              <w:i/>
-                            </w:rPr>
-                          </m:ctrlPr>
-                        </m:dPr>
-                        <m:e>
-                          <m:nary>
-                            <m:naryPr>
-                              <m:chr m:val="∏"/>
-                              <m:supHide m:val="on"/>
+                        <m:sup>
+                          <m:sSup>
+                            <m:sSupPr>
                               <m:ctrlPr>
                                 <w:rPr>
                                   <w:rFonts w:ascii="Cambria Math" w:eastAsiaTheme="minorEastAsia" w:hAnsi="Cambria Math"/>
                                   <w:i/>
                                 </w:rPr>
                               </m:ctrlPr>
-                            </m:naryPr>
+                            </m:sSupPr>
+                            <m:e>
+                              <m:r>
+                                <m:rPr>
+                                  <m:scr m:val="double-struck"/>
+                                </m:rPr>
+                                <w:rPr>
+                                  <w:rFonts w:ascii="Cambria Math" w:eastAsiaTheme="minorEastAsia" w:hAnsi="Cambria Math"/>
+                                </w:rPr>
+                                <m:t>P</m:t>
+                              </m:r>
+                            </m:e>
+                            <m:sup>
+                              <m:r>
+                                <m:rPr>
+                                  <m:scr m:val="script"/>
+                                </m:rPr>
+                                <w:rPr>
+                                  <w:rFonts w:ascii="Cambria Math" w:eastAsiaTheme="minorEastAsia" w:hAnsi="Cambria Math"/>
+                                </w:rPr>
+                                <m:t>X</m:t>
+                              </m:r>
+                            </m:sup>
+                          </m:sSup>
+                        </m:sup>
+                        <m:e>
+                          <m:sSub>
+                            <m:sSubPr>
+                              <m:ctrlPr>
+                                <w:rPr>
+                                  <w:rFonts w:ascii="Cambria Math" w:eastAsiaTheme="minorEastAsia" w:hAnsi="Cambria Math"/>
+                                  <w:i/>
+                                </w:rPr>
+                              </m:ctrlPr>
+                            </m:sSubPr>
+                            <m:e>
+                              <m:r>
+                                <w:rPr>
+                                  <w:rFonts w:ascii="Cambria Math" w:eastAsiaTheme="minorEastAsia" w:hAnsi="Cambria Math"/>
+                                </w:rPr>
+                                <m:t>v</m:t>
+                              </m:r>
+                            </m:e>
                             <m:sub>
                               <m:r>
                                 <w:rPr>
                                   <w:rFonts w:ascii="Cambria Math" w:eastAsiaTheme="minorEastAsia" w:hAnsi="Cambria Math"/>
                                 </w:rPr>
-                                <m:t>γ</m:t>
+                                <m:t>i</m:t>
                               </m:r>
                             </m:sub>
-                            <m:sup/>
+                          </m:sSub>
+                          <m:d>
+                            <m:dPr>
+                              <m:ctrlPr>
+                                <w:rPr>
+                                  <w:rFonts w:ascii="Cambria Math" w:eastAsiaTheme="minorEastAsia" w:hAnsi="Cambria Math"/>
+                                  <w:i/>
+                                </w:rPr>
+                              </m:ctrlPr>
+                            </m:dPr>
                             <m:e>
-                              <m:func>
-                                <m:funcPr>
+                              <m:nary>
+                                <m:naryPr>
+                                  <m:chr m:val="∏"/>
+                                  <m:supHide m:val="on"/>
                                   <m:ctrlPr>
                                     <w:rPr>
                                       <w:rFonts w:ascii="Cambria Math" w:eastAsiaTheme="minorEastAsia" w:hAnsi="Cambria Math"/>
                                       <w:i/>
                                     </w:rPr>
                                   </m:ctrlPr>
-                                </m:funcPr>
-                                <m:fName>
-                                  <m:r>
-                                    <m:rPr>
-                                      <m:sty m:val="p"/>
-                                    </m:rPr>
-                                    <w:rPr>
-                                      <w:rFonts w:ascii="Cambria Math" w:eastAsiaTheme="minorEastAsia" w:hAnsi="Cambria Math"/>
-                                    </w:rPr>
-                                    <m:t>Pr</m:t>
-                                  </m:r>
-                                </m:fName>
-                                <m:e>
-                                  <m:d>
-                                    <m:dPr>
-                                      <m:begChr m:val="["/>
-                                      <m:endChr m:val="]"/>
-                                      <m:ctrlPr>
-                                        <w:rPr>
-                                          <w:rFonts w:ascii="Cambria Math" w:eastAsiaTheme="minorEastAsia" w:hAnsi="Cambria Math"/>
-                                          <w:i/>
-                                        </w:rPr>
-                                      </m:ctrlPr>
-                                    </m:dPr>
-                                    <m:e>
-                                      <m:sSub>
-                                        <m:sSubPr>
-                                          <m:ctrlPr>
-                                            <w:rPr>
-                                              <w:rFonts w:ascii="Cambria Math" w:eastAsiaTheme="minorEastAsia" w:hAnsi="Cambria Math"/>
-                                              <w:i/>
-                                            </w:rPr>
-                                          </m:ctrlPr>
-                                        </m:sSubPr>
-                                        <m:e>
-                                          <m:r>
-                                            <w:rPr>
-                                              <w:rFonts w:ascii="Cambria Math" w:eastAsiaTheme="minorEastAsia" w:hAnsi="Cambria Math"/>
-                                            </w:rPr>
-                                            <m:t>b</m:t>
-                                          </m:r>
-                                        </m:e>
-                                        <m:sub>
-                                          <m:r>
-                                            <w:rPr>
-                                              <w:rFonts w:ascii="Cambria Math" w:eastAsiaTheme="minorEastAsia" w:hAnsi="Cambria Math"/>
-                                            </w:rPr>
-                                            <m:t>γ</m:t>
-                                          </m:r>
-                                        </m:sub>
-                                      </m:sSub>
-                                      <m:r>
-                                        <w:rPr>
-                                          <w:rFonts w:ascii="Cambria Math" w:eastAsiaTheme="minorEastAsia" w:hAnsi="Cambria Math"/>
-                                        </w:rPr>
-                                        <m:t>=</m:t>
-                                      </m:r>
-                                      <m:sSub>
-                                        <m:sSubPr>
-                                          <m:ctrlPr>
-                                            <w:rPr>
-                                              <w:rFonts w:ascii="Cambria Math" w:eastAsiaTheme="minorEastAsia" w:hAnsi="Cambria Math"/>
-                                              <w:i/>
-                                            </w:rPr>
-                                          </m:ctrlPr>
-                                        </m:sSubPr>
-                                        <m:e>
-                                          <m:r>
-                                            <w:rPr>
-                                              <w:rFonts w:ascii="Cambria Math" w:eastAsiaTheme="minorEastAsia" w:hAnsi="Cambria Math"/>
-                                            </w:rPr>
-                                            <m:t>p</m:t>
-                                          </m:r>
-                                        </m:e>
-                                        <m:sub>
-                                          <m:r>
-                                            <w:rPr>
-                                              <w:rFonts w:ascii="Cambria Math" w:eastAsiaTheme="minorEastAsia" w:hAnsi="Cambria Math"/>
-                                            </w:rPr>
-                                            <m:t>cγ</m:t>
-                                          </m:r>
-                                        </m:sub>
-                                      </m:sSub>
-                                    </m:e>
-                                  </m:d>
-                                </m:e>
-                              </m:func>
-                            </m:e>
-                          </m:nary>
-                        </m:e>
-                      </m:d>
-                      <m:r>
-                        <w:rPr>
-                          <w:rFonts w:ascii="Cambria Math" w:eastAsiaTheme="minorEastAsia" w:hAnsi="Cambria Math"/>
-                        </w:rPr>
-                        <m:t>⋅</m:t>
-                      </m:r>
-                      <m:d>
-                        <m:dPr>
-                          <m:ctrlPr>
-                            <w:rPr>
-                              <w:rFonts w:ascii="Cambria Math" w:eastAsiaTheme="minorEastAsia" w:hAnsi="Cambria Math"/>
-                              <w:i/>
-                            </w:rPr>
-                          </m:ctrlPr>
-                        </m:dPr>
-                        <m:e>
-                          <m:nary>
-                            <m:naryPr>
-                              <m:chr m:val="∏"/>
-                              <m:supHide m:val="on"/>
-                              <m:ctrlPr>
-                                <w:rPr>
-                                  <w:rFonts w:ascii="Cambria Math" w:eastAsiaTheme="minorEastAsia" w:hAnsi="Cambria Math"/>
-                                  <w:i/>
-                                </w:rPr>
-                              </m:ctrlPr>
-                            </m:naryPr>
-                            <m:sub>
-                              <m:acc>
-                                <m:accPr>
-                                  <m:chr m:val="̅"/>
-                                  <m:ctrlPr>
-                                    <w:rPr>
-                                      <w:rFonts w:ascii="Cambria Math" w:eastAsiaTheme="minorEastAsia" w:hAnsi="Cambria Math"/>
-                                      <w:i/>
-                                    </w:rPr>
-                                  </m:ctrlPr>
-                                </m:accPr>
-                                <m:e>
+                                </m:naryPr>
+                                <m:sub>
                                   <m:r>
                                     <w:rPr>
                                       <w:rFonts w:ascii="Cambria Math" w:eastAsiaTheme="minorEastAsia" w:hAnsi="Cambria Math"/>
                                     </w:rPr>
                                     <m:t>γ</m:t>
                                   </m:r>
-                                </m:e>
-                              </m:acc>
-                            </m:sub>
-                            <m:sup/>
-                            <m:e>
-                              <m:d>
-                                <m:dPr>
-                                  <m:ctrlPr>
-                                    <w:rPr>
-                                      <w:rFonts w:ascii="Cambria Math" w:eastAsiaTheme="minorEastAsia" w:hAnsi="Cambria Math"/>
-                                      <w:i/>
-                                    </w:rPr>
-                                  </m:ctrlPr>
-                                </m:dPr>
+                                </m:sub>
+                                <m:sup/>
                                 <m:e>
-                                  <m:r>
-                                    <w:rPr>
-                                      <w:rFonts w:ascii="Cambria Math" w:eastAsiaTheme="minorEastAsia" w:hAnsi="Cambria Math"/>
-                                    </w:rPr>
-                                    <m:t>1-</m:t>
-                                  </m:r>
                                   <m:func>
                                     <m:funcPr>
                                       <m:ctrlPr>
@@ -13667,25 +13737,12 @@
                                               </m:r>
                                             </m:e>
                                             <m:sub>
-                                              <m:acc>
-                                                <m:accPr>
-                                                  <m:chr m:val="̅"/>
-                                                  <m:ctrlPr>
-                                                    <w:rPr>
-                                                      <w:rFonts w:ascii="Cambria Math" w:eastAsiaTheme="minorEastAsia" w:hAnsi="Cambria Math"/>
-                                                      <w:i/>
-                                                    </w:rPr>
-                                                  </m:ctrlPr>
-                                                </m:accPr>
-                                                <m:e>
-                                                  <m:r>
-                                                    <w:rPr>
-                                                      <w:rFonts w:ascii="Cambria Math" w:eastAsiaTheme="minorEastAsia" w:hAnsi="Cambria Math"/>
-                                                    </w:rPr>
-                                                    <m:t>γ</m:t>
-                                                  </m:r>
-                                                </m:e>
-                                              </m:acc>
+                                              <m:r>
+                                                <w:rPr>
+                                                  <w:rFonts w:ascii="Cambria Math" w:eastAsiaTheme="minorEastAsia" w:hAnsi="Cambria Math"/>
+                                                </w:rPr>
+                                                <m:t>γ</m:t>
+                                              </m:r>
                                             </m:sub>
                                           </m:sSub>
                                           <m:r>
@@ -13725,97 +13782,17 @@
                                     </m:e>
                                   </m:func>
                                 </m:e>
-                              </m:d>
+                              </m:nary>
                             </m:e>
-                          </m:nary>
-                        </m:e>
-                      </m:d>
-                    </m:e>
-                  </m:nary>
-                  <m:r>
-                    <w:rPr>
-                      <w:rFonts w:ascii="Cambria Math" w:eastAsiaTheme="minorEastAsia" w:hAnsi="Cambria Math"/>
-                    </w:rPr>
-                    <m:t>-</m:t>
-                  </m:r>
-                  <m:nary>
-                    <m:naryPr>
-                      <m:chr m:val="∑"/>
-                      <m:ctrlPr>
-                        <w:rPr>
-                          <w:rFonts w:ascii="Cambria Math" w:eastAsiaTheme="minorEastAsia" w:hAnsi="Cambria Math"/>
-                          <w:i/>
-                        </w:rPr>
-                      </m:ctrlPr>
-                    </m:naryPr>
-                    <m:sub>
-                      <m:r>
-                        <w:rPr>
-                          <w:rFonts w:ascii="Cambria Math" w:eastAsiaTheme="minorEastAsia" w:hAnsi="Cambria Math"/>
-                        </w:rPr>
-                        <m:t>i=1</m:t>
-                      </m:r>
-                    </m:sub>
-                    <m:sup>
-                      <m:r>
-                        <w:rPr>
-                          <w:rFonts w:ascii="Cambria Math" w:eastAsiaTheme="minorEastAsia" w:hAnsi="Cambria Math"/>
-                        </w:rPr>
-                        <m:t>m</m:t>
-                      </m:r>
-                    </m:sup>
-                    <m:e>
-                      <m:sSub>
-                        <m:sSubPr>
-                          <m:ctrlPr>
-                            <w:rPr>
-                              <w:rFonts w:ascii="Cambria Math" w:eastAsiaTheme="minorEastAsia" w:hAnsi="Cambria Math"/>
-                              <w:i/>
-                            </w:rPr>
-                          </m:ctrlPr>
-                        </m:sSubPr>
-                        <m:e>
+                          </m:d>
                           <m:r>
                             <w:rPr>
                               <w:rFonts w:ascii="Cambria Math" w:eastAsiaTheme="minorEastAsia" w:hAnsi="Cambria Math"/>
                             </w:rPr>
-                            <m:t>b</m:t>
+                            <m:t>⋅</m:t>
                           </m:r>
-                        </m:e>
-                        <m:sub>
-                          <m:r>
-                            <w:rPr>
-                              <w:rFonts w:ascii="Cambria Math" w:eastAsiaTheme="minorEastAsia" w:hAnsi="Cambria Math"/>
-                            </w:rPr>
-                            <m:t>i</m:t>
-                          </m:r>
-                        </m:sub>
-                      </m:sSub>
-                      <m:func>
-                        <m:funcPr>
-                          <m:ctrlPr>
-                            <w:rPr>
-                              <w:rFonts w:ascii="Cambria Math" w:eastAsiaTheme="minorEastAsia" w:hAnsi="Cambria Math"/>
-                              <w:i/>
-                            </w:rPr>
-                          </m:ctrlPr>
-                        </m:funcPr>
-                        <m:fName>
-                          <m:r>
-                            <m:rPr>
-                              <m:sty m:val="p"/>
-                            </m:rPr>
-                            <w:rPr>
-                              <w:rFonts w:ascii="Cambria Math" w:eastAsiaTheme="minorEastAsia" w:hAnsi="Cambria Math"/>
-                            </w:rPr>
-                            <m:t>Pr</m:t>
-                          </m:r>
-                        </m:fName>
-                        <m:e>
                           <m:d>
                             <m:dPr>
-                              <m:begChr m:val="["/>
-                              <m:endChr m:val="]"/>
                               <m:ctrlPr>
                                 <w:rPr>
                                   <w:rFonts w:ascii="Cambria Math" w:eastAsiaTheme="minorEastAsia" w:hAnsi="Cambria Math"/>
@@ -13824,270 +13801,530 @@
                               </m:ctrlPr>
                             </m:dPr>
                             <m:e>
-                              <m:sSub>
-                                <m:sSubPr>
+                              <m:nary>
+                                <m:naryPr>
+                                  <m:chr m:val="∏"/>
+                                  <m:supHide m:val="on"/>
                                   <m:ctrlPr>
                                     <w:rPr>
                                       <w:rFonts w:ascii="Cambria Math" w:eastAsiaTheme="minorEastAsia" w:hAnsi="Cambria Math"/>
                                       <w:i/>
                                     </w:rPr>
                                   </m:ctrlPr>
-                                </m:sSubPr>
+                                </m:naryPr>
+                                <m:sub>
+                                  <m:acc>
+                                    <m:accPr>
+                                      <m:chr m:val="̅"/>
+                                      <m:ctrlPr>
+                                        <w:rPr>
+                                          <w:rFonts w:ascii="Cambria Math" w:eastAsiaTheme="minorEastAsia" w:hAnsi="Cambria Math"/>
+                                          <w:i/>
+                                        </w:rPr>
+                                      </m:ctrlPr>
+                                    </m:accPr>
+                                    <m:e>
+                                      <m:r>
+                                        <w:rPr>
+                                          <w:rFonts w:ascii="Cambria Math" w:eastAsiaTheme="minorEastAsia" w:hAnsi="Cambria Math"/>
+                                        </w:rPr>
+                                        <m:t>γ</m:t>
+                                      </m:r>
+                                    </m:e>
+                                  </m:acc>
+                                </m:sub>
+                                <m:sup/>
                                 <m:e>
-                                  <m:r>
-                                    <w:rPr>
-                                      <w:rFonts w:ascii="Cambria Math" w:eastAsiaTheme="minorEastAsia" w:hAnsi="Cambria Math"/>
-                                    </w:rPr>
-                                    <m:t>b</m:t>
-                                  </m:r>
+                                  <m:d>
+                                    <m:dPr>
+                                      <m:ctrlPr>
+                                        <w:rPr>
+                                          <w:rFonts w:ascii="Cambria Math" w:eastAsiaTheme="minorEastAsia" w:hAnsi="Cambria Math"/>
+                                          <w:i/>
+                                        </w:rPr>
+                                      </m:ctrlPr>
+                                    </m:dPr>
+                                    <m:e>
+                                      <m:r>
+                                        <w:rPr>
+                                          <w:rFonts w:ascii="Cambria Math" w:eastAsiaTheme="minorEastAsia" w:hAnsi="Cambria Math"/>
+                                        </w:rPr>
+                                        <m:t>1-</m:t>
+                                      </m:r>
+                                      <m:func>
+                                        <m:funcPr>
+                                          <m:ctrlPr>
+                                            <w:rPr>
+                                              <w:rFonts w:ascii="Cambria Math" w:eastAsiaTheme="minorEastAsia" w:hAnsi="Cambria Math"/>
+                                              <w:i/>
+                                            </w:rPr>
+                                          </m:ctrlPr>
+                                        </m:funcPr>
+                                        <m:fName>
+                                          <m:r>
+                                            <m:rPr>
+                                              <m:sty m:val="p"/>
+                                            </m:rPr>
+                                            <w:rPr>
+                                              <w:rFonts w:ascii="Cambria Math" w:eastAsiaTheme="minorEastAsia" w:hAnsi="Cambria Math"/>
+                                            </w:rPr>
+                                            <m:t>Pr</m:t>
+                                          </m:r>
+                                        </m:fName>
+                                        <m:e>
+                                          <m:d>
+                                            <m:dPr>
+                                              <m:begChr m:val="["/>
+                                              <m:endChr m:val="]"/>
+                                              <m:ctrlPr>
+                                                <w:rPr>
+                                                  <w:rFonts w:ascii="Cambria Math" w:eastAsiaTheme="minorEastAsia" w:hAnsi="Cambria Math"/>
+                                                  <w:i/>
+                                                </w:rPr>
+                                              </m:ctrlPr>
+                                            </m:dPr>
+                                            <m:e>
+                                              <m:sSub>
+                                                <m:sSubPr>
+                                                  <m:ctrlPr>
+                                                    <w:rPr>
+                                                      <w:rFonts w:ascii="Cambria Math" w:eastAsiaTheme="minorEastAsia" w:hAnsi="Cambria Math"/>
+                                                      <w:i/>
+                                                    </w:rPr>
+                                                  </m:ctrlPr>
+                                                </m:sSubPr>
+                                                <m:e>
+                                                  <m:r>
+                                                    <w:rPr>
+                                                      <w:rFonts w:ascii="Cambria Math" w:eastAsiaTheme="minorEastAsia" w:hAnsi="Cambria Math"/>
+                                                    </w:rPr>
+                                                    <m:t>b</m:t>
+                                                  </m:r>
+                                                </m:e>
+                                                <m:sub>
+                                                  <m:acc>
+                                                    <m:accPr>
+                                                      <m:chr m:val="̅"/>
+                                                      <m:ctrlPr>
+                                                        <w:rPr>
+                                                          <w:rFonts w:ascii="Cambria Math" w:eastAsiaTheme="minorEastAsia" w:hAnsi="Cambria Math"/>
+                                                          <w:i/>
+                                                        </w:rPr>
+                                                      </m:ctrlPr>
+                                                    </m:accPr>
+                                                    <m:e>
+                                                      <m:r>
+                                                        <w:rPr>
+                                                          <w:rFonts w:ascii="Cambria Math" w:eastAsiaTheme="minorEastAsia" w:hAnsi="Cambria Math"/>
+                                                        </w:rPr>
+                                                        <m:t>γ</m:t>
+                                                      </m:r>
+                                                    </m:e>
+                                                  </m:acc>
+                                                </m:sub>
+                                              </m:sSub>
+                                              <m:r>
+                                                <w:rPr>
+                                                  <w:rFonts w:ascii="Cambria Math" w:eastAsiaTheme="minorEastAsia" w:hAnsi="Cambria Math"/>
+                                                </w:rPr>
+                                                <m:t>=</m:t>
+                                              </m:r>
+                                              <m:sSub>
+                                                <m:sSubPr>
+                                                  <m:ctrlPr>
+                                                    <w:rPr>
+                                                      <w:rFonts w:ascii="Cambria Math" w:eastAsiaTheme="minorEastAsia" w:hAnsi="Cambria Math"/>
+                                                      <w:i/>
+                                                    </w:rPr>
+                                                  </m:ctrlPr>
+                                                </m:sSubPr>
+                                                <m:e>
+                                                  <m:r>
+                                                    <w:rPr>
+                                                      <w:rFonts w:ascii="Cambria Math" w:eastAsiaTheme="minorEastAsia" w:hAnsi="Cambria Math"/>
+                                                    </w:rPr>
+                                                    <m:t>p</m:t>
+                                                  </m:r>
+                                                </m:e>
+                                                <m:sub>
+                                                  <m:r>
+                                                    <w:rPr>
+                                                      <w:rFonts w:ascii="Cambria Math" w:eastAsiaTheme="minorEastAsia" w:hAnsi="Cambria Math"/>
+                                                    </w:rPr>
+                                                    <m:t>cγ</m:t>
+                                                  </m:r>
+                                                </m:sub>
+                                              </m:sSub>
+                                            </m:e>
+                                          </m:d>
+                                        </m:e>
+                                      </m:func>
+                                    </m:e>
+                                  </m:d>
                                 </m:e>
-                                <m:sub>
-                                  <m:r>
-                                    <w:rPr>
-                                      <w:rFonts w:ascii="Cambria Math" w:eastAsiaTheme="minorEastAsia" w:hAnsi="Cambria Math"/>
-                                    </w:rPr>
-                                    <m:t>i</m:t>
-                                  </m:r>
-                                </m:sub>
-                              </m:sSub>
+                              </m:nary>
+                            </m:e>
+                          </m:d>
+                        </m:e>
+                      </m:nary>
+                      <m:r>
+                        <w:rPr>
+                          <w:rFonts w:ascii="Cambria Math" w:eastAsiaTheme="minorEastAsia" w:hAnsi="Cambria Math"/>
+                        </w:rPr>
+                        <m:t>-</m:t>
+                      </m:r>
+                      <m:nary>
+                        <m:naryPr>
+                          <m:chr m:val="∑"/>
+                          <m:ctrlPr>
+                            <w:rPr>
+                              <w:rFonts w:ascii="Cambria Math" w:eastAsiaTheme="minorEastAsia" w:hAnsi="Cambria Math"/>
+                              <w:i/>
+                            </w:rPr>
+                          </m:ctrlPr>
+                        </m:naryPr>
+                        <m:sub>
+                          <m:r>
+                            <w:rPr>
+                              <w:rFonts w:ascii="Cambria Math" w:eastAsiaTheme="minorEastAsia" w:hAnsi="Cambria Math"/>
+                            </w:rPr>
+                            <m:t>i=1</m:t>
+                          </m:r>
+                        </m:sub>
+                        <m:sup>
+                          <m:r>
+                            <w:rPr>
+                              <w:rFonts w:ascii="Cambria Math" w:eastAsiaTheme="minorEastAsia" w:hAnsi="Cambria Math"/>
+                            </w:rPr>
+                            <m:t>m</m:t>
+                          </m:r>
+                        </m:sup>
+                        <m:e>
+                          <m:sSub>
+                            <m:sSubPr>
+                              <m:ctrlPr>
+                                <w:rPr>
+                                  <w:rFonts w:ascii="Cambria Math" w:eastAsiaTheme="minorEastAsia" w:hAnsi="Cambria Math"/>
+                                  <w:i/>
+                                </w:rPr>
+                              </m:ctrlPr>
+                            </m:sSubPr>
+                            <m:e>
                               <m:r>
                                 <w:rPr>
                                   <w:rFonts w:ascii="Cambria Math" w:eastAsiaTheme="minorEastAsia" w:hAnsi="Cambria Math"/>
                                 </w:rPr>
-                                <m:t>=</m:t>
+                                <m:t>b</m:t>
                               </m:r>
-                              <m:sSub>
-                                <m:sSubPr>
+                            </m:e>
+                            <m:sub>
+                              <m:r>
+                                <w:rPr>
+                                  <w:rFonts w:ascii="Cambria Math" w:eastAsiaTheme="minorEastAsia" w:hAnsi="Cambria Math"/>
+                                </w:rPr>
+                                <m:t>i</m:t>
+                              </m:r>
+                            </m:sub>
+                          </m:sSub>
+                          <m:func>
+                            <m:funcPr>
+                              <m:ctrlPr>
+                                <w:rPr>
+                                  <w:rFonts w:ascii="Cambria Math" w:eastAsiaTheme="minorEastAsia" w:hAnsi="Cambria Math"/>
+                                  <w:i/>
+                                </w:rPr>
+                              </m:ctrlPr>
+                            </m:funcPr>
+                            <m:fName>
+                              <m:r>
+                                <m:rPr>
+                                  <m:sty m:val="p"/>
+                                </m:rPr>
+                                <w:rPr>
+                                  <w:rFonts w:ascii="Cambria Math" w:eastAsiaTheme="minorEastAsia" w:hAnsi="Cambria Math"/>
+                                </w:rPr>
+                                <m:t>Pr</m:t>
+                              </m:r>
+                            </m:fName>
+                            <m:e>
+                              <m:d>
+                                <m:dPr>
+                                  <m:begChr m:val="["/>
+                                  <m:endChr m:val="]"/>
                                   <m:ctrlPr>
                                     <w:rPr>
                                       <w:rFonts w:ascii="Cambria Math" w:eastAsiaTheme="minorEastAsia" w:hAnsi="Cambria Math"/>
                                       <w:i/>
                                     </w:rPr>
                                   </m:ctrlPr>
-                                </m:sSubPr>
+                                </m:dPr>
                                 <m:e>
+                                  <m:sSub>
+                                    <m:sSubPr>
+                                      <m:ctrlPr>
+                                        <w:rPr>
+                                          <w:rFonts w:ascii="Cambria Math" w:eastAsiaTheme="minorEastAsia" w:hAnsi="Cambria Math"/>
+                                          <w:i/>
+                                        </w:rPr>
+                                      </m:ctrlPr>
+                                    </m:sSubPr>
+                                    <m:e>
+                                      <m:r>
+                                        <w:rPr>
+                                          <w:rFonts w:ascii="Cambria Math" w:eastAsiaTheme="minorEastAsia" w:hAnsi="Cambria Math"/>
+                                        </w:rPr>
+                                        <m:t>b</m:t>
+                                      </m:r>
+                                    </m:e>
+                                    <m:sub>
+                                      <m:r>
+                                        <w:rPr>
+                                          <w:rFonts w:ascii="Cambria Math" w:eastAsiaTheme="minorEastAsia" w:hAnsi="Cambria Math"/>
+                                        </w:rPr>
+                                        <m:t>i</m:t>
+                                      </m:r>
+                                    </m:sub>
+                                  </m:sSub>
                                   <m:r>
                                     <w:rPr>
                                       <w:rFonts w:ascii="Cambria Math" w:eastAsiaTheme="minorEastAsia" w:hAnsi="Cambria Math"/>
                                     </w:rPr>
-                                    <m:t>p</m:t>
+                                    <m:t>=</m:t>
                                   </m:r>
+                                  <m:sSub>
+                                    <m:sSubPr>
+                                      <m:ctrlPr>
+                                        <w:rPr>
+                                          <w:rFonts w:ascii="Cambria Math" w:eastAsiaTheme="minorEastAsia" w:hAnsi="Cambria Math"/>
+                                          <w:i/>
+                                        </w:rPr>
+                                      </m:ctrlPr>
+                                    </m:sSubPr>
+                                    <m:e>
+                                      <m:r>
+                                        <w:rPr>
+                                          <w:rFonts w:ascii="Cambria Math" w:eastAsiaTheme="minorEastAsia" w:hAnsi="Cambria Math"/>
+                                        </w:rPr>
+                                        <m:t>p</m:t>
+                                      </m:r>
+                                    </m:e>
+                                    <m:sub>
+                                      <m:r>
+                                        <w:rPr>
+                                          <w:rFonts w:ascii="Cambria Math" w:eastAsiaTheme="minorEastAsia" w:hAnsi="Cambria Math"/>
+                                        </w:rPr>
+                                        <m:t>ci</m:t>
+                                      </m:r>
+                                    </m:sub>
+                                  </m:sSub>
                                 </m:e>
-                                <m:sub>
-                                  <m:r>
-                                    <w:rPr>
-                                      <w:rFonts w:ascii="Cambria Math" w:eastAsiaTheme="minorEastAsia" w:hAnsi="Cambria Math"/>
-                                    </w:rPr>
-                                    <m:t>ci</m:t>
-                                  </m:r>
-                                </m:sub>
-                              </m:sSub>
+                              </m:d>
                             </m:e>
-                          </m:d>
+                          </m:func>
                         </m:e>
-                      </m:func>
-                    </m:e>
-                  </m:nary>
-                  <m:r>
-                    <w:rPr>
-                      <w:rFonts w:ascii="Cambria Math" w:eastAsiaTheme="minorEastAsia" w:hAnsi="Cambria Math"/>
-                    </w:rPr>
-                    <m:t>-</m:t>
-                  </m:r>
-                  <m:f>
-                    <m:fPr>
-                      <m:ctrlPr>
-                        <w:rPr>
-                          <w:rFonts w:ascii="Cambria Math" w:eastAsiaTheme="minorEastAsia" w:hAnsi="Cambria Math"/>
-                          <w:i/>
-                        </w:rPr>
-                      </m:ctrlPr>
-                    </m:fPr>
-                    <m:num>
+                      </m:nary>
                       <m:r>
                         <w:rPr>
                           <w:rFonts w:ascii="Cambria Math" w:eastAsiaTheme="minorEastAsia" w:hAnsi="Cambria Math"/>
                         </w:rPr>
-                        <m:t>1</m:t>
+                        <m:t>-</m:t>
                       </m:r>
-                    </m:num>
-                    <m:den>
-                      <m:r>
-                        <w:rPr>
-                          <w:rFonts w:ascii="Cambria Math" w:eastAsiaTheme="minorEastAsia" w:hAnsi="Cambria Math"/>
-                        </w:rPr>
-                        <m:t>2</m:t>
-                      </m:r>
-                    </m:den>
-                  </m:f>
-                  <m:r>
-                    <w:rPr>
-                      <w:rFonts w:ascii="Cambria Math" w:eastAsiaTheme="minorEastAsia" w:hAnsi="Cambria Math"/>
-                    </w:rPr>
-                    <m:t xml:space="preserve">A </m:t>
-                  </m:r>
-                  <m:nary>
-                    <m:naryPr>
-                      <m:chr m:val="∑"/>
-                      <m:ctrlPr>
-                        <w:rPr>
-                          <w:rFonts w:ascii="Cambria Math" w:eastAsiaTheme="minorEastAsia" w:hAnsi="Cambria Math"/>
-                          <w:i/>
-                        </w:rPr>
-                      </m:ctrlPr>
-                    </m:naryPr>
-                    <m:sub>
-                      <m:r>
-                        <w:rPr>
-                          <w:rFonts w:ascii="Cambria Math" w:eastAsiaTheme="minorEastAsia" w:hAnsi="Cambria Math"/>
-                        </w:rPr>
-                        <m:t>i=1</m:t>
-                      </m:r>
-                    </m:sub>
-                    <m:sup>
-                      <m:r>
-                        <w:rPr>
-                          <w:rFonts w:ascii="Cambria Math" w:eastAsiaTheme="minorEastAsia" w:hAnsi="Cambria Math"/>
-                        </w:rPr>
-                        <m:t>m</m:t>
-                      </m:r>
-                    </m:sup>
-                    <m:e>
-                      <m:sSub>
-                        <m:sSubPr>
+                      <m:f>
+                        <m:fPr>
                           <m:ctrlPr>
                             <w:rPr>
                               <w:rFonts w:ascii="Cambria Math" w:eastAsiaTheme="minorEastAsia" w:hAnsi="Cambria Math"/>
                               <w:i/>
                             </w:rPr>
                           </m:ctrlPr>
-                        </m:sSubPr>
+                        </m:fPr>
+                        <m:num>
+                          <m:r>
+                            <w:rPr>
+                              <w:rFonts w:ascii="Cambria Math" w:eastAsiaTheme="minorEastAsia" w:hAnsi="Cambria Math"/>
+                            </w:rPr>
+                            <m:t>1</m:t>
+                          </m:r>
+                        </m:num>
+                        <m:den>
+                          <m:r>
+                            <w:rPr>
+                              <w:rFonts w:ascii="Cambria Math" w:eastAsiaTheme="minorEastAsia" w:hAnsi="Cambria Math"/>
+                            </w:rPr>
+                            <m:t>2</m:t>
+                          </m:r>
+                        </m:den>
+                      </m:f>
+                      <m:r>
+                        <w:rPr>
+                          <w:rFonts w:ascii="Cambria Math" w:eastAsiaTheme="minorEastAsia" w:hAnsi="Cambria Math"/>
+                        </w:rPr>
+                        <m:t xml:space="preserve">A </m:t>
+                      </m:r>
+                      <m:nary>
+                        <m:naryPr>
+                          <m:chr m:val="∑"/>
+                          <m:ctrlPr>
+                            <w:rPr>
+                              <w:rFonts w:ascii="Cambria Math" w:eastAsiaTheme="minorEastAsia" w:hAnsi="Cambria Math"/>
+                              <w:i/>
+                            </w:rPr>
+                          </m:ctrlPr>
+                        </m:naryPr>
+                        <m:sub>
+                          <m:r>
+                            <w:rPr>
+                              <w:rFonts w:ascii="Cambria Math" w:eastAsiaTheme="minorEastAsia" w:hAnsi="Cambria Math"/>
+                            </w:rPr>
+                            <m:t>i=1</m:t>
+                          </m:r>
+                        </m:sub>
+                        <m:sup>
+                          <m:r>
+                            <w:rPr>
+                              <w:rFonts w:ascii="Cambria Math" w:eastAsiaTheme="minorEastAsia" w:hAnsi="Cambria Math"/>
+                            </w:rPr>
+                            <m:t>m</m:t>
+                          </m:r>
+                        </m:sup>
                         <m:e>
-                          <m:acc>
-                            <m:accPr>
+                          <m:sSub>
+                            <m:sSubPr>
                               <m:ctrlPr>
                                 <w:rPr>
                                   <w:rFonts w:ascii="Cambria Math" w:eastAsiaTheme="minorEastAsia" w:hAnsi="Cambria Math"/>
                                   <w:i/>
                                 </w:rPr>
                               </m:ctrlPr>
-                            </m:accPr>
+                            </m:sSubPr>
                             <m:e>
+                              <m:acc>
+                                <m:accPr>
+                                  <m:ctrlPr>
+                                    <w:rPr>
+                                      <w:rFonts w:ascii="Cambria Math" w:eastAsiaTheme="minorEastAsia" w:hAnsi="Cambria Math"/>
+                                      <w:i/>
+                                    </w:rPr>
+                                  </m:ctrlPr>
+                                </m:accPr>
+                                <m:e>
+                                  <m:r>
+                                    <w:rPr>
+                                      <w:rFonts w:ascii="Cambria Math" w:eastAsiaTheme="minorEastAsia" w:hAnsi="Cambria Math"/>
+                                    </w:rPr>
+                                    <m:t>UPV</m:t>
+                                  </m:r>
+                                </m:e>
+                              </m:acc>
+                            </m:e>
+                            <m:sub>
                               <m:r>
                                 <w:rPr>
                                   <w:rFonts w:ascii="Cambria Math" w:eastAsiaTheme="minorEastAsia" w:hAnsi="Cambria Math"/>
                                 </w:rPr>
-                                <m:t>UPV</m:t>
+                                <m:t>i</m:t>
                               </m:r>
-                            </m:e>
-                          </m:acc>
-                        </m:e>
-                        <m:sub>
-                          <m:r>
-                            <w:rPr>
-                              <w:rFonts w:ascii="Cambria Math" w:eastAsiaTheme="minorEastAsia" w:hAnsi="Cambria Math"/>
-                            </w:rPr>
-                            <m:t>i</m:t>
-                          </m:r>
-                        </m:sub>
-                      </m:sSub>
-                      <m:func>
-                        <m:funcPr>
-                          <m:ctrlPr>
-                            <w:rPr>
-                              <w:rFonts w:ascii="Cambria Math" w:eastAsiaTheme="minorEastAsia" w:hAnsi="Cambria Math"/>
-                              <w:i/>
-                            </w:rPr>
-                          </m:ctrlPr>
-                        </m:funcPr>
-                        <m:fName>
-                          <m:r>
-                            <m:rPr>
-                              <m:sty m:val="p"/>
-                            </m:rPr>
-                            <w:rPr>
-                              <w:rFonts w:ascii="Cambria Math" w:eastAsiaTheme="minorEastAsia" w:hAnsi="Cambria Math"/>
-                            </w:rPr>
-                            <m:t>Pr</m:t>
-                          </m:r>
-                        </m:fName>
-                        <m:e>
-                          <m:d>
-                            <m:dPr>
-                              <m:begChr m:val="["/>
-                              <m:endChr m:val="]"/>
+                            </m:sub>
+                          </m:sSub>
+                          <m:func>
+                            <m:funcPr>
                               <m:ctrlPr>
                                 <w:rPr>
                                   <w:rFonts w:ascii="Cambria Math" w:eastAsiaTheme="minorEastAsia" w:hAnsi="Cambria Math"/>
                                   <w:i/>
                                 </w:rPr>
                               </m:ctrlPr>
-                            </m:dPr>
+                            </m:funcPr>
+                            <m:fName>
+                              <m:r>
+                                <m:rPr>
+                                  <m:sty m:val="p"/>
+                                </m:rPr>
+                                <w:rPr>
+                                  <w:rFonts w:ascii="Cambria Math" w:eastAsiaTheme="minorEastAsia" w:hAnsi="Cambria Math"/>
+                                </w:rPr>
+                                <m:t>Pr</m:t>
+                              </m:r>
+                            </m:fName>
                             <m:e>
-                              <m:sSub>
-                                <m:sSubPr>
+                              <m:d>
+                                <m:dPr>
+                                  <m:begChr m:val="["/>
+                                  <m:endChr m:val="]"/>
                                   <m:ctrlPr>
                                     <w:rPr>
                                       <w:rFonts w:ascii="Cambria Math" w:eastAsiaTheme="minorEastAsia" w:hAnsi="Cambria Math"/>
                                       <w:i/>
                                     </w:rPr>
                                   </m:ctrlPr>
-                                </m:sSubPr>
+                                </m:dPr>
                                 <m:e>
+                                  <m:sSub>
+                                    <m:sSubPr>
+                                      <m:ctrlPr>
+                                        <w:rPr>
+                                          <w:rFonts w:ascii="Cambria Math" w:eastAsiaTheme="minorEastAsia" w:hAnsi="Cambria Math"/>
+                                          <w:i/>
+                                        </w:rPr>
+                                      </m:ctrlPr>
+                                    </m:sSubPr>
+                                    <m:e>
+                                      <m:r>
+                                        <w:rPr>
+                                          <w:rFonts w:ascii="Cambria Math" w:eastAsiaTheme="minorEastAsia" w:hAnsi="Cambria Math"/>
+                                        </w:rPr>
+                                        <m:t>b</m:t>
+                                      </m:r>
+                                    </m:e>
+                                    <m:sub>
+                                      <m:r>
+                                        <w:rPr>
+                                          <w:rFonts w:ascii="Cambria Math" w:eastAsiaTheme="minorEastAsia" w:hAnsi="Cambria Math"/>
+                                        </w:rPr>
+                                        <m:t>i</m:t>
+                                      </m:r>
+                                    </m:sub>
+                                  </m:sSub>
                                   <m:r>
                                     <w:rPr>
                                       <w:rFonts w:ascii="Cambria Math" w:eastAsiaTheme="minorEastAsia" w:hAnsi="Cambria Math"/>
                                     </w:rPr>
-                                    <m:t>b</m:t>
+                                    <m:t>=</m:t>
                                   </m:r>
+                                  <m:sSub>
+                                    <m:sSubPr>
+                                      <m:ctrlPr>
+                                        <w:rPr>
+                                          <w:rFonts w:ascii="Cambria Math" w:eastAsiaTheme="minorEastAsia" w:hAnsi="Cambria Math"/>
+                                          <w:i/>
+                                        </w:rPr>
+                                      </m:ctrlPr>
+                                    </m:sSubPr>
+                                    <m:e>
+                                      <m:r>
+                                        <w:rPr>
+                                          <w:rFonts w:ascii="Cambria Math" w:eastAsiaTheme="minorEastAsia" w:hAnsi="Cambria Math"/>
+                                        </w:rPr>
+                                        <m:t>p</m:t>
+                                      </m:r>
+                                    </m:e>
+                                    <m:sub>
+                                      <m:r>
+                                        <w:rPr>
+                                          <w:rFonts w:ascii="Cambria Math" w:eastAsiaTheme="minorEastAsia" w:hAnsi="Cambria Math"/>
+                                        </w:rPr>
+                                        <m:t>ci</m:t>
+                                      </m:r>
+                                    </m:sub>
+                                  </m:sSub>
                                 </m:e>
-                                <m:sub>
-                                  <m:r>
-                                    <w:rPr>
-                                      <w:rFonts w:ascii="Cambria Math" w:eastAsiaTheme="minorEastAsia" w:hAnsi="Cambria Math"/>
-                                    </w:rPr>
-                                    <m:t>i</m:t>
-                                  </m:r>
-                                </m:sub>
-                              </m:sSub>
-                              <m:r>
-                                <w:rPr>
-                                  <w:rFonts w:ascii="Cambria Math" w:eastAsiaTheme="minorEastAsia" w:hAnsi="Cambria Math"/>
-                                </w:rPr>
-                                <m:t>=</m:t>
-                              </m:r>
-                              <m:sSub>
-                                <m:sSubPr>
-                                  <m:ctrlPr>
-                                    <w:rPr>
-                                      <w:rFonts w:ascii="Cambria Math" w:eastAsiaTheme="minorEastAsia" w:hAnsi="Cambria Math"/>
-                                      <w:i/>
-                                    </w:rPr>
-                                  </m:ctrlPr>
-                                </m:sSubPr>
-                                <m:e>
-                                  <m:r>
-                                    <w:rPr>
-                                      <w:rFonts w:ascii="Cambria Math" w:eastAsiaTheme="minorEastAsia" w:hAnsi="Cambria Math"/>
-                                    </w:rPr>
-                                    <m:t>p</m:t>
-                                  </m:r>
-                                </m:e>
-                                <m:sub>
-                                  <m:r>
-                                    <w:rPr>
-                                      <w:rFonts w:ascii="Cambria Math" w:eastAsiaTheme="minorEastAsia" w:hAnsi="Cambria Math"/>
-                                    </w:rPr>
-                                    <m:t>ci</m:t>
-                                  </m:r>
-                                </m:sub>
-                              </m:sSub>
+                              </m:d>
                             </m:e>
-                          </m:d>
+                          </m:func>
                         </m:e>
-                      </m:func>
+                      </m:nary>
                     </m:e>
-                  </m:nary>
+                  </m:d>
                 </m:e>
               </m:func>
             </m:e>
@@ -14451,7 +14688,14 @@
         <w:rPr>
           <w:rFonts w:eastAsiaTheme="minorEastAsia"/>
         </w:rPr>
-        <w:t xml:space="preserve"> as it only needs to call the static SS function implemented by </w:t>
+        <w:t xml:space="preserve"> as it only needs to call the static SS </w:t>
+      </w:r>
+      <w:r>
+        <w:rPr>
+          <w:rFonts w:eastAsiaTheme="minorEastAsia"/>
+        </w:rPr>
+        <w:lastRenderedPageBreak/>
+        <w:t xml:space="preserve">function implemented by </w:t>
       </w:r>
       <w:proofErr w:type="spellStart"/>
       <w:r>
@@ -14512,7 +14756,6 @@
           <w:rFonts w:eastAsiaTheme="minorEastAsia"/>
           <w:noProof/>
         </w:rPr>
-        <w:lastRenderedPageBreak/>
         <w:drawing>
           <wp:inline distT="0" distB="0" distL="0" distR="0">
             <wp:extent cx="6425641" cy="4497949"/>
@@ -16205,7 +16448,7 @@
 </file>
 
 <file path=customXml/itemProps1.xml><?xml version="1.0" encoding="utf-8"?>
-<ds:datastoreItem xmlns:ds="http://schemas.openxmlformats.org/officeDocument/2006/customXml" ds:itemID="{83B6C9FA-E2D9-469A-BDAB-79908292648B}">
+<ds:datastoreItem xmlns:ds="http://schemas.openxmlformats.org/officeDocument/2006/customXml" ds:itemID="{82A74EF8-74DD-45DE-B2DF-E9D838452D35}">
   <ds:schemaRefs>
     <ds:schemaRef ds:uri="http://schemas.openxmlformats.org/officeDocument/2006/bibliography"/>
   </ds:schemaRefs>

</xml_diff>

<commit_message>
added a screen shot to the report.
</commit_message>
<xml_diff>
--- a/courses/fall2011/csci2951/hw4technicalReport.docx
+++ b/courses/fall2011/csci2951/hw4technicalReport.docx
@@ -2940,13 +2940,7 @@
             <w:rPr>
               <w:rFonts w:ascii="Cambria Math" w:eastAsiaTheme="minorEastAsia" w:hAnsi="Cambria Math"/>
             </w:rPr>
-            <m:t xml:space="preserve"> A v</m:t>
-          </m:r>
-          <m:r>
-            <w:rPr>
-              <w:rFonts w:ascii="Cambria Math" w:eastAsiaTheme="minorEastAsia" w:hAnsi="Cambria Math"/>
-            </w:rPr>
-            <m:t>ar</m:t>
+            <m:t xml:space="preserve"> A var</m:t>
           </m:r>
           <m:d>
             <m:dPr>
@@ -13146,19 +13140,7 @@
           <w:rPr>
             <w:rFonts w:ascii="Cambria Math" w:eastAsiaTheme="minorEastAsia" w:hAnsi="Cambria Math"/>
           </w:rPr>
-          <m:t>(</m:t>
-        </m:r>
-        <m:r>
-          <w:rPr>
-            <w:rFonts w:ascii="Cambria Math" w:eastAsiaTheme="minorEastAsia" w:hAnsi="Cambria Math"/>
-          </w:rPr>
-          <m:t>b</m:t>
-        </m:r>
-        <m:r>
-          <w:rPr>
-            <w:rFonts w:ascii="Cambria Math" w:eastAsiaTheme="minorEastAsia" w:hAnsi="Cambria Math"/>
-          </w:rPr>
-          <m:t>)</m:t>
+          <m:t>(b)</m:t>
         </m:r>
       </m:oMath>
       <w:r>
@@ -13238,7 +13220,21 @@
         <w:rPr>
           <w:rFonts w:eastAsiaTheme="minorEastAsia"/>
         </w:rPr>
-        <w:t xml:space="preserve"> or perform deterministic optimization (Levenberg-Marquardt, </w:t>
+        <w:t xml:space="preserve"> or perform deterministic optimization (</w:t>
+      </w:r>
+      <w:proofErr w:type="spellStart"/>
+      <w:r>
+        <w:rPr>
+          <w:rFonts w:eastAsiaTheme="minorEastAsia"/>
+        </w:rPr>
+        <w:t>Levenberg</w:t>
+      </w:r>
+      <w:proofErr w:type="spellEnd"/>
+      <w:r>
+        <w:rPr>
+          <w:rFonts w:eastAsiaTheme="minorEastAsia"/>
+        </w:rPr>
+        <w:t xml:space="preserve">-Marquardt, </w:t>
       </w:r>
       <w:r>
         <w:rPr>
@@ -14813,9 +14809,118 @@
         <w:t xml:space="preserve">I also implemented the price prediction simulators using python's multiprocessing module. Though I feel there are more efficient was to implement these algorithms in parallel, most required making operating system specific choices. Creating separate processes to run individual games yielded the most platform independent solution. </w:t>
       </w:r>
     </w:p>
+    <w:p>
+      <w:pPr>
+        <w:rPr>
+          <w:rFonts w:eastAsiaTheme="minorEastAsia"/>
+        </w:rPr>
+      </w:pPr>
+      <w:r>
+        <w:rPr>
+          <w:rFonts w:eastAsiaTheme="minorEastAsia"/>
+        </w:rPr>
+        <w:t xml:space="preserve">Here is a screen shot of the parallel distribution price </w:t>
+      </w:r>
+      <w:proofErr w:type="spellStart"/>
+      <w:r>
+        <w:rPr>
+          <w:rFonts w:eastAsiaTheme="minorEastAsia"/>
+        </w:rPr>
+        <w:t>predicction</w:t>
+      </w:r>
+      <w:proofErr w:type="spellEnd"/>
+      <w:r>
+        <w:rPr>
+          <w:rFonts w:eastAsiaTheme="minorEastAsia"/>
+        </w:rPr>
+        <w:t xml:space="preserve"> algorithm running with 10 out of 12 </w:t>
+      </w:r>
+      <w:r>
+        <w:rPr>
+          <w:rFonts w:eastAsiaTheme="minorEastAsia"/>
+        </w:rPr>
+        <w:t xml:space="preserve">(83%) </w:t>
+      </w:r>
+      <w:r>
+        <w:rPr>
+          <w:rFonts w:eastAsiaTheme="minorEastAsia"/>
+        </w:rPr>
+        <w:t xml:space="preserve">cores of an </w:t>
+      </w:r>
+      <w:proofErr w:type="spellStart"/>
+      <w:r>
+        <w:rPr>
+          <w:rFonts w:eastAsiaTheme="minorEastAsia"/>
+        </w:rPr>
+        <w:t>intel</w:t>
+      </w:r>
+      <w:proofErr w:type="spellEnd"/>
+      <w:r>
+        <w:rPr>
+          <w:rFonts w:eastAsiaTheme="minorEastAsia"/>
+        </w:rPr>
+        <w:t xml:space="preserve"> i7-900x LGA1366 processor. For 1,000,000 games it takes about 16 minutes per iteration.</w:t>
+      </w:r>
+    </w:p>
+    <w:p>
+      <w:pPr>
+        <w:rPr>
+          <w:rFonts w:eastAsiaTheme="minorEastAsia"/>
+        </w:rPr>
+      </w:pPr>
+      <w:r>
+        <w:rPr>
+          <w:rFonts w:eastAsiaTheme="minorEastAsia"/>
+          <w:noProof/>
+        </w:rPr>
+        <w:lastRenderedPageBreak/>
+        <w:drawing>
+          <wp:inline distT="0" distB="0" distL="0" distR="0">
+            <wp:extent cx="5943600" cy="6015355"/>
+            <wp:effectExtent l="19050" t="0" r="0" b="0"/>
+            <wp:docPr id="4" name="Picture 3" descr="10of12Cores.png"/>
+            <wp:cNvGraphicFramePr>
+              <a:graphicFrameLocks xmlns:a="http://schemas.openxmlformats.org/drawingml/2006/main" noChangeAspect="1"/>
+            </wp:cNvGraphicFramePr>
+            <a:graphic xmlns:a="http://schemas.openxmlformats.org/drawingml/2006/main">
+              <a:graphicData uri="http://schemas.openxmlformats.org/drawingml/2006/picture">
+                <pic:pic xmlns:pic="http://schemas.openxmlformats.org/drawingml/2006/picture">
+                  <pic:nvPicPr>
+                    <pic:cNvPr id="0" name="10of12Cores.png"/>
+                    <pic:cNvPicPr/>
+                  </pic:nvPicPr>
+                  <pic:blipFill>
+                    <a:blip r:embed="rId13" cstate="print"/>
+                    <a:stretch>
+                      <a:fillRect/>
+                    </a:stretch>
+                  </pic:blipFill>
+                  <pic:spPr>
+                    <a:xfrm>
+                      <a:off x="0" y="0"/>
+                      <a:ext cx="5943600" cy="6015355"/>
+                    </a:xfrm>
+                    <a:prstGeom prst="rect">
+                      <a:avLst/>
+                    </a:prstGeom>
+                  </pic:spPr>
+                </pic:pic>
+              </a:graphicData>
+            </a:graphic>
+          </wp:inline>
+        </w:drawing>
+      </w:r>
+    </w:p>
+    <w:p>
+      <w:pPr>
+        <w:rPr>
+          <w:rFonts w:eastAsiaTheme="minorEastAsia"/>
+        </w:rPr>
+      </w:pPr>
+    </w:p>
     <w:sectPr>
-      <w:headerReference w:type="default" r:id="rId13"/>
-      <w:footerReference w:type="default" r:id="rId14"/>
+      <w:headerReference w:type="default" r:id="rId14"/>
+      <w:footerReference w:type="default" r:id="rId15"/>
       <w:pgSz w:w="12240" w:h="15840"/>
       <w:pgMar w:top="1440" w:right="1440" w:bottom="1440" w:left="1440" w:header="720" w:footer="720" w:gutter="0"/>
       <w:cols w:space="720"/>
@@ -14871,7 +14976,7 @@
             <w:rPr>
               <w:noProof/>
             </w:rPr>
-            <w:t>8</w:t>
+            <w:t>9</w:t>
           </w:r>
         </w:fldSimple>
       </w:p>
@@ -15681,326 +15786,6 @@
 </w:styles>
 </file>
 
-<file path=word/glossary/document.xml><?xml version="1.0" encoding="utf-8"?>
-<w:glossaryDocument xmlns:ve="http://schemas.openxmlformats.org/markup-compatibility/2006" xmlns:o="urn:schemas-microsoft-com:office:office" xmlns:r="http://schemas.openxmlformats.org/officeDocument/2006/relationships" xmlns:m="http://schemas.openxmlformats.org/officeDocument/2006/math" xmlns:v="urn:schemas-microsoft-com:vml" xmlns:wp="http://schemas.openxmlformats.org/drawingml/2006/wordprocessingDrawing" xmlns:w10="urn:schemas-microsoft-com:office:word" xmlns:w="http://schemas.openxmlformats.org/wordprocessingml/2006/main" xmlns:wne="http://schemas.microsoft.com/office/word/2006/wordml">
-  <w:docParts/>
-</w:glossaryDocument>
-</file>
-
-<file path=word/glossary/fontTable.xml><?xml version="1.0" encoding="utf-8"?>
-<w:fonts xmlns:r="http://schemas.openxmlformats.org/officeDocument/2006/relationships" xmlns:w="http://schemas.openxmlformats.org/wordprocessingml/2006/main">
-  <w:font w:name="Symbol">
-    <w:panose1 w:val="05050102010706020507"/>
-    <w:charset w:val="02"/>
-    <w:family w:val="roman"/>
-    <w:pitch w:val="variable"/>
-    <w:sig w:usb0="00000000" w:usb1="10000000" w:usb2="00000000" w:usb3="00000000" w:csb0="80000000" w:csb1="00000000"/>
-  </w:font>
-  <w:font w:name="Times New Roman">
-    <w:panose1 w:val="02020603050405020304"/>
-    <w:charset w:val="00"/>
-    <w:family w:val="roman"/>
-    <w:pitch w:val="variable"/>
-    <w:sig w:usb0="E0002AFF" w:usb1="C0007841" w:usb2="00000009" w:usb3="00000000" w:csb0="000001FF" w:csb1="00000000"/>
-  </w:font>
-  <w:font w:name="Courier New">
-    <w:panose1 w:val="02070309020205020404"/>
-    <w:charset w:val="00"/>
-    <w:family w:val="modern"/>
-    <w:pitch w:val="fixed"/>
-    <w:sig w:usb0="E0002AFF" w:usb1="C0007843" w:usb2="00000009" w:usb3="00000000" w:csb0="000001FF" w:csb1="00000000"/>
-  </w:font>
-  <w:font w:name="Wingdings">
-    <w:panose1 w:val="05000000000000000000"/>
-    <w:charset w:val="02"/>
-    <w:family w:val="auto"/>
-    <w:pitch w:val="variable"/>
-    <w:sig w:usb0="00000000" w:usb1="10000000" w:usb2="00000000" w:usb3="00000000" w:csb0="80000000" w:csb1="00000000"/>
-  </w:font>
-  <w:font w:name="Calibri">
-    <w:panose1 w:val="020F0502020204030204"/>
-    <w:charset w:val="00"/>
-    <w:family w:val="swiss"/>
-    <w:pitch w:val="variable"/>
-    <w:sig w:usb0="E10002FF" w:usb1="4000ACFF" w:usb2="00000009" w:usb3="00000000" w:csb0="0000019F" w:csb1="00000000"/>
-  </w:font>
-  <w:font w:name="Tahoma">
-    <w:panose1 w:val="020B0604030504040204"/>
-    <w:charset w:val="00"/>
-    <w:family w:val="swiss"/>
-    <w:pitch w:val="variable"/>
-    <w:sig w:usb0="E1002EFF" w:usb1="C000605B" w:usb2="00000029" w:usb3="00000000" w:csb0="000101FF" w:csb1="00000000"/>
-  </w:font>
-  <w:font w:name="Cambria Math">
-    <w:panose1 w:val="02040503050406030204"/>
-    <w:charset w:val="00"/>
-    <w:family w:val="roman"/>
-    <w:pitch w:val="variable"/>
-    <w:sig w:usb0="E00002FF" w:usb1="420024FF" w:usb2="00000000" w:usb3="00000000" w:csb0="0000019F" w:csb1="00000000"/>
-  </w:font>
-  <w:font w:name="Cambria">
-    <w:panose1 w:val="02040503050406030204"/>
-    <w:charset w:val="00"/>
-    <w:family w:val="roman"/>
-    <w:pitch w:val="variable"/>
-    <w:sig w:usb0="E00002FF" w:usb1="400004FF" w:usb2="00000000" w:usb3="00000000" w:csb0="0000019F" w:csb1="00000000"/>
-  </w:font>
-</w:fonts>
-</file>
-
-<file path=word/glossary/settings.xml><?xml version="1.0" encoding="utf-8"?>
-<w:settings xmlns:o="urn:schemas-microsoft-com:office:office" xmlns:r="http://schemas.openxmlformats.org/officeDocument/2006/relationships" xmlns:m="http://schemas.openxmlformats.org/officeDocument/2006/math" xmlns:v="urn:schemas-microsoft-com:vml" xmlns:w10="urn:schemas-microsoft-com:office:word" xmlns:w="http://schemas.openxmlformats.org/wordprocessingml/2006/main" xmlns:sl="http://schemas.openxmlformats.org/schemaLibrary/2006/main">
-  <w:view w:val="normal"/>
-  <w:defaultTabStop w:val="720"/>
-  <w:characterSpacingControl w:val="doNotCompress"/>
-  <w:compat>
-    <w:useFELayout/>
-  </w:compat>
-  <w:rsids>
-    <w:rsidRoot w:val="00AB1495"/>
-    <w:rsid w:val="005A1C58"/>
-    <w:rsid w:val="00AB1495"/>
-  </w:rsids>
-  <m:mathPr>
-    <m:mathFont m:val="Cambria Math"/>
-    <m:brkBin m:val="before"/>
-    <m:brkBinSub m:val="--"/>
-    <m:smallFrac m:val="off"/>
-    <m:dispDef/>
-    <m:lMargin m:val="0"/>
-    <m:rMargin m:val="0"/>
-    <m:defJc m:val="centerGroup"/>
-    <m:wrapIndent m:val="1440"/>
-    <m:intLim m:val="subSup"/>
-    <m:naryLim m:val="undOvr"/>
-  </m:mathPr>
-  <w:themeFontLang w:val="en-US"/>
-  <w:clrSchemeMapping w:bg1="light1" w:t1="dark1" w:bg2="light2" w:t2="dark2" w:accent1="accent1" w:accent2="accent2" w:accent3="accent3" w:accent4="accent4" w:accent5="accent5" w:accent6="accent6" w:hyperlink="hyperlink" w:followedHyperlink="followedHyperlink"/>
-  <w:decimalSymbol w:val="."/>
-  <w:listSeparator w:val=","/>
-</w:settings>
-</file>
-
-<file path=word/glossary/styles.xml><?xml version="1.0" encoding="utf-8"?>
-<w:styles xmlns:r="http://schemas.openxmlformats.org/officeDocument/2006/relationships" xmlns:w="http://schemas.openxmlformats.org/wordprocessingml/2006/main">
-  <w:docDefaults>
-    <w:rPrDefault>
-      <w:rPr>
-        <w:rFonts w:asciiTheme="minorHAnsi" w:eastAsiaTheme="minorEastAsia" w:hAnsiTheme="minorHAnsi" w:cstheme="minorBidi"/>
-        <w:sz w:val="22"/>
-        <w:szCs w:val="22"/>
-        <w:lang w:val="en-US" w:eastAsia="en-US" w:bidi="ar-SA"/>
-      </w:rPr>
-    </w:rPrDefault>
-    <w:pPrDefault>
-      <w:pPr>
-        <w:spacing w:after="200" w:line="276" w:lineRule="auto"/>
-      </w:pPr>
-    </w:pPrDefault>
-  </w:docDefaults>
-  <w:latentStyles w:defLockedState="0" w:defUIPriority="99" w:defSemiHidden="1" w:defUnhideWhenUsed="1" w:defQFormat="0" w:count="267">
-    <w:lsdException w:name="Normal" w:semiHidden="0" w:uiPriority="0" w:unhideWhenUsed="0" w:qFormat="1"/>
-    <w:lsdException w:name="heading 1" w:semiHidden="0" w:uiPriority="9" w:unhideWhenUsed="0" w:qFormat="1"/>
-    <w:lsdException w:name="heading 2" w:uiPriority="9" w:qFormat="1"/>
-    <w:lsdException w:name="heading 3" w:uiPriority="9" w:qFormat="1"/>
-    <w:lsdException w:name="heading 4" w:uiPriority="9" w:qFormat="1"/>
-    <w:lsdException w:name="heading 5" w:uiPriority="9" w:qFormat="1"/>
-    <w:lsdException w:name="heading 6" w:uiPriority="9" w:qFormat="1"/>
-    <w:lsdException w:name="heading 7" w:uiPriority="9" w:qFormat="1"/>
-    <w:lsdException w:name="heading 8" w:uiPriority="9" w:qFormat="1"/>
-    <w:lsdException w:name="heading 9" w:uiPriority="9" w:qFormat="1"/>
-    <w:lsdException w:name="toc 1" w:uiPriority="39"/>
-    <w:lsdException w:name="toc 2" w:uiPriority="39"/>
-    <w:lsdException w:name="toc 3" w:uiPriority="39"/>
-    <w:lsdException w:name="toc 4" w:uiPriority="39"/>
-    <w:lsdException w:name="toc 5" w:uiPriority="39"/>
-    <w:lsdException w:name="toc 6" w:uiPriority="39"/>
-    <w:lsdException w:name="toc 7" w:uiPriority="39"/>
-    <w:lsdException w:name="toc 8" w:uiPriority="39"/>
-    <w:lsdException w:name="toc 9" w:uiPriority="39"/>
-    <w:lsdException w:name="caption" w:uiPriority="35" w:qFormat="1"/>
-    <w:lsdException w:name="Title" w:semiHidden="0" w:uiPriority="10" w:unhideWhenUsed="0" w:qFormat="1"/>
-    <w:lsdException w:name="Default Paragraph Font" w:uiPriority="1"/>
-    <w:lsdException w:name="Subtitle" w:semiHidden="0" w:uiPriority="11" w:unhideWhenUsed="0" w:qFormat="1"/>
-    <w:lsdException w:name="Strong" w:semiHidden="0" w:uiPriority="22" w:unhideWhenUsed="0" w:qFormat="1"/>
-    <w:lsdException w:name="Emphasis" w:semiHidden="0" w:uiPriority="20" w:unhideWhenUsed="0" w:qFormat="1"/>
-    <w:lsdException w:name="Table Grid" w:semiHidden="0" w:uiPriority="59" w:unhideWhenUsed="0"/>
-    <w:lsdException w:name="Placeholder Text" w:unhideWhenUsed="0"/>
-    <w:lsdException w:name="No Spacing" w:semiHidden="0" w:uiPriority="1" w:unhideWhenUsed="0" w:qFormat="1"/>
-    <w:lsdException w:name="Light Shading" w:semiHidden="0" w:uiPriority="60" w:unhideWhenUsed="0"/>
-    <w:lsdException w:name="Light List" w:semiHidden="0" w:uiPriority="61" w:unhideWhenUsed="0"/>
-    <w:lsdException w:name="Light Grid" w:semiHidden="0" w:uiPriority="62" w:unhideWhenUsed="0"/>
-    <w:lsdException w:name="Medium Shading 1" w:semiHidden="0" w:uiPriority="63" w:unhideWhenUsed="0"/>
-    <w:lsdException w:name="Medium Shading 2" w:semiHidden="0" w:uiPriority="64" w:unhideWhenUsed="0"/>
-    <w:lsdException w:name="Medium List 1" w:semiHidden="0" w:uiPriority="65" w:unhideWhenUsed="0"/>
-    <w:lsdException w:name="Medium List 2" w:semiHidden="0" w:uiPriority="66" w:unhideWhenUsed="0"/>
-    <w:lsdException w:name="Medium Grid 1" w:semiHidden="0" w:uiPriority="67" w:unhideWhenUsed="0"/>
-    <w:lsdException w:name="Medium Grid 2" w:semiHidden="0" w:uiPriority="68" w:unhideWhenUsed="0"/>
-    <w:lsdException w:name="Medium Grid 3" w:semiHidden="0" w:uiPriority="69" w:unhideWhenUsed="0"/>
-    <w:lsdException w:name="Dark List" w:semiHidden="0" w:uiPriority="70" w:unhideWhenUsed="0"/>
-    <w:lsdException w:name="Colorful Shading" w:semiHidden="0" w:uiPriority="71" w:unhideWhenUsed="0"/>
-    <w:lsdException w:name="Colorful List" w:semiHidden="0" w:uiPriority="72" w:unhideWhenUsed="0"/>
-    <w:lsdException w:name="Colorful Grid" w:semiHidden="0" w:uiPriority="73" w:unhideWhenUsed="0"/>
-    <w:lsdException w:name="Light Shading Accent 1" w:semiHidden="0" w:uiPriority="60" w:unhideWhenUsed="0"/>
-    <w:lsdException w:name="Light List Accent 1" w:semiHidden="0" w:uiPriority="61" w:unhideWhenUsed="0"/>
-    <w:lsdException w:name="Light Grid Accent 1" w:semiHidden="0" w:uiPriority="62" w:unhideWhenUsed="0"/>
-    <w:lsdException w:name="Medium Shading 1 Accent 1" w:semiHidden="0" w:uiPriority="63" w:unhideWhenUsed="0"/>
-    <w:lsdException w:name="Medium Shading 2 Accent 1" w:semiHidden="0" w:uiPriority="64" w:unhideWhenUsed="0"/>
-    <w:lsdException w:name="Medium List 1 Accent 1" w:semiHidden="0" w:uiPriority="65" w:unhideWhenUsed="0"/>
-    <w:lsdException w:name="Revision" w:unhideWhenUsed="0"/>
-    <w:lsdException w:name="List Paragraph" w:semiHidden="0" w:uiPriority="34" w:unhideWhenUsed="0" w:qFormat="1"/>
-    <w:lsdException w:name="Quote" w:semiHidden="0" w:uiPriority="29" w:unhideWhenUsed="0" w:qFormat="1"/>
-    <w:lsdException w:name="Intense Quote" w:semiHidden="0" w:uiPriority="30" w:unhideWhenUsed="0" w:qFormat="1"/>
-    <w:lsdException w:name="Medium List 2 Accent 1" w:semiHidden="0" w:uiPriority="66" w:unhideWhenUsed="0"/>
-    <w:lsdException w:name="Medium Grid 1 Accent 1" w:semiHidden="0" w:uiPriority="67" w:unhideWhenUsed="0"/>
-    <w:lsdException w:name="Medium Grid 2 Accent 1" w:semiHidden="0" w:uiPriority="68" w:unhideWhenUsed="0"/>
-    <w:lsdException w:name="Medium Grid 3 Accent 1" w:semiHidden="0" w:uiPriority="69" w:unhideWhenUsed="0"/>
-    <w:lsdException w:name="Dark List Accent 1" w:semiHidden="0" w:uiPriority="70" w:unhideWhenUsed="0"/>
-    <w:lsdException w:name="Colorful Shading Accent 1" w:semiHidden="0" w:uiPriority="71" w:unhideWhenUsed="0"/>
-    <w:lsdException w:name="Colorful List Accent 1" w:semiHidden="0" w:uiPriority="72" w:unhideWhenUsed="0"/>
-    <w:lsdException w:name="Colorful Grid Accent 1" w:semiHidden="0" w:uiPriority="73" w:unhideWhenUsed="0"/>
-    <w:lsdException w:name="Light Shading Accent 2" w:semiHidden="0" w:uiPriority="60" w:unhideWhenUsed="0"/>
-    <w:lsdException w:name="Light List Accent 2" w:semiHidden="0" w:uiPriority="61" w:unhideWhenUsed="0"/>
-    <w:lsdException w:name="Light Grid Accent 2" w:semiHidden="0" w:uiPriority="62" w:unhideWhenUsed="0"/>
-    <w:lsdException w:name="Medium Shading 1 Accent 2" w:semiHidden="0" w:uiPriority="63" w:unhideWhenUsed="0"/>
-    <w:lsdException w:name="Medium Shading 2 Accent 2" w:semiHidden="0" w:uiPriority="64" w:unhideWhenUsed="0"/>
-    <w:lsdException w:name="Medium List 1 Accent 2" w:semiHidden="0" w:uiPriority="65" w:unhideWhenUsed="0"/>
-    <w:lsdException w:name="Medium List 2 Accent 2" w:semiHidden="0" w:uiPriority="66" w:unhideWhenUsed="0"/>
-    <w:lsdException w:name="Medium Grid 1 Accent 2" w:semiHidden="0" w:uiPriority="67" w:unhideWhenUsed="0"/>
-    <w:lsdException w:name="Medium Grid 2 Accent 2" w:semiHidden="0" w:uiPriority="68" w:unhideWhenUsed="0"/>
-    <w:lsdException w:name="Medium Grid 3 Accent 2" w:semiHidden="0" w:uiPriority="69" w:unhideWhenUsed="0"/>
-    <w:lsdException w:name="Dark List Accent 2" w:semiHidden="0" w:uiPriority="70" w:unhideWhenUsed="0"/>
-    <w:lsdException w:name="Colorful Shading Accent 2" w:semiHidden="0" w:uiPriority="71" w:unhideWhenUsed="0"/>
-    <w:lsdException w:name="Colorful List Accent 2" w:semiHidden="0" w:uiPriority="72" w:unhideWhenUsed="0"/>
-    <w:lsdException w:name="Colorful Grid Accent 2" w:semiHidden="0" w:uiPriority="73" w:unhideWhenUsed="0"/>
-    <w:lsdException w:name="Light Shading Accent 3" w:semiHidden="0" w:uiPriority="60" w:unhideWhenUsed="0"/>
-    <w:lsdException w:name="Light List Accent 3" w:semiHidden="0" w:uiPriority="61" w:unhideWhenUsed="0"/>
-    <w:lsdException w:name="Light Grid Accent 3" w:semiHidden="0" w:uiPriority="62" w:unhideWhenUsed="0"/>
-    <w:lsdException w:name="Medium Shading 1 Accent 3" w:semiHidden="0" w:uiPriority="63" w:unhideWhenUsed="0"/>
-    <w:lsdException w:name="Medium Shading 2 Accent 3" w:semiHidden="0" w:uiPriority="64" w:unhideWhenUsed="0"/>
-    <w:lsdException w:name="Medium List 1 Accent 3" w:semiHidden="0" w:uiPriority="65" w:unhideWhenUsed="0"/>
-    <w:lsdException w:name="Medium List 2 Accent 3" w:semiHidden="0" w:uiPriority="66" w:unhideWhenUsed="0"/>
-    <w:lsdException w:name="Medium Grid 1 Accent 3" w:semiHidden="0" w:uiPriority="67" w:unhideWhenUsed="0"/>
-    <w:lsdException w:name="Medium Grid 2 Accent 3" w:semiHidden="0" w:uiPriority="68" w:unhideWhenUsed="0"/>
-    <w:lsdException w:name="Medium Grid 3 Accent 3" w:semiHidden="0" w:uiPriority="69" w:unhideWhenUsed="0"/>
-    <w:lsdException w:name="Dark List Accent 3" w:semiHidden="0" w:uiPriority="70" w:unhideWhenUsed="0"/>
-    <w:lsdException w:name="Colorful Shading Accent 3" w:semiHidden="0" w:uiPriority="71" w:unhideWhenUsed="0"/>
-    <w:lsdException w:name="Colorful List Accent 3" w:semiHidden="0" w:uiPriority="72" w:unhideWhenUsed="0"/>
-    <w:lsdException w:name="Colorful Grid Accent 3" w:semiHidden="0" w:uiPriority="73" w:unhideWhenUsed="0"/>
-    <w:lsdException w:name="Light Shading Accent 4" w:semiHidden="0" w:uiPriority="60" w:unhideWhenUsed="0"/>
-    <w:lsdException w:name="Light List Accent 4" w:semiHidden="0" w:uiPriority="61" w:unhideWhenUsed="0"/>
-    <w:lsdException w:name="Light Grid Accent 4" w:semiHidden="0" w:uiPriority="62" w:unhideWhenUsed="0"/>
-    <w:lsdException w:name="Medium Shading 1 Accent 4" w:semiHidden="0" w:uiPriority="63" w:unhideWhenUsed="0"/>
-    <w:lsdException w:name="Medium Shading 2 Accent 4" w:semiHidden="0" w:uiPriority="64" w:unhideWhenUsed="0"/>
-    <w:lsdException w:name="Medium List 1 Accent 4" w:semiHidden="0" w:uiPriority="65" w:unhideWhenUsed="0"/>
-    <w:lsdException w:name="Medium List 2 Accent 4" w:semiHidden="0" w:uiPriority="66" w:unhideWhenUsed="0"/>
-    <w:lsdException w:name="Medium Grid 1 Accent 4" w:semiHidden="0" w:uiPriority="67" w:unhideWhenUsed="0"/>
-    <w:lsdException w:name="Medium Grid 2 Accent 4" w:semiHidden="0" w:uiPriority="68" w:unhideWhenUsed="0"/>
-    <w:lsdException w:name="Medium Grid 3 Accent 4" w:semiHidden="0" w:uiPriority="69" w:unhideWhenUsed="0"/>
-    <w:lsdException w:name="Dark List Accent 4" w:semiHidden="0" w:uiPriority="70" w:unhideWhenUsed="0"/>
-    <w:lsdException w:name="Colorful Shading Accent 4" w:semiHidden="0" w:uiPriority="71" w:unhideWhenUsed="0"/>
-    <w:lsdException w:name="Colorful List Accent 4" w:semiHidden="0" w:uiPriority="72" w:unhideWhenUsed="0"/>
-    <w:lsdException w:name="Colorful Grid Accent 4" w:semiHidden="0" w:uiPriority="73" w:unhideWhenUsed="0"/>
-    <w:lsdException w:name="Light Shading Accent 5" w:semiHidden="0" w:uiPriority="60" w:unhideWhenUsed="0"/>
-    <w:lsdException w:name="Light List Accent 5" w:semiHidden="0" w:uiPriority="61" w:unhideWhenUsed="0"/>
-    <w:lsdException w:name="Light Grid Accent 5" w:semiHidden="0" w:uiPriority="62" w:unhideWhenUsed="0"/>
-    <w:lsdException w:name="Medium Shading 1 Accent 5" w:semiHidden="0" w:uiPriority="63" w:unhideWhenUsed="0"/>
-    <w:lsdException w:name="Medium Shading 2 Accent 5" w:semiHidden="0" w:uiPriority="64" w:unhideWhenUsed="0"/>
-    <w:lsdException w:name="Medium List 1 Accent 5" w:semiHidden="0" w:uiPriority="65" w:unhideWhenUsed="0"/>
-    <w:lsdException w:name="Medium List 2 Accent 5" w:semiHidden="0" w:uiPriority="66" w:unhideWhenUsed="0"/>
-    <w:lsdException w:name="Medium Grid 1 Accent 5" w:semiHidden="0" w:uiPriority="67" w:unhideWhenUsed="0"/>
-    <w:lsdException w:name="Medium Grid 2 Accent 5" w:semiHidden="0" w:uiPriority="68" w:unhideWhenUsed="0"/>
-    <w:lsdException w:name="Medium Grid 3 Accent 5" w:semiHidden="0" w:uiPriority="69" w:unhideWhenUsed="0"/>
-    <w:lsdException w:name="Dark List Accent 5" w:semiHidden="0" w:uiPriority="70" w:unhideWhenUsed="0"/>
-    <w:lsdException w:name="Colorful Shading Accent 5" w:semiHidden="0" w:uiPriority="71" w:unhideWhenUsed="0"/>
-    <w:lsdException w:name="Colorful List Accent 5" w:semiHidden="0" w:uiPriority="72" w:unhideWhenUsed="0"/>
-    <w:lsdException w:name="Colorful Grid Accent 5" w:semiHidden="0" w:uiPriority="73" w:unhideWhenUsed="0"/>
-    <w:lsdException w:name="Light Shading Accent 6" w:semiHidden="0" w:uiPriority="60" w:unhideWhenUsed="0"/>
-    <w:lsdException w:name="Light List Accent 6" w:semiHidden="0" w:uiPriority="61" w:unhideWhenUsed="0"/>
-    <w:lsdException w:name="Light Grid Accent 6" w:semiHidden="0" w:uiPriority="62" w:unhideWhenUsed="0"/>
-    <w:lsdException w:name="Medium Shading 1 Accent 6" w:semiHidden="0" w:uiPriority="63" w:unhideWhenUsed="0"/>
-    <w:lsdException w:name="Medium Shading 2 Accent 6" w:semiHidden="0" w:uiPriority="64" w:unhideWhenUsed="0"/>
-    <w:lsdException w:name="Medium List 1 Accent 6" w:semiHidden="0" w:uiPriority="65" w:unhideWhenUsed="0"/>
-    <w:lsdException w:name="Medium List 2 Accent 6" w:semiHidden="0" w:uiPriority="66" w:unhideWhenUsed="0"/>
-    <w:lsdException w:name="Medium Grid 1 Accent 6" w:semiHidden="0" w:uiPriority="67" w:unhideWhenUsed="0"/>
-    <w:lsdException w:name="Medium Grid 2 Accent 6" w:semiHidden="0" w:uiPriority="68" w:unhideWhenUsed="0"/>
-    <w:lsdException w:name="Medium Grid 3 Accent 6" w:semiHidden="0" w:uiPriority="69" w:unhideWhenUsed="0"/>
-    <w:lsdException w:name="Dark List Accent 6" w:semiHidden="0" w:uiPriority="70" w:unhideWhenUsed="0"/>
-    <w:lsdException w:name="Colorful Shading Accent 6" w:semiHidden="0" w:uiPriority="71" w:unhideWhenUsed="0"/>
-    <w:lsdException w:name="Colorful List Accent 6" w:semiHidden="0" w:uiPriority="72" w:unhideWhenUsed="0"/>
-    <w:lsdException w:name="Colorful Grid Accent 6" w:semiHidden="0" w:uiPriority="73" w:unhideWhenUsed="0"/>
-    <w:lsdException w:name="Subtle Emphasis" w:semiHidden="0" w:uiPriority="19" w:unhideWhenUsed="0" w:qFormat="1"/>
-    <w:lsdException w:name="Intense Emphasis" w:semiHidden="0" w:uiPriority="21" w:unhideWhenUsed="0" w:qFormat="1"/>
-    <w:lsdException w:name="Subtle Reference" w:semiHidden="0" w:uiPriority="31" w:unhideWhenUsed="0" w:qFormat="1"/>
-    <w:lsdException w:name="Intense Reference" w:semiHidden="0" w:uiPriority="32" w:unhideWhenUsed="0" w:qFormat="1"/>
-    <w:lsdException w:name="Book Title" w:semiHidden="0" w:uiPriority="33" w:unhideWhenUsed="0" w:qFormat="1"/>
-    <w:lsdException w:name="Bibliography" w:uiPriority="37"/>
-    <w:lsdException w:name="TOC Heading" w:uiPriority="39" w:qFormat="1"/>
-  </w:latentStyles>
-  <w:style w:type="paragraph" w:default="1" w:styleId="Normal">
-    <w:name w:val="Normal"/>
-    <w:qFormat/>
-    <w:rsid w:val="005A1C58"/>
-  </w:style>
-  <w:style w:type="character" w:default="1" w:styleId="DefaultParagraphFont">
-    <w:name w:val="Default Paragraph Font"/>
-    <w:uiPriority w:val="1"/>
-    <w:semiHidden/>
-    <w:unhideWhenUsed/>
-  </w:style>
-  <w:style w:type="table" w:default="1" w:styleId="TableNormal">
-    <w:name w:val="Normal Table"/>
-    <w:uiPriority w:val="99"/>
-    <w:semiHidden/>
-    <w:unhideWhenUsed/>
-    <w:qFormat/>
-    <w:tblPr>
-      <w:tblInd w:w="0" w:type="dxa"/>
-      <w:tblCellMar>
-        <w:top w:w="0" w:type="dxa"/>
-        <w:left w:w="108" w:type="dxa"/>
-        <w:bottom w:w="0" w:type="dxa"/>
-        <w:right w:w="108" w:type="dxa"/>
-      </w:tblCellMar>
-    </w:tblPr>
-  </w:style>
-  <w:style w:type="numbering" w:default="1" w:styleId="NoList">
-    <w:name w:val="No List"/>
-    <w:uiPriority w:val="99"/>
-    <w:semiHidden/>
-    <w:unhideWhenUsed/>
-  </w:style>
-  <w:style w:type="paragraph" w:customStyle="1" w:styleId="5E7E9CF3425746068E8A274F4734F8A4">
-    <w:name w:val="5E7E9CF3425746068E8A274F4734F8A4"/>
-    <w:rsid w:val="00AB1495"/>
-  </w:style>
-  <w:style w:type="paragraph" w:customStyle="1" w:styleId="A9E64C7B5AC6470CB767978745AB7862">
-    <w:name w:val="A9E64C7B5AC6470CB767978745AB7862"/>
-    <w:rsid w:val="00AB1495"/>
-  </w:style>
-  <w:style w:type="paragraph" w:customStyle="1" w:styleId="68D2B02FB16B42598D77450FBB6185A4">
-    <w:name w:val="68D2B02FB16B42598D77450FBB6185A4"/>
-    <w:rsid w:val="00AB1495"/>
-  </w:style>
-  <w:style w:type="character" w:styleId="PlaceholderText">
-    <w:name w:val="Placeholder Text"/>
-    <w:basedOn w:val="DefaultParagraphFont"/>
-    <w:uiPriority w:val="99"/>
-    <w:semiHidden/>
-    <w:rsid w:val="005A1C58"/>
-    <w:rPr>
-      <w:color w:val="808080"/>
-    </w:rPr>
-  </w:style>
-</w:styles>
-</file>
-
-<file path=word/glossary/webSettings.xml><?xml version="1.0" encoding="utf-8"?>
-<w:webSettings xmlns:r="http://schemas.openxmlformats.org/officeDocument/2006/relationships" xmlns:w="http://schemas.openxmlformats.org/wordprocessingml/2006/main">
-  <w:optimizeForBrowser/>
-</w:webSettings>
-</file>
-
 <file path=word/theme/theme1.xml><?xml version="1.0" encoding="utf-8"?>
 <a:theme xmlns:a="http://schemas.openxmlformats.org/drawingml/2006/main" name="Office Theme">
   <a:themeElements>
@@ -16448,7 +16233,7 @@
 </file>
 
 <file path=customXml/itemProps1.xml><?xml version="1.0" encoding="utf-8"?>
-<ds:datastoreItem xmlns:ds="http://schemas.openxmlformats.org/officeDocument/2006/customXml" ds:itemID="{82A74EF8-74DD-45DE-B2DF-E9D838452D35}">
+<ds:datastoreItem xmlns:ds="http://schemas.openxmlformats.org/officeDocument/2006/customXml" ds:itemID="{FDCC5873-B08C-49A4-AF11-E5778B4D557A}">
   <ds:schemaRefs>
     <ds:schemaRef ds:uri="http://schemas.openxmlformats.org/officeDocument/2006/bibliography"/>
   </ds:schemaRefs>

</xml_diff>

<commit_message>
fixed bug in update equation for scpp distributions and added plot functionality
</commit_message>
<xml_diff>
--- a/courses/fall2011/csci2951/hw4technicalReport.docx
+++ b/courses/fall2011/csci2951/hw4technicalReport.docx
@@ -129,14 +129,17 @@
       </w:r>
     </w:p>
     <w:p>
-      <w:hyperlink r:id="rId8" w:history="1">
-        <w:r>
-          <w:rPr>
-            <w:rStyle w:val="Hyperlink"/>
-          </w:rPr>
-          <w:t>git://github.com/bam593/bmProjects.git</w:t>
-        </w:r>
-      </w:hyperlink>
+      <w:proofErr w:type="spellStart"/>
+      <w:r>
+        <w:t>git</w:t>
+      </w:r>
+      <w:proofErr w:type="spellEnd"/>
+      <w:r>
+        <w:t xml:space="preserve"> clone </w:t>
+      </w:r>
+      <w:r>
+        <w:t>git://github.com/bam593/bmProjects.git</w:t>
+      </w:r>
     </w:p>
     <w:p>
       <w:r>
@@ -144,7 +147,7 @@
       </w:r>
     </w:p>
     <w:p>
-      <w:hyperlink r:id="rId9" w:history="1">
+      <w:hyperlink r:id="rId8" w:history="1">
         <w:r>
           <w:rPr>
             <w:rStyle w:val="Hyperlink"/>
@@ -3888,7 +3891,7 @@
                     <pic:cNvPicPr/>
                   </pic:nvPicPr>
                   <pic:blipFill>
-                    <a:blip r:embed="rId10" cstate="print"/>
+                    <a:blip r:embed="rId9" cstate="print"/>
                     <a:stretch>
                       <a:fillRect/>
                     </a:stretch>
@@ -10341,7 +10344,7 @@
         </w:rPr>
         <w:t xml:space="preserve">: </w:t>
       </w:r>
-      <w:hyperlink r:id="rId11" w:history="1">
+      <w:hyperlink r:id="rId10" w:history="1">
         <w:r>
           <w:rPr>
             <w:rStyle w:val="Hyperlink"/>
@@ -14847,7 +14850,7 @@
                     <pic:cNvPicPr/>
                   </pic:nvPicPr>
                   <pic:blipFill>
-                    <a:blip r:embed="rId12" cstate="print"/>
+                    <a:blip r:embed="rId11" cstate="print"/>
                     <a:stretch>
                       <a:fillRect/>
                     </a:stretch>
@@ -14993,7 +14996,7 @@
                     <pic:cNvPicPr/>
                   </pic:nvPicPr>
                   <pic:blipFill>
-                    <a:blip r:embed="rId13" cstate="print"/>
+                    <a:blip r:embed="rId12" cstate="print"/>
                     <a:stretch>
                       <a:fillRect/>
                     </a:stretch>
@@ -15015,8 +15018,8 @@
       </w:r>
     </w:p>
     <w:sectPr>
-      <w:headerReference w:type="default" r:id="rId14"/>
-      <w:footerReference w:type="default" r:id="rId15"/>
+      <w:headerReference w:type="default" r:id="rId13"/>
+      <w:footerReference w:type="default" r:id="rId14"/>
       <w:pgSz w:w="12240" w:h="15840"/>
       <w:pgMar w:top="1440" w:right="1440" w:bottom="1440" w:left="1440" w:header="720" w:footer="720" w:gutter="0"/>
       <w:cols w:space="720"/>
@@ -15072,7 +15075,7 @@
             <w:rPr>
               <w:noProof/>
             </w:rPr>
-            <w:t>10</w:t>
+            <w:t>1</w:t>
           </w:r>
         </w:fldSimple>
       </w:p>
@@ -15960,8 +15963,8 @@
   </w:compat>
   <w:rsids>
     <w:rsidRoot w:val="00770072"/>
+    <w:rsid w:val="00132AAE"/>
     <w:rsid w:val="00770072"/>
-    <w:rsid w:val="00AD287F"/>
   </w:rsids>
   <m:mathPr>
     <m:mathFont m:val="Cambria Math"/>
@@ -16637,7 +16640,7 @@
 </file>
 
 <file path=customXml/itemProps1.xml><?xml version="1.0" encoding="utf-8"?>
-<ds:datastoreItem xmlns:ds="http://schemas.openxmlformats.org/officeDocument/2006/customXml" ds:itemID="{887798DF-B0A5-4B08-8FEB-DFAEAA8FA69C}">
+<ds:datastoreItem xmlns:ds="http://schemas.openxmlformats.org/officeDocument/2006/customXml" ds:itemID="{66C3C498-F042-4394-836C-EB3794BEAAE1}">
   <ds:schemaRefs>
     <ds:schemaRef ds:uri="http://schemas.openxmlformats.org/officeDocument/2006/bibliography"/>
   </ds:schemaRefs>

</xml_diff>